<commit_message>
Circle Language Spec: Classes: Mark 'trigger words' in red: ones that might express things strongly.
</commit_message>
<xml_diff>
--- a/1.1. Circle Language Spec/05. Classes/Classes.docx
+++ b/1.1. Circle Language Spec/05. Classes/Classes.docx
@@ -72,17 +72,145 @@
     </w:p>
     <w:p>
       <w:r>
-        <w:t>The contents of an object can be totally arbitrary. You can put anything inside an object. This is handy for users, who just want to group objects together into a parent object, much like they group together files in a folder.</w:t>
-      </w:r>
-    </w:p>
-    <w:p>
-      <w:pPr>
-        <w:pStyle w:val="Spacing"/>
-      </w:pPr>
-    </w:p>
-    <w:p>
-      <w:r>
-        <w:t xml:space="preserve">However, an object can also select another object to function as its </w:t>
+        <w:t xml:space="preserve">The contents of an object </w:t>
+      </w:r>
+      <w:r>
+        <w:rPr>
+          <w:color w:val="FF0000"/>
+        </w:rPr>
+        <w:t>can be totally arbitrary</w:t>
+      </w:r>
+      <w:r>
+        <w:rPr>
+          <w:color w:val="FF0000"/>
+        </w:rPr>
+        <w:t>*</w:t>
+      </w:r>
+      <w:r>
+        <w:rPr>
+          <w:color w:val="FF0000"/>
+        </w:rPr>
+        <w:t xml:space="preserve">. </w:t>
+      </w:r>
+      <w:r>
+        <w:rPr>
+          <w:color w:val="FF0000"/>
+        </w:rPr>
+        <w:t>You</w:t>
+      </w:r>
+      <w:r>
+        <w:rPr>
+          <w:color w:val="FF0000"/>
+        </w:rPr>
+        <w:t>*</w:t>
+      </w:r>
+      <w:r>
+        <w:rPr>
+          <w:color w:val="FF0000"/>
+        </w:rPr>
+        <w:t xml:space="preserve"> can </w:t>
+      </w:r>
+      <w:r>
+        <w:t xml:space="preserve">put </w:t>
+      </w:r>
+      <w:r>
+        <w:rPr>
+          <w:color w:val="FF0000"/>
+        </w:rPr>
+        <w:t xml:space="preserve">anything </w:t>
+      </w:r>
+      <w:r>
+        <w:t>inside an object.</w:t>
+      </w:r>
+      <w:r>
+        <w:rPr>
+          <w:color w:val="FFC000"/>
+        </w:rPr>
+        <w:t xml:space="preserve"> This </w:t>
+      </w:r>
+      <w:r>
+        <w:rPr>
+          <w:color w:val="FF0000"/>
+        </w:rPr>
+        <w:t xml:space="preserve">is handy </w:t>
+      </w:r>
+      <w:r>
+        <w:rPr>
+          <w:color w:val="FFC000"/>
+        </w:rPr>
+        <w:t xml:space="preserve">for users, who </w:t>
+      </w:r>
+      <w:r>
+        <w:rPr>
+          <w:color w:val="FF0000"/>
+        </w:rPr>
+        <w:t xml:space="preserve">just </w:t>
+      </w:r>
+      <w:r>
+        <w:rPr>
+          <w:color w:val="FFC000"/>
+        </w:rPr>
+        <w:t xml:space="preserve">want to group objects together into a parent object, </w:t>
+      </w:r>
+      <w:r>
+        <w:rPr>
+          <w:color w:val="FF0000"/>
+        </w:rPr>
+        <w:t xml:space="preserve">much like </w:t>
+      </w:r>
+      <w:r>
+        <w:rPr>
+          <w:color w:val="FFC000"/>
+        </w:rPr>
+        <w:t xml:space="preserve">they </w:t>
+      </w:r>
+      <w:r>
+        <w:rPr>
+          <w:color w:val="FF0000"/>
+        </w:rPr>
+        <w:t xml:space="preserve">group </w:t>
+      </w:r>
+      <w:r>
+        <w:rPr>
+          <w:color w:val="FFC000"/>
+        </w:rPr>
+        <w:t>together files in a folder.</w:t>
+      </w:r>
+    </w:p>
+    <w:p/>
+    <w:p>
+      <w:r>
+        <w:rPr>
+          <w:color w:val="FF0000"/>
+        </w:rPr>
+        <w:t xml:space="preserve">However, </w:t>
+      </w:r>
+      <w:r>
+        <w:t xml:space="preserve">an object </w:t>
+      </w:r>
+      <w:r>
+        <w:rPr>
+          <w:color w:val="FF0000"/>
+        </w:rPr>
+        <w:t xml:space="preserve">can </w:t>
+      </w:r>
+      <w:r>
+        <w:rPr>
+          <w:color w:val="FF0000"/>
+        </w:rPr>
+        <w:t xml:space="preserve">also select </w:t>
+      </w:r>
+      <w:r>
+        <w:t xml:space="preserve">another object to </w:t>
+      </w:r>
+      <w:r>
+        <w:rPr>
+          <w:color w:val="FF0000"/>
+        </w:rPr>
+        <w:t xml:space="preserve">function </w:t>
+      </w:r>
+      <w:r>
+        <w:t xml:space="preserve">as its </w:t>
       </w:r>
       <w:r>
         <w:rPr>
@@ -91,7 +219,16 @@
         <w:t>prototype</w:t>
       </w:r>
       <w:r>
-        <w:t xml:space="preserve">. A prototype is also called a </w:t>
+        <w:t xml:space="preserve">. A prototype </w:t>
+      </w:r>
+      <w:r>
+        <w:rPr>
+          <w:color w:val="FF0000"/>
+        </w:rPr>
+        <w:t xml:space="preserve">is also </w:t>
+      </w:r>
+      <w:r>
+        <w:t xml:space="preserve">called a </w:t>
       </w:r>
       <w:r>
         <w:rPr>
@@ -100,17 +237,106 @@
         <w:t>class</w:t>
       </w:r>
       <w:r>
-        <w:t>. Classes describe the rules by which objects behave. Objects of the same class contain the same kinds related items and related lists and also support the same commands.</w:t>
-      </w:r>
-    </w:p>
-    <w:p>
-      <w:pPr>
-        <w:pStyle w:val="Spacing"/>
-      </w:pPr>
-    </w:p>
-    <w:p>
-      <w:r>
-        <w:t xml:space="preserve">An object will have the same </w:t>
+        <w:t xml:space="preserve">. Classes </w:t>
+      </w:r>
+      <w:r>
+        <w:rPr>
+          <w:color w:val="FF0000"/>
+        </w:rPr>
+        <w:t xml:space="preserve">describe </w:t>
+      </w:r>
+      <w:r>
+        <w:t xml:space="preserve">the </w:t>
+      </w:r>
+      <w:r>
+        <w:rPr>
+          <w:color w:val="FF0000"/>
+        </w:rPr>
+        <w:t xml:space="preserve">rules </w:t>
+      </w:r>
+      <w:r>
+        <w:t xml:space="preserve">by which objects </w:t>
+      </w:r>
+      <w:r>
+        <w:rPr>
+          <w:color w:val="FF0000"/>
+        </w:rPr>
+        <w:t>behave</w:t>
+      </w:r>
+      <w:r>
+        <w:t xml:space="preserve">. Objects of the </w:t>
+      </w:r>
+      <w:r>
+        <w:rPr>
+          <w:color w:val="FF0000"/>
+        </w:rPr>
+        <w:t xml:space="preserve">same </w:t>
+      </w:r>
+      <w:r>
+        <w:t xml:space="preserve">class </w:t>
+      </w:r>
+      <w:r>
+        <w:rPr>
+          <w:color w:val="FF0000"/>
+        </w:rPr>
+        <w:t xml:space="preserve">contain </w:t>
+      </w:r>
+      <w:r>
+        <w:t xml:space="preserve">the </w:t>
+      </w:r>
+      <w:r>
+        <w:rPr>
+          <w:color w:val="FF0000"/>
+        </w:rPr>
+        <w:t xml:space="preserve">same </w:t>
+      </w:r>
+      <w:r>
+        <w:t xml:space="preserve">kinds </w:t>
+      </w:r>
+      <w:r>
+        <w:t xml:space="preserve">of </w:t>
+      </w:r>
+      <w:r>
+        <w:t xml:space="preserve">related items and related lists and </w:t>
+      </w:r>
+      <w:r>
+        <w:rPr>
+          <w:color w:val="FF0000"/>
+        </w:rPr>
+        <w:t xml:space="preserve">also support </w:t>
+      </w:r>
+      <w:r>
+        <w:t xml:space="preserve">the </w:t>
+      </w:r>
+      <w:r>
+        <w:rPr>
+          <w:color w:val="FF0000"/>
+        </w:rPr>
+        <w:t xml:space="preserve">same </w:t>
+      </w:r>
+      <w:r>
+        <w:t>commands.</w:t>
+      </w:r>
+    </w:p>
+    <w:p/>
+    <w:p>
+      <w:r>
+        <w:t xml:space="preserve">An object </w:t>
+      </w:r>
+      <w:r>
+        <w:rPr>
+          <w:color w:val="FF0000"/>
+        </w:rPr>
+        <w:t xml:space="preserve">will </w:t>
+      </w:r>
+      <w:r>
+        <w:t xml:space="preserve">have the </w:t>
+      </w:r>
+      <w:r>
+        <w:rPr>
+          <w:color w:val="FF0000"/>
+        </w:rPr>
+        <w:t xml:space="preserve">same </w:t>
       </w:r>
       <w:r>
         <w:rPr>
@@ -119,7 +345,34 @@
         <w:t xml:space="preserve">structure </w:t>
       </w:r>
       <w:r>
-        <w:t xml:space="preserve">as its class, but not the same data. The values of the attributes can freely change for each object. </w:t>
+        <w:t xml:space="preserve">as its class, </w:t>
+      </w:r>
+      <w:r>
+        <w:rPr>
+          <w:color w:val="FF0000"/>
+        </w:rPr>
+        <w:t xml:space="preserve">but not </w:t>
+      </w:r>
+      <w:r>
+        <w:t xml:space="preserve">the </w:t>
+      </w:r>
+      <w:r>
+        <w:rPr>
+          <w:color w:val="FF0000"/>
+        </w:rPr>
+        <w:t xml:space="preserve">same </w:t>
+      </w:r>
+      <w:r>
+        <w:t xml:space="preserve">data. The values of the attributes </w:t>
+      </w:r>
+      <w:r>
+        <w:rPr>
+          <w:color w:val="FF0000"/>
+        </w:rPr>
+        <w:t xml:space="preserve">can </w:t>
+      </w:r>
+      <w:r>
+        <w:t xml:space="preserve">freely change for each object. </w:t>
       </w:r>
       <w:r>
         <w:rPr>
@@ -128,56 +381,267 @@
         <w:t xml:space="preserve">Which </w:t>
       </w:r>
       <w:r>
-        <w:t>objects are referenced is also different for each object. But initially the object will be an exact replica of the class. The class’s attribute values and object references only function as a default.</w:t>
-      </w:r>
-    </w:p>
-    <w:p>
-      <w:pPr>
-        <w:pStyle w:val="Spacing"/>
-      </w:pPr>
-    </w:p>
+        <w:t xml:space="preserve">objects </w:t>
+      </w:r>
+      <w:r>
+        <w:rPr>
+          <w:color w:val="FF0000"/>
+        </w:rPr>
+        <w:t xml:space="preserve">are </w:t>
+      </w:r>
+      <w:r>
+        <w:t xml:space="preserve">referenced </w:t>
+      </w:r>
+      <w:r>
+        <w:rPr>
+          <w:color w:val="FF0000"/>
+        </w:rPr>
+        <w:t xml:space="preserve">is </w:t>
+      </w:r>
+      <w:r>
+        <w:t xml:space="preserve">also </w:t>
+      </w:r>
+      <w:r>
+        <w:rPr>
+          <w:color w:val="FF0000"/>
+        </w:rPr>
+        <w:t xml:space="preserve">different </w:t>
+      </w:r>
+      <w:r>
+        <w:t xml:space="preserve">for each object. </w:t>
+      </w:r>
+      <w:r>
+        <w:rPr>
+          <w:color w:val="FF0000"/>
+        </w:rPr>
+        <w:t xml:space="preserve">But </w:t>
+      </w:r>
+      <w:r>
+        <w:t xml:space="preserve">initially the object </w:t>
+      </w:r>
+      <w:r>
+        <w:rPr>
+          <w:color w:val="FF0000"/>
+        </w:rPr>
+        <w:t xml:space="preserve">will </w:t>
+      </w:r>
+      <w:r>
+        <w:t xml:space="preserve">be an </w:t>
+      </w:r>
+      <w:r>
+        <w:rPr>
+          <w:color w:val="FF0000"/>
+        </w:rPr>
+        <w:t xml:space="preserve">exact replica </w:t>
+      </w:r>
+      <w:r>
+        <w:t xml:space="preserve">of the class. The class’s attribute values and object references </w:t>
+      </w:r>
+      <w:r>
+        <w:rPr>
+          <w:color w:val="FF0000"/>
+        </w:rPr>
+        <w:t xml:space="preserve">only function </w:t>
+      </w:r>
+      <w:r>
+        <w:t>as a default.</w:t>
+      </w:r>
+    </w:p>
+    <w:p/>
     <w:p>
       <w:pPr>
         <w:ind w:firstLine="1"/>
       </w:pPr>
       <w:r>
-        <w:t xml:space="preserve">Any object can be used as a class. At first there was the idea, </w:t>
-      </w:r>
-      <w:proofErr w:type="spellStart"/>
-      <w:r>
-        <w:t>tha</w:t>
-      </w:r>
-      <w:proofErr w:type="spellEnd"/>
-      <w:r>
-        <w:t xml:space="preserve"> an object could be fixed in its role as a prototype, but in that case you could not establish a reference to a class anymore.</w:t>
-      </w:r>
-    </w:p>
-    <w:p>
-      <w:pPr>
-        <w:pStyle w:val="Spacing"/>
-      </w:pPr>
-    </w:p>
-    <w:p>
-      <w:r>
-        <w:t xml:space="preserve">There used to be a misunderstanding about something. When an object does not have a class, it actually </w:t>
+        <w:rPr>
+          <w:color w:val="FF0000"/>
+        </w:rPr>
+        <w:t xml:space="preserve">Any </w:t>
+      </w:r>
+      <w:r>
+        <w:t xml:space="preserve">object </w:t>
+      </w:r>
+      <w:r>
+        <w:rPr>
+          <w:color w:val="FF0000"/>
+        </w:rPr>
+        <w:t xml:space="preserve">can </w:t>
+      </w:r>
+      <w:r>
+        <w:t xml:space="preserve">be used as a class. </w:t>
+      </w:r>
+      <w:r>
+        <w:rPr>
+          <w:color w:val="FF0000"/>
+        </w:rPr>
+        <w:t xml:space="preserve">At first </w:t>
+      </w:r>
+      <w:r>
+        <w:t xml:space="preserve">there </w:t>
+      </w:r>
+      <w:r>
+        <w:t xml:space="preserve">was </w:t>
+      </w:r>
+      <w:r>
+        <w:t>the idea, tha</w:t>
+      </w:r>
+      <w:r>
+        <w:t>t</w:t>
+      </w:r>
+      <w:r>
+        <w:t xml:space="preserve"> an object </w:t>
+      </w:r>
+      <w:r>
+        <w:rPr>
+          <w:color w:val="FF0000"/>
+        </w:rPr>
+        <w:t xml:space="preserve">could </w:t>
+      </w:r>
+      <w:r>
+        <w:t xml:space="preserve">be </w:t>
+      </w:r>
+      <w:r>
+        <w:rPr>
+          <w:color w:val="FF0000"/>
+        </w:rPr>
+        <w:t xml:space="preserve">fixed </w:t>
+      </w:r>
+      <w:r>
+        <w:t xml:space="preserve">in its role as a prototype, but </w:t>
+      </w:r>
+      <w:r>
+        <w:rPr>
+          <w:color w:val="FF0000"/>
+        </w:rPr>
+        <w:t>in that case</w:t>
+      </w:r>
+      <w:r>
+        <w:rPr>
+          <w:color w:val="FF0000"/>
+        </w:rPr>
+        <w:t>*</w:t>
+      </w:r>
+      <w:r>
+        <w:rPr>
+          <w:color w:val="FF0000"/>
+        </w:rPr>
+        <w:t xml:space="preserve"> you</w:t>
+      </w:r>
+      <w:r>
+        <w:rPr>
+          <w:color w:val="FF0000"/>
+        </w:rPr>
+        <w:t>*</w:t>
+      </w:r>
+      <w:r>
+        <w:rPr>
+          <w:color w:val="FF0000"/>
+        </w:rPr>
+        <w:t xml:space="preserve"> could not </w:t>
+      </w:r>
+      <w:r>
+        <w:t xml:space="preserve">establish a reference to a class </w:t>
+      </w:r>
+      <w:r>
+        <w:rPr>
+          <w:color w:val="FF0000"/>
+        </w:rPr>
+        <w:t>anymore</w:t>
+      </w:r>
+      <w:r>
+        <w:t>.</w:t>
+      </w:r>
+    </w:p>
+    <w:p/>
+    <w:p>
+      <w:r>
+        <w:t xml:space="preserve">There </w:t>
+      </w:r>
+      <w:r>
+        <w:rPr>
+          <w:color w:val="FF0000"/>
+        </w:rPr>
+        <w:t xml:space="preserve">used to be </w:t>
+      </w:r>
+      <w:r>
+        <w:t xml:space="preserve">a </w:t>
+      </w:r>
+      <w:r>
+        <w:rPr>
+          <w:color w:val="FF0000"/>
+        </w:rPr>
+        <w:t xml:space="preserve">misunderstanding </w:t>
+      </w:r>
+      <w:r>
+        <w:t xml:space="preserve">about something. </w:t>
+      </w:r>
+      <w:r>
+        <w:rPr>
+          <w:color w:val="FF0000"/>
+        </w:rPr>
+        <w:t>When</w:t>
+      </w:r>
+      <w:r>
+        <w:rPr>
+          <w:color w:val="FF0000"/>
+        </w:rPr>
+        <w:t>*</w:t>
+      </w:r>
+      <w:r>
+        <w:rPr>
+          <w:color w:val="FF0000"/>
+        </w:rPr>
+        <w:t xml:space="preserve"> </w:t>
+      </w:r>
+      <w:r>
+        <w:t xml:space="preserve">an object </w:t>
+      </w:r>
+      <w:r>
+        <w:rPr>
+          <w:color w:val="FF0000"/>
+        </w:rPr>
+        <w:t xml:space="preserve">does not </w:t>
+      </w:r>
+      <w:r>
+        <w:t xml:space="preserve">have a class, it </w:t>
+      </w:r>
+      <w:r>
+        <w:rPr>
+          <w:color w:val="FF0000"/>
+        </w:rPr>
+        <w:t xml:space="preserve">actually </w:t>
       </w:r>
       <w:r>
         <w:rPr>
           <w:i/>
+          <w:color w:val="FF0000"/>
         </w:rPr>
         <w:t>does</w:t>
       </w:r>
       <w:r>
+        <w:rPr>
+          <w:color w:val="FF0000"/>
+        </w:rPr>
         <w:t xml:space="preserve"> </w:t>
       </w:r>
       <w:r>
         <w:rPr>
           <w:i/>
+          <w:color w:val="FF0000"/>
         </w:rPr>
         <w:t xml:space="preserve">not </w:t>
       </w:r>
       <w:r>
-        <w:t xml:space="preserve">have a class. The object can however be </w:t>
+        <w:t xml:space="preserve">have a class. The object </w:t>
+      </w:r>
+      <w:r>
+        <w:rPr>
+          <w:color w:val="FF0000"/>
+        </w:rPr>
+        <w:t xml:space="preserve">can however </w:t>
+      </w:r>
+      <w:r>
+        <w:t xml:space="preserve">be </w:t>
       </w:r>
       <w:r>
         <w:rPr>
@@ -186,37 +650,109 @@
         <w:t>used</w:t>
       </w:r>
       <w:r>
-        <w:t xml:space="preserve"> as a class. Formerly this was mistaken for an object’s </w:t>
+        <w:t xml:space="preserve"> as a class. </w:t>
+      </w:r>
+      <w:r>
+        <w:rPr>
+          <w:color w:val="FF0000"/>
+        </w:rPr>
+        <w:t xml:space="preserve">Formerly </w:t>
+      </w:r>
+      <w:r>
+        <w:t xml:space="preserve">this </w:t>
+      </w:r>
+      <w:r>
+        <w:rPr>
+          <w:color w:val="FF0000"/>
+        </w:rPr>
+        <w:t xml:space="preserve">was mistaken </w:t>
+      </w:r>
+      <w:r>
+        <w:t xml:space="preserve">for an object’s </w:t>
       </w:r>
       <w:r>
         <w:rPr>
           <w:i/>
-        </w:rPr>
-        <w:t xml:space="preserve">defining its own </w:t>
-      </w:r>
-      <w:r>
-        <w:t>class. But this is not true</w:t>
-      </w:r>
-      <w:r>
-        <w:t xml:space="preserve">. An object without a class </w:t>
+          <w:color w:val="FF0000"/>
+        </w:rPr>
+        <w:t xml:space="preserve">defining </w:t>
       </w:r>
       <w:r>
         <w:rPr>
           <w:i/>
         </w:rPr>
+        <w:t xml:space="preserve">its </w:t>
+      </w:r>
+      <w:r>
+        <w:rPr>
+          <w:i/>
+        </w:rPr>
+        <w:t xml:space="preserve">own </w:t>
+      </w:r>
+      <w:r>
+        <w:t xml:space="preserve">class. But this </w:t>
+      </w:r>
+      <w:r>
+        <w:rPr>
+          <w:color w:val="FF0000"/>
+        </w:rPr>
+        <w:t xml:space="preserve">is not </w:t>
+      </w:r>
+      <w:r>
+        <w:t>true</w:t>
+      </w:r>
+      <w:r>
+        <w:t xml:space="preserve">. An object </w:t>
+      </w:r>
+      <w:r>
+        <w:rPr>
+          <w:color w:val="FF0000"/>
+        </w:rPr>
+        <w:t xml:space="preserve">without </w:t>
+      </w:r>
+      <w:r>
+        <w:t xml:space="preserve">a class </w:t>
+      </w:r>
+      <w:r>
+        <w:rPr>
+          <w:i/>
+          <w:color w:val="FF0000"/>
+        </w:rPr>
         <w:t>does not</w:t>
       </w:r>
       <w:r>
-        <w:t xml:space="preserve"> define its own class, </w:t>
+        <w:rPr>
+          <w:color w:val="FF0000"/>
+        </w:rPr>
+        <w:t xml:space="preserve"> define </w:t>
+      </w:r>
+      <w:r>
+        <w:t xml:space="preserve">its own class, </w:t>
       </w:r>
       <w:r>
         <w:rPr>
           <w:i/>
+          <w:color w:val="FF0000"/>
         </w:rPr>
         <w:t xml:space="preserve">just </w:t>
       </w:r>
       <w:r>
-        <w:t xml:space="preserve">because it can be </w:t>
+        <w:rPr>
+          <w:color w:val="FF0000"/>
+        </w:rPr>
+        <w:t xml:space="preserve">because </w:t>
+      </w:r>
+      <w:r>
+        <w:t xml:space="preserve">it </w:t>
+      </w:r>
+      <w:r>
+        <w:rPr>
+          <w:color w:val="FF0000"/>
+        </w:rPr>
+        <w:t xml:space="preserve">can </w:t>
+      </w:r>
+      <w:r>
+        <w:t xml:space="preserve">be </w:t>
       </w:r>
       <w:r>
         <w:rPr>
@@ -234,20 +770,73 @@
         <w:t xml:space="preserve"> </w:t>
       </w:r>
       <w:r>
-        <w:t xml:space="preserve">An object, that does not have a class, also does not define its own class; it simply has no class assigned to it. Its contents are totally arbitrary. </w:t>
+        <w:t xml:space="preserve">An object, that </w:t>
+      </w:r>
+      <w:r>
+        <w:rPr>
+          <w:color w:val="FF0000"/>
+        </w:rPr>
+        <w:t xml:space="preserve">does not </w:t>
+      </w:r>
+      <w:r>
+        <w:t xml:space="preserve">have a class, also </w:t>
+      </w:r>
+      <w:r>
+        <w:rPr>
+          <w:color w:val="FF0000"/>
+        </w:rPr>
+        <w:t xml:space="preserve">does not </w:t>
+      </w:r>
+      <w:r>
+        <w:t xml:space="preserve">define its own class; it </w:t>
+      </w:r>
+      <w:r>
+        <w:rPr>
+          <w:color w:val="FF0000"/>
+        </w:rPr>
+        <w:t xml:space="preserve">simply has no </w:t>
+      </w:r>
+      <w:r>
+        <w:t xml:space="preserve">class assigned to it. Its contents </w:t>
+      </w:r>
+      <w:r>
+        <w:rPr>
+          <w:color w:val="FF0000"/>
+        </w:rPr>
+        <w:t>are totally arbitrary</w:t>
+      </w:r>
+      <w:r>
+        <w:rPr>
+          <w:color w:val="FF0000"/>
+        </w:rPr>
+        <w:t>*</w:t>
+      </w:r>
+      <w:r>
+        <w:t xml:space="preserve">. </w:t>
       </w:r>
       <w:r>
         <w:rPr>
           <w:i/>
-        </w:rPr>
-        <w:t xml:space="preserve">No class </w:t>
-      </w:r>
-      <w:r>
+          <w:color w:val="FF0000"/>
+        </w:rPr>
+        <w:t xml:space="preserve">No </w:t>
+      </w:r>
+      <w:r>
+        <w:rPr>
+          <w:i/>
+        </w:rPr>
+        <w:t xml:space="preserve">class </w:t>
+      </w:r>
+      <w:r>
+        <w:rPr>
+          <w:color w:val="FF0000"/>
+        </w:rPr>
         <w:t xml:space="preserve">stands for </w:t>
       </w:r>
       <w:r>
         <w:rPr>
           <w:i/>
+          <w:color w:val="FF0000"/>
         </w:rPr>
         <w:t>arbitrariness</w:t>
       </w:r>
@@ -255,21 +844,64 @@
         <w:t>.</w:t>
       </w:r>
     </w:p>
-    <w:p>
-      <w:pPr>
-        <w:pStyle w:val="Spacing"/>
-      </w:pPr>
-    </w:p>
-    <w:p>
-      <w:r>
-        <w:t>You have to keep that in mind. To understand why you have to keep that in mind, you need a prime example of a case in which it becomes a problem.</w:t>
-      </w:r>
-    </w:p>
-    <w:p>
-      <w:pPr>
-        <w:pStyle w:val="Spacing"/>
-      </w:pPr>
-    </w:p>
+    <w:p/>
+    <w:p>
+      <w:r>
+        <w:rPr>
+          <w:color w:val="FF0000"/>
+        </w:rPr>
+        <w:t>You have to keep that in mind.</w:t>
+      </w:r>
+      <w:r>
+        <w:t xml:space="preserve"> To understand </w:t>
+      </w:r>
+      <w:r>
+        <w:rPr>
+          <w:color w:val="FF0000"/>
+        </w:rPr>
+        <w:t>why you have to keep that in mind</w:t>
+      </w:r>
+      <w:r>
+        <w:t xml:space="preserve">, </w:t>
+      </w:r>
+      <w:r>
+        <w:rPr>
+          <w:color w:val="FF0000"/>
+        </w:rPr>
+        <w:t xml:space="preserve">you need </w:t>
+      </w:r>
+      <w:r>
+        <w:t xml:space="preserve">a </w:t>
+      </w:r>
+      <w:r>
+        <w:rPr>
+          <w:color w:val="FF0000"/>
+        </w:rPr>
+        <w:t xml:space="preserve">prime </w:t>
+      </w:r>
+      <w:r>
+        <w:t xml:space="preserve">example of a case in which it </w:t>
+      </w:r>
+      <w:r>
+        <w:rPr>
+          <w:color w:val="FF0000"/>
+        </w:rPr>
+        <w:t xml:space="preserve">becomes </w:t>
+      </w:r>
+      <w:r>
+        <w:t xml:space="preserve">a </w:t>
+      </w:r>
+      <w:r>
+        <w:rPr>
+          <w:color w:val="FF0000"/>
+        </w:rPr>
+        <w:t>problem</w:t>
+      </w:r>
+      <w:r>
+        <w:t>.</w:t>
+      </w:r>
+    </w:p>
+    <w:p/>
     <w:p>
       <w:r>
         <w:t xml:space="preserve">For instance: the article </w:t>
@@ -281,7 +913,13 @@
         <w:t xml:space="preserve">Class Commands </w:t>
       </w:r>
       <w:r>
-        <w:t xml:space="preserve">introduces the concept of </w:t>
+        <w:rPr>
+          <w:color w:val="FF0000"/>
+        </w:rPr>
+        <w:t xml:space="preserve">introduces </w:t>
+      </w:r>
+      <w:r>
+        <w:t xml:space="preserve">the concept of </w:t>
       </w:r>
       <w:r>
         <w:rPr>
@@ -290,101 +928,565 @@
         <w:t>commands and classes loosely coupled</w:t>
       </w:r>
       <w:r>
+        <w:t xml:space="preserve">. It </w:t>
+      </w:r>
+      <w:r>
+        <w:rPr>
+          <w:color w:val="FF0000"/>
+        </w:rPr>
+        <w:t>says</w:t>
+      </w:r>
+      <w:r>
+        <w:t xml:space="preserve">, that </w:t>
+      </w:r>
+      <w:r>
+        <w:rPr>
+          <w:color w:val="FF0000"/>
+        </w:rPr>
+        <w:t xml:space="preserve">when </w:t>
+      </w:r>
+      <w:r>
+        <w:t xml:space="preserve">a parameter </w:t>
+      </w:r>
+      <w:r>
+        <w:rPr>
+          <w:color w:val="FF0000"/>
+        </w:rPr>
+        <w:t xml:space="preserve">gets </w:t>
+      </w:r>
+      <w:r>
+        <w:t xml:space="preserve">a class, the command </w:t>
+      </w:r>
+      <w:r>
+        <w:rPr>
+          <w:color w:val="FF0000"/>
+        </w:rPr>
+        <w:t xml:space="preserve">will be </w:t>
+      </w:r>
+      <w:r>
+        <w:t xml:space="preserve">available in </w:t>
+      </w:r>
+      <w:r>
+        <w:rPr>
+          <w:color w:val="FF0000"/>
+        </w:rPr>
+        <w:t xml:space="preserve">every </w:t>
+      </w:r>
+      <w:r>
+        <w:t xml:space="preserve">object of that class. </w:t>
+      </w:r>
+      <w:r>
+        <w:rPr>
+          <w:color w:val="FF0000"/>
+        </w:rPr>
+        <w:t xml:space="preserve">If </w:t>
+      </w:r>
+      <w:r>
+        <w:t xml:space="preserve">a parameter </w:t>
+      </w:r>
+      <w:r>
+        <w:rPr>
+          <w:color w:val="FF0000"/>
+        </w:rPr>
+        <w:t xml:space="preserve">has no </w:t>
+      </w:r>
+      <w:r>
+        <w:t xml:space="preserve">class, it </w:t>
+      </w:r>
+      <w:r>
+        <w:rPr>
+          <w:color w:val="FF0000"/>
+        </w:rPr>
+        <w:t xml:space="preserve">becomes </w:t>
+      </w:r>
+      <w:r>
+        <w:t xml:space="preserve">a </w:t>
+      </w:r>
+      <w:r>
+        <w:rPr>
+          <w:color w:val="FF0000"/>
+        </w:rPr>
+        <w:t xml:space="preserve">problem </w:t>
+      </w:r>
+      <w:r>
+        <w:t xml:space="preserve">when </w:t>
+      </w:r>
+      <w:r>
+        <w:rPr>
+          <w:color w:val="FF0000"/>
+        </w:rPr>
+        <w:t xml:space="preserve">you </w:t>
+      </w:r>
+      <w:r>
+        <w:t xml:space="preserve">think of that, as the parameter’s </w:t>
+      </w:r>
+      <w:r>
+        <w:rPr>
+          <w:color w:val="FF0000"/>
+        </w:rPr>
+        <w:t xml:space="preserve">defining </w:t>
+      </w:r>
+      <w:r>
+        <w:t xml:space="preserve">its </w:t>
+      </w:r>
+      <w:r>
+        <w:rPr>
+          <w:color w:val="FF0000"/>
+        </w:rPr>
+        <w:t xml:space="preserve">own </w:t>
+      </w:r>
+      <w:r>
+        <w:t xml:space="preserve">class. </w:t>
+      </w:r>
+      <w:r>
+        <w:rPr>
+          <w:color w:val="FF0000"/>
+        </w:rPr>
+        <w:t>Because in that case</w:t>
+      </w:r>
+      <w:r>
+        <w:t>*</w:t>
+      </w:r>
+      <w:r>
+        <w:t xml:space="preserve">, the command </w:t>
+      </w:r>
+      <w:r>
+        <w:rPr>
+          <w:color w:val="FF0000"/>
+        </w:rPr>
+        <w:t xml:space="preserve">will only </w:t>
+      </w:r>
+      <w:r>
+        <w:t xml:space="preserve">be available from objects, </w:t>
+      </w:r>
+      <w:r>
+        <w:t xml:space="preserve">that </w:t>
+      </w:r>
+      <w:r>
+        <w:rPr>
+          <w:color w:val="FF0000"/>
+        </w:rPr>
+        <w:t xml:space="preserve">point out </w:t>
+      </w:r>
+      <w:r>
+        <w:rPr>
+          <w:i/>
+          <w:color w:val="FF0000"/>
+        </w:rPr>
+        <w:t xml:space="preserve">that </w:t>
+      </w:r>
+      <w:r>
+        <w:rPr>
+          <w:i/>
+        </w:rPr>
+        <w:t xml:space="preserve">parameter </w:t>
+      </w:r>
+      <w:r>
+        <w:t xml:space="preserve">as their class. A </w:t>
+      </w:r>
+      <w:r>
+        <w:rPr>
+          <w:color w:val="FF0000"/>
+        </w:rPr>
+        <w:t xml:space="preserve">strange </w:t>
+      </w:r>
+      <w:r>
+        <w:t xml:space="preserve">situation. But the </w:t>
+      </w:r>
+      <w:r>
+        <w:rPr>
+          <w:color w:val="FF0000"/>
+        </w:rPr>
+        <w:t xml:space="preserve">real </w:t>
+      </w:r>
+      <w:r>
+        <w:t xml:space="preserve">situation </w:t>
+      </w:r>
+      <w:r>
+        <w:rPr>
+          <w:color w:val="FF0000"/>
+        </w:rPr>
+        <w:t>is</w:t>
+      </w:r>
+      <w:r>
+        <w:t xml:space="preserve">, that a parameter </w:t>
+      </w:r>
+      <w:r>
+        <w:rPr>
+          <w:color w:val="FF0000"/>
+        </w:rPr>
+        <w:t xml:space="preserve">without </w:t>
+      </w:r>
+      <w:r>
+        <w:t xml:space="preserve">a class, </w:t>
+      </w:r>
+      <w:r>
+        <w:rPr>
+          <w:color w:val="FF0000"/>
+        </w:rPr>
+        <w:t xml:space="preserve">actually </w:t>
+      </w:r>
+      <w:r>
+        <w:rPr>
+          <w:i/>
+          <w:color w:val="FF0000"/>
+        </w:rPr>
+        <w:t xml:space="preserve">has no </w:t>
+      </w:r>
+      <w:r>
+        <w:t xml:space="preserve">class. That </w:t>
+      </w:r>
+      <w:r>
+        <w:rPr>
+          <w:color w:val="FF0000"/>
+        </w:rPr>
+        <w:t xml:space="preserve">adds </w:t>
+      </w:r>
+      <w:r>
+        <w:t xml:space="preserve">the command to </w:t>
+      </w:r>
+      <w:r>
+        <w:rPr>
+          <w:i/>
+          <w:color w:val="FF0000"/>
+        </w:rPr>
+        <w:t xml:space="preserve">any </w:t>
+      </w:r>
+      <w:r>
+        <w:t xml:space="preserve">object, because </w:t>
+      </w:r>
+      <w:r>
+        <w:rPr>
+          <w:i/>
+          <w:color w:val="FF0000"/>
+        </w:rPr>
+        <w:t xml:space="preserve">no class </w:t>
+      </w:r>
+      <w:r>
+        <w:t xml:space="preserve">stands for </w:t>
+      </w:r>
+      <w:r>
+        <w:rPr>
+          <w:i/>
+          <w:color w:val="FF0000"/>
+        </w:rPr>
+        <w:t>arbitrariness</w:t>
+      </w:r>
+      <w:bookmarkStart w:id="0" w:name="_GoBack"/>
+      <w:r>
+        <w:rPr>
+          <w:color w:val="FF0000"/>
+        </w:rPr>
+        <w:t>*</w:t>
+      </w:r>
+      <w:bookmarkEnd w:id="0"/>
+      <w:r>
         <w:t>.</w:t>
       </w:r>
+    </w:p>
+    <w:p/>
+    <w:p>
+      <w:r>
+        <w:t xml:space="preserve">An object </w:t>
+      </w:r>
+      <w:r>
+        <w:rPr>
+          <w:color w:val="FF0000"/>
+        </w:rPr>
+        <w:t xml:space="preserve">can </w:t>
+      </w:r>
+      <w:r>
+        <w:t xml:space="preserve">be assigned a class. An object </w:t>
+      </w:r>
+      <w:r>
+        <w:rPr>
+          <w:i/>
+          <w:iCs/>
+        </w:rPr>
+        <w:t>reference</w:t>
+      </w:r>
       <w:r>
         <w:t xml:space="preserve"> </w:t>
       </w:r>
       <w:r>
-        <w:t xml:space="preserve">It says, that when a parameter gets a class, the command will be available in every object of that class. If a parameter has no class, it becomes a problem when you think of that, as the parameter’s defining its own class. Because in that case, the command will only be available from objects, who point out </w:t>
+        <w:rPr>
+          <w:color w:val="FF0000"/>
+        </w:rPr>
+        <w:t xml:space="preserve">can also </w:t>
+      </w:r>
+      <w:r>
+        <w:t xml:space="preserve">be assigned a class. </w:t>
+      </w:r>
+      <w:r>
+        <w:rPr>
+          <w:color w:val="FF0000"/>
+        </w:rPr>
+        <w:t xml:space="preserve">If </w:t>
+      </w:r>
+      <w:r>
+        <w:t xml:space="preserve">an object reference </w:t>
+      </w:r>
+      <w:r>
+        <w:rPr>
+          <w:color w:val="FF0000"/>
+        </w:rPr>
+        <w:t xml:space="preserve">does not </w:t>
+      </w:r>
+      <w:r>
+        <w:t xml:space="preserve">have a class, </w:t>
+      </w:r>
+      <w:r>
+        <w:rPr>
+          <w:color w:val="FF0000"/>
+        </w:rPr>
+        <w:t xml:space="preserve">then </w:t>
+      </w:r>
+      <w:r>
+        <w:t xml:space="preserve">the object reference </w:t>
+      </w:r>
+      <w:r>
+        <w:rPr>
+          <w:color w:val="FF0000"/>
+        </w:rPr>
+        <w:t xml:space="preserve">can </w:t>
+      </w:r>
+      <w:r>
+        <w:t xml:space="preserve">point to </w:t>
       </w:r>
       <w:r>
         <w:rPr>
           <w:i/>
-        </w:rPr>
-        <w:t xml:space="preserve">that parameter </w:t>
-      </w:r>
-      <w:r>
-        <w:t xml:space="preserve">as their class. A strange situation. But the real situation is, that a parameter without a class, actually </w:t>
+          <w:color w:val="FF0000"/>
+        </w:rPr>
+        <w:t>any</w:t>
+      </w:r>
+      <w:r>
+        <w:rPr>
+          <w:color w:val="FF0000"/>
+        </w:rPr>
+        <w:t xml:space="preserve"> </w:t>
+      </w:r>
+      <w:r>
+        <w:t xml:space="preserve">object. That </w:t>
+      </w:r>
+      <w:r>
+        <w:rPr>
+          <w:color w:val="FF0000"/>
+        </w:rPr>
+        <w:t xml:space="preserve">is </w:t>
+      </w:r>
+      <w:r>
+        <w:t xml:space="preserve">another </w:t>
+      </w:r>
+      <w:r>
+        <w:t xml:space="preserve">example of </w:t>
+      </w:r>
+      <w:r>
+        <w:rPr>
+          <w:color w:val="FF0000"/>
+        </w:rPr>
+        <w:t xml:space="preserve">how </w:t>
       </w:r>
       <w:r>
         <w:rPr>
           <w:i/>
-        </w:rPr>
-        <w:t xml:space="preserve">has no </w:t>
-      </w:r>
-      <w:r>
-        <w:t xml:space="preserve">class. That adds the command to </w:t>
+          <w:color w:val="FF0000"/>
+        </w:rPr>
+        <w:t xml:space="preserve">no </w:t>
       </w:r>
       <w:r>
         <w:rPr>
           <w:i/>
         </w:rPr>
-        <w:t xml:space="preserve">any </w:t>
-      </w:r>
-      <w:r>
-        <w:t xml:space="preserve">object, because </w:t>
+        <w:t xml:space="preserve">class </w:t>
+      </w:r>
+      <w:r>
+        <w:rPr>
+          <w:color w:val="FF0000"/>
+        </w:rPr>
+        <w:t xml:space="preserve">stands for </w:t>
       </w:r>
       <w:r>
         <w:rPr>
           <w:i/>
-        </w:rPr>
-        <w:t xml:space="preserve">no class </w:t>
-      </w:r>
-      <w:r>
-        <w:t xml:space="preserve">stands for </w:t>
+          <w:color w:val="FF0000"/>
+        </w:rPr>
+        <w:t>arbitrariness</w:t>
       </w:r>
       <w:r>
         <w:rPr>
           <w:i/>
-        </w:rPr>
-        <w:t>arbitrariness</w:t>
-      </w:r>
-      <w:r>
+          <w:color w:val="FF0000"/>
+        </w:rPr>
+        <w:t>*</w:t>
+      </w:r>
+      <w:r>
+        <w:t xml:space="preserve">. </w:t>
+      </w:r>
+      <w:r>
+        <w:rPr>
+          <w:color w:val="FF0000"/>
+        </w:rPr>
+        <w:t xml:space="preserve">When </w:t>
+      </w:r>
+      <w:r>
+        <w:t xml:space="preserve">an object or an object reference </w:t>
+      </w:r>
+      <w:r>
+        <w:rPr>
+          <w:color w:val="FF0000"/>
+        </w:rPr>
+        <w:t xml:space="preserve">is assigned </w:t>
+      </w:r>
+      <w:r>
+        <w:t xml:space="preserve">a class, </w:t>
+      </w:r>
+      <w:r>
+        <w:rPr>
+          <w:color w:val="FF0000"/>
+        </w:rPr>
+        <w:t xml:space="preserve">you can not easily </w:t>
+      </w:r>
+      <w:r>
+        <w:t xml:space="preserve">change that class. </w:t>
+      </w:r>
+      <w:r>
+        <w:rPr>
+          <w:color w:val="FF0000"/>
+        </w:rPr>
+        <w:t xml:space="preserve">If </w:t>
+      </w:r>
+      <w:r>
+        <w:t xml:space="preserve">an object </w:t>
+      </w:r>
+      <w:r>
+        <w:rPr>
+          <w:color w:val="FF0000"/>
+        </w:rPr>
+        <w:t xml:space="preserve">has </w:t>
+      </w:r>
+      <w:r>
+        <w:t xml:space="preserve">a class and </w:t>
+      </w:r>
+      <w:r>
+        <w:rPr>
+          <w:color w:val="FF0000"/>
+        </w:rPr>
+        <w:t xml:space="preserve">you assign </w:t>
+      </w:r>
+      <w:r>
+        <w:t xml:space="preserve">another class to it, </w:t>
+      </w:r>
+      <w:r>
+        <w:t xml:space="preserve">it </w:t>
+      </w:r>
+      <w:r>
+        <w:rPr>
+          <w:color w:val="FF0000"/>
+        </w:rPr>
+        <w:t xml:space="preserve">would erase </w:t>
+      </w:r>
+      <w:r>
+        <w:t xml:space="preserve">the object’s original contents. </w:t>
+      </w:r>
+      <w:r>
+        <w:rPr>
+          <w:color w:val="FF0000"/>
+        </w:rPr>
+        <w:t xml:space="preserve">If </w:t>
+      </w:r>
+      <w:r>
+        <w:t xml:space="preserve">an object reference </w:t>
+      </w:r>
+      <w:r>
+        <w:rPr>
+          <w:color w:val="FF0000"/>
+        </w:rPr>
+        <w:t xml:space="preserve">has </w:t>
+      </w:r>
+      <w:r>
+        <w:t xml:space="preserve">a class, and it </w:t>
+      </w:r>
+      <w:r>
+        <w:rPr>
+          <w:color w:val="FF0000"/>
+        </w:rPr>
+        <w:t xml:space="preserve">points to </w:t>
+      </w:r>
+      <w:r>
+        <w:t xml:space="preserve">an object of that class, </w:t>
+      </w:r>
+      <w:r>
+        <w:rPr>
+          <w:color w:val="FF0000"/>
+        </w:rPr>
+        <w:t xml:space="preserve">then when you </w:t>
+      </w:r>
+      <w:r>
+        <w:t xml:space="preserve">change the class of the object </w:t>
+      </w:r>
+      <w:r>
+        <w:t>reference</w:t>
+      </w:r>
+      <w:r>
+        <w:t xml:space="preserve">, what </w:t>
+      </w:r>
+      <w:r>
+        <w:rPr>
+          <w:color w:val="FF0000"/>
+        </w:rPr>
+        <w:t xml:space="preserve">happens </w:t>
+      </w:r>
+      <w:r>
+        <w:t xml:space="preserve">to the target object, that </w:t>
+      </w:r>
+      <w:r>
+        <w:rPr>
+          <w:color w:val="FF0000"/>
+        </w:rPr>
+        <w:t xml:space="preserve">still has </w:t>
+      </w:r>
+      <w:r>
+        <w:t xml:space="preserve">the original class? These </w:t>
+      </w:r>
+      <w:r>
+        <w:rPr>
+          <w:color w:val="FF0000"/>
+        </w:rPr>
+        <w:t xml:space="preserve">are exceptional </w:t>
+      </w:r>
+      <w:r>
+        <w:t xml:space="preserve">situations, for which the </w:t>
+      </w:r>
+      <w:r>
+        <w:rPr>
+          <w:color w:val="FF0000"/>
+        </w:rPr>
+        <w:t xml:space="preserve">most </w:t>
+      </w:r>
+      <w:r>
+        <w:t xml:space="preserve">practical behavior </w:t>
+      </w:r>
+      <w:r>
+        <w:rPr>
+          <w:color w:val="FF0000"/>
+        </w:rPr>
+        <w:t xml:space="preserve">needs to </w:t>
+      </w:r>
+      <w:r>
+        <w:t xml:space="preserve">be </w:t>
+      </w:r>
+      <w:r>
+        <w:rPr>
+          <w:color w:val="FF0000"/>
+        </w:rPr>
+        <w:t>determined in the future</w:t>
+      </w:r>
+      <w:r>
+        <w:rPr>
+          <w:color w:val="FF0000"/>
+        </w:rPr>
         <w:t>.</w:t>
-      </w:r>
-    </w:p>
-    <w:p>
-      <w:pPr>
-        <w:pStyle w:val="Spacing"/>
-      </w:pPr>
-    </w:p>
-    <w:p>
-      <w:r>
-        <w:t xml:space="preserve">An object can be assigned a class. An object reference can also be assigned a class. If an object reference does not have a class, then the object reference can point to </w:t>
-      </w:r>
-      <w:r>
-        <w:rPr>
-          <w:i/>
-        </w:rPr>
-        <w:t>any</w:t>
-      </w:r>
-      <w:r>
-        <w:t xml:space="preserve"> object. That is another example of how </w:t>
-      </w:r>
-      <w:r>
-        <w:rPr>
-          <w:i/>
-        </w:rPr>
-        <w:t xml:space="preserve">no class </w:t>
-      </w:r>
-      <w:r>
-        <w:t xml:space="preserve">stands for </w:t>
-      </w:r>
-      <w:r>
-        <w:rPr>
-          <w:i/>
-        </w:rPr>
-        <w:t>arbitrariness</w:t>
-      </w:r>
-      <w:r>
-        <w:t xml:space="preserve">. When an object or an object reference is assigned a class, you can not easily change that class. If an object has a class and you assign another class to it, it would erase the object’s original contents. If an object reference has a class, and it points to an object of that class, then when you change the class of the object </w:t>
-      </w:r>
-      <w:r>
-        <w:t>reference</w:t>
-      </w:r>
-      <w:r>
-        <w:t>, what happens to the target object, that has still has the original class? These are exceptional situations, for which the most practical behavior needs to be determined in the future.</w:t>
       </w:r>
     </w:p>
     <w:p>
@@ -397,48 +1499,46 @@
     </w:p>
     <w:p>
       <w:r>
-        <w:t xml:space="preserve">The principle of classes is explained in the article </w:t>
-      </w:r>
-      <w:r>
-        <w:rPr>
-          <w:i/>
-        </w:rPr>
-        <w:t>Classes</w:t>
-      </w:r>
-      <w:r>
-        <w:t xml:space="preserve">. This article demonstrates </w:t>
-      </w:r>
-      <w:r>
-        <w:t>its</w:t>
-      </w:r>
-      <w:r>
-        <w:t xml:space="preserve"> expression in </w:t>
-      </w:r>
-      <w:r>
-        <w:t>a diagram</w:t>
-      </w:r>
-      <w:r>
-        <w:t>.</w:t>
-      </w:r>
-    </w:p>
-    <w:p>
-      <w:pPr>
-        <w:pStyle w:val="Spacing"/>
-      </w:pPr>
-    </w:p>
-    <w:p>
-      <w:r>
-        <w:t>Any object can serve as another object’s class.</w:t>
-      </w:r>
-      <w:r>
-        <w:t xml:space="preserve"> So any object can be the prototype for another object.</w:t>
-      </w:r>
-    </w:p>
-    <w:p>
-      <w:pPr>
-        <w:pStyle w:val="Spacing"/>
-      </w:pPr>
-    </w:p>
+        <w:rPr>
+          <w:color w:val="FF0000"/>
+        </w:rPr>
+        <w:t xml:space="preserve">Any </w:t>
+      </w:r>
+      <w:r>
+        <w:t xml:space="preserve">object </w:t>
+      </w:r>
+      <w:r>
+        <w:rPr>
+          <w:color w:val="FF0000"/>
+        </w:rPr>
+        <w:t xml:space="preserve">can </w:t>
+      </w:r>
+      <w:r>
+        <w:t>serve as another object’s class.</w:t>
+      </w:r>
+      <w:r>
+        <w:t xml:space="preserve"> </w:t>
+      </w:r>
+      <w:r>
+        <w:rPr>
+          <w:color w:val="FF0000"/>
+        </w:rPr>
+        <w:t xml:space="preserve">So any </w:t>
+      </w:r>
+      <w:r>
+        <w:t xml:space="preserve">object </w:t>
+      </w:r>
+      <w:r>
+        <w:rPr>
+          <w:color w:val="FF0000"/>
+        </w:rPr>
+        <w:t xml:space="preserve">can </w:t>
+      </w:r>
+      <w:r>
+        <w:t>be the prototype for another object.</w:t>
+      </w:r>
+    </w:p>
+    <w:p/>
     <w:p>
       <w:pPr>
         <w:ind w:left="852"/>
@@ -497,17 +1597,43 @@
         </w:drawing>
       </w:r>
     </w:p>
-    <w:p>
-      <w:pPr>
-        <w:pStyle w:val="Spacing"/>
-      </w:pPr>
-    </w:p>
-    <w:p>
-      <w:r>
-        <w:t xml:space="preserve">When you actually use an object as another object’s class, then </w:t>
-      </w:r>
-      <w:r>
-        <w:t xml:space="preserve">its symbol is drawn with a dashed line. A dashed line stands for </w:t>
+    <w:p/>
+    <w:p>
+      <w:r>
+        <w:rPr>
+          <w:color w:val="FF0000"/>
+        </w:rPr>
+        <w:t xml:space="preserve">When you actually use </w:t>
+      </w:r>
+      <w:r>
+        <w:t xml:space="preserve">an object as another object’s class, </w:t>
+      </w:r>
+      <w:r>
+        <w:rPr>
+          <w:color w:val="FF0000"/>
+        </w:rPr>
+        <w:t xml:space="preserve">then </w:t>
+      </w:r>
+      <w:r>
+        <w:t xml:space="preserve">its symbol </w:t>
+      </w:r>
+      <w:r>
+        <w:rPr>
+          <w:color w:val="FF0000"/>
+        </w:rPr>
+        <w:t xml:space="preserve">is </w:t>
+      </w:r>
+      <w:r>
+        <w:t xml:space="preserve">drawn with a dashed line. A dashed line </w:t>
+      </w:r>
+      <w:r>
+        <w:rPr>
+          <w:color w:val="FF0000"/>
+        </w:rPr>
+        <w:t xml:space="preserve">stands </w:t>
+      </w:r>
+      <w:r>
+        <w:t xml:space="preserve">for </w:t>
       </w:r>
       <w:r>
         <w:t>class</w:t>
@@ -519,11 +1645,7 @@
         <w:t>.</w:t>
       </w:r>
     </w:p>
-    <w:p>
-      <w:pPr>
-        <w:pStyle w:val="Spacing"/>
-      </w:pPr>
-    </w:p>
+    <w:p/>
     <w:p>
       <w:pPr>
         <w:ind w:left="852"/>
@@ -582,43 +1704,97 @@
         </w:drawing>
       </w:r>
     </w:p>
-    <w:p>
-      <w:pPr>
-        <w:pStyle w:val="Spacing"/>
-      </w:pPr>
-    </w:p>
-    <w:p>
-      <w:r>
-        <w:t xml:space="preserve">In a diagram a class will usually </w:t>
+    <w:p/>
+    <w:p>
+      <w:r>
+        <w:t xml:space="preserve">In a diagram a class </w:t>
+      </w:r>
+      <w:r>
+        <w:rPr>
+          <w:color w:val="FF0000"/>
+        </w:rPr>
+        <w:t xml:space="preserve">will usually </w:t>
       </w:r>
       <w:r>
         <w:t>look like that.</w:t>
       </w:r>
     </w:p>
-    <w:p>
-      <w:pPr>
-        <w:pStyle w:val="Spacing"/>
-      </w:pPr>
-    </w:p>
-    <w:p>
-      <w:r>
-        <w:t>If a</w:t>
-      </w:r>
-      <w:r>
-        <w:t xml:space="preserve"> symbol, that functions as another object’s class, </w:t>
-      </w:r>
-      <w:r>
-        <w:t>is also referenced as an object, the symbol gets a double border, indicating its dual functio</w:t>
-      </w:r>
-      <w:r>
-        <w:t>n as both an object and a class.</w:t>
-      </w:r>
-    </w:p>
-    <w:p>
-      <w:pPr>
-        <w:pStyle w:val="Spacing"/>
-      </w:pPr>
-    </w:p>
+    <w:p/>
+    <w:p>
+      <w:r>
+        <w:rPr>
+          <w:color w:val="FF0000"/>
+        </w:rPr>
+        <w:t xml:space="preserve">If </w:t>
+      </w:r>
+      <w:r>
+        <w:t>a</w:t>
+      </w:r>
+      <w:r>
+        <w:t xml:space="preserve"> symbol, that </w:t>
+      </w:r>
+      <w:r>
+        <w:rPr>
+          <w:color w:val="FF0000"/>
+        </w:rPr>
+        <w:t xml:space="preserve">functions </w:t>
+      </w:r>
+      <w:r>
+        <w:t xml:space="preserve">as another object’s class, </w:t>
+      </w:r>
+      <w:r>
+        <w:rPr>
+          <w:color w:val="FF0000"/>
+        </w:rPr>
+        <w:t xml:space="preserve">is also </w:t>
+      </w:r>
+      <w:r>
+        <w:t xml:space="preserve">referenced as an object, the symbol </w:t>
+      </w:r>
+      <w:r>
+        <w:rPr>
+          <w:color w:val="FF0000"/>
+        </w:rPr>
+        <w:t xml:space="preserve">gets </w:t>
+      </w:r>
+      <w:r>
+        <w:t xml:space="preserve">a double border, </w:t>
+      </w:r>
+      <w:r>
+        <w:rPr>
+          <w:color w:val="FF0000"/>
+        </w:rPr>
+        <w:t xml:space="preserve">indicating </w:t>
+      </w:r>
+      <w:r>
+        <w:t xml:space="preserve">its dual </w:t>
+      </w:r>
+      <w:r>
+        <w:rPr>
+          <w:color w:val="FF0000"/>
+        </w:rPr>
+        <w:t>functio</w:t>
+      </w:r>
+      <w:r>
+        <w:rPr>
+          <w:color w:val="FF0000"/>
+        </w:rPr>
+        <w:t xml:space="preserve">n </w:t>
+      </w:r>
+      <w:r>
+        <w:t xml:space="preserve">as </w:t>
+      </w:r>
+      <w:r>
+        <w:rPr>
+          <w:color w:val="FF0000"/>
+        </w:rPr>
+        <w:t xml:space="preserve">both </w:t>
+      </w:r>
+      <w:r>
+        <w:t>an object and a class.</w:t>
+      </w:r>
+    </w:p>
+    <w:p/>
     <w:p>
       <w:pPr>
         <w:ind w:left="852"/>
@@ -680,7 +1856,40 @@
     <w:p/>
     <w:p>
       <w:r>
-        <w:t xml:space="preserve">In fact it probably does not have a dual function, it is a class, but there are also </w:t>
+        <w:t xml:space="preserve">In fact it </w:t>
+      </w:r>
+      <w:r>
+        <w:rPr>
+          <w:color w:val="FF0000"/>
+        </w:rPr>
+        <w:t xml:space="preserve">probably does not have </w:t>
+      </w:r>
+      <w:r>
+        <w:t xml:space="preserve">a dual function, it </w:t>
+      </w:r>
+      <w:r>
+        <w:rPr>
+          <w:color w:val="FF0000"/>
+        </w:rPr>
+        <w:t xml:space="preserve">is </w:t>
+      </w:r>
+      <w:r>
+        <w:t xml:space="preserve">a class, </w:t>
+      </w:r>
+      <w:r>
+        <w:rPr>
+          <w:color w:val="FF0000"/>
+        </w:rPr>
+        <w:t xml:space="preserve">but </w:t>
+      </w:r>
+      <w:r>
+        <w:t xml:space="preserve">there </w:t>
+      </w:r>
+      <w:r>
+        <w:rPr>
+          <w:color w:val="FF0000"/>
+        </w:rPr>
+        <w:t xml:space="preserve">are also </w:t>
       </w:r>
       <w:r>
         <w:rPr>
@@ -689,7 +1898,16 @@
         <w:t xml:space="preserve">references </w:t>
       </w:r>
       <w:r>
-        <w:t>to the class (established with an object redirection to the class).</w:t>
+        <w:t>to the class (</w:t>
+      </w:r>
+      <w:r>
+        <w:rPr>
+          <w:color w:val="FF0000"/>
+        </w:rPr>
+        <w:t xml:space="preserve">established </w:t>
+      </w:r>
+      <w:r>
+        <w:t>with an object redirection to the class).</w:t>
       </w:r>
     </w:p>
     <w:p>
@@ -702,24 +1920,43 @@
     </w:p>
     <w:p>
       <w:r>
-        <w:t>An object’s specification of which class it has, is also called a class reference.</w:t>
-      </w:r>
-    </w:p>
-    <w:p>
-      <w:pPr>
-        <w:pStyle w:val="Spacing"/>
-      </w:pPr>
-    </w:p>
-    <w:p>
-      <w:r>
-        <w:t>It is expressed in a diagram by connecting an object symbol to its class with a dashed line:</w:t>
-      </w:r>
-    </w:p>
-    <w:p>
-      <w:pPr>
-        <w:pStyle w:val="Spacing"/>
-      </w:pPr>
-    </w:p>
+        <w:t xml:space="preserve">An object’s specification of which class it </w:t>
+      </w:r>
+      <w:r>
+        <w:rPr>
+          <w:color w:val="FF0000"/>
+        </w:rPr>
+        <w:t>has</w:t>
+      </w:r>
+      <w:r>
+        <w:t xml:space="preserve">, </w:t>
+      </w:r>
+      <w:r>
+        <w:rPr>
+          <w:color w:val="FF0000"/>
+        </w:rPr>
+        <w:t xml:space="preserve">is also </w:t>
+      </w:r>
+      <w:r>
+        <w:t>called a class reference.</w:t>
+      </w:r>
+    </w:p>
+    <w:p/>
+    <w:p>
+      <w:r>
+        <w:t xml:space="preserve">It </w:t>
+      </w:r>
+      <w:r>
+        <w:rPr>
+          <w:color w:val="FF0000"/>
+        </w:rPr>
+        <w:t xml:space="preserve">is </w:t>
+      </w:r>
+      <w:r>
+        <w:t>expressed in a diagram by connecting an object symbol to its class with a dashed line:</w:t>
+      </w:r>
+    </w:p>
+    <w:p/>
     <w:p>
       <w:pPr>
         <w:ind w:left="852"/>
@@ -787,14 +2024,19 @@
         </w:drawing>
       </w:r>
     </w:p>
-    <w:p>
-      <w:pPr>
-        <w:pStyle w:val="Spacing"/>
-      </w:pPr>
-    </w:p>
-    <w:p>
-      <w:r>
-        <w:t>The object on the left has the class on the right.</w:t>
+    <w:p/>
+    <w:p>
+      <w:r>
+        <w:t xml:space="preserve">The object on the left </w:t>
+      </w:r>
+      <w:r>
+        <w:rPr>
+          <w:color w:val="FF0000"/>
+        </w:rPr>
+        <w:t xml:space="preserve">has </w:t>
+      </w:r>
+      <w:r>
+        <w:t>the class on the right.</w:t>
       </w:r>
     </w:p>
     <w:p>
@@ -815,63 +2057,383 @@
     </w:p>
     <w:p>
       <w:r>
-        <w:t>Objects of the same class have the same set of commands.</w:t>
-      </w:r>
-    </w:p>
-    <w:p>
-      <w:pPr>
-        <w:pStyle w:val="Spacing"/>
-      </w:pPr>
-    </w:p>
-    <w:p>
-      <w:r>
-        <w:t>However, commands are separate entities, not defined by a class.</w:t>
-      </w:r>
-    </w:p>
-    <w:p>
-      <w:pPr>
-        <w:pStyle w:val="Spacing"/>
-      </w:pPr>
-    </w:p>
-    <w:p>
-      <w:r>
-        <w:t>When a parameter of a command is not given a specific class, then the command is available from any object.</w:t>
-      </w:r>
-    </w:p>
-    <w:p>
-      <w:pPr>
-        <w:pStyle w:val="Spacing"/>
-      </w:pPr>
-    </w:p>
-    <w:p>
-      <w:r>
-        <w:t>This gives an object a lot of commands. But this will not result in a mess, because commands are nicely grouped together inside the object. Each module creates its own group of commands inside an object. If you don’t trust a module: don’t use the command.</w:t>
-      </w:r>
-    </w:p>
-    <w:p>
-      <w:pPr>
-        <w:pStyle w:val="Spacing"/>
-      </w:pPr>
-    </w:p>
-    <w:p>
-      <w:r>
-        <w:t xml:space="preserve">So when the class of a command parameter is not fixed, the command is available from any object. When the class of a command parameter </w:t>
+        <w:t xml:space="preserve">Objects of the same class </w:t>
+      </w:r>
+      <w:r>
+        <w:rPr>
+          <w:color w:val="FF0000"/>
+        </w:rPr>
+        <w:t xml:space="preserve">have </w:t>
+      </w:r>
+      <w:r>
+        <w:t xml:space="preserve">the </w:t>
+      </w:r>
+      <w:r>
+        <w:rPr>
+          <w:color w:val="FF0000"/>
+        </w:rPr>
+        <w:t xml:space="preserve">same </w:t>
+      </w:r>
+      <w:r>
+        <w:t>set of commands.</w:t>
+      </w:r>
+    </w:p>
+    <w:p/>
+    <w:p>
+      <w:r>
+        <w:rPr>
+          <w:color w:val="FF0000"/>
+        </w:rPr>
+        <w:t>However,</w:t>
+      </w:r>
+      <w:r>
+        <w:t xml:space="preserve"> commands </w:t>
+      </w:r>
+      <w:r>
+        <w:rPr>
+          <w:color w:val="FF0000"/>
+        </w:rPr>
+        <w:t xml:space="preserve">are separate </w:t>
+      </w:r>
+      <w:r>
+        <w:t xml:space="preserve">entities, </w:t>
+      </w:r>
+      <w:r>
+        <w:rPr>
+          <w:color w:val="FF0000"/>
+        </w:rPr>
+        <w:t xml:space="preserve">not defined </w:t>
+      </w:r>
+      <w:r>
+        <w:t>by a class.</w:t>
+      </w:r>
+    </w:p>
+    <w:p/>
+    <w:p>
+      <w:r>
+        <w:rPr>
+          <w:color w:val="FF0000"/>
+        </w:rPr>
+        <w:t xml:space="preserve">When </w:t>
+      </w:r>
+      <w:r>
+        <w:t xml:space="preserve">a parameter of a command </w:t>
+      </w:r>
+      <w:r>
+        <w:rPr>
+          <w:color w:val="FF0000"/>
+        </w:rPr>
+        <w:t xml:space="preserve">is not </w:t>
+      </w:r>
+      <w:r>
+        <w:t xml:space="preserve">given a </w:t>
+      </w:r>
+      <w:r>
+        <w:rPr>
+          <w:color w:val="FF0000"/>
+        </w:rPr>
+        <w:t xml:space="preserve">specific </w:t>
+      </w:r>
+      <w:r>
+        <w:t xml:space="preserve">class, </w:t>
+      </w:r>
+      <w:r>
+        <w:rPr>
+          <w:color w:val="FF0000"/>
+        </w:rPr>
+        <w:t xml:space="preserve">then </w:t>
+      </w:r>
+      <w:r>
+        <w:t xml:space="preserve">the command </w:t>
+      </w:r>
+      <w:r>
+        <w:rPr>
+          <w:color w:val="FF0000"/>
+        </w:rPr>
+        <w:t xml:space="preserve">is </w:t>
+      </w:r>
+      <w:r>
+        <w:t xml:space="preserve">available from </w:t>
+      </w:r>
+      <w:r>
+        <w:rPr>
+          <w:color w:val="FF0000"/>
+        </w:rPr>
+        <w:t xml:space="preserve">any </w:t>
+      </w:r>
+      <w:r>
+        <w:t>object.</w:t>
+      </w:r>
+    </w:p>
+    <w:p/>
+    <w:p>
+      <w:r>
+        <w:t xml:space="preserve">This </w:t>
+      </w:r>
+      <w:r>
+        <w:rPr>
+          <w:color w:val="FF0000"/>
+        </w:rPr>
+        <w:t xml:space="preserve">gives </w:t>
+      </w:r>
+      <w:r>
+        <w:t xml:space="preserve">an object </w:t>
+      </w:r>
+      <w:r>
+        <w:rPr>
+          <w:color w:val="FF0000"/>
+        </w:rPr>
+        <w:t xml:space="preserve">a lot </w:t>
+      </w:r>
+      <w:r>
+        <w:t xml:space="preserve">of commands. </w:t>
+      </w:r>
+      <w:r>
+        <w:rPr>
+          <w:color w:val="FF0000"/>
+        </w:rPr>
+        <w:t xml:space="preserve">But </w:t>
+      </w:r>
+      <w:r>
+        <w:t xml:space="preserve">this </w:t>
+      </w:r>
+      <w:r>
+        <w:rPr>
+          <w:color w:val="FF0000"/>
+        </w:rPr>
+        <w:t xml:space="preserve">will not </w:t>
+      </w:r>
+      <w:r>
+        <w:t xml:space="preserve">result in </w:t>
+      </w:r>
+      <w:r>
+        <w:t xml:space="preserve">a </w:t>
+      </w:r>
+      <w:r>
+        <w:rPr>
+          <w:color w:val="FF0000"/>
+        </w:rPr>
+        <w:t>mess</w:t>
+      </w:r>
+      <w:r>
+        <w:t xml:space="preserve">, </w:t>
+      </w:r>
+      <w:r>
+        <w:rPr>
+          <w:color w:val="FF0000"/>
+        </w:rPr>
+        <w:t xml:space="preserve">because </w:t>
+      </w:r>
+      <w:r>
+        <w:t xml:space="preserve">commands </w:t>
+      </w:r>
+      <w:r>
+        <w:rPr>
+          <w:color w:val="FF0000"/>
+        </w:rPr>
+        <w:t xml:space="preserve">are nicely grouped </w:t>
+      </w:r>
+      <w:r>
+        <w:t xml:space="preserve">together inside the object. Each module </w:t>
+      </w:r>
+      <w:r>
+        <w:rPr>
+          <w:color w:val="FF0000"/>
+        </w:rPr>
+        <w:t xml:space="preserve">creates </w:t>
+      </w:r>
+      <w:r>
+        <w:t xml:space="preserve">its </w:t>
+      </w:r>
+      <w:r>
+        <w:rPr>
+          <w:color w:val="FF0000"/>
+        </w:rPr>
+        <w:t xml:space="preserve">own </w:t>
+      </w:r>
+      <w:r>
+        <w:t xml:space="preserve">group of commands inside an object. </w:t>
+      </w:r>
+      <w:r>
+        <w:rPr>
+          <w:color w:val="FF0000"/>
+        </w:rPr>
+        <w:t>If you do</w:t>
+      </w:r>
+      <w:r>
+        <w:rPr>
+          <w:color w:val="FF0000"/>
+        </w:rPr>
+        <w:t xml:space="preserve"> </w:t>
+      </w:r>
+      <w:r>
+        <w:rPr>
+          <w:color w:val="FF0000"/>
+        </w:rPr>
+        <w:t>n</w:t>
+      </w:r>
+      <w:r>
+        <w:rPr>
+          <w:color w:val="FF0000"/>
+        </w:rPr>
+        <w:t>o</w:t>
+      </w:r>
+      <w:r>
+        <w:rPr>
+          <w:color w:val="FF0000"/>
+        </w:rPr>
+        <w:t xml:space="preserve">t </w:t>
+      </w:r>
+      <w:r>
+        <w:rPr>
+          <w:color w:val="FF0000"/>
+        </w:rPr>
+        <w:t xml:space="preserve">trust </w:t>
+      </w:r>
+      <w:r>
+        <w:t xml:space="preserve">a module: </w:t>
+      </w:r>
+      <w:r>
+        <w:rPr>
+          <w:color w:val="FF0000"/>
+        </w:rPr>
+        <w:t>do</w:t>
+      </w:r>
+      <w:r>
+        <w:rPr>
+          <w:color w:val="FF0000"/>
+        </w:rPr>
+        <w:t xml:space="preserve"> </w:t>
+      </w:r>
+      <w:r>
+        <w:rPr>
+          <w:color w:val="FF0000"/>
+        </w:rPr>
+        <w:t>n</w:t>
+      </w:r>
+      <w:r>
+        <w:rPr>
+          <w:color w:val="FF0000"/>
+        </w:rPr>
+        <w:t>o</w:t>
+      </w:r>
+      <w:r>
+        <w:rPr>
+          <w:color w:val="FF0000"/>
+        </w:rPr>
+        <w:t xml:space="preserve">t </w:t>
+      </w:r>
+      <w:r>
+        <w:rPr>
+          <w:color w:val="FF0000"/>
+        </w:rPr>
+        <w:t xml:space="preserve">use </w:t>
+      </w:r>
+      <w:r>
+        <w:t>the command.</w:t>
+      </w:r>
+    </w:p>
+    <w:p/>
+    <w:p>
+      <w:r>
+        <w:rPr>
+          <w:color w:val="FF0000"/>
+        </w:rPr>
+        <w:t xml:space="preserve">So when </w:t>
+      </w:r>
+      <w:r>
+        <w:t xml:space="preserve">the class of a command parameter </w:t>
+      </w:r>
+      <w:r>
+        <w:rPr>
+          <w:color w:val="FF0000"/>
+        </w:rPr>
+        <w:t>is not fixed</w:t>
+      </w:r>
+      <w:r>
+        <w:t xml:space="preserve">, the command </w:t>
+      </w:r>
+      <w:r>
+        <w:rPr>
+          <w:color w:val="FF0000"/>
+        </w:rPr>
+        <w:t xml:space="preserve">is </w:t>
+      </w:r>
+      <w:r>
+        <w:t xml:space="preserve">available from </w:t>
+      </w:r>
+      <w:r>
+        <w:rPr>
+          <w:color w:val="FF0000"/>
+        </w:rPr>
+        <w:t xml:space="preserve">any </w:t>
+      </w:r>
+      <w:r>
+        <w:t xml:space="preserve">object. </w:t>
+      </w:r>
+      <w:r>
+        <w:rPr>
+          <w:color w:val="FF0000"/>
+        </w:rPr>
+        <w:t xml:space="preserve">When </w:t>
+      </w:r>
+      <w:r>
+        <w:t xml:space="preserve">the class of a command parameter </w:t>
       </w:r>
       <w:r>
         <w:rPr>
           <w:i/>
+          <w:color w:val="FF0000"/>
         </w:rPr>
         <w:t xml:space="preserve">is </w:t>
       </w:r>
       <w:r>
-        <w:t>fixed, this makes the command only available from objects of that class. This considerably limits the amount of objects that get the command.</w:t>
-      </w:r>
-    </w:p>
-    <w:p>
-      <w:pPr>
-        <w:pStyle w:val="Spacing"/>
-      </w:pPr>
-    </w:p>
+        <w:rPr>
+          <w:color w:val="FF0000"/>
+        </w:rPr>
+        <w:t>fixed</w:t>
+      </w:r>
+      <w:r>
+        <w:t xml:space="preserve">, this </w:t>
+      </w:r>
+      <w:r>
+        <w:rPr>
+          <w:color w:val="FF0000"/>
+        </w:rPr>
+        <w:t xml:space="preserve">makes </w:t>
+      </w:r>
+      <w:r>
+        <w:t xml:space="preserve">the command </w:t>
+      </w:r>
+      <w:r>
+        <w:rPr>
+          <w:color w:val="FF0000"/>
+        </w:rPr>
+        <w:t xml:space="preserve">only </w:t>
+      </w:r>
+      <w:r>
+        <w:t xml:space="preserve">available from objects of that class. This </w:t>
+      </w:r>
+      <w:r>
+        <w:rPr>
+          <w:color w:val="FF0000"/>
+        </w:rPr>
+        <w:t xml:space="preserve">considerably limits </w:t>
+      </w:r>
+      <w:r>
+        <w:t xml:space="preserve">the amount of objects that </w:t>
+      </w:r>
+      <w:r>
+        <w:rPr>
+          <w:color w:val="FF0000"/>
+        </w:rPr>
+        <w:t xml:space="preserve">get </w:t>
+      </w:r>
+      <w:r>
+        <w:t>the command.</w:t>
+      </w:r>
+    </w:p>
+    <w:p/>
     <w:p>
       <w:r>
         <w:t xml:space="preserve">In that sense a </w:t>
@@ -886,17 +2448,91 @@
         <w:t xml:space="preserve"> </w:t>
       </w:r>
       <w:r>
-        <w:t>defines behavior of a class. Which makes sense from a real-world point of view, because you can always invent new ways to use an object.</w:t>
-      </w:r>
-    </w:p>
-    <w:p>
-      <w:pPr>
-        <w:pStyle w:val="Spacing"/>
-      </w:pPr>
-    </w:p>
-    <w:p>
-      <w:r>
-        <w:t>A command is available from any object that has anything to do with the command.</w:t>
+        <w:rPr>
+          <w:color w:val="FF0000"/>
+        </w:rPr>
+        <w:t xml:space="preserve">defines </w:t>
+      </w:r>
+      <w:r>
+        <w:t xml:space="preserve">behavior of a class. Which </w:t>
+      </w:r>
+      <w:r>
+        <w:rPr>
+          <w:color w:val="FF0000"/>
+        </w:rPr>
+        <w:t xml:space="preserve">makes sense </w:t>
+      </w:r>
+      <w:r>
+        <w:t xml:space="preserve">from a </w:t>
+      </w:r>
+      <w:r>
+        <w:rPr>
+          <w:color w:val="FF0000"/>
+        </w:rPr>
+        <w:t xml:space="preserve">real-world </w:t>
+      </w:r>
+      <w:r>
+        <w:t xml:space="preserve">point of view, </w:t>
+      </w:r>
+      <w:r>
+        <w:rPr>
+          <w:color w:val="FF0000"/>
+        </w:rPr>
+        <w:t xml:space="preserve">because you can always </w:t>
+      </w:r>
+      <w:r>
+        <w:t xml:space="preserve">invent </w:t>
+      </w:r>
+      <w:r>
+        <w:rPr>
+          <w:color w:val="FF0000"/>
+        </w:rPr>
+        <w:t xml:space="preserve">new </w:t>
+      </w:r>
+      <w:r>
+        <w:t xml:space="preserve">ways to </w:t>
+      </w:r>
+      <w:r>
+        <w:rPr>
+          <w:color w:val="FF0000"/>
+        </w:rPr>
+        <w:t xml:space="preserve">use </w:t>
+      </w:r>
+      <w:r>
+        <w:t>an object.</w:t>
+      </w:r>
+    </w:p>
+    <w:p/>
+    <w:p>
+      <w:r>
+        <w:t xml:space="preserve">A command </w:t>
+      </w:r>
+      <w:r>
+        <w:rPr>
+          <w:color w:val="FF0000"/>
+        </w:rPr>
+        <w:t xml:space="preserve">is </w:t>
+      </w:r>
+      <w:r>
+        <w:t xml:space="preserve">available from </w:t>
+      </w:r>
+      <w:r>
+        <w:rPr>
+          <w:color w:val="FF0000"/>
+        </w:rPr>
+        <w:t xml:space="preserve">any </w:t>
+      </w:r>
+      <w:r>
+        <w:t xml:space="preserve">object that </w:t>
+      </w:r>
+      <w:r>
+        <w:rPr>
+          <w:color w:val="FF0000"/>
+        </w:rPr>
+        <w:t xml:space="preserve">has anything </w:t>
+      </w:r>
+      <w:r>
+        <w:t>to do with the command.</w:t>
       </w:r>
     </w:p>
     <w:p>
@@ -909,52 +2545,66 @@
     </w:p>
     <w:p>
       <w:r>
-        <w:t xml:space="preserve">The principle of class commands is explained in the article </w:t>
+        <w:t xml:space="preserve">The article </w:t>
       </w:r>
       <w:r>
         <w:rPr>
           <w:i/>
         </w:rPr>
-        <w:t>Class Commands</w:t>
-      </w:r>
-      <w:r>
-        <w:t>. This article demonstrates their expression in a diagram.</w:t>
-      </w:r>
-    </w:p>
-    <w:p>
-      <w:pPr>
-        <w:pStyle w:val="Spacing"/>
-      </w:pPr>
-    </w:p>
-    <w:p>
-      <w:r>
-        <w:t xml:space="preserve">The article </w:t>
+        <w:t xml:space="preserve">Command </w:t>
       </w:r>
       <w:r>
         <w:rPr>
           <w:i/>
         </w:rPr>
-        <w:t xml:space="preserve">Command </w:t>
+        <w:t xml:space="preserve">Arguments </w:t>
       </w:r>
       <w:r>
         <w:rPr>
           <w:i/>
         </w:rPr>
-        <w:t xml:space="preserve">Arguments </w:t>
-      </w:r>
-      <w:r>
-        <w:rPr>
-          <w:i/>
-        </w:rPr>
         <w:t xml:space="preserve">in a Diagram </w:t>
       </w:r>
       <w:r>
-        <w:t>demonstrates, how a command argument also makes the command part of an object.</w:t>
-      </w:r>
-    </w:p>
-    <w:p>
-      <w:r>
-        <w:t>A command is executed on an object.</w:t>
+        <w:rPr>
+          <w:color w:val="FF0000"/>
+        </w:rPr>
+        <w:t>demonstrates</w:t>
+      </w:r>
+      <w:r>
+        <w:t xml:space="preserve">, how a command argument </w:t>
+      </w:r>
+      <w:r>
+        <w:rPr>
+          <w:color w:val="FF0000"/>
+        </w:rPr>
+        <w:t xml:space="preserve">also makes </w:t>
+      </w:r>
+      <w:r>
+        <w:t xml:space="preserve">the command </w:t>
+      </w:r>
+      <w:r>
+        <w:rPr>
+          <w:color w:val="FF0000"/>
+        </w:rPr>
+        <w:t xml:space="preserve">part of </w:t>
+      </w:r>
+      <w:r>
+        <w:t>an object.</w:t>
+      </w:r>
+    </w:p>
+    <w:p>
+      <w:r>
+        <w:t xml:space="preserve">A command </w:t>
+      </w:r>
+      <w:r>
+        <w:rPr>
+          <w:color w:val="FF0000"/>
+        </w:rPr>
+        <w:t xml:space="preserve">is </w:t>
+      </w:r>
+      <w:r>
+        <w:t>executed on an object.</w:t>
       </w:r>
     </w:p>
     <w:p/>
@@ -1028,28 +2678,64 @@
     <w:p/>
     <w:p>
       <w:r>
-        <w:t xml:space="preserve">If a command definition does </w:t>
-      </w:r>
-      <w:proofErr w:type="spellStart"/>
-      <w:r>
-        <w:t>does</w:t>
-      </w:r>
-      <w:proofErr w:type="spellEnd"/>
-      <w:r>
-        <w:t xml:space="preserve"> not fix the class of one of its parameters, then the command will be immediately available from </w:t>
+        <w:rPr>
+          <w:color w:val="FF0000"/>
+        </w:rPr>
+        <w:t xml:space="preserve">If </w:t>
+      </w:r>
+      <w:r>
+        <w:t xml:space="preserve">a command definition </w:t>
+      </w:r>
+      <w:r>
+        <w:rPr>
+          <w:color w:val="FF0000"/>
+        </w:rPr>
+        <w:t xml:space="preserve">does not fix </w:t>
+      </w:r>
+      <w:r>
+        <w:t xml:space="preserve">the class of one of its parameters, </w:t>
+      </w:r>
+      <w:r>
+        <w:rPr>
+          <w:color w:val="FF0000"/>
+        </w:rPr>
+        <w:t xml:space="preserve">then </w:t>
+      </w:r>
+      <w:r>
+        <w:t xml:space="preserve">the command </w:t>
+      </w:r>
+      <w:r>
+        <w:rPr>
+          <w:color w:val="FF0000"/>
+        </w:rPr>
+        <w:t xml:space="preserve">will be immediately </w:t>
+      </w:r>
+      <w:r>
+        <w:t xml:space="preserve">available from </w:t>
       </w:r>
       <w:r>
         <w:rPr>
           <w:i/>
+          <w:color w:val="FF0000"/>
         </w:rPr>
         <w:t xml:space="preserve">any </w:t>
       </w:r>
       <w:r>
-        <w:t xml:space="preserve">object. The command will also be visible in </w:t>
+        <w:t xml:space="preserve">object. The command </w:t>
+      </w:r>
+      <w:r>
+        <w:rPr>
+          <w:color w:val="FF0000"/>
+        </w:rPr>
+        <w:t xml:space="preserve">will also </w:t>
+      </w:r>
+      <w:r>
+        <w:t xml:space="preserve">be visible in </w:t>
       </w:r>
       <w:r>
         <w:rPr>
           <w:i/>
+          <w:color w:val="FF0000"/>
         </w:rPr>
         <w:t xml:space="preserve">any </w:t>
       </w:r>
@@ -1057,26 +2743,32 @@
         <w:t>class.</w:t>
       </w:r>
     </w:p>
-    <w:p>
-      <w:pPr>
-        <w:pStyle w:val="Spacing"/>
-      </w:pPr>
-    </w:p>
-    <w:p>
-      <w:r>
-        <w:t>Here is an example of a command definition, two objects and a class. One of the objects has that class.</w:t>
-      </w:r>
-    </w:p>
-    <w:p>
-      <w:pPr>
-        <w:pStyle w:val="Spacing"/>
-      </w:pPr>
-    </w:p>
-    <w:p>
-      <w:pPr>
-        <w:pStyle w:val="Spacing"/>
-        <w:ind w:left="852"/>
-      </w:pPr>
+    <w:p/>
+    <w:p>
+      <w:r>
+        <w:t xml:space="preserve">Here </w:t>
+      </w:r>
+      <w:r>
+        <w:rPr>
+          <w:color w:val="FF0000"/>
+        </w:rPr>
+        <w:t xml:space="preserve">is </w:t>
+      </w:r>
+      <w:r>
+        <w:t xml:space="preserve">an example of a command definition, two objects and a class. One of the objects </w:t>
+      </w:r>
+      <w:r>
+        <w:rPr>
+          <w:color w:val="FF0000"/>
+        </w:rPr>
+        <w:t xml:space="preserve">has </w:t>
+      </w:r>
+      <w:r>
+        <w:t>that class.</w:t>
+      </w:r>
+    </w:p>
+    <w:p/>
+    <w:p>
       <w:r>
         <w:rPr>
           <w:noProof/>
@@ -1140,22 +2832,61 @@
         </w:drawing>
       </w:r>
     </w:p>
-    <w:p>
-      <w:pPr>
-        <w:pStyle w:val="Spacing"/>
-        <w:ind w:left="852"/>
-      </w:pPr>
-    </w:p>
-    <w:p>
-      <w:r>
-        <w:t>When a parameter is added to the command, and the parameter does not have a class assigned to it yet, the following happens:</w:t>
-      </w:r>
-    </w:p>
-    <w:p>
-      <w:pPr>
-        <w:pStyle w:val="Spacing"/>
-      </w:pPr>
-    </w:p>
+    <w:p/>
+    <w:p>
+      <w:r>
+        <w:t xml:space="preserve">When a parameter </w:t>
+      </w:r>
+      <w:r>
+        <w:rPr>
+          <w:color w:val="FF0000"/>
+        </w:rPr>
+        <w:t xml:space="preserve">is </w:t>
+      </w:r>
+      <w:r>
+        <w:t xml:space="preserve">added to the command, and the parameter </w:t>
+      </w:r>
+      <w:r>
+        <w:rPr>
+          <w:color w:val="FF0000"/>
+        </w:rPr>
+        <w:t xml:space="preserve">does not </w:t>
+      </w:r>
+      <w:r>
+        <w:t xml:space="preserve">have </w:t>
+      </w:r>
+      <w:r>
+        <w:t xml:space="preserve">a class </w:t>
+      </w:r>
+      <w:r>
+        <w:rPr>
+          <w:color w:val="FF0000"/>
+        </w:rPr>
+        <w:t xml:space="preserve">assigned </w:t>
+      </w:r>
+      <w:r>
+        <w:t xml:space="preserve">to it </w:t>
+      </w:r>
+      <w:r>
+        <w:rPr>
+          <w:color w:val="FF0000"/>
+        </w:rPr>
+        <w:t>yet</w:t>
+      </w:r>
+      <w:r>
+        <w:t xml:space="preserve">, the following </w:t>
+      </w:r>
+      <w:r>
+        <w:rPr>
+          <w:color w:val="FF0000"/>
+        </w:rPr>
+        <w:t>happens</w:t>
+      </w:r>
+      <w:r>
+        <w:t>:</w:t>
+      </w:r>
+    </w:p>
+    <w:p/>
     <w:p>
       <w:pPr>
         <w:ind w:left="852"/>
@@ -1223,32 +2954,145 @@
         </w:drawing>
       </w:r>
     </w:p>
-    <w:p>
-      <w:pPr>
-        <w:pStyle w:val="Spacing"/>
-      </w:pPr>
-    </w:p>
-    <w:p>
-      <w:r>
-        <w:t xml:space="preserve">Because the command definition got a parameter with no class assigned to it, the command immediately becomes available from any object or class in the system. The command symbols inside the objects and the class are tied to the </w:t>
-      </w:r>
-      <w:proofErr w:type="spellStart"/>
-      <w:r>
-        <w:t>the</w:t>
-      </w:r>
-      <w:proofErr w:type="spellEnd"/>
-      <w:r>
-        <w:t xml:space="preserve"> definition, to indicate mutuality of definition. Immediately the command is very present in the system, because it can be executed on any object.</w:t>
-      </w:r>
-    </w:p>
-    <w:p>
-      <w:pPr>
-        <w:pStyle w:val="Spacing"/>
-      </w:pPr>
-    </w:p>
-    <w:p>
-      <w:r>
-        <w:t xml:space="preserve">In theory, all the lines between the squares could have been drawn with a solid line. But the </w:t>
+    <w:p/>
+    <w:p>
+      <w:r>
+        <w:rPr>
+          <w:color w:val="FF0000"/>
+        </w:rPr>
+        <w:t xml:space="preserve">Because </w:t>
+      </w:r>
+      <w:r>
+        <w:t xml:space="preserve">the command definition </w:t>
+      </w:r>
+      <w:r>
+        <w:rPr>
+          <w:color w:val="FF0000"/>
+        </w:rPr>
+        <w:t xml:space="preserve">got </w:t>
+      </w:r>
+      <w:r>
+        <w:t xml:space="preserve">a parameter with </w:t>
+      </w:r>
+      <w:r>
+        <w:rPr>
+          <w:color w:val="FF0000"/>
+        </w:rPr>
+        <w:t xml:space="preserve">no </w:t>
+      </w:r>
+      <w:r>
+        <w:t xml:space="preserve">class </w:t>
+      </w:r>
+      <w:r>
+        <w:rPr>
+          <w:color w:val="FF0000"/>
+        </w:rPr>
+        <w:t xml:space="preserve">assigned to </w:t>
+      </w:r>
+      <w:r>
+        <w:t xml:space="preserve">it, the command </w:t>
+      </w:r>
+      <w:r>
+        <w:rPr>
+          <w:color w:val="FF0000"/>
+        </w:rPr>
+        <w:t xml:space="preserve">immediately becomes </w:t>
+      </w:r>
+      <w:r>
+        <w:t xml:space="preserve">available from </w:t>
+      </w:r>
+      <w:r>
+        <w:rPr>
+          <w:color w:val="FF0000"/>
+        </w:rPr>
+        <w:t xml:space="preserve">any </w:t>
+      </w:r>
+      <w:r>
+        <w:t xml:space="preserve">object or class in the system. The command symbols inside the objects and the class </w:t>
+      </w:r>
+      <w:r>
+        <w:rPr>
+          <w:color w:val="FF0000"/>
+        </w:rPr>
+        <w:t xml:space="preserve">are tied to </w:t>
+      </w:r>
+      <w:r>
+        <w:t xml:space="preserve">the definition, to </w:t>
+      </w:r>
+      <w:r>
+        <w:rPr>
+          <w:color w:val="FF0000"/>
+        </w:rPr>
+        <w:t xml:space="preserve">indicate </w:t>
+      </w:r>
+      <w:r>
+        <w:t xml:space="preserve">mutuality of definition. </w:t>
+      </w:r>
+      <w:r>
+        <w:rPr>
+          <w:color w:val="FF0000"/>
+        </w:rPr>
+        <w:t xml:space="preserve">Immediately </w:t>
+      </w:r>
+      <w:r>
+        <w:t xml:space="preserve">the command </w:t>
+      </w:r>
+      <w:r>
+        <w:rPr>
+          <w:color w:val="FF0000"/>
+        </w:rPr>
+        <w:t xml:space="preserve">is very present </w:t>
+      </w:r>
+      <w:r>
+        <w:t xml:space="preserve">in the system, </w:t>
+      </w:r>
+      <w:r>
+        <w:rPr>
+          <w:color w:val="FF0000"/>
+        </w:rPr>
+        <w:t xml:space="preserve">because </w:t>
+      </w:r>
+      <w:r>
+        <w:t xml:space="preserve">it </w:t>
+      </w:r>
+      <w:r>
+        <w:rPr>
+          <w:color w:val="FF0000"/>
+        </w:rPr>
+        <w:t xml:space="preserve">can </w:t>
+      </w:r>
+      <w:r>
+        <w:t>be executed on any object.</w:t>
+      </w:r>
+    </w:p>
+    <w:p/>
+    <w:p>
+      <w:r>
+        <w:rPr>
+          <w:color w:val="FF0000"/>
+        </w:rPr>
+        <w:t xml:space="preserve">In theory, all </w:t>
+      </w:r>
+      <w:r>
+        <w:t xml:space="preserve">the lines between the squares </w:t>
+      </w:r>
+      <w:r>
+        <w:rPr>
+          <w:color w:val="FF0000"/>
+        </w:rPr>
+        <w:t xml:space="preserve">could </w:t>
+      </w:r>
+      <w:r>
+        <w:t xml:space="preserve">have been drawn with a solid line. </w:t>
+      </w:r>
+      <w:r>
+        <w:rPr>
+          <w:color w:val="FF0000"/>
+        </w:rPr>
+        <w:t xml:space="preserve">But </w:t>
+      </w:r>
+      <w:r>
+        <w:t xml:space="preserve">the </w:t>
       </w:r>
       <w:r>
         <w:rPr>
@@ -1266,24 +3110,127 @@
         <w:t xml:space="preserve">command definition </w:t>
       </w:r>
       <w:r>
-        <w:t>are tied together with a dashed line, because it is a relation between structure elements. Now all structure elements and their relations are drawn out with dashed lines. It’s more intuitive that way.</w:t>
-      </w:r>
-    </w:p>
-    <w:p>
-      <w:pPr>
-        <w:pStyle w:val="Spacing"/>
-      </w:pPr>
-    </w:p>
-    <w:p>
-      <w:r>
-        <w:t>If you assign a class to the parameter, then the command will only be available from objects of that class. The command will also only be visible inside just that class, not just any class.</w:t>
-      </w:r>
-    </w:p>
-    <w:p>
-      <w:pPr>
-        <w:pStyle w:val="Spacing"/>
-      </w:pPr>
-    </w:p>
+        <w:rPr>
+          <w:color w:val="FF0000"/>
+        </w:rPr>
+        <w:t xml:space="preserve">are tied </w:t>
+      </w:r>
+      <w:r>
+        <w:t xml:space="preserve">together with a dashed line, </w:t>
+      </w:r>
+      <w:r>
+        <w:rPr>
+          <w:color w:val="FF0000"/>
+        </w:rPr>
+        <w:t xml:space="preserve">because </w:t>
+      </w:r>
+      <w:r>
+        <w:t xml:space="preserve">it </w:t>
+      </w:r>
+      <w:r>
+        <w:rPr>
+          <w:color w:val="FF0000"/>
+        </w:rPr>
+        <w:t xml:space="preserve">is </w:t>
+      </w:r>
+      <w:r>
+        <w:t xml:space="preserve">a relation between structure elements. Now </w:t>
+      </w:r>
+      <w:r>
+        <w:rPr>
+          <w:color w:val="FF0000"/>
+        </w:rPr>
+        <w:t xml:space="preserve">all </w:t>
+      </w:r>
+      <w:r>
+        <w:t xml:space="preserve">structure elements and their relations </w:t>
+      </w:r>
+      <w:r>
+        <w:rPr>
+          <w:color w:val="FF0000"/>
+        </w:rPr>
+        <w:t xml:space="preserve">are </w:t>
+      </w:r>
+      <w:r>
+        <w:t>drawn out with dashed lines. It</w:t>
+      </w:r>
+      <w:r>
+        <w:t xml:space="preserve"> </w:t>
+      </w:r>
+      <w:r>
+        <w:rPr>
+          <w:color w:val="FF0000"/>
+        </w:rPr>
+        <w:t>i</w:t>
+      </w:r>
+      <w:r>
+        <w:rPr>
+          <w:color w:val="FF0000"/>
+        </w:rPr>
+        <w:t xml:space="preserve">s more intuitive </w:t>
+      </w:r>
+      <w:r>
+        <w:t>that way.</w:t>
+      </w:r>
+    </w:p>
+    <w:p/>
+    <w:p>
+      <w:r>
+        <w:rPr>
+          <w:color w:val="FF0000"/>
+        </w:rPr>
+        <w:t xml:space="preserve">If you assign </w:t>
+      </w:r>
+      <w:r>
+        <w:t xml:space="preserve">a class to the parameter, </w:t>
+      </w:r>
+      <w:r>
+        <w:rPr>
+          <w:color w:val="FF0000"/>
+        </w:rPr>
+        <w:t xml:space="preserve">then </w:t>
+      </w:r>
+      <w:r>
+        <w:t xml:space="preserve">the command </w:t>
+      </w:r>
+      <w:r>
+        <w:rPr>
+          <w:color w:val="FF0000"/>
+        </w:rPr>
+        <w:t xml:space="preserve">will only </w:t>
+      </w:r>
+      <w:r>
+        <w:t xml:space="preserve">be available from objects of that class. The command </w:t>
+      </w:r>
+      <w:r>
+        <w:rPr>
+          <w:color w:val="FF0000"/>
+        </w:rPr>
+        <w:t xml:space="preserve">will also only be </w:t>
+      </w:r>
+      <w:r>
+        <w:t xml:space="preserve">visible inside </w:t>
+      </w:r>
+      <w:r>
+        <w:rPr>
+          <w:color w:val="FF0000"/>
+        </w:rPr>
+        <w:t xml:space="preserve">just </w:t>
+      </w:r>
+      <w:r>
+        <w:t xml:space="preserve">that class, not </w:t>
+      </w:r>
+      <w:r>
+        <w:rPr>
+          <w:color w:val="FF0000"/>
+        </w:rPr>
+        <w:t xml:space="preserve">just </w:t>
+      </w:r>
+      <w:r>
+        <w:t>any class.</w:t>
+      </w:r>
+    </w:p>
+    <w:p/>
     <w:p>
       <w:pPr>
         <w:ind w:left="852"/>
@@ -1351,21 +3298,49 @@
         </w:drawing>
       </w:r>
     </w:p>
-    <w:p>
-      <w:pPr>
-        <w:pStyle w:val="Spacing"/>
-      </w:pPr>
-    </w:p>
-    <w:p>
-      <w:r>
-        <w:t xml:space="preserve">The connection between the class and the command definition is now crowded with two lines. The lines are merged together, to express the tight bond between the command parameter and the class command.  </w:t>
-      </w:r>
-    </w:p>
-    <w:p>
-      <w:pPr>
-        <w:pStyle w:val="Spacing"/>
-      </w:pPr>
-    </w:p>
+    <w:p/>
+    <w:p>
+      <w:r>
+        <w:t xml:space="preserve">The connection between the class and the command definition </w:t>
+      </w:r>
+      <w:r>
+        <w:rPr>
+          <w:color w:val="FF0000"/>
+        </w:rPr>
+        <w:t xml:space="preserve">is now crowded </w:t>
+      </w:r>
+      <w:r>
+        <w:t xml:space="preserve">with two lines. The lines </w:t>
+      </w:r>
+      <w:r>
+        <w:rPr>
+          <w:color w:val="FF0000"/>
+        </w:rPr>
+        <w:t xml:space="preserve">are </w:t>
+      </w:r>
+      <w:r>
+        <w:t xml:space="preserve">merged together, </w:t>
+      </w:r>
+      <w:r>
+        <w:rPr>
+          <w:color w:val="FF0000"/>
+        </w:rPr>
+        <w:t xml:space="preserve">to </w:t>
+      </w:r>
+      <w:r>
+        <w:t xml:space="preserve">express the </w:t>
+      </w:r>
+      <w:r>
+        <w:rPr>
+          <w:color w:val="FF0000"/>
+        </w:rPr>
+        <w:t xml:space="preserve">tight bond </w:t>
+      </w:r>
+      <w:r>
+        <w:t xml:space="preserve">between the command parameter and the class command.  </w:t>
+      </w:r>
+    </w:p>
+    <w:p/>
     <w:p>
       <w:pPr>
         <w:ind w:left="852"/>
@@ -1436,31 +3411,46 @@
         <w:t xml:space="preserve"> </w:t>
       </w:r>
     </w:p>
-    <w:p>
-      <w:pPr>
-        <w:pStyle w:val="Spacing"/>
-      </w:pPr>
-    </w:p>
-    <w:p>
-      <w:r>
-        <w:t>This also better expresses, that the two directions of the bidirectional relation between the command and the class are linked.</w:t>
-      </w:r>
-    </w:p>
-    <w:p>
-      <w:pPr>
-        <w:pStyle w:val="Spacing"/>
-      </w:pPr>
-    </w:p>
-    <w:p>
-      <w:r>
-        <w:t>So in short, this:</w:t>
-      </w:r>
-    </w:p>
-    <w:p>
-      <w:pPr>
-        <w:pStyle w:val="Spacing"/>
-      </w:pPr>
-    </w:p>
+    <w:p/>
+    <w:p>
+      <w:r>
+        <w:t xml:space="preserve">This </w:t>
+      </w:r>
+      <w:r>
+        <w:rPr>
+          <w:color w:val="FF0000"/>
+        </w:rPr>
+        <w:t xml:space="preserve">also better </w:t>
+      </w:r>
+      <w:r>
+        <w:t xml:space="preserve">expresses, that the two directions of the bidirectional relation between the command and the class </w:t>
+      </w:r>
+      <w:r>
+        <w:rPr>
+          <w:color w:val="FF0000"/>
+        </w:rPr>
+        <w:t xml:space="preserve">are </w:t>
+      </w:r>
+      <w:r>
+        <w:t>linked.</w:t>
+      </w:r>
+    </w:p>
+    <w:p/>
+    <w:p>
+      <w:r>
+        <w:t xml:space="preserve">So </w:t>
+      </w:r>
+      <w:r>
+        <w:rPr>
+          <w:color w:val="FF0000"/>
+        </w:rPr>
+        <w:t>in short</w:t>
+      </w:r>
+      <w:r>
+        <w:t>, this:</w:t>
+      </w:r>
+    </w:p>
+    <w:p/>
     <w:p>
       <w:pPr>
         <w:ind w:left="852"/>
@@ -1528,21 +3518,28 @@
         </w:drawing>
       </w:r>
     </w:p>
-    <w:p>
-      <w:pPr>
-        <w:pStyle w:val="Spacing"/>
-      </w:pPr>
-    </w:p>
-    <w:p>
-      <w:r>
-        <w:t>When adding a parameter with a class, turns into this:</w:t>
-      </w:r>
-    </w:p>
-    <w:p>
-      <w:pPr>
-        <w:pStyle w:val="Spacing"/>
-      </w:pPr>
-    </w:p>
+    <w:p/>
+    <w:p>
+      <w:r>
+        <w:rPr>
+          <w:color w:val="FF0000"/>
+        </w:rPr>
+        <w:t xml:space="preserve">When </w:t>
+      </w:r>
+      <w:r>
+        <w:t xml:space="preserve">adding a parameter with a class, </w:t>
+      </w:r>
+      <w:r>
+        <w:rPr>
+          <w:color w:val="FF0000"/>
+        </w:rPr>
+        <w:t xml:space="preserve">turns into </w:t>
+      </w:r>
+      <w:r>
+        <w:t>this:</w:t>
+      </w:r>
+    </w:p>
+    <w:p/>
     <w:p>
       <w:pPr>
         <w:ind w:left="852"/>
@@ -1610,14 +3607,55 @@
         </w:drawing>
       </w:r>
     </w:p>
-    <w:p>
-      <w:pPr>
-        <w:pStyle w:val="Spacing"/>
-      </w:pPr>
-    </w:p>
-    <w:p>
-      <w:r>
-        <w:t>What is visualized is, that the system got expanded with a connection between the class and the command, which also added the command to the only object of that class.</w:t>
+    <w:p/>
+    <w:p>
+      <w:r>
+        <w:t xml:space="preserve">What </w:t>
+      </w:r>
+      <w:r>
+        <w:rPr>
+          <w:color w:val="FF0000"/>
+        </w:rPr>
+        <w:t xml:space="preserve">is </w:t>
+      </w:r>
+      <w:r>
+        <w:t xml:space="preserve">visualized </w:t>
+      </w:r>
+      <w:r>
+        <w:rPr>
+          <w:color w:val="FF0000"/>
+        </w:rPr>
+        <w:t>is</w:t>
+      </w:r>
+      <w:r>
+        <w:t xml:space="preserve">, that the system </w:t>
+      </w:r>
+      <w:r>
+        <w:rPr>
+          <w:color w:val="FF0000"/>
+        </w:rPr>
+        <w:t xml:space="preserve">got </w:t>
+      </w:r>
+      <w:r>
+        <w:t xml:space="preserve">expanded with a connection between the class and the command, which </w:t>
+      </w:r>
+      <w:r>
+        <w:rPr>
+          <w:color w:val="FF0000"/>
+        </w:rPr>
+        <w:t xml:space="preserve">also added </w:t>
+      </w:r>
+      <w:r>
+        <w:t xml:space="preserve">the command to the </w:t>
+      </w:r>
+      <w:r>
+        <w:rPr>
+          <w:color w:val="FF0000"/>
+        </w:rPr>
+        <w:t xml:space="preserve">only </w:t>
+      </w:r>
+      <w:r>
+        <w:t>object of that class.</w:t>
       </w:r>
     </w:p>
     <w:p>
@@ -1641,11 +3679,7 @@
         <w:t>A target class is found by following the redirections, that lead to a symbol’s class.</w:t>
       </w:r>
     </w:p>
-    <w:p>
-      <w:pPr>
-        <w:pStyle w:val="Spacing"/>
-      </w:pPr>
-    </w:p>
+    <w:p/>
     <w:p>
       <w:r>
         <w:t xml:space="preserve">Do not follow more than one class redirection, because if a class points out a class again, then the second class is </w:t>
@@ -1700,21 +3734,13 @@
         <w:t>. This article only explains their expression in a diagram.</w:t>
       </w:r>
     </w:p>
-    <w:p>
-      <w:pPr>
-        <w:pStyle w:val="Spacing"/>
-      </w:pPr>
-    </w:p>
+    <w:p/>
     <w:p>
       <w:r>
         <w:t>The target class is found by following the redirections, that lead to a symbol’s class.</w:t>
       </w:r>
     </w:p>
-    <w:p>
-      <w:pPr>
-        <w:pStyle w:val="Spacing"/>
-      </w:pPr>
-    </w:p>
+    <w:p/>
     <w:p>
       <w:r>
         <w:t xml:space="preserve">When you want to find the class of an object, and the object is actually an object reference, you first need to follow all object reference redirections, to find the target </w:t>
@@ -1726,11 +3752,7 @@
         <w:t xml:space="preserve">. When you found the target object, you can find the target class, by following one class redirection. </w:t>
       </w:r>
     </w:p>
-    <w:p>
-      <w:pPr>
-        <w:pStyle w:val="Spacing"/>
-      </w:pPr>
-    </w:p>
+    <w:p/>
     <w:p>
       <w:r>
         <w:t xml:space="preserve">So to find the target class, you first follow </w:t>
@@ -1763,11 +3785,7 @@
         <w:t xml:space="preserve"> the object redirections and there it ends.</w:t>
       </w:r>
     </w:p>
-    <w:p>
-      <w:pPr>
-        <w:pStyle w:val="Spacing"/>
-      </w:pPr>
-    </w:p>
+    <w:p/>
     <w:p>
       <w:r>
         <w:rPr>
@@ -1823,11 +3841,7 @@
         </w:drawing>
       </w:r>
     </w:p>
-    <w:p>
-      <w:pPr>
-        <w:pStyle w:val="Spacing"/>
-      </w:pPr>
-    </w:p>
+    <w:p/>
     <w:p>
       <w:r>
         <w:t xml:space="preserve">If the class has a class as well, this does not redirect the original object’s class, because the second class is </w:t>
@@ -1851,11 +3865,7 @@
         <w:t>on. An object redirection is just a much tighter bond, than a class redirection.</w:t>
       </w:r>
     </w:p>
-    <w:p>
-      <w:pPr>
-        <w:pStyle w:val="Spacing"/>
-      </w:pPr>
-    </w:p>
+    <w:p/>
     <w:p>
       <w:r>
         <w:rPr>
@@ -1911,11 +3921,7 @@
         </w:drawing>
       </w:r>
     </w:p>
-    <w:p>
-      <w:pPr>
-        <w:pStyle w:val="Spacing"/>
-      </w:pPr>
-    </w:p>
+    <w:p/>
     <w:p>
       <w:r>
         <w:t xml:space="preserve">The target class of the first object reference is the symbol </w:t>
@@ -1939,11 +3945,7 @@
         <w:t>. The same counts for the diagram below.</w:t>
       </w:r>
     </w:p>
-    <w:p>
-      <w:pPr>
-        <w:pStyle w:val="Spacing"/>
-      </w:pPr>
-    </w:p>
+    <w:p/>
     <w:p>
       <w:r>
         <w:rPr>
@@ -1999,11 +4001,7 @@
         </w:drawing>
       </w:r>
     </w:p>
-    <w:p>
-      <w:pPr>
-        <w:pStyle w:val="Spacing"/>
-      </w:pPr>
-    </w:p>
+    <w:p/>
     <w:p>
       <w:r>
         <w:t xml:space="preserve">If you wonder what could be that different between </w:t>
@@ -2059,11 +4057,7 @@
         <w:t>Consider the notation of pointing to the class of an object reference, used in the article Class Referrers in a Diagram.</w:t>
       </w:r>
     </w:p>
-    <w:p>
-      <w:pPr>
-        <w:pStyle w:val="Spacing"/>
-      </w:pPr>
-    </w:p>
+    <w:p/>
     <w:p>
       <w:r>
         <w:t>I need a notation for explicitly referring to a pointer or to the class of an object or to the class of an object reference.</w:t>
@@ -2351,11 +4345,7 @@
         <w:t>An object symbol can also serve as its own type:</w:t>
       </w:r>
     </w:p>
-    <w:p>
-      <w:pPr>
-        <w:pStyle w:val="Spacing"/>
-      </w:pPr>
-    </w:p>
+    <w:p/>
     <w:p>
       <w:pPr>
         <w:jc w:val="center"/>
@@ -2414,21 +4404,13 @@
         </w:drawing>
       </w:r>
     </w:p>
-    <w:p>
-      <w:pPr>
-        <w:pStyle w:val="Spacing"/>
-      </w:pPr>
-    </w:p>
+    <w:p/>
     <w:p>
       <w:r>
         <w:t>Then it is an object that defines its own type. But if it has a type line, it redirects its type to another symbol. Then it is no longer its own type, but a mere object from an existing type, also called an instance of a type. The target of the type line is regarded the type itself.</w:t>
       </w:r>
     </w:p>
-    <w:p>
-      <w:pPr>
-        <w:pStyle w:val="Spacing"/>
-      </w:pPr>
-    </w:p>
+    <w:p/>
     <w:p>
       <w:pPr>
         <w:pStyle w:val="Picture"/>
@@ -2656,11 +4638,7 @@
         </w:drawing>
       </w:r>
     </w:p>
-    <w:p>
-      <w:pPr>
-        <w:pStyle w:val="Spacing"/>
-      </w:pPr>
-    </w:p>
+    <w:p/>
     <w:p>
       <w:pPr>
         <w:rPr>
@@ -2685,11 +4663,7 @@
         <w:t>The last symbol in the object trace altogether:</w:t>
       </w:r>
     </w:p>
-    <w:p>
-      <w:pPr>
-        <w:pStyle w:val="Spacing"/>
-      </w:pPr>
-    </w:p>
+    <w:p/>
     <w:p>
       <w:pPr>
         <w:pStyle w:val="Picture"/>
@@ -2749,11 +4723,7 @@
         </w:drawing>
       </w:r>
     </w:p>
-    <w:p>
-      <w:pPr>
-        <w:pStyle w:val="Spacing"/>
-      </w:pPr>
-    </w:p>
+    <w:p/>
     <w:p>
       <w:r>
         <w:t>is the target type.</w:t>
@@ -2799,11 +4769,7 @@
         <w:t>is that a type trace prefers to follow type lines over object lines and an object trace prefers to follow object lines over type lines. However, both redirections lead to the exact same symbol.</w:t>
       </w:r>
     </w:p>
-    <w:p>
-      <w:pPr>
-        <w:pStyle w:val="Spacing"/>
-      </w:pPr>
-    </w:p>
+    <w:p/>
     <w:p>
       <w:pPr>
         <w:pStyle w:val="Picture"/>
@@ -2946,11 +4912,7 @@
         </w:drawing>
       </w:r>
     </w:p>
-    <w:p>
-      <w:pPr>
-        <w:pStyle w:val="Spacing"/>
-      </w:pPr>
-    </w:p>
+    <w:p/>
     <w:p>
       <w:r>
         <w:t>The last symbol in the redirection altogether is the target type (</w:t>
@@ -2958,7 +4920,6 @@
       <w:r>
         <w:rPr>
           <w:b/>
-          <w:sz w:val="22"/>
         </w:rPr>
         <w:t>C</w:t>
       </w:r>
@@ -2968,7 +4929,6 @@
       <w:r>
         <w:rPr>
           <w:b/>
-          <w:sz w:val="22"/>
         </w:rPr>
         <w:t>O</w:t>
       </w:r>
@@ -2976,11 +4936,7 @@
         <w:t>). Note that the target type may be pointed out by an object line.</w:t>
       </w:r>
     </w:p>
-    <w:p>
-      <w:pPr>
-        <w:pStyle w:val="Spacing"/>
-      </w:pPr>
-    </w:p>
+    <w:p/>
     <w:p>
       <w:pPr>
         <w:pStyle w:val="Picture"/>
@@ -3055,8 +5011,6 @@
       <w:pPr>
         <w:pStyle w:val="Picture"/>
       </w:pPr>
-      <w:bookmarkStart w:id="0" w:name="_GoBack"/>
-      <w:bookmarkEnd w:id="0"/>
       <w:r>
         <w:rPr>
           <w:noProof/>
@@ -3133,14 +5087,7 @@
         <w:t xml:space="preserve"> at all takes place. The symbol is its own object and type.</w:t>
       </w:r>
     </w:p>
-    <w:p>
-      <w:pPr>
-        <w:pStyle w:val="Spacing"/>
-        <w:rPr>
-          <w:color w:val="00CCFF"/>
-        </w:rPr>
-      </w:pPr>
-    </w:p>
+    <w:p/>
     <w:p>
       <w:pPr>
         <w:pStyle w:val="Picture"/>
@@ -3203,11 +5150,7 @@
         </w:drawing>
       </w:r>
     </w:p>
-    <w:p>
-      <w:pPr>
-        <w:pStyle w:val="Spacing"/>
-      </w:pPr>
-    </w:p>
+    <w:p/>
     <w:p>
       <w:r>
         <w:t>Traces usually don’t require as many steps as in the examples above.</w:t>
@@ -3902,12 +5845,13 @@
   <w:style w:type="paragraph" w:default="1" w:styleId="Normal">
     <w:name w:val="Normal"/>
     <w:qFormat/>
-    <w:rsid w:val="003271FC"/>
+    <w:rsid w:val="00FE5799"/>
     <w:pPr>
       <w:ind w:left="567"/>
     </w:pPr>
     <w:rPr>
-      <w:rFonts w:ascii="Tahoma" w:hAnsi="Tahoma"/>
+      <w:rFonts w:ascii="Calibri" w:hAnsi="Calibri"/>
+      <w:sz w:val="22"/>
       <w:szCs w:val="26"/>
     </w:rPr>
   </w:style>
@@ -3928,7 +5872,6 @@
       <w:i/>
       <w:iCs/>
       <w:color w:val="FFFFFF"/>
-      <w:sz w:val="22"/>
       <w:szCs w:val="36"/>
     </w:rPr>
   </w:style>
@@ -3958,7 +5901,7 @@
     <w:basedOn w:val="Normal"/>
     <w:next w:val="Normal"/>
     <w:qFormat/>
-    <w:rsid w:val="002F7720"/>
+    <w:rsid w:val="006E31A0"/>
     <w:pPr>
       <w:keepNext/>
       <w:spacing w:before="240" w:after="120"/>
@@ -3968,6 +5911,7 @@
       <w:rFonts w:cs="Arial"/>
       <w:b/>
       <w:bCs/>
+      <w:sz w:val="24"/>
     </w:rPr>
   </w:style>
   <w:style w:type="paragraph" w:styleId="Heading4">
@@ -3978,7 +5922,7 @@
     <w:uiPriority w:val="9"/>
     <w:unhideWhenUsed/>
     <w:qFormat/>
-    <w:rsid w:val="00E04788"/>
+    <w:rsid w:val="006E31A0"/>
     <w:pPr>
       <w:keepNext/>
       <w:keepLines/>
@@ -3989,6 +5933,7 @@
       <w:rFonts w:eastAsiaTheme="majorEastAsia" w:cstheme="majorBidi"/>
       <w:i/>
       <w:iCs/>
+      <w:sz w:val="24"/>
     </w:rPr>
   </w:style>
   <w:style w:type="paragraph" w:styleId="Heading5">
@@ -4444,11 +6389,12 @@
     <w:basedOn w:val="DefaultParagraphFont"/>
     <w:link w:val="Heading4"/>
     <w:uiPriority w:val="9"/>
-    <w:rsid w:val="00E04788"/>
+    <w:rsid w:val="006E31A0"/>
     <w:rPr>
-      <w:rFonts w:ascii="Tahoma" w:eastAsiaTheme="majorEastAsia" w:hAnsi="Tahoma" w:cstheme="majorBidi"/>
+      <w:rFonts w:ascii="Calibri" w:eastAsiaTheme="majorEastAsia" w:hAnsi="Calibri" w:cstheme="majorBidi"/>
       <w:i/>
       <w:iCs/>
+      <w:sz w:val="24"/>
       <w:szCs w:val="26"/>
     </w:rPr>
   </w:style>
@@ -4465,7 +6411,6 @@
       <w:i/>
       <w:iCs/>
       <w:color w:val="C0C0C0"/>
-      <w:sz w:val="22"/>
       <w:szCs w:val="24"/>
     </w:rPr>
   </w:style>

</xml_diff>

<commit_message>
Circle Language Spec: Classes: Add asterisks to trigger words that were marked in red that might not be as harsh as others.
</commit_message>
<xml_diff>
--- a/1.1. Circle Language Spec/05. Classes/Classes.docx
+++ b/1.1. Circle Language Spec/05. Classes/Classes.docx
@@ -37,6 +37,9 @@
               <w:pStyle w:val="Heading1"/>
             </w:pPr>
             <w:r>
+              <w:t xml:space="preserve"> </w:t>
+            </w:r>
+            <w:r>
               <w:t>Circle Language Spec</w:t>
             </w:r>
           </w:p>
@@ -1405,78 +1408,393 @@
         <w:t>.</w:t>
       </w:r>
     </w:p>
-    <w:p>
-      <w:bookmarkStart w:id="0" w:name="_GoBack"/>
+    <w:p/>
+    <w:p>
+      <w:bookmarkStart w:id="0" w:name="_Hlk42814200"/>
+      <w:r>
+        <w:t xml:space="preserve">For instance: </w:t>
+      </w:r>
+      <w:r>
+        <w:rPr>
+          <w:color w:val="FF0000"/>
+        </w:rPr>
+        <w:t>the*</w:t>
+      </w:r>
+      <w:r>
+        <w:t xml:space="preserve"> article </w:t>
+      </w:r>
+      <w:r>
+        <w:rPr>
+          <w:i/>
+        </w:rPr>
+        <w:t xml:space="preserve">Class Commands </w:t>
+      </w:r>
       <w:bookmarkEnd w:id="0"/>
-    </w:p>
-    <w:p>
-      <w:bookmarkStart w:id="1" w:name="_Hlk42814200"/>
-      <w:r>
-        <w:t xml:space="preserve">For instance: </w:t>
-      </w:r>
-      <w:r>
-        <w:rPr>
-          <w:color w:val="FF0000"/>
-        </w:rPr>
-        <w:t>the*</w:t>
-      </w:r>
-      <w:r>
-        <w:t xml:space="preserve"> article </w:t>
+      <w:r>
+        <w:rPr>
+          <w:color w:val="FF0000"/>
+        </w:rPr>
+        <w:t xml:space="preserve">introduces </w:t>
+      </w:r>
+      <w:r>
+        <w:rPr>
+          <w:color w:val="FF0000"/>
+        </w:rPr>
+        <w:t>the*</w:t>
+      </w:r>
+      <w:r>
+        <w:t xml:space="preserve"> concept of </w:t>
       </w:r>
       <w:r>
         <w:rPr>
           <w:i/>
         </w:rPr>
-        <w:t xml:space="preserve">Class Commands </w:t>
-      </w:r>
-      <w:bookmarkEnd w:id="1"/>
-      <w:r>
-        <w:rPr>
-          <w:color w:val="FF0000"/>
-        </w:rPr>
-        <w:t xml:space="preserve">introduces </w:t>
-      </w:r>
-      <w:r>
-        <w:rPr>
-          <w:color w:val="FF0000"/>
-        </w:rPr>
-        <w:t>the*</w:t>
-      </w:r>
-      <w:r>
-        <w:t xml:space="preserve"> concept of </w:t>
+        <w:t>commands and classes loosely coupled</w:t>
+      </w:r>
+      <w:r>
+        <w:t xml:space="preserve">. It </w:t>
+      </w:r>
+      <w:r>
+        <w:rPr>
+          <w:color w:val="FF0000"/>
+        </w:rPr>
+        <w:t>says</w:t>
+      </w:r>
+      <w:r>
+        <w:t xml:space="preserve">, that </w:t>
+      </w:r>
+      <w:r>
+        <w:rPr>
+          <w:color w:val="FF0000"/>
+        </w:rPr>
+        <w:t>when</w:t>
+      </w:r>
+      <w:r>
+        <w:rPr>
+          <w:color w:val="FF0000"/>
+        </w:rPr>
+        <w:t>*</w:t>
+      </w:r>
+      <w:r>
+        <w:rPr>
+          <w:color w:val="FF0000"/>
+        </w:rPr>
+        <w:t xml:space="preserve"> </w:t>
+      </w:r>
+      <w:r>
+        <w:t xml:space="preserve">a parameter </w:t>
+      </w:r>
+      <w:r>
+        <w:rPr>
+          <w:color w:val="FF0000"/>
+        </w:rPr>
+        <w:t xml:space="preserve">gets </w:t>
+      </w:r>
+      <w:r>
+        <w:t xml:space="preserve">a class, </w:t>
+      </w:r>
+      <w:r>
+        <w:rPr>
+          <w:color w:val="FF0000"/>
+        </w:rPr>
+        <w:t>the*</w:t>
+      </w:r>
+      <w:r>
+        <w:t xml:space="preserve"> command </w:t>
+      </w:r>
+      <w:r>
+        <w:rPr>
+          <w:color w:val="FF0000"/>
+        </w:rPr>
+        <w:t xml:space="preserve">will be </w:t>
+      </w:r>
+      <w:r>
+        <w:t xml:space="preserve">available in </w:t>
+      </w:r>
+      <w:r>
+        <w:rPr>
+          <w:color w:val="FF0000"/>
+        </w:rPr>
+        <w:t>every</w:t>
+      </w:r>
+      <w:r>
+        <w:rPr>
+          <w:color w:val="FF0000"/>
+        </w:rPr>
+        <w:t>*</w:t>
+      </w:r>
+      <w:r>
+        <w:rPr>
+          <w:color w:val="FF0000"/>
+        </w:rPr>
+        <w:t xml:space="preserve"> </w:t>
+      </w:r>
+      <w:r>
+        <w:t xml:space="preserve">object of that class. </w:t>
+      </w:r>
+      <w:r>
+        <w:rPr>
+          <w:color w:val="FF0000"/>
+        </w:rPr>
+        <w:t>If</w:t>
+      </w:r>
+      <w:r>
+        <w:rPr>
+          <w:color w:val="FF0000"/>
+        </w:rPr>
+        <w:t>*</w:t>
+      </w:r>
+      <w:r>
+        <w:rPr>
+          <w:color w:val="FF0000"/>
+        </w:rPr>
+        <w:t xml:space="preserve"> </w:t>
+      </w:r>
+      <w:r>
+        <w:t xml:space="preserve">a parameter </w:t>
+      </w:r>
+      <w:r>
+        <w:rPr>
+          <w:color w:val="FF0000"/>
+        </w:rPr>
+        <w:t>has no</w:t>
+      </w:r>
+      <w:r>
+        <w:rPr>
+          <w:color w:val="FF0000"/>
+        </w:rPr>
+        <w:t>*</w:t>
+      </w:r>
+      <w:r>
+        <w:rPr>
+          <w:color w:val="FF0000"/>
+        </w:rPr>
+        <w:t xml:space="preserve"> </w:t>
+      </w:r>
+      <w:r>
+        <w:t xml:space="preserve">class, it </w:t>
+      </w:r>
+      <w:r>
+        <w:rPr>
+          <w:color w:val="FF0000"/>
+        </w:rPr>
+        <w:t xml:space="preserve">becomes </w:t>
+      </w:r>
+      <w:r>
+        <w:t xml:space="preserve">a </w:t>
+      </w:r>
+      <w:r>
+        <w:rPr>
+          <w:color w:val="FF0000"/>
+        </w:rPr>
+        <w:t xml:space="preserve">problem </w:t>
+      </w:r>
+      <w:r>
+        <w:t xml:space="preserve">when </w:t>
+      </w:r>
+      <w:r>
+        <w:rPr>
+          <w:color w:val="FF0000"/>
+        </w:rPr>
+        <w:t>you*</w:t>
+      </w:r>
+      <w:r>
+        <w:rPr>
+          <w:color w:val="FF0000"/>
+        </w:rPr>
+        <w:t xml:space="preserve"> </w:t>
+      </w:r>
+      <w:r>
+        <w:t xml:space="preserve">think of that, as </w:t>
+      </w:r>
+      <w:r>
+        <w:rPr>
+          <w:color w:val="FF0000"/>
+        </w:rPr>
+        <w:t>the*</w:t>
+      </w:r>
+      <w:r>
+        <w:t xml:space="preserve"> parameter’s </w:t>
+      </w:r>
+      <w:r>
+        <w:rPr>
+          <w:color w:val="FF0000"/>
+        </w:rPr>
+        <w:t xml:space="preserve">defining </w:t>
+      </w:r>
+      <w:r>
+        <w:t xml:space="preserve">its </w:t>
+      </w:r>
+      <w:r>
+        <w:rPr>
+          <w:color w:val="FF0000"/>
+        </w:rPr>
+        <w:t>own</w:t>
+      </w:r>
+      <w:r>
+        <w:rPr>
+          <w:color w:val="FF0000"/>
+        </w:rPr>
+        <w:t>*</w:t>
+      </w:r>
+      <w:r>
+        <w:rPr>
+          <w:color w:val="FF0000"/>
+        </w:rPr>
+        <w:t xml:space="preserve"> </w:t>
+      </w:r>
+      <w:r>
+        <w:t xml:space="preserve">class. </w:t>
+      </w:r>
+      <w:r>
+        <w:rPr>
+          <w:color w:val="FF0000"/>
+        </w:rPr>
+        <w:t>Because</w:t>
+      </w:r>
+      <w:r>
+        <w:rPr>
+          <w:color w:val="FF0000"/>
+        </w:rPr>
+        <w:t>*</w:t>
+      </w:r>
+      <w:r>
+        <w:rPr>
+          <w:color w:val="FF0000"/>
+        </w:rPr>
+        <w:t xml:space="preserve"> in that case</w:t>
+      </w:r>
+      <w:r>
+        <w:rPr>
+          <w:color w:val="FF0000"/>
+        </w:rPr>
+        <w:t>*</w:t>
+      </w:r>
+      <w:r>
+        <w:t xml:space="preserve">, </w:t>
+      </w:r>
+      <w:r>
+        <w:rPr>
+          <w:color w:val="FF0000"/>
+        </w:rPr>
+        <w:t>the*</w:t>
+      </w:r>
+      <w:r>
+        <w:t xml:space="preserve"> command </w:t>
+      </w:r>
+      <w:r>
+        <w:rPr>
+          <w:color w:val="FF0000"/>
+        </w:rPr>
+        <w:t>will only</w:t>
+      </w:r>
+      <w:r>
+        <w:rPr>
+          <w:color w:val="FF0000"/>
+        </w:rPr>
+        <w:t>*</w:t>
+      </w:r>
+      <w:r>
+        <w:rPr>
+          <w:color w:val="FF0000"/>
+        </w:rPr>
+        <w:t xml:space="preserve"> </w:t>
+      </w:r>
+      <w:r>
+        <w:t xml:space="preserve">be available from objects, </w:t>
+      </w:r>
+      <w:r>
+        <w:t xml:space="preserve">that </w:t>
+      </w:r>
+      <w:r>
+        <w:rPr>
+          <w:color w:val="FF0000"/>
+        </w:rPr>
+        <w:t xml:space="preserve">point out </w:t>
       </w:r>
       <w:r>
         <w:rPr>
           <w:i/>
-        </w:rPr>
-        <w:t>commands and classes loosely coupled</w:t>
-      </w:r>
-      <w:r>
-        <w:t xml:space="preserve">. It </w:t>
-      </w:r>
-      <w:r>
-        <w:rPr>
-          <w:color w:val="FF0000"/>
-        </w:rPr>
-        <w:t>says</w:t>
-      </w:r>
-      <w:r>
-        <w:t xml:space="preserve">, that </w:t>
-      </w:r>
-      <w:r>
-        <w:rPr>
-          <w:color w:val="FF0000"/>
-        </w:rPr>
-        <w:t xml:space="preserve">when </w:t>
-      </w:r>
-      <w:r>
-        <w:t xml:space="preserve">a parameter </w:t>
-      </w:r>
-      <w:r>
-        <w:rPr>
-          <w:color w:val="FF0000"/>
-        </w:rPr>
-        <w:t xml:space="preserve">gets </w:t>
+          <w:color w:val="FF0000"/>
+        </w:rPr>
+        <w:t>that</w:t>
+      </w:r>
+      <w:r>
+        <w:rPr>
+          <w:i/>
+          <w:color w:val="FF0000"/>
+        </w:rPr>
+        <w:t>*</w:t>
+      </w:r>
+      <w:r>
+        <w:rPr>
+          <w:i/>
+          <w:color w:val="FF0000"/>
+        </w:rPr>
+        <w:t xml:space="preserve"> </w:t>
+      </w:r>
+      <w:r>
+        <w:rPr>
+          <w:i/>
+        </w:rPr>
+        <w:t xml:space="preserve">parameter </w:t>
+      </w:r>
+      <w:r>
+        <w:t xml:space="preserve">as their class. A </w:t>
+      </w:r>
+      <w:r>
+        <w:rPr>
+          <w:color w:val="FF0000"/>
+        </w:rPr>
+        <w:t xml:space="preserve">strange </w:t>
+      </w:r>
+      <w:r>
+        <w:t xml:space="preserve">situation. But </w:t>
+      </w:r>
+      <w:r>
+        <w:rPr>
+          <w:color w:val="FF0000"/>
+        </w:rPr>
+        <w:t>the*</w:t>
+      </w:r>
+      <w:r>
+        <w:t xml:space="preserve"> </w:t>
+      </w:r>
+      <w:r>
+        <w:rPr>
+          <w:color w:val="FF0000"/>
+        </w:rPr>
+        <w:t xml:space="preserve">real </w:t>
+      </w:r>
+      <w:r>
+        <w:t xml:space="preserve">situation </w:t>
+      </w:r>
+      <w:r>
+        <w:rPr>
+          <w:color w:val="FF0000"/>
+        </w:rPr>
+        <w:t>is</w:t>
+      </w:r>
+      <w:r>
+        <w:t xml:space="preserve">, that a parameter </w:t>
+      </w:r>
+      <w:r>
+        <w:rPr>
+          <w:color w:val="FF0000"/>
+        </w:rPr>
+        <w:t>without</w:t>
+      </w:r>
+      <w:r>
+        <w:rPr>
+          <w:color w:val="FF0000"/>
+        </w:rPr>
+        <w:t>*</w:t>
+      </w:r>
+      <w:r>
+        <w:rPr>
+          <w:color w:val="FF0000"/>
+        </w:rPr>
+        <w:t xml:space="preserve"> </w:t>
       </w:r>
       <w:r>
         <w:t xml:space="preserve">a class, </w:t>
@@ -1485,219 +1803,28 @@
         <w:rPr>
           <w:color w:val="FF0000"/>
         </w:rPr>
-        <w:t>the*</w:t>
-      </w:r>
-      <w:r>
-        <w:t xml:space="preserve"> command </w:t>
-      </w:r>
-      <w:r>
-        <w:rPr>
-          <w:color w:val="FF0000"/>
-        </w:rPr>
-        <w:t xml:space="preserve">will be </w:t>
-      </w:r>
-      <w:r>
-        <w:t xml:space="preserve">available in </w:t>
-      </w:r>
-      <w:r>
-        <w:rPr>
-          <w:color w:val="FF0000"/>
-        </w:rPr>
-        <w:t xml:space="preserve">every </w:t>
-      </w:r>
-      <w:r>
-        <w:t xml:space="preserve">object of that class. </w:t>
-      </w:r>
-      <w:r>
-        <w:rPr>
-          <w:color w:val="FF0000"/>
-        </w:rPr>
-        <w:t xml:space="preserve">If </w:t>
-      </w:r>
-      <w:r>
-        <w:t xml:space="preserve">a parameter </w:t>
-      </w:r>
-      <w:r>
-        <w:rPr>
-          <w:color w:val="FF0000"/>
-        </w:rPr>
-        <w:t xml:space="preserve">has no </w:t>
-      </w:r>
-      <w:r>
-        <w:t xml:space="preserve">class, it </w:t>
-      </w:r>
-      <w:r>
-        <w:rPr>
-          <w:color w:val="FF0000"/>
-        </w:rPr>
-        <w:t xml:space="preserve">becomes </w:t>
-      </w:r>
-      <w:r>
-        <w:t xml:space="preserve">a </w:t>
-      </w:r>
-      <w:r>
-        <w:rPr>
-          <w:color w:val="FF0000"/>
-        </w:rPr>
-        <w:t xml:space="preserve">problem </w:t>
-      </w:r>
-      <w:r>
-        <w:t xml:space="preserve">when </w:t>
-      </w:r>
-      <w:r>
-        <w:rPr>
-          <w:color w:val="FF0000"/>
-        </w:rPr>
-        <w:t>you*</w:t>
-      </w:r>
-      <w:r>
-        <w:rPr>
-          <w:color w:val="FF0000"/>
-        </w:rPr>
-        <w:t xml:space="preserve"> </w:t>
-      </w:r>
-      <w:r>
-        <w:t xml:space="preserve">think of that, as </w:t>
-      </w:r>
-      <w:r>
-        <w:rPr>
-          <w:color w:val="FF0000"/>
-        </w:rPr>
-        <w:t>the*</w:t>
-      </w:r>
-      <w:r>
-        <w:t xml:space="preserve"> parameter’s </w:t>
-      </w:r>
-      <w:r>
-        <w:rPr>
-          <w:color w:val="FF0000"/>
-        </w:rPr>
-        <w:t xml:space="preserve">defining </w:t>
-      </w:r>
-      <w:r>
-        <w:t xml:space="preserve">its </w:t>
-      </w:r>
-      <w:r>
-        <w:rPr>
-          <w:color w:val="FF0000"/>
-        </w:rPr>
-        <w:t xml:space="preserve">own </w:t>
-      </w:r>
-      <w:r>
-        <w:t xml:space="preserve">class. </w:t>
-      </w:r>
-      <w:r>
-        <w:rPr>
-          <w:color w:val="FF0000"/>
-        </w:rPr>
-        <w:t>Because in that case</w:t>
-      </w:r>
-      <w:r>
-        <w:t>*</w:t>
-      </w:r>
-      <w:r>
-        <w:t xml:space="preserve">, </w:t>
-      </w:r>
-      <w:r>
-        <w:rPr>
-          <w:color w:val="FF0000"/>
-        </w:rPr>
-        <w:t>the*</w:t>
-      </w:r>
-      <w:r>
-        <w:t xml:space="preserve"> command </w:t>
-      </w:r>
-      <w:r>
-        <w:rPr>
-          <w:color w:val="FF0000"/>
-        </w:rPr>
-        <w:t xml:space="preserve">will only </w:t>
-      </w:r>
-      <w:r>
-        <w:t xml:space="preserve">be available from objects, </w:t>
-      </w:r>
-      <w:r>
-        <w:t xml:space="preserve">that </w:t>
-      </w:r>
-      <w:r>
-        <w:rPr>
-          <w:color w:val="FF0000"/>
-        </w:rPr>
-        <w:t xml:space="preserve">point out </w:t>
+        <w:t xml:space="preserve">actually </w:t>
       </w:r>
       <w:r>
         <w:rPr>
           <w:i/>
           <w:color w:val="FF0000"/>
         </w:rPr>
-        <w:t xml:space="preserve">that </w:t>
+        <w:t>has no</w:t>
       </w:r>
       <w:r>
         <w:rPr>
           <w:i/>
-        </w:rPr>
-        <w:t xml:space="preserve">parameter </w:t>
-      </w:r>
-      <w:r>
-        <w:t xml:space="preserve">as their class. A </w:t>
-      </w:r>
-      <w:r>
-        <w:rPr>
-          <w:color w:val="FF0000"/>
-        </w:rPr>
-        <w:t xml:space="preserve">strange </w:t>
-      </w:r>
-      <w:r>
-        <w:t xml:space="preserve">situation. But </w:t>
-      </w:r>
-      <w:r>
-        <w:rPr>
-          <w:color w:val="FF0000"/>
-        </w:rPr>
-        <w:t>the*</w:t>
-      </w:r>
-      <w:r>
-        <w:t xml:space="preserve"> </w:t>
-      </w:r>
-      <w:r>
-        <w:rPr>
-          <w:color w:val="FF0000"/>
-        </w:rPr>
-        <w:t xml:space="preserve">real </w:t>
-      </w:r>
-      <w:r>
-        <w:t xml:space="preserve">situation </w:t>
-      </w:r>
-      <w:r>
-        <w:rPr>
-          <w:color w:val="FF0000"/>
-        </w:rPr>
-        <w:t>is</w:t>
-      </w:r>
-      <w:r>
-        <w:t xml:space="preserve">, that a parameter </w:t>
-      </w:r>
-      <w:r>
-        <w:rPr>
-          <w:color w:val="FF0000"/>
-        </w:rPr>
-        <w:t xml:space="preserve">without </w:t>
-      </w:r>
-      <w:r>
-        <w:t xml:space="preserve">a class, </w:t>
-      </w:r>
-      <w:r>
-        <w:rPr>
-          <w:color w:val="FF0000"/>
-        </w:rPr>
-        <w:t xml:space="preserve">actually </w:t>
+          <w:color w:val="FF0000"/>
+        </w:rPr>
+        <w:t>*</w:t>
       </w:r>
       <w:r>
         <w:rPr>
           <w:i/>
           <w:color w:val="FF0000"/>
         </w:rPr>
-        <w:t xml:space="preserve">has no </w:t>
+        <w:t xml:space="preserve"> </w:t>
       </w:r>
       <w:r>
         <w:t xml:space="preserve">class. That </w:t>
@@ -1732,7 +1859,21 @@
           <w:i/>
           <w:color w:val="FF0000"/>
         </w:rPr>
-        <w:t xml:space="preserve">no class </w:t>
+        <w:t>no</w:t>
+      </w:r>
+      <w:r>
+        <w:rPr>
+          <w:i/>
+          <w:color w:val="FF0000"/>
+        </w:rPr>
+        <w:t>*</w:t>
+      </w:r>
+      <w:r>
+        <w:rPr>
+          <w:i/>
+          <w:color w:val="FF0000"/>
+        </w:rPr>
+        <w:t xml:space="preserve"> class </w:t>
       </w:r>
       <w:r>
         <w:t xml:space="preserve">stands for </w:t>
@@ -1782,7 +1923,19 @@
         <w:rPr>
           <w:color w:val="FF0000"/>
         </w:rPr>
-        <w:t xml:space="preserve">can also </w:t>
+        <w:t>can also</w:t>
+      </w:r>
+      <w:r>
+        <w:rPr>
+          <w:color w:val="FF0000"/>
+        </w:rPr>
+        <w:t>*</w:t>
+      </w:r>
+      <w:r>
+        <w:rPr>
+          <w:color w:val="FF0000"/>
+        </w:rPr>
+        <w:t xml:space="preserve"> </w:t>
       </w:r>
       <w:r>
         <w:t xml:space="preserve">be assigned a class. </w:t>
@@ -1791,7 +1944,19 @@
         <w:rPr>
           <w:color w:val="FF0000"/>
         </w:rPr>
-        <w:t xml:space="preserve">If </w:t>
+        <w:t>If</w:t>
+      </w:r>
+      <w:r>
+        <w:rPr>
+          <w:color w:val="FF0000"/>
+        </w:rPr>
+        <w:t>*</w:t>
+      </w:r>
+      <w:r>
+        <w:rPr>
+          <w:color w:val="FF0000"/>
+        </w:rPr>
+        <w:t xml:space="preserve"> </w:t>
       </w:r>
       <w:r>
         <w:t xml:space="preserve">an object reference </w:t>
@@ -1800,7 +1965,19 @@
         <w:rPr>
           <w:color w:val="FF0000"/>
         </w:rPr>
-        <w:t xml:space="preserve">does not </w:t>
+        <w:t>does not</w:t>
+      </w:r>
+      <w:r>
+        <w:rPr>
+          <w:color w:val="FF0000"/>
+        </w:rPr>
+        <w:t>*</w:t>
+      </w:r>
+      <w:r>
+        <w:rPr>
+          <w:color w:val="FF0000"/>
+        </w:rPr>
+        <w:t xml:space="preserve"> </w:t>
       </w:r>
       <w:r>
         <w:t xml:space="preserve">have a class, </w:t>
@@ -1809,7 +1986,19 @@
         <w:rPr>
           <w:color w:val="FF0000"/>
         </w:rPr>
-        <w:t xml:space="preserve">then </w:t>
+        <w:t>then</w:t>
+      </w:r>
+      <w:r>
+        <w:rPr>
+          <w:color w:val="FF0000"/>
+        </w:rPr>
+        <w:t>*</w:t>
+      </w:r>
+      <w:r>
+        <w:rPr>
+          <w:color w:val="FF0000"/>
+        </w:rPr>
+        <w:t xml:space="preserve"> </w:t>
       </w:r>
       <w:r>
         <w:rPr>
@@ -1838,6 +2027,13 @@
       </w:r>
       <w:r>
         <w:rPr>
+          <w:i/>
+          <w:color w:val="FF0000"/>
+        </w:rPr>
+        <w:t>*</w:t>
+      </w:r>
+      <w:r>
+        <w:rPr>
           <w:color w:val="FF0000"/>
         </w:rPr>
         <w:t xml:space="preserve"> </w:t>
@@ -1868,11 +2064,25 @@
           <w:i/>
           <w:color w:val="FF0000"/>
         </w:rPr>
-        <w:t xml:space="preserve">no </w:t>
+        <w:t>no</w:t>
       </w:r>
       <w:r>
         <w:rPr>
           <w:i/>
+          <w:color w:val="FF0000"/>
+        </w:rPr>
+        <w:t>*</w:t>
+      </w:r>
+      <w:r>
+        <w:rPr>
+          <w:i/>
+          <w:color w:val="FF0000"/>
+        </w:rPr>
+        <w:t xml:space="preserve"> </w:t>
+      </w:r>
+      <w:r>
+        <w:rPr>
+          <w:i/>
         </w:rPr>
         <w:t xml:space="preserve">class </w:t>
       </w:r>
@@ -1903,7 +2113,19 @@
         <w:rPr>
           <w:color w:val="FF0000"/>
         </w:rPr>
-        <w:t xml:space="preserve">When </w:t>
+        <w:t>When</w:t>
+      </w:r>
+      <w:r>
+        <w:rPr>
+          <w:color w:val="FF0000"/>
+        </w:rPr>
+        <w:t>*</w:t>
+      </w:r>
+      <w:r>
+        <w:rPr>
+          <w:color w:val="FF0000"/>
+        </w:rPr>
+        <w:t xml:space="preserve"> </w:t>
       </w:r>
       <w:r>
         <w:t xml:space="preserve">an object or an object reference </w:t>
@@ -1912,7 +2134,19 @@
         <w:rPr>
           <w:color w:val="FF0000"/>
         </w:rPr>
-        <w:t xml:space="preserve">is assigned </w:t>
+        <w:t>is assigned</w:t>
+      </w:r>
+      <w:r>
+        <w:rPr>
+          <w:color w:val="FF0000"/>
+        </w:rPr>
+        <w:t>*</w:t>
+      </w:r>
+      <w:r>
+        <w:rPr>
+          <w:color w:val="FF0000"/>
+        </w:rPr>
+        <w:t xml:space="preserve"> </w:t>
       </w:r>
       <w:r>
         <w:t xml:space="preserve">a class, </w:t>
@@ -1927,7 +2161,19 @@
         <w:rPr>
           <w:color w:val="FF0000"/>
         </w:rPr>
-        <w:t xml:space="preserve"> can not easily </w:t>
+        <w:t xml:space="preserve"> can not easily</w:t>
+      </w:r>
+      <w:r>
+        <w:rPr>
+          <w:color w:val="FF0000"/>
+        </w:rPr>
+        <w:t>*</w:t>
+      </w:r>
+      <w:r>
+        <w:rPr>
+          <w:color w:val="FF0000"/>
+        </w:rPr>
+        <w:t xml:space="preserve"> </w:t>
       </w:r>
       <w:r>
         <w:t xml:space="preserve">change that class. </w:t>
@@ -1936,7 +2182,19 @@
         <w:rPr>
           <w:color w:val="FF0000"/>
         </w:rPr>
-        <w:t xml:space="preserve">If </w:t>
+        <w:t>If</w:t>
+      </w:r>
+      <w:r>
+        <w:rPr>
+          <w:color w:val="FF0000"/>
+        </w:rPr>
+        <w:t>*</w:t>
+      </w:r>
+      <w:r>
+        <w:rPr>
+          <w:color w:val="FF0000"/>
+        </w:rPr>
+        <w:t xml:space="preserve"> </w:t>
       </w:r>
       <w:r>
         <w:t xml:space="preserve">an object </w:t>
@@ -1972,7 +2230,19 @@
         <w:rPr>
           <w:color w:val="FF0000"/>
         </w:rPr>
-        <w:t xml:space="preserve">would erase </w:t>
+        <w:t>would erase</w:t>
+      </w:r>
+      <w:r>
+        <w:rPr>
+          <w:color w:val="FF0000"/>
+        </w:rPr>
+        <w:t>*</w:t>
+      </w:r>
+      <w:r>
+        <w:rPr>
+          <w:color w:val="FF0000"/>
+        </w:rPr>
+        <w:t xml:space="preserve"> </w:t>
       </w:r>
       <w:r>
         <w:rPr>
@@ -1987,7 +2257,19 @@
         <w:rPr>
           <w:color w:val="FF0000"/>
         </w:rPr>
-        <w:t xml:space="preserve">If </w:t>
+        <w:t>If</w:t>
+      </w:r>
+      <w:r>
+        <w:rPr>
+          <w:color w:val="FF0000"/>
+        </w:rPr>
+        <w:t>*</w:t>
+      </w:r>
+      <w:r>
+        <w:rPr>
+          <w:color w:val="FF0000"/>
+        </w:rPr>
+        <w:t xml:space="preserve"> </w:t>
       </w:r>
       <w:r>
         <w:t xml:space="preserve">an object reference </w:t>
@@ -2014,7 +2296,31 @@
         <w:rPr>
           <w:color w:val="FF0000"/>
         </w:rPr>
-        <w:t xml:space="preserve">then when </w:t>
+        <w:t>then</w:t>
+      </w:r>
+      <w:r>
+        <w:rPr>
+          <w:color w:val="FF0000"/>
+        </w:rPr>
+        <w:t>*</w:t>
+      </w:r>
+      <w:r>
+        <w:rPr>
+          <w:color w:val="FF0000"/>
+        </w:rPr>
+        <w:t xml:space="preserve"> when</w:t>
+      </w:r>
+      <w:r>
+        <w:rPr>
+          <w:color w:val="FF0000"/>
+        </w:rPr>
+        <w:t>*</w:t>
+      </w:r>
+      <w:r>
+        <w:rPr>
+          <w:color w:val="FF0000"/>
+        </w:rPr>
+        <w:t xml:space="preserve"> </w:t>
       </w:r>
       <w:r>
         <w:rPr>
@@ -2162,7 +2468,19 @@
         <w:rPr>
           <w:color w:val="FF0000"/>
         </w:rPr>
-        <w:t xml:space="preserve">Any </w:t>
+        <w:t>Any</w:t>
+      </w:r>
+      <w:r>
+        <w:rPr>
+          <w:color w:val="FF0000"/>
+        </w:rPr>
+        <w:t>*</w:t>
+      </w:r>
+      <w:r>
+        <w:rPr>
+          <w:color w:val="FF0000"/>
+        </w:rPr>
+        <w:t xml:space="preserve"> </w:t>
       </w:r>
       <w:r>
         <w:t xml:space="preserve">object </w:t>
@@ -2183,7 +2501,19 @@
         <w:rPr>
           <w:color w:val="FF0000"/>
         </w:rPr>
-        <w:t xml:space="preserve">So any </w:t>
+        <w:t>So any</w:t>
+      </w:r>
+      <w:r>
+        <w:rPr>
+          <w:color w:val="FF0000"/>
+        </w:rPr>
+        <w:t>*</w:t>
+      </w:r>
+      <w:r>
+        <w:rPr>
+          <w:color w:val="FF0000"/>
+        </w:rPr>
+        <w:t xml:space="preserve"> </w:t>
       </w:r>
       <w:r>
         <w:t xml:space="preserve">object </w:t>
@@ -2272,7 +2602,19 @@
         <w:rPr>
           <w:color w:val="FF0000"/>
         </w:rPr>
-        <w:t xml:space="preserve">When </w:t>
+        <w:t>When</w:t>
+      </w:r>
+      <w:r>
+        <w:rPr>
+          <w:color w:val="FF0000"/>
+        </w:rPr>
+        <w:t>*</w:t>
+      </w:r>
+      <w:r>
+        <w:rPr>
+          <w:color w:val="FF0000"/>
+        </w:rPr>
+        <w:t xml:space="preserve"> </w:t>
       </w:r>
       <w:r>
         <w:rPr>
@@ -2293,7 +2635,19 @@
         <w:rPr>
           <w:color w:val="FF0000"/>
         </w:rPr>
-        <w:t xml:space="preserve">then </w:t>
+        <w:t>then</w:t>
+      </w:r>
+      <w:r>
+        <w:rPr>
+          <w:color w:val="FF0000"/>
+        </w:rPr>
+        <w:t>*</w:t>
+      </w:r>
+      <w:r>
+        <w:rPr>
+          <w:color w:val="FF0000"/>
+        </w:rPr>
+        <w:t xml:space="preserve"> </w:t>
       </w:r>
       <w:r>
         <w:t xml:space="preserve">its symbol </w:t>
@@ -2406,7 +2760,19 @@
         <w:rPr>
           <w:color w:val="FF0000"/>
         </w:rPr>
-        <w:t xml:space="preserve">If </w:t>
+        <w:t>If</w:t>
+      </w:r>
+      <w:r>
+        <w:rPr>
+          <w:color w:val="FF0000"/>
+        </w:rPr>
+        <w:t>*</w:t>
+      </w:r>
+      <w:r>
+        <w:rPr>
+          <w:color w:val="FF0000"/>
+        </w:rPr>
+        <w:t xml:space="preserve"> </w:t>
       </w:r>
       <w:r>
         <w:t>a</w:t>
@@ -2427,7 +2793,19 @@
         <w:rPr>
           <w:color w:val="FF0000"/>
         </w:rPr>
-        <w:t xml:space="preserve">is also </w:t>
+        <w:t>is also</w:t>
+      </w:r>
+      <w:r>
+        <w:rPr>
+          <w:color w:val="FF0000"/>
+        </w:rPr>
+        <w:t>*</w:t>
+      </w:r>
+      <w:r>
+        <w:rPr>
+          <w:color w:val="FF0000"/>
+        </w:rPr>
+        <w:t xml:space="preserve"> </w:t>
       </w:r>
       <w:r>
         <w:t xml:space="preserve">referenced as an object, </w:t>
@@ -2478,7 +2856,19 @@
         <w:rPr>
           <w:color w:val="FF0000"/>
         </w:rPr>
-        <w:t xml:space="preserve">both </w:t>
+        <w:t>both</w:t>
+      </w:r>
+      <w:r>
+        <w:rPr>
+          <w:color w:val="FF0000"/>
+        </w:rPr>
+        <w:t>*</w:t>
+      </w:r>
+      <w:r>
+        <w:rPr>
+          <w:color w:val="FF0000"/>
+        </w:rPr>
+        <w:t xml:space="preserve"> </w:t>
       </w:r>
       <w:r>
         <w:t>an object and a class.</w:t>
@@ -2546,7 +2936,13 @@
     <w:p/>
     <w:p>
       <w:r>
-        <w:t xml:space="preserve">In fact it </w:t>
+        <w:rPr>
+          <w:color w:val="FF0000"/>
+        </w:rPr>
+        <w:t xml:space="preserve">In fact </w:t>
+      </w:r>
+      <w:r>
+        <w:t xml:space="preserve">it </w:t>
       </w:r>
       <w:r>
         <w:rPr>
@@ -2570,7 +2966,19 @@
         <w:rPr>
           <w:color w:val="FF0000"/>
         </w:rPr>
-        <w:t xml:space="preserve">but </w:t>
+        <w:t>but</w:t>
+      </w:r>
+      <w:r>
+        <w:rPr>
+          <w:color w:val="FF0000"/>
+        </w:rPr>
+        <w:t>*</w:t>
+      </w:r>
+      <w:r>
+        <w:rPr>
+          <w:color w:val="FF0000"/>
+        </w:rPr>
+        <w:t xml:space="preserve"> </w:t>
       </w:r>
       <w:r>
         <w:t xml:space="preserve">there </w:t>
@@ -2579,7 +2987,19 @@
         <w:rPr>
           <w:color w:val="FF0000"/>
         </w:rPr>
-        <w:t xml:space="preserve">are also </w:t>
+        <w:t>are also</w:t>
+      </w:r>
+      <w:r>
+        <w:rPr>
+          <w:color w:val="FF0000"/>
+        </w:rPr>
+        <w:t>*</w:t>
+      </w:r>
+      <w:r>
+        <w:rPr>
+          <w:color w:val="FF0000"/>
+        </w:rPr>
+        <w:t xml:space="preserve"> </w:t>
       </w:r>
       <w:r>
         <w:rPr>
@@ -2628,7 +3048,37 @@
     </w:p>
     <w:p>
       <w:r>
-        <w:t xml:space="preserve">An object’s specification of which class it </w:t>
+        <w:t xml:space="preserve">An object’s </w:t>
+      </w:r>
+      <w:r>
+        <w:rPr>
+          <w:color w:val="FF0000"/>
+        </w:rPr>
+        <w:t xml:space="preserve">specification </w:t>
+      </w:r>
+      <w:r>
+        <w:t xml:space="preserve">of </w:t>
+      </w:r>
+      <w:r>
+        <w:rPr>
+          <w:color w:val="FF0000"/>
+        </w:rPr>
+        <w:t>which</w:t>
+      </w:r>
+      <w:r>
+        <w:rPr>
+          <w:color w:val="FF0000"/>
+        </w:rPr>
+        <w:t>*</w:t>
+      </w:r>
+      <w:r>
+        <w:rPr>
+          <w:color w:val="FF0000"/>
+        </w:rPr>
+        <w:t xml:space="preserve"> </w:t>
+      </w:r>
+      <w:r>
+        <w:t xml:space="preserve">class it </w:t>
       </w:r>
       <w:r>
         <w:rPr>
@@ -2643,7 +3093,19 @@
         <w:rPr>
           <w:color w:val="FF0000"/>
         </w:rPr>
-        <w:t xml:space="preserve">is also </w:t>
+        <w:t>is also</w:t>
+      </w:r>
+      <w:r>
+        <w:rPr>
+          <w:color w:val="FF0000"/>
+        </w:rPr>
+        <w:t>*</w:t>
+      </w:r>
+      <w:r>
+        <w:rPr>
+          <w:color w:val="FF0000"/>
+        </w:rPr>
+        <w:t xml:space="preserve"> </w:t>
       </w:r>
       <w:r>
         <w:t>called a class reference.</w:t>
@@ -2804,7 +3266,25 @@
         <w:t>the*</w:t>
       </w:r>
       <w:r>
-        <w:t xml:space="preserve"> same class </w:t>
+        <w:t xml:space="preserve"> </w:t>
+      </w:r>
+      <w:r>
+        <w:rPr>
+          <w:color w:val="FF0000"/>
+        </w:rPr>
+        <w:t>same</w:t>
+      </w:r>
+      <w:r>
+        <w:rPr>
+          <w:color w:val="FF0000"/>
+        </w:rPr>
+        <w:t>*</w:t>
+      </w:r>
+      <w:r>
+        <w:t xml:space="preserve"> </w:t>
+      </w:r>
+      <w:r>
+        <w:t xml:space="preserve">class </w:t>
       </w:r>
       <w:r>
         <w:rPr>
@@ -2825,7 +3305,19 @@
         <w:rPr>
           <w:color w:val="FF0000"/>
         </w:rPr>
-        <w:t xml:space="preserve">same </w:t>
+        <w:t>same</w:t>
+      </w:r>
+      <w:r>
+        <w:rPr>
+          <w:color w:val="FF0000"/>
+        </w:rPr>
+        <w:t>*</w:t>
+      </w:r>
+      <w:r>
+        <w:rPr>
+          <w:color w:val="FF0000"/>
+        </w:rPr>
+        <w:t xml:space="preserve"> </w:t>
       </w:r>
       <w:r>
         <w:t>set of commands.</w:t>
@@ -2837,7 +3329,19 @@
         <w:rPr>
           <w:color w:val="FF0000"/>
         </w:rPr>
-        <w:t>However,</w:t>
+        <w:t>However</w:t>
+      </w:r>
+      <w:r>
+        <w:rPr>
+          <w:color w:val="FF0000"/>
+        </w:rPr>
+        <w:t>*</w:t>
+      </w:r>
+      <w:r>
+        <w:rPr>
+          <w:color w:val="FF0000"/>
+        </w:rPr>
+        <w:t>,</w:t>
       </w:r>
       <w:r>
         <w:t xml:space="preserve"> commands </w:t>
@@ -2867,7 +3371,19 @@
         <w:rPr>
           <w:color w:val="FF0000"/>
         </w:rPr>
-        <w:t xml:space="preserve">When </w:t>
+        <w:t>When</w:t>
+      </w:r>
+      <w:r>
+        <w:rPr>
+          <w:color w:val="FF0000"/>
+        </w:rPr>
+        <w:t>*</w:t>
+      </w:r>
+      <w:r>
+        <w:rPr>
+          <w:color w:val="FF0000"/>
+        </w:rPr>
+        <w:t xml:space="preserve"> </w:t>
       </w:r>
       <w:r>
         <w:t xml:space="preserve">a parameter of a command </w:t>
@@ -2876,7 +3392,19 @@
         <w:rPr>
           <w:color w:val="FF0000"/>
         </w:rPr>
-        <w:t xml:space="preserve">is not </w:t>
+        <w:t>is not</w:t>
+      </w:r>
+      <w:r>
+        <w:rPr>
+          <w:color w:val="FF0000"/>
+        </w:rPr>
+        <w:t>*</w:t>
+      </w:r>
+      <w:r>
+        <w:rPr>
+          <w:color w:val="FF0000"/>
+        </w:rPr>
+        <w:t xml:space="preserve"> </w:t>
       </w:r>
       <w:r>
         <w:t xml:space="preserve">given a </w:t>
@@ -2894,7 +3422,19 @@
         <w:rPr>
           <w:color w:val="FF0000"/>
         </w:rPr>
-        <w:t xml:space="preserve">then </w:t>
+        <w:t>then</w:t>
+      </w:r>
+      <w:r>
+        <w:rPr>
+          <w:color w:val="FF0000"/>
+        </w:rPr>
+        <w:t>*</w:t>
+      </w:r>
+      <w:r>
+        <w:rPr>
+          <w:color w:val="FF0000"/>
+        </w:rPr>
+        <w:t xml:space="preserve"> </w:t>
       </w:r>
       <w:r>
         <w:rPr>
@@ -2960,7 +3500,19 @@
         <w:rPr>
           <w:color w:val="FF0000"/>
         </w:rPr>
-        <w:t xml:space="preserve">will not </w:t>
+        <w:t>will not</w:t>
+      </w:r>
+      <w:r>
+        <w:rPr>
+          <w:color w:val="FF0000"/>
+        </w:rPr>
+        <w:t>*</w:t>
+      </w:r>
+      <w:r>
+        <w:rPr>
+          <w:color w:val="FF0000"/>
+        </w:rPr>
+        <w:t xml:space="preserve"> </w:t>
       </w:r>
       <w:r>
         <w:t xml:space="preserve">result in </w:t>
@@ -2981,7 +3533,19 @@
         <w:rPr>
           <w:color w:val="FF0000"/>
         </w:rPr>
-        <w:t xml:space="preserve">because </w:t>
+        <w:t>because</w:t>
+      </w:r>
+      <w:r>
+        <w:rPr>
+          <w:color w:val="FF0000"/>
+        </w:rPr>
+        <w:t>*</w:t>
+      </w:r>
+      <w:r>
+        <w:rPr>
+          <w:color w:val="FF0000"/>
+        </w:rPr>
+        <w:t xml:space="preserve"> </w:t>
       </w:r>
       <w:r>
         <w:t xml:space="preserve">commands </w:t>
@@ -2990,7 +3554,19 @@
         <w:rPr>
           <w:color w:val="FF0000"/>
         </w:rPr>
-        <w:t xml:space="preserve">are nicely grouped </w:t>
+        <w:t>are nicely grouped</w:t>
+      </w:r>
+      <w:r>
+        <w:rPr>
+          <w:color w:val="FF0000"/>
+        </w:rPr>
+        <w:t>*</w:t>
+      </w:r>
+      <w:r>
+        <w:rPr>
+          <w:color w:val="FF0000"/>
+        </w:rPr>
+        <w:t xml:space="preserve"> </w:t>
       </w:r>
       <w:r>
         <w:t xml:space="preserve">together inside </w:t>
@@ -3017,7 +3593,19 @@
         <w:rPr>
           <w:color w:val="FF0000"/>
         </w:rPr>
-        <w:t xml:space="preserve">own </w:t>
+        <w:t>own</w:t>
+      </w:r>
+      <w:r>
+        <w:rPr>
+          <w:color w:val="FF0000"/>
+        </w:rPr>
+        <w:t>*</w:t>
+      </w:r>
+      <w:r>
+        <w:rPr>
+          <w:color w:val="FF0000"/>
+        </w:rPr>
+        <w:t xml:space="preserve"> </w:t>
       </w:r>
       <w:r>
         <w:t xml:space="preserve">group of commands inside an object. </w:t>
@@ -3026,7 +3614,19 @@
         <w:rPr>
           <w:color w:val="FF0000"/>
         </w:rPr>
-        <w:t xml:space="preserve">If </w:t>
+        <w:t>If</w:t>
+      </w:r>
+      <w:r>
+        <w:rPr>
+          <w:color w:val="FF0000"/>
+        </w:rPr>
+        <w:t>*</w:t>
+      </w:r>
+      <w:r>
+        <w:rPr>
+          <w:color w:val="FF0000"/>
+        </w:rPr>
+        <w:t xml:space="preserve"> </w:t>
       </w:r>
       <w:r>
         <w:rPr>
@@ -3062,7 +3662,19 @@
         <w:rPr>
           <w:color w:val="FF0000"/>
         </w:rPr>
-        <w:t xml:space="preserve">t </w:t>
+        <w:t>t</w:t>
+      </w:r>
+      <w:r>
+        <w:rPr>
+          <w:color w:val="FF0000"/>
+        </w:rPr>
+        <w:t>*</w:t>
+      </w:r>
+      <w:r>
+        <w:rPr>
+          <w:color w:val="FF0000"/>
+        </w:rPr>
+        <w:t xml:space="preserve"> </w:t>
       </w:r>
       <w:r>
         <w:rPr>
@@ -3101,7 +3713,19 @@
         <w:rPr>
           <w:color w:val="FF0000"/>
         </w:rPr>
-        <w:t xml:space="preserve">t </w:t>
+        <w:t>t</w:t>
+      </w:r>
+      <w:r>
+        <w:rPr>
+          <w:color w:val="FF0000"/>
+        </w:rPr>
+        <w:t>*</w:t>
+      </w:r>
+      <w:r>
+        <w:rPr>
+          <w:color w:val="FF0000"/>
+        </w:rPr>
+        <w:t xml:space="preserve"> </w:t>
       </w:r>
       <w:r>
         <w:rPr>
@@ -3125,7 +3749,31 @@
         <w:rPr>
           <w:color w:val="FF0000"/>
         </w:rPr>
-        <w:t xml:space="preserve">So when </w:t>
+        <w:t>So</w:t>
+      </w:r>
+      <w:r>
+        <w:rPr>
+          <w:color w:val="FF0000"/>
+        </w:rPr>
+        <w:t>*</w:t>
+      </w:r>
+      <w:r>
+        <w:rPr>
+          <w:color w:val="FF0000"/>
+        </w:rPr>
+        <w:t xml:space="preserve"> when</w:t>
+      </w:r>
+      <w:r>
+        <w:rPr>
+          <w:color w:val="FF0000"/>
+        </w:rPr>
+        <w:t>*</w:t>
+      </w:r>
+      <w:r>
+        <w:rPr>
+          <w:color w:val="FF0000"/>
+        </w:rPr>
+        <w:t xml:space="preserve"> </w:t>
       </w:r>
       <w:r>
         <w:rPr>
@@ -3140,7 +3788,25 @@
         <w:rPr>
           <w:color w:val="FF0000"/>
         </w:rPr>
-        <w:t>is not fixed</w:t>
+        <w:t>is not</w:t>
+      </w:r>
+      <w:r>
+        <w:rPr>
+          <w:color w:val="FF0000"/>
+        </w:rPr>
+        <w:t>*</w:t>
+      </w:r>
+      <w:r>
+        <w:rPr>
+          <w:color w:val="FF0000"/>
+        </w:rPr>
+        <w:t xml:space="preserve"> fixed</w:t>
+      </w:r>
+      <w:r>
+        <w:rPr>
+          <w:color w:val="FF0000"/>
+        </w:rPr>
+        <w:t>*</w:t>
       </w:r>
       <w:r>
         <w:t xml:space="preserve">, </w:t>
@@ -3167,7 +3833,19 @@
         <w:rPr>
           <w:color w:val="FF0000"/>
         </w:rPr>
-        <w:t xml:space="preserve">any </w:t>
+        <w:t>any</w:t>
+      </w:r>
+      <w:r>
+        <w:rPr>
+          <w:color w:val="FF0000"/>
+        </w:rPr>
+        <w:t>*</w:t>
+      </w:r>
+      <w:r>
+        <w:rPr>
+          <w:color w:val="FF0000"/>
+        </w:rPr>
+        <w:t xml:space="preserve"> </w:t>
       </w:r>
       <w:r>
         <w:t xml:space="preserve">object. </w:t>
@@ -3176,7 +3854,19 @@
         <w:rPr>
           <w:color w:val="FF0000"/>
         </w:rPr>
-        <w:t xml:space="preserve">When </w:t>
+        <w:t>When</w:t>
+      </w:r>
+      <w:r>
+        <w:rPr>
+          <w:color w:val="FF0000"/>
+        </w:rPr>
+        <w:t>*</w:t>
+      </w:r>
+      <w:r>
+        <w:rPr>
+          <w:color w:val="FF0000"/>
+        </w:rPr>
+        <w:t xml:space="preserve"> </w:t>
       </w:r>
       <w:r>
         <w:rPr>
@@ -3201,6 +3891,12 @@
         <w:t>fixed</w:t>
       </w:r>
       <w:r>
+        <w:rPr>
+          <w:color w:val="FF0000"/>
+        </w:rPr>
+        <w:t>*</w:t>
+      </w:r>
+      <w:r>
         <w:t xml:space="preserve">, this </w:t>
       </w:r>
       <w:r>
@@ -3222,7 +3918,19 @@
         <w:rPr>
           <w:color w:val="FF0000"/>
         </w:rPr>
-        <w:t xml:space="preserve">only </w:t>
+        <w:t>only</w:t>
+      </w:r>
+      <w:r>
+        <w:rPr>
+          <w:color w:val="FF0000"/>
+        </w:rPr>
+        <w:t>*</w:t>
+      </w:r>
+      <w:r>
+        <w:rPr>
+          <w:color w:val="FF0000"/>
+        </w:rPr>
+        <w:t xml:space="preserve"> </w:t>
       </w:r>
       <w:r>
         <w:t xml:space="preserve">available from objects of that class. This </w:t>
@@ -3261,7 +3969,19 @@
     <w:p/>
     <w:p>
       <w:r>
-        <w:t xml:space="preserve">In that sense a </w:t>
+        <w:rPr>
+          <w:color w:val="FF0000"/>
+        </w:rPr>
+        <w:t>In that sense</w:t>
+      </w:r>
+      <w:r>
+        <w:rPr>
+          <w:color w:val="FF0000"/>
+        </w:rPr>
+        <w:t>*</w:t>
+      </w:r>
+      <w:r>
+        <w:t xml:space="preserve"> a </w:t>
       </w:r>
       <w:r>
         <w:rPr>
@@ -3285,7 +4005,19 @@
         <w:rPr>
           <w:color w:val="FF0000"/>
         </w:rPr>
-        <w:t xml:space="preserve">makes sense </w:t>
+        <w:t>makes sense</w:t>
+      </w:r>
+      <w:r>
+        <w:rPr>
+          <w:color w:val="FF0000"/>
+        </w:rPr>
+        <w:t>*</w:t>
+      </w:r>
+      <w:r>
+        <w:rPr>
+          <w:color w:val="FF0000"/>
+        </w:rPr>
+        <w:t xml:space="preserve"> </w:t>
       </w:r>
       <w:r>
         <w:t xml:space="preserve">from a </w:t>
@@ -3303,7 +4035,19 @@
         <w:rPr>
           <w:color w:val="FF0000"/>
         </w:rPr>
-        <w:t xml:space="preserve">because </w:t>
+        <w:t>because</w:t>
+      </w:r>
+      <w:r>
+        <w:rPr>
+          <w:color w:val="FF0000"/>
+        </w:rPr>
+        <w:t>*</w:t>
+      </w:r>
+      <w:r>
+        <w:rPr>
+          <w:color w:val="FF0000"/>
+        </w:rPr>
+        <w:t xml:space="preserve"> </w:t>
       </w:r>
       <w:r>
         <w:rPr>
@@ -3324,7 +4068,19 @@
         <w:rPr>
           <w:color w:val="FF0000"/>
         </w:rPr>
-        <w:t xml:space="preserve">new </w:t>
+        <w:t>new</w:t>
+      </w:r>
+      <w:r>
+        <w:rPr>
+          <w:color w:val="FF0000"/>
+        </w:rPr>
+        <w:t>*</w:t>
+      </w:r>
+      <w:r>
+        <w:rPr>
+          <w:color w:val="FF0000"/>
+        </w:rPr>
+        <w:t xml:space="preserve"> </w:t>
       </w:r>
       <w:r>
         <w:t xml:space="preserve">ways to </w:t>
@@ -3357,7 +4113,19 @@
         <w:rPr>
           <w:color w:val="FF0000"/>
         </w:rPr>
-        <w:t xml:space="preserve">any </w:t>
+        <w:t>any</w:t>
+      </w:r>
+      <w:r>
+        <w:rPr>
+          <w:color w:val="FF0000"/>
+        </w:rPr>
+        <w:t>*</w:t>
+      </w:r>
+      <w:r>
+        <w:rPr>
+          <w:color w:val="FF0000"/>
+        </w:rPr>
+        <w:t xml:space="preserve"> </w:t>
       </w:r>
       <w:r>
         <w:t xml:space="preserve">object that </w:t>
@@ -3445,7 +4213,19 @@
         <w:rPr>
           <w:color w:val="FF0000"/>
         </w:rPr>
-        <w:t xml:space="preserve">part of </w:t>
+        <w:t>part of</w:t>
+      </w:r>
+      <w:r>
+        <w:rPr>
+          <w:color w:val="FF0000"/>
+        </w:rPr>
+        <w:t>*</w:t>
+      </w:r>
+      <w:r>
+        <w:rPr>
+          <w:color w:val="FF0000"/>
+        </w:rPr>
+        <w:t xml:space="preserve"> </w:t>
       </w:r>
       <w:r>
         <w:t>an object.</w:t>
@@ -3539,7 +4319,19 @@
         <w:rPr>
           <w:color w:val="FF0000"/>
         </w:rPr>
-        <w:t xml:space="preserve">If </w:t>
+        <w:t>If</w:t>
+      </w:r>
+      <w:r>
+        <w:rPr>
+          <w:color w:val="FF0000"/>
+        </w:rPr>
+        <w:t>*</w:t>
+      </w:r>
+      <w:r>
+        <w:rPr>
+          <w:color w:val="FF0000"/>
+        </w:rPr>
+        <w:t xml:space="preserve"> </w:t>
       </w:r>
       <w:r>
         <w:t xml:space="preserve">a command definition </w:t>
@@ -3548,7 +4340,19 @@
         <w:rPr>
           <w:color w:val="FF0000"/>
         </w:rPr>
-        <w:t xml:space="preserve">does not fix </w:t>
+        <w:t>does not</w:t>
+      </w:r>
+      <w:r>
+        <w:rPr>
+          <w:color w:val="FF0000"/>
+        </w:rPr>
+        <w:t>*</w:t>
+      </w:r>
+      <w:r>
+        <w:rPr>
+          <w:color w:val="FF0000"/>
+        </w:rPr>
+        <w:t xml:space="preserve"> fix </w:t>
       </w:r>
       <w:r>
         <w:rPr>
@@ -3563,7 +4367,19 @@
         <w:rPr>
           <w:color w:val="FF0000"/>
         </w:rPr>
-        <w:t xml:space="preserve">then </w:t>
+        <w:t>then</w:t>
+      </w:r>
+      <w:r>
+        <w:rPr>
+          <w:color w:val="FF0000"/>
+        </w:rPr>
+        <w:t>*</w:t>
+      </w:r>
+      <w:r>
+        <w:rPr>
+          <w:color w:val="FF0000"/>
+        </w:rPr>
+        <w:t xml:space="preserve"> </w:t>
       </w:r>
       <w:r>
         <w:rPr>
@@ -3588,7 +4404,21 @@
           <w:i/>
           <w:color w:val="FF0000"/>
         </w:rPr>
-        <w:t xml:space="preserve">any </w:t>
+        <w:t>any</w:t>
+      </w:r>
+      <w:r>
+        <w:rPr>
+          <w:i/>
+          <w:color w:val="FF0000"/>
+        </w:rPr>
+        <w:t>*</w:t>
+      </w:r>
+      <w:r>
+        <w:rPr>
+          <w:i/>
+          <w:color w:val="FF0000"/>
+        </w:rPr>
+        <w:t xml:space="preserve"> </w:t>
       </w:r>
       <w:r>
         <w:t xml:space="preserve">object. </w:t>
@@ -3606,7 +4436,19 @@
         <w:rPr>
           <w:color w:val="FF0000"/>
         </w:rPr>
-        <w:t xml:space="preserve">will also </w:t>
+        <w:t>will also</w:t>
+      </w:r>
+      <w:r>
+        <w:rPr>
+          <w:color w:val="FF0000"/>
+        </w:rPr>
+        <w:t>*</w:t>
+      </w:r>
+      <w:r>
+        <w:rPr>
+          <w:color w:val="FF0000"/>
+        </w:rPr>
+        <w:t xml:space="preserve"> </w:t>
       </w:r>
       <w:r>
         <w:t xml:space="preserve">be visible in </w:t>
@@ -3616,7 +4458,21 @@
           <w:i/>
           <w:color w:val="FF0000"/>
         </w:rPr>
-        <w:t xml:space="preserve">any </w:t>
+        <w:t>any</w:t>
+      </w:r>
+      <w:r>
+        <w:rPr>
+          <w:i/>
+          <w:color w:val="FF0000"/>
+        </w:rPr>
+        <w:t>*</w:t>
+      </w:r>
+      <w:r>
+        <w:rPr>
+          <w:i/>
+          <w:color w:val="FF0000"/>
+        </w:rPr>
+        <w:t xml:space="preserve"> </w:t>
       </w:r>
       <w:r>
         <w:t>class.</w:t>
@@ -3723,7 +4579,10 @@
     <w:p/>
     <w:p>
       <w:r>
-        <w:t xml:space="preserve">When a parameter </w:t>
+        <w:t xml:space="preserve">When </w:t>
+      </w:r>
+      <w:r>
+        <w:t xml:space="preserve">a parameter </w:t>
       </w:r>
       <w:r>
         <w:rPr>
@@ -3756,7 +4615,19 @@
         <w:rPr>
           <w:color w:val="FF0000"/>
         </w:rPr>
-        <w:t xml:space="preserve">does not </w:t>
+        <w:t>does not</w:t>
+      </w:r>
+      <w:r>
+        <w:rPr>
+          <w:color w:val="FF0000"/>
+        </w:rPr>
+        <w:t>*</w:t>
+      </w:r>
+      <w:r>
+        <w:rPr>
+          <w:color w:val="FF0000"/>
+        </w:rPr>
+        <w:t xml:space="preserve"> </w:t>
       </w:r>
       <w:r>
         <w:t xml:space="preserve">have </w:t>
@@ -3778,6 +4649,12 @@
           <w:color w:val="FF0000"/>
         </w:rPr>
         <w:t>yet</w:t>
+      </w:r>
+      <w:r>
+        <w:rPr>
+          <w:color w:val="FF0000"/>
+        </w:rPr>
+        <w:t>*</w:t>
       </w:r>
       <w:r>
         <w:t xml:space="preserve">, </w:t>
@@ -3875,7 +4752,19 @@
         <w:rPr>
           <w:color w:val="FF0000"/>
         </w:rPr>
-        <w:t xml:space="preserve">Because </w:t>
+        <w:t>Because</w:t>
+      </w:r>
+      <w:r>
+        <w:rPr>
+          <w:color w:val="FF0000"/>
+        </w:rPr>
+        <w:t>*</w:t>
+      </w:r>
+      <w:r>
+        <w:rPr>
+          <w:color w:val="FF0000"/>
+        </w:rPr>
+        <w:t xml:space="preserve"> </w:t>
       </w:r>
       <w:r>
         <w:rPr>
@@ -3899,7 +4788,19 @@
         <w:rPr>
           <w:color w:val="FF0000"/>
         </w:rPr>
-        <w:t xml:space="preserve">no </w:t>
+        <w:t>no</w:t>
+      </w:r>
+      <w:r>
+        <w:rPr>
+          <w:color w:val="FF0000"/>
+        </w:rPr>
+        <w:t>*</w:t>
+      </w:r>
+      <w:r>
+        <w:rPr>
+          <w:color w:val="FF0000"/>
+        </w:rPr>
+        <w:t xml:space="preserve"> </w:t>
       </w:r>
       <w:r>
         <w:t xml:space="preserve">class </w:t>
@@ -3935,7 +4836,19 @@
         <w:rPr>
           <w:color w:val="FF0000"/>
         </w:rPr>
-        <w:t xml:space="preserve">any </w:t>
+        <w:t>any</w:t>
+      </w:r>
+      <w:r>
+        <w:rPr>
+          <w:color w:val="FF0000"/>
+        </w:rPr>
+        <w:t>*</w:t>
+      </w:r>
+      <w:r>
+        <w:rPr>
+          <w:color w:val="FF0000"/>
+        </w:rPr>
+        <w:t xml:space="preserve"> </w:t>
       </w:r>
       <w:r>
         <w:t xml:space="preserve">object or class in </w:t>
@@ -4037,7 +4950,19 @@
         <w:rPr>
           <w:color w:val="FF0000"/>
         </w:rPr>
-        <w:t xml:space="preserve">because </w:t>
+        <w:t>because</w:t>
+      </w:r>
+      <w:r>
+        <w:rPr>
+          <w:color w:val="FF0000"/>
+        </w:rPr>
+        <w:t>*</w:t>
+      </w:r>
+      <w:r>
+        <w:rPr>
+          <w:color w:val="FF0000"/>
+        </w:rPr>
+        <w:t xml:space="preserve"> </w:t>
       </w:r>
       <w:r>
         <w:t xml:space="preserve">it </w:t>
@@ -4058,7 +4983,19 @@
         <w:rPr>
           <w:color w:val="FF0000"/>
         </w:rPr>
-        <w:t xml:space="preserve">In theory, all </w:t>
+        <w:t>In theory</w:t>
+      </w:r>
+      <w:r>
+        <w:rPr>
+          <w:color w:val="FF0000"/>
+        </w:rPr>
+        <w:t>*</w:t>
+      </w:r>
+      <w:r>
+        <w:rPr>
+          <w:color w:val="FF0000"/>
+        </w:rPr>
+        <w:t xml:space="preserve">, all </w:t>
       </w:r>
       <w:r>
         <w:rPr>
@@ -4082,7 +5019,19 @@
         <w:rPr>
           <w:color w:val="FF0000"/>
         </w:rPr>
-        <w:t xml:space="preserve">could </w:t>
+        <w:t>could</w:t>
+      </w:r>
+      <w:r>
+        <w:rPr>
+          <w:color w:val="FF0000"/>
+        </w:rPr>
+        <w:t>*</w:t>
+      </w:r>
+      <w:r>
+        <w:rPr>
+          <w:color w:val="FF0000"/>
+        </w:rPr>
+        <w:t xml:space="preserve"> </w:t>
       </w:r>
       <w:r>
         <w:t xml:space="preserve">have been drawn with a solid line. </w:t>
@@ -4139,7 +5088,19 @@
         <w:rPr>
           <w:color w:val="FF0000"/>
         </w:rPr>
-        <w:t xml:space="preserve">because </w:t>
+        <w:t>because</w:t>
+      </w:r>
+      <w:r>
+        <w:rPr>
+          <w:color w:val="FF0000"/>
+        </w:rPr>
+        <w:t>*</w:t>
+      </w:r>
+      <w:r>
+        <w:rPr>
+          <w:color w:val="FF0000"/>
+        </w:rPr>
+        <w:t xml:space="preserve"> </w:t>
       </w:r>
       <w:r>
         <w:t xml:space="preserve">it </w:t>
@@ -4184,7 +5145,19 @@
         <w:rPr>
           <w:color w:val="FF0000"/>
         </w:rPr>
-        <w:t xml:space="preserve">s more intuitive </w:t>
+        <w:t>s more intuitive</w:t>
+      </w:r>
+      <w:r>
+        <w:rPr>
+          <w:color w:val="FF0000"/>
+        </w:rPr>
+        <w:t>*</w:t>
+      </w:r>
+      <w:r>
+        <w:rPr>
+          <w:color w:val="FF0000"/>
+        </w:rPr>
+        <w:t xml:space="preserve"> </w:t>
       </w:r>
       <w:r>
         <w:t>that way.</w:t>
@@ -4196,7 +5169,19 @@
         <w:rPr>
           <w:color w:val="FF0000"/>
         </w:rPr>
-        <w:t xml:space="preserve">If </w:t>
+        <w:t>If</w:t>
+      </w:r>
+      <w:r>
+        <w:rPr>
+          <w:color w:val="FF0000"/>
+        </w:rPr>
+        <w:t>*</w:t>
+      </w:r>
+      <w:r>
+        <w:rPr>
+          <w:color w:val="FF0000"/>
+        </w:rPr>
+        <w:t xml:space="preserve"> </w:t>
       </w:r>
       <w:r>
         <w:rPr>
@@ -4226,7 +5211,19 @@
         <w:rPr>
           <w:color w:val="FF0000"/>
         </w:rPr>
-        <w:t xml:space="preserve">then </w:t>
+        <w:t>then</w:t>
+      </w:r>
+      <w:r>
+        <w:rPr>
+          <w:color w:val="FF0000"/>
+        </w:rPr>
+        <w:t>*</w:t>
+      </w:r>
+      <w:r>
+        <w:rPr>
+          <w:color w:val="FF0000"/>
+        </w:rPr>
+        <w:t xml:space="preserve"> </w:t>
       </w:r>
       <w:r>
         <w:rPr>
@@ -4241,7 +5238,19 @@
         <w:rPr>
           <w:color w:val="FF0000"/>
         </w:rPr>
-        <w:t xml:space="preserve">will only </w:t>
+        <w:t>will only</w:t>
+      </w:r>
+      <w:r>
+        <w:rPr>
+          <w:color w:val="FF0000"/>
+        </w:rPr>
+        <w:t>*</w:t>
+      </w:r>
+      <w:r>
+        <w:rPr>
+          <w:color w:val="FF0000"/>
+        </w:rPr>
+        <w:t xml:space="preserve"> </w:t>
       </w:r>
       <w:r>
         <w:t xml:space="preserve">be available from objects of that class. </w:t>
@@ -4259,7 +5268,31 @@
         <w:rPr>
           <w:color w:val="FF0000"/>
         </w:rPr>
-        <w:t xml:space="preserve">will also only be </w:t>
+        <w:t>will also</w:t>
+      </w:r>
+      <w:r>
+        <w:rPr>
+          <w:color w:val="FF0000"/>
+        </w:rPr>
+        <w:t>*</w:t>
+      </w:r>
+      <w:r>
+        <w:rPr>
+          <w:color w:val="FF0000"/>
+        </w:rPr>
+        <w:t xml:space="preserve"> only</w:t>
+      </w:r>
+      <w:r>
+        <w:rPr>
+          <w:color w:val="FF0000"/>
+        </w:rPr>
+        <w:t>*</w:t>
+      </w:r>
+      <w:r>
+        <w:rPr>
+          <w:color w:val="FF0000"/>
+        </w:rPr>
+        <w:t xml:space="preserve"> be </w:t>
       </w:r>
       <w:r>
         <w:t xml:space="preserve">visible inside </w:t>
@@ -4268,7 +5301,19 @@
         <w:rPr>
           <w:color w:val="FF0000"/>
         </w:rPr>
-        <w:t xml:space="preserve">just </w:t>
+        <w:t>just</w:t>
+      </w:r>
+      <w:r>
+        <w:rPr>
+          <w:color w:val="FF0000"/>
+        </w:rPr>
+        <w:t>*</w:t>
+      </w:r>
+      <w:r>
+        <w:rPr>
+          <w:color w:val="FF0000"/>
+        </w:rPr>
+        <w:t xml:space="preserve"> </w:t>
       </w:r>
       <w:r>
         <w:t xml:space="preserve">that class, not </w:t>
@@ -4277,7 +5322,19 @@
         <w:rPr>
           <w:color w:val="FF0000"/>
         </w:rPr>
-        <w:t xml:space="preserve">just </w:t>
+        <w:t>just</w:t>
+      </w:r>
+      <w:r>
+        <w:rPr>
+          <w:color w:val="FF0000"/>
+        </w:rPr>
+        <w:t>*</w:t>
+      </w:r>
+      <w:r>
+        <w:rPr>
+          <w:color w:val="FF0000"/>
+        </w:rPr>
+        <w:t xml:space="preserve"> </w:t>
       </w:r>
       <w:r>
         <w:t>any class.</w:t>
@@ -4429,7 +5486,19 @@
         <w:rPr>
           <w:color w:val="FF0000"/>
         </w:rPr>
-        <w:t xml:space="preserve">tight bond </w:t>
+        <w:t>tight bond</w:t>
+      </w:r>
+      <w:r>
+        <w:rPr>
+          <w:color w:val="FF0000"/>
+        </w:rPr>
+        <w:t>*</w:t>
+      </w:r>
+      <w:r>
+        <w:rPr>
+          <w:color w:val="FF0000"/>
+        </w:rPr>
+        <w:t xml:space="preserve"> </w:t>
       </w:r>
       <w:r>
         <w:t xml:space="preserve">between </w:t>
@@ -4596,6 +5665,12 @@
         <w:t>in short</w:t>
       </w:r>
       <w:r>
+        <w:rPr>
+          <w:color w:val="FF0000"/>
+        </w:rPr>
+        <w:t>*</w:t>
+      </w:r>
+      <w:r>
         <w:t>, this:</w:t>
       </w:r>
     </w:p>
@@ -4673,7 +5748,19 @@
         <w:rPr>
           <w:color w:val="FF0000"/>
         </w:rPr>
-        <w:t xml:space="preserve">When </w:t>
+        <w:t>When</w:t>
+      </w:r>
+      <w:r>
+        <w:rPr>
+          <w:color w:val="FF0000"/>
+        </w:rPr>
+        <w:t>*</w:t>
+      </w:r>
+      <w:r>
+        <w:rPr>
+          <w:color w:val="FF0000"/>
+        </w:rPr>
+        <w:t xml:space="preserve"> </w:t>
       </w:r>
       <w:r>
         <w:t xml:space="preserve">adding a parameter with a class, </w:t>
@@ -4682,7 +5769,19 @@
         <w:rPr>
           <w:color w:val="FF0000"/>
         </w:rPr>
-        <w:t xml:space="preserve">turns into </w:t>
+        <w:t>turns into</w:t>
+      </w:r>
+      <w:r>
+        <w:rPr>
+          <w:color w:val="FF0000"/>
+        </w:rPr>
+        <w:t>*</w:t>
+      </w:r>
+      <w:r>
+        <w:rPr>
+          <w:color w:val="FF0000"/>
+        </w:rPr>
+        <w:t xml:space="preserve"> </w:t>
       </w:r>
       <w:r>
         <w:t>this:</w:t>
@@ -4819,7 +5918,19 @@
         <w:rPr>
           <w:color w:val="FF0000"/>
         </w:rPr>
-        <w:t xml:space="preserve">also added </w:t>
+        <w:t>also</w:t>
+      </w:r>
+      <w:r>
+        <w:rPr>
+          <w:color w:val="FF0000"/>
+        </w:rPr>
+        <w:t>*</w:t>
+      </w:r>
+      <w:r>
+        <w:rPr>
+          <w:color w:val="FF0000"/>
+        </w:rPr>
+        <w:t xml:space="preserve"> added </w:t>
       </w:r>
       <w:r>
         <w:rPr>
@@ -4843,7 +5954,15 @@
         <w:rPr>
           <w:color w:val="FF0000"/>
         </w:rPr>
-        <w:t xml:space="preserve">only </w:t>
+        <w:t>only</w:t>
+      </w:r>
+      <w:bookmarkStart w:id="1" w:name="_GoBack"/>
+      <w:bookmarkEnd w:id="1"/>
+      <w:r>
+        <w:rPr>
+          <w:color w:val="FF0000"/>
+        </w:rPr>
+        <w:t xml:space="preserve"> </w:t>
       </w:r>
       <w:r>
         <w:t>object of that class.</w:t>
@@ -5045,15 +6164,7 @@
         <w:t>the*</w:t>
       </w:r>
       <w:r>
-        <w:t xml:space="preserve"> contents of these objects changes </w:t>
-      </w:r>
-      <w:proofErr w:type="spellStart"/>
-      <w:r>
-        <w:t>simultaniously</w:t>
-      </w:r>
-      <w:proofErr w:type="spellEnd"/>
-      <w:r>
-        <w:t xml:space="preserve"> as </w:t>
+        <w:t xml:space="preserve"> contents of these objects changes simultaniously as </w:t>
       </w:r>
       <w:r>
         <w:rPr>
@@ -5481,15 +6592,7 @@
     </w:p>
     <w:p>
       <w:r>
-        <w:t xml:space="preserve">But accidently I used class reference as a pointer to a class, as being </w:t>
-      </w:r>
-      <w:proofErr w:type="spellStart"/>
-      <w:r>
-        <w:t>analogus</w:t>
-      </w:r>
-      <w:proofErr w:type="spellEnd"/>
-      <w:r>
-        <w:t xml:space="preserve"> to a command reference.</w:t>
+        <w:t>But accidently I used class reference as a pointer to a class, as being analogus to a command reference.</w:t>
       </w:r>
     </w:p>
     <w:p/>

</xml_diff>

<commit_message>
Circle Language Spec: Reformulate trigger words to become language more open to choice and interpretation.
</commit_message>
<xml_diff>
--- a/1.1. Circle Language Spec/05. Classes/Classes.docx
+++ b/1.1. Circle Language Spec/05. Classes/Classes.docx
@@ -1802,7 +1802,10 @@
         <w:t xml:space="preserve">live as </w:t>
       </w:r>
       <w:r>
-        <w:t xml:space="preserve">separate entities, not part of any </w:t>
+        <w:t xml:space="preserve">separate entities, not part of </w:t>
+      </w:r>
+      <w:r>
+        <w:t xml:space="preserve">a </w:t>
       </w:r>
       <w:r>
         <w:t xml:space="preserve">specific </w:t>
@@ -1814,13 +1817,19 @@
     <w:p/>
     <w:p>
       <w:r>
-        <w:t xml:space="preserve">The general idea </w:t>
+        <w:t xml:space="preserve">The general idea would </w:t>
       </w:r>
       <w:r>
         <w:t xml:space="preserve">then </w:t>
       </w:r>
       <w:r>
-        <w:t xml:space="preserve">would be that a command would automatically be available inside a class, if </w:t>
+        <w:t>be</w:t>
+      </w:r>
+      <w:r>
+        <w:t>,</w:t>
+      </w:r>
+      <w:r>
+        <w:t xml:space="preserve"> that a command would automatically be available inside a class, if </w:t>
       </w:r>
       <w:r>
         <w:t>one of its parameters matches with that class.</w:t>
@@ -1910,7 +1919,16 @@
         <w:pStyle w:val="Heading4"/>
       </w:pPr>
       <w:r>
-        <w:t>Many Commands Grouped by Source</w:t>
+        <w:t xml:space="preserve">More </w:t>
+      </w:r>
+      <w:r>
+        <w:t xml:space="preserve">Commands </w:t>
+      </w:r>
+      <w:r>
+        <w:t xml:space="preserve">but </w:t>
+      </w:r>
+      <w:r>
+        <w:t>Grouped by Source</w:t>
       </w:r>
     </w:p>
     <w:p>
@@ -1921,45 +1939,16 @@
         <w:t xml:space="preserve">idea might </w:t>
       </w:r>
       <w:r>
-        <w:t xml:space="preserve">quickly </w:t>
-      </w:r>
-      <w:bookmarkStart w:id="0" w:name="_GoBack"/>
-      <w:bookmarkEnd w:id="0"/>
-      <w:r>
-        <w:t xml:space="preserve">give an object many commands. </w:t>
-      </w:r>
-      <w:r>
-        <w:t xml:space="preserve">In this idea, apparently all it takes for an object to </w:t>
-      </w:r>
-      <w:r>
-        <w:t xml:space="preserve">support </w:t>
-      </w:r>
-      <w:r>
-        <w:t xml:space="preserve">a command, is for the object's class </w:t>
-      </w:r>
-      <w:r>
-        <w:t xml:space="preserve">only has </w:t>
-      </w:r>
-      <w:r>
-        <w:t xml:space="preserve">to match </w:t>
-      </w:r>
-      <w:r>
-        <w:t xml:space="preserve">any </w:t>
-      </w:r>
-      <w:r>
-        <w:t>command'</w:t>
-      </w:r>
-      <w:r>
-        <w:t>s</w:t>
-      </w:r>
-      <w:r>
-        <w:t xml:space="preserve"> parameters. And if a parameter is not given a class, it would even add the command to</w:t>
-      </w:r>
-      <w:r>
-        <w:t xml:space="preserve"> any object.</w:t>
-      </w:r>
-      <w:r>
-        <w:t xml:space="preserve"> </w:t>
+        <w:t xml:space="preserve">also </w:t>
+      </w:r>
+      <w:r>
+        <w:t xml:space="preserve">give an object </w:t>
+      </w:r>
+      <w:r>
+        <w:t xml:space="preserve">more </w:t>
+      </w:r>
+      <w:r>
+        <w:t xml:space="preserve">commands. </w:t>
       </w:r>
       <w:r>
         <w:t>In an attempt to keep overview</w:t>
@@ -2019,21 +2008,18 @@
         <w:t>object</w:t>
       </w:r>
       <w:r>
-        <w:t>. Those groups</w:t>
-      </w:r>
-      <w:r>
-        <w:t xml:space="preserve"> </w:t>
-      </w:r>
-      <w:r>
-        <w:t xml:space="preserve">of commands might be </w:t>
-      </w:r>
-      <w:r>
-        <w:t>set apart as separate interfaces</w:t>
-      </w:r>
-      <w:r>
         <w:t xml:space="preserve">. </w:t>
       </w:r>
       <w:r>
+        <w:t xml:space="preserve">An interface symbol might set the </w:t>
+      </w:r>
+      <w:r>
+        <w:t>sources apart</w:t>
+      </w:r>
+      <w:r>
+        <w:t xml:space="preserve">. </w:t>
+      </w:r>
+      <w:r>
         <w:t xml:space="preserve">If </w:t>
       </w:r>
       <w:r>
@@ -2058,7 +2044,16 @@
         <w:t xml:space="preserve">a </w:t>
       </w:r>
       <w:r>
-        <w:t xml:space="preserve">source, you might opt to not </w:t>
+        <w:t xml:space="preserve">source, you </w:t>
+      </w:r>
+      <w:r>
+        <w:t xml:space="preserve">may </w:t>
+      </w:r>
+      <w:r>
+        <w:t xml:space="preserve">opt not </w:t>
+      </w:r>
+      <w:r>
+        <w:t xml:space="preserve">to </w:t>
       </w:r>
       <w:r>
         <w:t xml:space="preserve">use </w:t>
@@ -2081,189 +2076,30 @@
         <w:pStyle w:val="Heading4"/>
       </w:pPr>
       <w:r>
-        <w:t>Other Issues</w:t>
-      </w:r>
-    </w:p>
-    <w:p>
-      <w:r>
-        <w:rPr>
-          <w:color w:val="FF0000"/>
-        </w:rPr>
-        <w:t>In that sense</w:t>
-      </w:r>
-      <w:r>
-        <w:rPr>
-          <w:color w:val="FF0000"/>
-        </w:rPr>
-        <w:t>*</w:t>
-      </w:r>
-      <w:r>
-        <w:t xml:space="preserve"> a </w:t>
-      </w:r>
-      <w:r>
-        <w:rPr>
-          <w:i/>
-        </w:rPr>
-        <w:t>command</w:t>
-      </w:r>
-      <w:r>
-        <w:t xml:space="preserve"> </w:t>
-      </w:r>
-      <w:r>
-        <w:rPr>
-          <w:color w:val="FF0000"/>
-        </w:rPr>
-        <w:t xml:space="preserve">defines </w:t>
-      </w:r>
-      <w:r>
-        <w:t xml:space="preserve">behavior of a class. Which </w:t>
-      </w:r>
-      <w:r>
-        <w:rPr>
-          <w:color w:val="FF0000"/>
-        </w:rPr>
-        <w:t>makes sense</w:t>
-      </w:r>
-      <w:r>
-        <w:rPr>
-          <w:color w:val="FF0000"/>
-        </w:rPr>
-        <w:t>*</w:t>
-      </w:r>
-      <w:r>
-        <w:rPr>
-          <w:color w:val="FF0000"/>
-        </w:rPr>
-        <w:t xml:space="preserve"> </w:t>
-      </w:r>
-      <w:r>
-        <w:t xml:space="preserve">from a </w:t>
-      </w:r>
-      <w:r>
-        <w:rPr>
-          <w:color w:val="FF0000"/>
-        </w:rPr>
-        <w:t xml:space="preserve">real-world </w:t>
-      </w:r>
-      <w:r>
-        <w:t xml:space="preserve">point of view, </w:t>
-      </w:r>
-      <w:r>
-        <w:rPr>
-          <w:color w:val="FF0000"/>
-        </w:rPr>
-        <w:t>because</w:t>
-      </w:r>
-      <w:r>
-        <w:rPr>
-          <w:color w:val="FF0000"/>
-        </w:rPr>
-        <w:t>*</w:t>
-      </w:r>
-      <w:r>
-        <w:rPr>
-          <w:color w:val="FF0000"/>
-        </w:rPr>
-        <w:t xml:space="preserve"> </w:t>
-      </w:r>
-      <w:r>
-        <w:rPr>
-          <w:color w:val="FF0000"/>
-        </w:rPr>
-        <w:t>you*</w:t>
-      </w:r>
-      <w:r>
-        <w:rPr>
-          <w:color w:val="FF0000"/>
-        </w:rPr>
-        <w:t xml:space="preserve"> can always </w:t>
-      </w:r>
-      <w:r>
-        <w:t xml:space="preserve">invent </w:t>
-      </w:r>
-      <w:r>
-        <w:rPr>
-          <w:color w:val="FF0000"/>
-        </w:rPr>
-        <w:t>new</w:t>
-      </w:r>
-      <w:r>
-        <w:rPr>
-          <w:color w:val="FF0000"/>
-        </w:rPr>
-        <w:t>*</w:t>
-      </w:r>
-      <w:r>
-        <w:rPr>
-          <w:color w:val="FF0000"/>
-        </w:rPr>
-        <w:t xml:space="preserve"> </w:t>
-      </w:r>
-      <w:r>
-        <w:t xml:space="preserve">ways to </w:t>
-      </w:r>
-      <w:r>
-        <w:rPr>
-          <w:color w:val="FF0000"/>
-        </w:rPr>
-        <w:t xml:space="preserve">use </w:t>
-      </w:r>
-      <w:r>
-        <w:t>an object.</w:t>
-      </w:r>
-    </w:p>
-    <w:p/>
-    <w:p>
-      <w:r>
-        <w:t xml:space="preserve">A command </w:t>
-      </w:r>
-      <w:r>
-        <w:rPr>
-          <w:color w:val="FF0000"/>
-        </w:rPr>
-        <w:t xml:space="preserve">is </w:t>
-      </w:r>
-      <w:r>
-        <w:t xml:space="preserve">available from </w:t>
-      </w:r>
-      <w:r>
-        <w:rPr>
-          <w:color w:val="FF0000"/>
-        </w:rPr>
-        <w:t>any</w:t>
-      </w:r>
-      <w:r>
-        <w:rPr>
-          <w:color w:val="FF0000"/>
-        </w:rPr>
-        <w:t>*</w:t>
-      </w:r>
-      <w:r>
-        <w:rPr>
-          <w:color w:val="FF0000"/>
-        </w:rPr>
-        <w:t xml:space="preserve"> </w:t>
-      </w:r>
-      <w:r>
-        <w:t xml:space="preserve">object that </w:t>
-      </w:r>
-      <w:r>
-        <w:rPr>
-          <w:color w:val="FF0000"/>
-        </w:rPr>
-        <w:t xml:space="preserve">has anything </w:t>
-      </w:r>
-      <w:r>
-        <w:t xml:space="preserve">to do with </w:t>
-      </w:r>
-      <w:r>
-        <w:rPr>
-          <w:color w:val="FF0000"/>
-        </w:rPr>
-        <w:t>the*</w:t>
-      </w:r>
-      <w:r>
-        <w:t xml:space="preserve"> command.</w:t>
+        <w:t>Mutual Control</w:t>
+      </w:r>
+    </w:p>
+    <w:p>
+      <w:r>
+        <w:t xml:space="preserve">So the control over the commands is not only with a class, as might be classically the case, but the commands also control which classes they are available in. </w:t>
+      </w:r>
+      <w:r>
+        <w:t>You might see it as</w:t>
+      </w:r>
+      <w:r>
+        <w:t>:</w:t>
+      </w:r>
+      <w:r>
+        <w:t xml:space="preserve"> </w:t>
+      </w:r>
+      <w:r>
+        <w:t>you</w:t>
+      </w:r>
+      <w:r>
+        <w:t xml:space="preserve"> can always invent new ways to use an object</w:t>
+      </w:r>
+      <w:r>
+        <w:t>, to do more than what it was initially intended for.</w:t>
       </w:r>
     </w:p>
     <w:p>
@@ -2271,95 +2107,27 @@
         <w:pStyle w:val="Heading4"/>
       </w:pPr>
       <w:r>
-        <w:t>Diagram Notation</w:t>
-      </w:r>
-    </w:p>
-    <w:p>
-      <w:r>
-        <w:rPr>
-          <w:color w:val="FF0000"/>
-        </w:rPr>
-        <w:t>The*</w:t>
-      </w:r>
-      <w:r>
-        <w:t xml:space="preserve"> article </w:t>
-      </w:r>
-      <w:r>
-        <w:rPr>
-          <w:i/>
-        </w:rPr>
-        <w:t xml:space="preserve">Command </w:t>
-      </w:r>
-      <w:r>
-        <w:rPr>
-          <w:i/>
-        </w:rPr>
-        <w:t xml:space="preserve">Arguments </w:t>
-      </w:r>
-      <w:r>
-        <w:rPr>
-          <w:i/>
-        </w:rPr>
-        <w:t xml:space="preserve">in a Diagram </w:t>
-      </w:r>
-      <w:r>
-        <w:rPr>
-          <w:color w:val="FF0000"/>
-        </w:rPr>
-        <w:t>demonstrates</w:t>
-      </w:r>
-      <w:r>
-        <w:t xml:space="preserve">, how a command argument </w:t>
-      </w:r>
-      <w:r>
-        <w:rPr>
-          <w:color w:val="FF0000"/>
-        </w:rPr>
-        <w:t xml:space="preserve">also makes </w:t>
-      </w:r>
-      <w:r>
-        <w:rPr>
-          <w:color w:val="FF0000"/>
-        </w:rPr>
-        <w:t>the*</w:t>
-      </w:r>
-      <w:r>
-        <w:t xml:space="preserve"> command </w:t>
-      </w:r>
-      <w:r>
-        <w:rPr>
-          <w:color w:val="FF0000"/>
-        </w:rPr>
-        <w:t>part of</w:t>
-      </w:r>
-      <w:r>
-        <w:rPr>
-          <w:color w:val="FF0000"/>
-        </w:rPr>
-        <w:t>*</w:t>
-      </w:r>
-      <w:r>
-        <w:rPr>
-          <w:color w:val="FF0000"/>
-        </w:rPr>
-        <w:t xml:space="preserve"> </w:t>
-      </w:r>
-      <w:r>
-        <w:t>an object.</w:t>
-      </w:r>
-    </w:p>
-    <w:p>
-      <w:r>
-        <w:t xml:space="preserve">A command </w:t>
-      </w:r>
-      <w:r>
-        <w:rPr>
-          <w:color w:val="FF0000"/>
-        </w:rPr>
-        <w:t xml:space="preserve">is </w:t>
-      </w:r>
-      <w:r>
-        <w:t>executed on an object.</w:t>
+        <w:t xml:space="preserve">General </w:t>
+      </w:r>
+      <w:r>
+        <w:t>Notation</w:t>
+      </w:r>
+    </w:p>
+    <w:p>
+      <w:r>
+        <w:t>A command</w:t>
+      </w:r>
+      <w:r>
+        <w:t xml:space="preserve"> might be</w:t>
+      </w:r>
+      <w:r>
+        <w:t xml:space="preserve"> executed on an object.</w:t>
+      </w:r>
+      <w:r>
+        <w:t xml:space="preserve"> This would be the suggested notation.</w:t>
+      </w:r>
+      <w:r>
+        <w:t>:</w:t>
       </w:r>
     </w:p>
     <w:p/>
@@ -2430,206 +2198,46 @@
         </w:drawing>
       </w:r>
     </w:p>
-    <w:p/>
-    <w:p>
-      <w:r>
-        <w:rPr>
-          <w:color w:val="FF0000"/>
-        </w:rPr>
-        <w:t>If</w:t>
-      </w:r>
-      <w:r>
-        <w:rPr>
-          <w:color w:val="FF0000"/>
-        </w:rPr>
-        <w:t>*</w:t>
-      </w:r>
-      <w:r>
-        <w:rPr>
-          <w:color w:val="FF0000"/>
-        </w:rPr>
-        <w:t xml:space="preserve"> </w:t>
-      </w:r>
-      <w:r>
-        <w:t xml:space="preserve">a command definition </w:t>
-      </w:r>
-      <w:r>
-        <w:rPr>
-          <w:color w:val="FF0000"/>
-        </w:rPr>
-        <w:t>does not</w:t>
-      </w:r>
-      <w:r>
-        <w:rPr>
-          <w:color w:val="FF0000"/>
-        </w:rPr>
-        <w:t>*</w:t>
-      </w:r>
-      <w:r>
-        <w:rPr>
-          <w:color w:val="FF0000"/>
-        </w:rPr>
-        <w:t xml:space="preserve"> fix </w:t>
-      </w:r>
-      <w:r>
-        <w:rPr>
-          <w:color w:val="FF0000"/>
-        </w:rPr>
-        <w:t>the*</w:t>
-      </w:r>
-      <w:r>
-        <w:t xml:space="preserve"> class of one of its parameters, </w:t>
-      </w:r>
-      <w:r>
-        <w:rPr>
-          <w:color w:val="FF0000"/>
-        </w:rPr>
-        <w:t>then</w:t>
-      </w:r>
-      <w:r>
-        <w:rPr>
-          <w:color w:val="FF0000"/>
-        </w:rPr>
-        <w:t>*</w:t>
-      </w:r>
-      <w:r>
-        <w:rPr>
-          <w:color w:val="FF0000"/>
-        </w:rPr>
-        <w:t xml:space="preserve"> </w:t>
-      </w:r>
-      <w:r>
-        <w:rPr>
-          <w:color w:val="FF0000"/>
-        </w:rPr>
-        <w:t>the*</w:t>
-      </w:r>
-      <w:r>
-        <w:t xml:space="preserve"> command </w:t>
-      </w:r>
-      <w:r>
-        <w:rPr>
-          <w:color w:val="FF0000"/>
-        </w:rPr>
-        <w:t xml:space="preserve">will be immediately </w:t>
-      </w:r>
-      <w:r>
-        <w:t xml:space="preserve">available from </w:t>
-      </w:r>
-      <w:r>
-        <w:rPr>
-          <w:i/>
-          <w:color w:val="FF0000"/>
-        </w:rPr>
-        <w:t>any</w:t>
-      </w:r>
-      <w:r>
-        <w:rPr>
-          <w:i/>
-          <w:color w:val="FF0000"/>
-        </w:rPr>
-        <w:t>*</w:t>
-      </w:r>
-      <w:r>
-        <w:rPr>
-          <w:i/>
-          <w:color w:val="FF0000"/>
-        </w:rPr>
-        <w:t xml:space="preserve"> </w:t>
-      </w:r>
-      <w:r>
-        <w:t xml:space="preserve">object. </w:t>
-      </w:r>
-      <w:r>
-        <w:rPr>
-          <w:color w:val="FF0000"/>
-        </w:rPr>
-        <w:t>The*</w:t>
-      </w:r>
-      <w:r>
-        <w:t xml:space="preserve"> command </w:t>
-      </w:r>
-      <w:r>
-        <w:rPr>
-          <w:color w:val="FF0000"/>
-        </w:rPr>
-        <w:t>will also</w:t>
-      </w:r>
-      <w:r>
-        <w:rPr>
-          <w:color w:val="FF0000"/>
-        </w:rPr>
-        <w:t>*</w:t>
-      </w:r>
-      <w:r>
-        <w:rPr>
-          <w:color w:val="FF0000"/>
-        </w:rPr>
-        <w:t xml:space="preserve"> </w:t>
-      </w:r>
-      <w:r>
-        <w:t xml:space="preserve">be visible in </w:t>
-      </w:r>
-      <w:r>
-        <w:rPr>
-          <w:i/>
-          <w:color w:val="FF0000"/>
-        </w:rPr>
-        <w:t>any</w:t>
-      </w:r>
-      <w:r>
-        <w:rPr>
-          <w:i/>
-          <w:color w:val="FF0000"/>
-        </w:rPr>
-        <w:t>*</w:t>
-      </w:r>
-      <w:r>
-        <w:rPr>
-          <w:i/>
-          <w:color w:val="FF0000"/>
-        </w:rPr>
-        <w:t xml:space="preserve"> </w:t>
-      </w:r>
-      <w:r>
-        <w:t>class.</w:t>
-      </w:r>
-    </w:p>
-    <w:p/>
-    <w:p>
-      <w:r>
-        <w:t xml:space="preserve">Here </w:t>
-      </w:r>
-      <w:r>
-        <w:rPr>
-          <w:color w:val="FF0000"/>
-        </w:rPr>
-        <w:t xml:space="preserve">is </w:t>
-      </w:r>
-      <w:r>
-        <w:t xml:space="preserve">an example of a command definition, two objects and a class. One of </w:t>
-      </w:r>
-      <w:r>
-        <w:rPr>
-          <w:color w:val="FF0000"/>
-        </w:rPr>
-        <w:t>the*</w:t>
-      </w:r>
-      <w:r>
-        <w:t xml:space="preserve"> objects </w:t>
-      </w:r>
-      <w:r>
-        <w:rPr>
-          <w:color w:val="FF0000"/>
-        </w:rPr>
-        <w:t xml:space="preserve">has </w:t>
-      </w:r>
-      <w:r>
-        <w:t>that class.</w:t>
-      </w:r>
-    </w:p>
-    <w:p/>
-    <w:p>
+    <w:p>
+      <w:pPr>
+        <w:ind w:left="852"/>
+      </w:pPr>
+    </w:p>
+    <w:p>
+      <w:r>
+        <w:t xml:space="preserve">An attempt to clarify </w:t>
+      </w:r>
+      <w:r>
+        <w:t xml:space="preserve">this notation </w:t>
+      </w:r>
+      <w:r>
+        <w:t xml:space="preserve">in steps would </w:t>
+      </w:r>
+      <w:r>
+        <w:t xml:space="preserve">now </w:t>
+      </w:r>
+      <w:r>
+        <w:t>follow.</w:t>
+      </w:r>
+    </w:p>
+    <w:p>
+      <w:pPr>
+        <w:pStyle w:val="Heading4"/>
+      </w:pPr>
+      <w:r>
+        <w:t>Example</w:t>
+      </w:r>
+    </w:p>
+    <w:p>
+      <w:r>
+        <w:t>The following drawing might be considered:</w:t>
+      </w:r>
+    </w:p>
+    <w:p/>
+    <w:p>
+      <w:pPr>
+        <w:ind w:left="852"/>
+      </w:pPr>
       <w:r>
         <w:rPr>
           <w:noProof/>
@@ -2696,100 +2304,128 @@
     <w:p/>
     <w:p>
       <w:r>
+        <w:t>It aims to show a command definition, which would be the larger dashed square at the bottom.</w:t>
+      </w:r>
+      <w:r>
+        <w:t xml:space="preserve"> </w:t>
+      </w:r>
+      <w:r>
+        <w:t xml:space="preserve">It also </w:t>
+      </w:r>
+      <w:r>
+        <w:t xml:space="preserve">attempts </w:t>
+      </w:r>
+      <w:r>
+        <w:t>to show an object without a class</w:t>
+      </w:r>
+      <w:r>
+        <w:t xml:space="preserve">: </w:t>
+      </w:r>
+      <w:r>
+        <w:t>the circle on the left.</w:t>
+      </w:r>
+      <w:r>
+        <w:t xml:space="preserve"> </w:t>
+      </w:r>
+      <w:r>
+        <w:t xml:space="preserve">It </w:t>
+      </w:r>
+      <w:r>
+        <w:t xml:space="preserve">also tries to </w:t>
+      </w:r>
+      <w:r>
+        <w:t>show a</w:t>
+      </w:r>
+      <w:r>
+        <w:t xml:space="preserve"> second </w:t>
+      </w:r>
+      <w:r>
+        <w:t>object: the circle on the right.</w:t>
+      </w:r>
+      <w:r>
+        <w:t xml:space="preserve"> </w:t>
+      </w:r>
+      <w:r>
+        <w:t xml:space="preserve">The object on the right </w:t>
+      </w:r>
+      <w:r>
+        <w:t xml:space="preserve">would point </w:t>
+      </w:r>
+      <w:r>
+        <w:t xml:space="preserve">to </w:t>
+      </w:r>
+      <w:r>
+        <w:t xml:space="preserve">a </w:t>
+      </w:r>
+      <w:r>
+        <w:t>class</w:t>
+      </w:r>
+      <w:r>
+        <w:t xml:space="preserve"> </w:t>
+      </w:r>
+      <w:r>
+        <w:t xml:space="preserve">using </w:t>
+      </w:r>
+      <w:r>
+        <w:t xml:space="preserve">a dashed line, connected to the </w:t>
+      </w:r>
+      <w:r>
+        <w:t>dashed circle in the top-middle part of the picture.</w:t>
+      </w:r>
+      <w:r>
+        <w:t xml:space="preserve"> </w:t>
+      </w:r>
+      <w:r>
+        <w:t>The dashed circle in the top-middle part would be a class.</w:t>
+      </w:r>
+    </w:p>
+    <w:p>
+      <w:pPr>
+        <w:pStyle w:val="Heading4"/>
+      </w:pPr>
+      <w:r>
+        <w:t>Parameter without a Class</w:t>
+      </w:r>
+    </w:p>
+    <w:p>
+      <w:r>
         <w:t xml:space="preserve">When </w:t>
       </w:r>
       <w:r>
-        <w:t xml:space="preserve">a parameter </w:t>
-      </w:r>
-      <w:r>
-        <w:rPr>
-          <w:color w:val="FF0000"/>
-        </w:rPr>
-        <w:t xml:space="preserve">is </w:t>
-      </w:r>
-      <w:r>
-        <w:t xml:space="preserve">added to </w:t>
-      </w:r>
-      <w:r>
-        <w:rPr>
-          <w:color w:val="FF0000"/>
-        </w:rPr>
-        <w:t>the*</w:t>
-      </w:r>
-      <w:r>
-        <w:t xml:space="preserve"> command, and </w:t>
-      </w:r>
-      <w:r>
-        <w:rPr>
-          <w:color w:val="FF0000"/>
-        </w:rPr>
-        <w:t>the*</w:t>
-      </w:r>
-      <w:r>
-        <w:t xml:space="preserve"> parameter </w:t>
-      </w:r>
-      <w:r>
-        <w:rPr>
-          <w:color w:val="FF0000"/>
-        </w:rPr>
-        <w:t>does not</w:t>
-      </w:r>
-      <w:r>
-        <w:rPr>
-          <w:color w:val="FF0000"/>
-        </w:rPr>
-        <w:t>*</w:t>
-      </w:r>
-      <w:r>
-        <w:rPr>
-          <w:color w:val="FF0000"/>
-        </w:rPr>
-        <w:t xml:space="preserve"> </w:t>
-      </w:r>
-      <w:r>
-        <w:t xml:space="preserve">have </w:t>
-      </w:r>
-      <w:r>
-        <w:t xml:space="preserve">a class </w:t>
-      </w:r>
-      <w:r>
-        <w:rPr>
-          <w:color w:val="FF0000"/>
-        </w:rPr>
-        <w:t xml:space="preserve">assigned </w:t>
-      </w:r>
-      <w:r>
-        <w:t xml:space="preserve">to it </w:t>
-      </w:r>
-      <w:r>
-        <w:rPr>
-          <w:color w:val="FF0000"/>
-        </w:rPr>
-        <w:t>yet</w:t>
-      </w:r>
-      <w:r>
-        <w:rPr>
-          <w:color w:val="FF0000"/>
-        </w:rPr>
-        <w:t>*</w:t>
-      </w:r>
-      <w:r>
-        <w:t xml:space="preserve">, </w:t>
-      </w:r>
-      <w:r>
-        <w:rPr>
-          <w:color w:val="FF0000"/>
-        </w:rPr>
-        <w:t>the*</w:t>
-      </w:r>
-      <w:r>
-        <w:t xml:space="preserve"> following </w:t>
-      </w:r>
-      <w:r>
-        <w:rPr>
-          <w:color w:val="FF0000"/>
-        </w:rPr>
-        <w:t>happens</w:t>
+        <w:t>a parameter</w:t>
+      </w:r>
+      <w:r>
+        <w:t xml:space="preserve"> might be</w:t>
+      </w:r>
+      <w:r>
+        <w:t xml:space="preserve"> added to </w:t>
+      </w:r>
+      <w:r>
+        <w:t>the</w:t>
+      </w:r>
+      <w:r>
+        <w:t xml:space="preserve"> </w:t>
+      </w:r>
+      <w:r>
+        <w:t>command, and</w:t>
+      </w:r>
+      <w:r>
+        <w:t xml:space="preserve"> that parameter would not have a class,</w:t>
+      </w:r>
+      <w:r>
+        <w:t xml:space="preserve"> </w:t>
+      </w:r>
+      <w:r>
+        <w:t>the</w:t>
+      </w:r>
+      <w:r>
+        <w:t xml:space="preserve"> </w:t>
+      </w:r>
+      <w:r>
+        <w:t>following</w:t>
+      </w:r>
+      <w:r>
+        <w:t xml:space="preserve"> might happen</w:t>
       </w:r>
       <w:r>
         <w:t>:</w:t>
@@ -2866,595 +2502,322 @@
     <w:p/>
     <w:p>
       <w:r>
-        <w:rPr>
-          <w:color w:val="FF0000"/>
-        </w:rPr>
-        <w:t>Because</w:t>
-      </w:r>
-      <w:r>
-        <w:rPr>
-          <w:color w:val="FF0000"/>
-        </w:rPr>
-        <w:t>*</w:t>
-      </w:r>
-      <w:r>
-        <w:rPr>
-          <w:color w:val="FF0000"/>
-        </w:rPr>
-        <w:t xml:space="preserve"> </w:t>
-      </w:r>
-      <w:r>
-        <w:rPr>
-          <w:color w:val="FF0000"/>
-        </w:rPr>
-        <w:t>the*</w:t>
-      </w:r>
-      <w:r>
-        <w:t xml:space="preserve"> command definition </w:t>
-      </w:r>
-      <w:r>
-        <w:rPr>
-          <w:color w:val="FF0000"/>
-        </w:rPr>
-        <w:t xml:space="preserve">got </w:t>
-      </w:r>
-      <w:r>
-        <w:t xml:space="preserve">a parameter with </w:t>
-      </w:r>
-      <w:r>
-        <w:rPr>
-          <w:color w:val="FF0000"/>
+        <w:t>The command definition at the bottom would be given a circle inside it</w:t>
+      </w:r>
+      <w:r>
+        <w:t xml:space="preserve">. That would represent </w:t>
+      </w:r>
+      <w:r>
+        <w:t xml:space="preserve">the </w:t>
+      </w:r>
+      <w:r>
+        <w:t xml:space="preserve">new </w:t>
+      </w:r>
+      <w:r>
+        <w:t>parameter.</w:t>
+      </w:r>
+      <w:r>
+        <w:t xml:space="preserve"> </w:t>
+      </w:r>
+      <w:r>
+        <w:t xml:space="preserve">The </w:t>
+      </w:r>
+      <w:r>
+        <w:t xml:space="preserve">parameter </w:t>
+      </w:r>
+      <w:r>
+        <w:t xml:space="preserve">would have </w:t>
+      </w:r>
+      <w:r>
+        <w:rPr>
+          <w:i/>
+          <w:iCs/>
         </w:rPr>
         <w:t>no</w:t>
       </w:r>
       <w:r>
         <w:rPr>
-          <w:color w:val="FF0000"/>
-        </w:rPr>
-        <w:t>*</w:t>
-      </w:r>
-      <w:r>
-        <w:rPr>
-          <w:color w:val="FF0000"/>
-        </w:rPr>
-        <w:t xml:space="preserve"> </w:t>
-      </w:r>
-      <w:r>
-        <w:t xml:space="preserve">class </w:t>
-      </w:r>
-      <w:r>
-        <w:rPr>
-          <w:color w:val="FF0000"/>
-        </w:rPr>
-        <w:t xml:space="preserve">assigned to </w:t>
-      </w:r>
-      <w:r>
-        <w:t xml:space="preserve">it, </w:t>
-      </w:r>
-      <w:r>
-        <w:rPr>
-          <w:color w:val="FF0000"/>
-        </w:rPr>
-        <w:t>the*</w:t>
-      </w:r>
-      <w:r>
-        <w:t xml:space="preserve"> command </w:t>
-      </w:r>
-      <w:r>
-        <w:rPr>
-          <w:color w:val="FF0000"/>
-        </w:rPr>
-        <w:t xml:space="preserve">immediately becomes </w:t>
-      </w:r>
-      <w:r>
-        <w:t xml:space="preserve">available from </w:t>
-      </w:r>
-      <w:r>
-        <w:rPr>
-          <w:color w:val="FF0000"/>
-        </w:rPr>
-        <w:t>any</w:t>
-      </w:r>
-      <w:r>
-        <w:rPr>
-          <w:color w:val="FF0000"/>
-        </w:rPr>
-        <w:t>*</w:t>
-      </w:r>
-      <w:r>
-        <w:rPr>
-          <w:color w:val="FF0000"/>
-        </w:rPr>
-        <w:t xml:space="preserve"> </w:t>
-      </w:r>
-      <w:r>
-        <w:t xml:space="preserve">object or class in </w:t>
-      </w:r>
-      <w:r>
-        <w:rPr>
-          <w:color w:val="FF0000"/>
-        </w:rPr>
-        <w:t>the*</w:t>
-      </w:r>
-      <w:r>
-        <w:t xml:space="preserve"> system. </w:t>
-      </w:r>
-      <w:r>
-        <w:rPr>
-          <w:color w:val="FF0000"/>
-        </w:rPr>
-        <w:t>The*</w:t>
-      </w:r>
-      <w:r>
-        <w:t xml:space="preserve"> command symbols inside </w:t>
-      </w:r>
-      <w:r>
-        <w:rPr>
-          <w:color w:val="FF0000"/>
-        </w:rPr>
-        <w:t>the*</w:t>
-      </w:r>
-      <w:r>
-        <w:t xml:space="preserve"> objects and </w:t>
-      </w:r>
-      <w:r>
-        <w:rPr>
-          <w:color w:val="FF0000"/>
-        </w:rPr>
-        <w:t>the*</w:t>
-      </w:r>
-      <w:r>
-        <w:t xml:space="preserve"> class </w:t>
-      </w:r>
-      <w:r>
-        <w:rPr>
-          <w:color w:val="FF0000"/>
-        </w:rPr>
-        <w:t xml:space="preserve">are tied to </w:t>
-      </w:r>
-      <w:r>
-        <w:rPr>
-          <w:color w:val="FF0000"/>
-        </w:rPr>
-        <w:t>the*</w:t>
-      </w:r>
-      <w:r>
-        <w:t xml:space="preserve"> definition, to </w:t>
-      </w:r>
-      <w:r>
-        <w:rPr>
-          <w:color w:val="FF0000"/>
-        </w:rPr>
-        <w:t xml:space="preserve">indicate </w:t>
-      </w:r>
-      <w:r>
-        <w:t xml:space="preserve">mutuality of definition. </w:t>
-      </w:r>
-      <w:r>
-        <w:rPr>
-          <w:color w:val="FF0000"/>
-        </w:rPr>
-        <w:t xml:space="preserve">Immediately </w:t>
-      </w:r>
-      <w:r>
-        <w:rPr>
-          <w:color w:val="FF0000"/>
-        </w:rPr>
-        <w:t>the*</w:t>
-      </w:r>
-      <w:r>
-        <w:t xml:space="preserve"> command </w:t>
-      </w:r>
-      <w:r>
-        <w:rPr>
-          <w:color w:val="FF0000"/>
-        </w:rPr>
-        <w:t xml:space="preserve">is very present </w:t>
+          <w:i/>
+          <w:iCs/>
+          <w:color w:val="FF0000"/>
+        </w:rPr>
+        <w:t xml:space="preserve"> </w:t>
+      </w:r>
+      <w:r>
+        <w:rPr>
+          <w:i/>
+          <w:iCs/>
+        </w:rPr>
+        <w:t>class</w:t>
+      </w:r>
+      <w:r>
+        <w:t xml:space="preserve"> yet</w:t>
+      </w:r>
+      <w:r>
+        <w:t xml:space="preserve"> here</w:t>
+      </w:r>
+      <w:r>
+        <w:t>,</w:t>
+      </w:r>
+      <w:r>
+        <w:t xml:space="preserve"> </w:t>
+      </w:r>
+      <w:r>
+        <w:t xml:space="preserve">so </w:t>
+      </w:r>
+      <w:r>
+        <w:t xml:space="preserve">a </w:t>
+      </w:r>
+      <w:r>
+        <w:t>square</w:t>
+      </w:r>
+      <w:r>
+        <w:t xml:space="preserve"> </w:t>
+      </w:r>
+      <w:r>
+        <w:t xml:space="preserve">command </w:t>
+      </w:r>
+      <w:r>
+        <w:t xml:space="preserve">symbol would appear in </w:t>
+      </w:r>
+      <w:r>
+        <w:rPr>
+          <w:i/>
+          <w:iCs/>
+        </w:rPr>
+        <w:t>each</w:t>
+      </w:r>
+      <w:r>
+        <w:t xml:space="preserve"> object and in the class.</w:t>
+      </w:r>
+      <w:r>
+        <w:t xml:space="preserve"> The small squares all </w:t>
+      </w:r>
+      <w:r>
+        <w:t xml:space="preserve">have lines </w:t>
+      </w:r>
+      <w:r>
+        <w:t>to the large square at the bottom</w:t>
+      </w:r>
+      <w:r>
+        <w:t xml:space="preserve">. That would indicate </w:t>
+      </w:r>
+      <w:r>
+        <w:t xml:space="preserve">the smaller squares would be </w:t>
+      </w:r>
+      <w:r>
+        <w:t xml:space="preserve">the same command </w:t>
+      </w:r>
+      <w:r>
+        <w:t>definition</w:t>
+      </w:r>
+      <w:r>
+        <w:t xml:space="preserve"> as the large one at the bottom</w:t>
+      </w:r>
+      <w:r>
+        <w:t>.</w:t>
+      </w:r>
+      <w:r>
+        <w:t xml:space="preserve"> </w:t>
+      </w:r>
+    </w:p>
+    <w:p/>
+    <w:p>
+      <w:r>
+        <w:t>(</w:t>
+      </w:r>
+      <w:r>
+        <w:t xml:space="preserve">That </w:t>
+      </w:r>
+      <w:r>
+        <w:t xml:space="preserve">the middle </w:t>
+      </w:r>
+      <w:r>
+        <w:t xml:space="preserve">line is dashed, may have been </w:t>
+      </w:r>
+      <w:r>
+        <w:t xml:space="preserve">more of </w:t>
+      </w:r>
+      <w:r>
+        <w:t>a stylistic choice in an attempt to distinguish static structure from object structure by dashed lines versus solid lines.</w:t>
+      </w:r>
+      <w:r>
+        <w:t xml:space="preserve"> </w:t>
+      </w:r>
+      <w:r>
+        <w:t xml:space="preserve">The lines </w:t>
+      </w:r>
+      <w:r>
+        <w:t>could</w:t>
+      </w:r>
+      <w:r>
+        <w:rPr>
+          <w:color w:val="FF0000"/>
+        </w:rPr>
+        <w:t xml:space="preserve"> </w:t>
+      </w:r>
+      <w:r>
+        <w:t>have been drawn with a solid line.</w:t>
+      </w:r>
+      <w:r>
+        <w:t xml:space="preserve"> Another choice could be for </w:t>
+      </w:r>
+      <w:r>
+        <w:t xml:space="preserve">more symbols </w:t>
+      </w:r>
+      <w:r>
+        <w:t xml:space="preserve">to be </w:t>
+      </w:r>
+      <w:r>
+        <w:t>drawn with dashed lines</w:t>
+      </w:r>
+      <w:r>
+        <w:t>, for more (</w:t>
+      </w:r>
+      <w:r>
+        <w:t>intuitive</w:t>
+      </w:r>
+      <w:r>
+        <w:t>) separation between static structure and object structure</w:t>
+      </w:r>
+      <w:r>
+        <w:t>.</w:t>
+      </w:r>
+      <w:r>
+        <w:t xml:space="preserve"> Dashed shapes might not have an exact definition or meaning yet</w:t>
+      </w:r>
+      <w:r>
+        <w:t>, so there may be freedom of choice there</w:t>
+      </w:r>
+      <w:r>
+        <w:t>.</w:t>
+      </w:r>
+      <w:r>
+        <w:t>)</w:t>
+      </w:r>
+    </w:p>
+    <w:p/>
+    <w:p>
+      <w:r>
+        <w:t>So c</w:t>
+      </w:r>
+      <w:r>
+        <w:t>ommand symbols would have appeared in each of the objects and in the class as well.</w:t>
+      </w:r>
+      <w:r>
+        <w:t xml:space="preserve"> </w:t>
+      </w:r>
+      <w:r>
+        <w:t xml:space="preserve">With </w:t>
+      </w:r>
+      <w:r>
+        <w:t xml:space="preserve">this idea, </w:t>
+      </w:r>
+      <w:r>
+        <w:t xml:space="preserve">a </w:t>
+      </w:r>
+      <w:r>
+        <w:t>command</w:t>
+      </w:r>
+      <w:r>
+        <w:t xml:space="preserve"> </w:t>
+      </w:r>
+      <w:r>
+        <w:t xml:space="preserve">might </w:t>
+      </w:r>
+      <w:r>
+        <w:t xml:space="preserve">quickly </w:t>
+      </w:r>
+      <w:r>
+        <w:t>be</w:t>
+      </w:r>
+      <w:r>
+        <w:t>come</w:t>
+      </w:r>
+      <w:r>
+        <w:t xml:space="preserve"> </w:t>
+      </w:r>
+      <w:r>
+        <w:t>very</w:t>
+      </w:r>
+      <w:r>
+        <w:t xml:space="preserve"> </w:t>
+      </w:r>
+      <w:r>
+        <w:t xml:space="preserve">present </w:t>
       </w:r>
       <w:r>
         <w:t xml:space="preserve">in </w:t>
       </w:r>
       <w:r>
-        <w:rPr>
-          <w:color w:val="FF0000"/>
-        </w:rPr>
-        <w:t>the*</w:t>
+        <w:t>the</w:t>
       </w:r>
       <w:r>
         <w:t xml:space="preserve"> system, </w:t>
       </w:r>
       <w:r>
-        <w:rPr>
-          <w:color w:val="FF0000"/>
-        </w:rPr>
-        <w:t>because</w:t>
-      </w:r>
-      <w:r>
-        <w:rPr>
-          <w:color w:val="FF0000"/>
-        </w:rPr>
-        <w:t>*</w:t>
-      </w:r>
-      <w:r>
-        <w:rPr>
-          <w:color w:val="FF0000"/>
-        </w:rPr>
-        <w:t xml:space="preserve"> </w:t>
-      </w:r>
-      <w:r>
-        <w:t xml:space="preserve">it </w:t>
-      </w:r>
-      <w:r>
-        <w:rPr>
-          <w:color w:val="FF0000"/>
-        </w:rPr>
-        <w:t xml:space="preserve">can </w:t>
-      </w:r>
-      <w:r>
-        <w:t>be executed on any object.</w:t>
-      </w:r>
-    </w:p>
-    <w:p/>
-    <w:p>
-      <w:r>
-        <w:rPr>
-          <w:color w:val="FF0000"/>
-        </w:rPr>
-        <w:t>In theory</w:t>
-      </w:r>
-      <w:r>
-        <w:rPr>
-          <w:color w:val="FF0000"/>
-        </w:rPr>
-        <w:t>*</w:t>
-      </w:r>
-      <w:r>
-        <w:rPr>
-          <w:color w:val="FF0000"/>
-        </w:rPr>
-        <w:t xml:space="preserve">, all </w:t>
-      </w:r>
-      <w:r>
-        <w:rPr>
-          <w:color w:val="FF0000"/>
-        </w:rPr>
-        <w:t>the*</w:t>
-      </w:r>
-      <w:r>
-        <w:t xml:space="preserve"> lines between </w:t>
-      </w:r>
-      <w:r>
-        <w:rPr>
-          <w:color w:val="FF0000"/>
-        </w:rPr>
-        <w:t>the*</w:t>
-      </w:r>
-      <w:r>
-        <w:t xml:space="preserve"> squares </w:t>
-      </w:r>
-      <w:r>
-        <w:rPr>
-          <w:color w:val="FF0000"/>
-        </w:rPr>
-        <w:t>could</w:t>
-      </w:r>
-      <w:r>
-        <w:rPr>
-          <w:color w:val="FF0000"/>
-        </w:rPr>
-        <w:t>*</w:t>
-      </w:r>
-      <w:r>
-        <w:rPr>
-          <w:color w:val="FF0000"/>
-        </w:rPr>
-        <w:t xml:space="preserve"> </w:t>
-      </w:r>
-      <w:r>
-        <w:t xml:space="preserve">have been drawn with a solid line. </w:t>
-      </w:r>
-      <w:r>
-        <w:rPr>
-          <w:color w:val="FF0000"/>
-        </w:rPr>
-        <w:t xml:space="preserve">But </w:t>
-      </w:r>
-      <w:r>
-        <w:rPr>
-          <w:color w:val="FF0000"/>
-        </w:rPr>
-        <w:t>the*</w:t>
-      </w:r>
-      <w:r>
-        <w:t xml:space="preserve"> </w:t>
-      </w:r>
-      <w:r>
-        <w:rPr>
-          <w:i/>
-        </w:rPr>
-        <w:t xml:space="preserve">class </w:t>
-      </w:r>
-      <w:r>
-        <w:t xml:space="preserve">and </w:t>
-      </w:r>
-      <w:r>
-        <w:rPr>
-          <w:color w:val="FF0000"/>
-        </w:rPr>
-        <w:t>the*</w:t>
-      </w:r>
-      <w:r>
-        <w:t xml:space="preserve"> </w:t>
-      </w:r>
-      <w:r>
-        <w:rPr>
-          <w:i/>
-        </w:rPr>
-        <w:t xml:space="preserve">command definition </w:t>
-      </w:r>
-      <w:r>
-        <w:rPr>
-          <w:color w:val="FF0000"/>
-        </w:rPr>
-        <w:t xml:space="preserve">are tied </w:t>
-      </w:r>
-      <w:r>
-        <w:t xml:space="preserve">together with a dashed line, </w:t>
-      </w:r>
-      <w:r>
-        <w:rPr>
-          <w:color w:val="FF0000"/>
-        </w:rPr>
-        <w:t>because</w:t>
-      </w:r>
-      <w:r>
-        <w:rPr>
-          <w:color w:val="FF0000"/>
-        </w:rPr>
-        <w:t>*</w:t>
-      </w:r>
-      <w:r>
-        <w:rPr>
-          <w:color w:val="FF0000"/>
-        </w:rPr>
-        <w:t xml:space="preserve"> </w:t>
-      </w:r>
-      <w:r>
-        <w:t xml:space="preserve">it </w:t>
-      </w:r>
-      <w:r>
-        <w:rPr>
-          <w:color w:val="FF0000"/>
-        </w:rPr>
-        <w:t xml:space="preserve">is </w:t>
-      </w:r>
-      <w:r>
-        <w:t xml:space="preserve">a relation between structure elements. Now </w:t>
-      </w:r>
-      <w:r>
-        <w:rPr>
-          <w:color w:val="FF0000"/>
-        </w:rPr>
-        <w:t xml:space="preserve">all </w:t>
-      </w:r>
-      <w:r>
-        <w:t xml:space="preserve">structure elements and their relations </w:t>
-      </w:r>
-      <w:r>
-        <w:rPr>
-          <w:color w:val="FF0000"/>
-        </w:rPr>
-        <w:t xml:space="preserve">are </w:t>
-      </w:r>
-      <w:r>
-        <w:t>drawn out with dashed lines. It</w:t>
-      </w:r>
-      <w:r>
-        <w:t xml:space="preserve"> </w:t>
-      </w:r>
-      <w:r>
-        <w:rPr>
-          <w:color w:val="FF0000"/>
-        </w:rPr>
-        <w:t>i</w:t>
-      </w:r>
-      <w:r>
-        <w:rPr>
-          <w:color w:val="FF0000"/>
-        </w:rPr>
-        <w:t>s more intuitive</w:t>
-      </w:r>
-      <w:r>
-        <w:rPr>
-          <w:color w:val="FF0000"/>
-        </w:rPr>
-        <w:t>*</w:t>
-      </w:r>
-      <w:r>
-        <w:rPr>
-          <w:color w:val="FF0000"/>
-        </w:rPr>
-        <w:t xml:space="preserve"> </w:t>
-      </w:r>
-      <w:r>
-        <w:t>that way.</w:t>
-      </w:r>
-    </w:p>
-    <w:p/>
-    <w:p>
-      <w:r>
-        <w:rPr>
-          <w:color w:val="FF0000"/>
-        </w:rPr>
-        <w:t>If</w:t>
-      </w:r>
-      <w:r>
-        <w:rPr>
-          <w:color w:val="FF0000"/>
-        </w:rPr>
-        <w:t>*</w:t>
-      </w:r>
-      <w:r>
-        <w:rPr>
-          <w:color w:val="FF0000"/>
-        </w:rPr>
-        <w:t xml:space="preserve"> </w:t>
-      </w:r>
-      <w:r>
-        <w:rPr>
-          <w:color w:val="FF0000"/>
-        </w:rPr>
-        <w:t>you*</w:t>
-      </w:r>
-      <w:r>
-        <w:rPr>
-          <w:color w:val="FF0000"/>
-        </w:rPr>
-        <w:t xml:space="preserve"> assign </w:t>
-      </w:r>
-      <w:r>
-        <w:t xml:space="preserve">a class to </w:t>
-      </w:r>
-      <w:r>
-        <w:rPr>
-          <w:color w:val="FF0000"/>
-        </w:rPr>
-        <w:t>the*</w:t>
-      </w:r>
-      <w:r>
-        <w:t xml:space="preserve"> parameter, </w:t>
-      </w:r>
-      <w:r>
-        <w:rPr>
-          <w:color w:val="FF0000"/>
-        </w:rPr>
-        <w:t>then</w:t>
-      </w:r>
-      <w:r>
-        <w:rPr>
-          <w:color w:val="FF0000"/>
-        </w:rPr>
-        <w:t>*</w:t>
-      </w:r>
-      <w:r>
-        <w:rPr>
-          <w:color w:val="FF0000"/>
-        </w:rPr>
-        <w:t xml:space="preserve"> </w:t>
-      </w:r>
-      <w:r>
-        <w:rPr>
-          <w:color w:val="FF0000"/>
-        </w:rPr>
-        <w:t>the*</w:t>
-      </w:r>
-      <w:r>
-        <w:t xml:space="preserve"> command </w:t>
-      </w:r>
-      <w:r>
-        <w:rPr>
-          <w:color w:val="FF0000"/>
-        </w:rPr>
-        <w:t>will only</w:t>
-      </w:r>
-      <w:r>
-        <w:rPr>
-          <w:color w:val="FF0000"/>
-        </w:rPr>
-        <w:t>*</w:t>
-      </w:r>
-      <w:r>
-        <w:rPr>
-          <w:color w:val="FF0000"/>
-        </w:rPr>
-        <w:t xml:space="preserve"> </w:t>
-      </w:r>
-      <w:r>
-        <w:t xml:space="preserve">be available from objects of that class. </w:t>
-      </w:r>
-      <w:r>
-        <w:rPr>
-          <w:color w:val="FF0000"/>
-        </w:rPr>
-        <w:t>The*</w:t>
-      </w:r>
-      <w:r>
-        <w:t xml:space="preserve"> command </w:t>
-      </w:r>
-      <w:r>
-        <w:rPr>
-          <w:color w:val="FF0000"/>
-        </w:rPr>
-        <w:t>will also</w:t>
-      </w:r>
-      <w:r>
-        <w:rPr>
-          <w:color w:val="FF0000"/>
-        </w:rPr>
-        <w:t>*</w:t>
-      </w:r>
-      <w:r>
-        <w:rPr>
-          <w:color w:val="FF0000"/>
-        </w:rPr>
-        <w:t xml:space="preserve"> only</w:t>
-      </w:r>
-      <w:r>
-        <w:rPr>
-          <w:color w:val="FF0000"/>
-        </w:rPr>
-        <w:t>*</w:t>
-      </w:r>
-      <w:r>
-        <w:rPr>
-          <w:color w:val="FF0000"/>
-        </w:rPr>
-        <w:t xml:space="preserve"> be </w:t>
-      </w:r>
-      <w:r>
-        <w:t xml:space="preserve">visible inside </w:t>
-      </w:r>
-      <w:r>
-        <w:rPr>
-          <w:color w:val="FF0000"/>
-        </w:rPr>
-        <w:t>just</w:t>
-      </w:r>
-      <w:r>
-        <w:rPr>
-          <w:color w:val="FF0000"/>
-        </w:rPr>
-        <w:t>*</w:t>
-      </w:r>
-      <w:r>
-        <w:rPr>
-          <w:color w:val="FF0000"/>
-        </w:rPr>
-        <w:t xml:space="preserve"> </w:t>
-      </w:r>
-      <w:r>
-        <w:t xml:space="preserve">that class, not </w:t>
-      </w:r>
-      <w:r>
-        <w:rPr>
-          <w:color w:val="FF0000"/>
-        </w:rPr>
-        <w:t>just</w:t>
-      </w:r>
-      <w:r>
-        <w:rPr>
-          <w:color w:val="FF0000"/>
-        </w:rPr>
-        <w:t>*</w:t>
-      </w:r>
-      <w:r>
-        <w:rPr>
-          <w:color w:val="FF0000"/>
-        </w:rPr>
-        <w:t xml:space="preserve"> </w:t>
-      </w:r>
-      <w:r>
-        <w:t>any class.</w:t>
+        <w:t>whe</w:t>
+      </w:r>
+      <w:r>
+        <w:t>re</w:t>
+      </w:r>
+      <w:r>
+        <w:t xml:space="preserve"> it </w:t>
+      </w:r>
+      <w:r>
+        <w:t>might</w:t>
+      </w:r>
+      <w:r>
+        <w:t xml:space="preserve"> be executed on any object.</w:t>
+      </w:r>
+    </w:p>
+    <w:p>
+      <w:pPr>
+        <w:pStyle w:val="Heading4"/>
+      </w:pPr>
+      <w:r>
+        <w:t>Parameter with a Class</w:t>
+      </w:r>
+    </w:p>
+    <w:p>
+      <w:r>
+        <w:t xml:space="preserve">When assigning </w:t>
+      </w:r>
+      <w:r>
+        <w:t>a class to</w:t>
+      </w:r>
+      <w:r>
+        <w:t xml:space="preserve"> a</w:t>
+      </w:r>
+      <w:r>
+        <w:t xml:space="preserve"> parameter,</w:t>
+      </w:r>
+      <w:r>
+        <w:t xml:space="preserve"> </w:t>
+      </w:r>
+      <w:r>
+        <w:t xml:space="preserve">then </w:t>
+      </w:r>
+      <w:r>
+        <w:t>the</w:t>
+      </w:r>
+      <w:r>
+        <w:t xml:space="preserve"> </w:t>
+      </w:r>
+      <w:r>
+        <w:t xml:space="preserve">command </w:t>
+      </w:r>
+      <w:r>
+        <w:t xml:space="preserve">might </w:t>
+      </w:r>
+      <w:r>
+        <w:t xml:space="preserve">only </w:t>
+      </w:r>
+      <w:r>
+        <w:t>be available from objects of that class.</w:t>
+      </w:r>
+      <w:r>
+        <w:t xml:space="preserve"> This may limit the amount of objects the command would be available in:</w:t>
       </w:r>
     </w:p>
     <w:p/>
@@ -3528,115 +2891,95 @@
     <w:p/>
     <w:p>
       <w:r>
-        <w:rPr>
-          <w:color w:val="FF0000"/>
-        </w:rPr>
-        <w:t>The*</w:t>
-      </w:r>
-      <w:r>
-        <w:t xml:space="preserve"> connection between </w:t>
-      </w:r>
-      <w:r>
-        <w:rPr>
-          <w:color w:val="FF0000"/>
-        </w:rPr>
-        <w:t>the*</w:t>
-      </w:r>
-      <w:r>
-        <w:t xml:space="preserve"> class and </w:t>
-      </w:r>
-      <w:r>
-        <w:rPr>
-          <w:color w:val="FF0000"/>
-        </w:rPr>
-        <w:t>the*</w:t>
-      </w:r>
-      <w:r>
-        <w:t xml:space="preserve"> command definition </w:t>
-      </w:r>
-      <w:r>
-        <w:rPr>
-          <w:color w:val="FF0000"/>
-        </w:rPr>
-        <w:t xml:space="preserve">is now crowded </w:t>
-      </w:r>
-      <w:r>
-        <w:t xml:space="preserve">with two lines. </w:t>
-      </w:r>
-      <w:r>
-        <w:rPr>
-          <w:color w:val="FF0000"/>
-        </w:rPr>
-        <w:t>The*</w:t>
-      </w:r>
-      <w:r>
-        <w:t xml:space="preserve"> lines </w:t>
-      </w:r>
-      <w:r>
-        <w:rPr>
-          <w:color w:val="FF0000"/>
-        </w:rPr>
-        <w:t xml:space="preserve">are </w:t>
-      </w:r>
-      <w:r>
-        <w:t xml:space="preserve">merged together, </w:t>
-      </w:r>
-      <w:r>
-        <w:rPr>
-          <w:color w:val="FF0000"/>
-        </w:rPr>
-        <w:t xml:space="preserve">to </w:t>
-      </w:r>
-      <w:r>
-        <w:t xml:space="preserve">express </w:t>
-      </w:r>
-      <w:r>
-        <w:rPr>
-          <w:color w:val="FF0000"/>
-        </w:rPr>
-        <w:t>the*</w:t>
-      </w:r>
-      <w:r>
-        <w:t xml:space="preserve"> </w:t>
-      </w:r>
-      <w:r>
-        <w:rPr>
-          <w:color w:val="FF0000"/>
-        </w:rPr>
-        <w:t>tight bond</w:t>
-      </w:r>
-      <w:r>
-        <w:rPr>
-          <w:color w:val="FF0000"/>
-        </w:rPr>
-        <w:t>*</w:t>
-      </w:r>
-      <w:r>
-        <w:rPr>
-          <w:color w:val="FF0000"/>
-        </w:rPr>
-        <w:t xml:space="preserve"> </w:t>
-      </w:r>
-      <w:r>
-        <w:t xml:space="preserve">between </w:t>
-      </w:r>
-      <w:r>
-        <w:rPr>
-          <w:color w:val="FF0000"/>
-        </w:rPr>
-        <w:t>the*</w:t>
-      </w:r>
-      <w:r>
-        <w:t xml:space="preserve"> command parameter and </w:t>
-      </w:r>
-      <w:r>
-        <w:rPr>
-          <w:color w:val="FF0000"/>
-        </w:rPr>
-        <w:t>the*</w:t>
-      </w:r>
-      <w:r>
-        <w:t xml:space="preserve"> class command.  </w:t>
+        <w:t>Th</w:t>
+      </w:r>
+      <w:r>
+        <w:t>e</w:t>
+      </w:r>
+      <w:r>
+        <w:t xml:space="preserve"> image attempts to show some differences </w:t>
+      </w:r>
+      <w:r>
+        <w:t xml:space="preserve">compared to </w:t>
+      </w:r>
+      <w:r>
+        <w:t xml:space="preserve">the previous image. The </w:t>
+      </w:r>
+      <w:r>
+        <w:t xml:space="preserve">small </w:t>
+      </w:r>
+      <w:r>
+        <w:t xml:space="preserve">circle in the </w:t>
+      </w:r>
+      <w:r>
+        <w:t xml:space="preserve">large </w:t>
+      </w:r>
+      <w:r>
+        <w:t xml:space="preserve">square now has a </w:t>
+      </w:r>
+      <w:r>
+        <w:t xml:space="preserve">dashed </w:t>
+      </w:r>
+      <w:r>
+        <w:t xml:space="preserve">class line pointing to the </w:t>
+      </w:r>
+      <w:r>
+        <w:t xml:space="preserve">dashed </w:t>
+      </w:r>
+      <w:r>
+        <w:t xml:space="preserve">class circle at the top. What also seems to have happened, is that this made the object circle on the left </w:t>
+      </w:r>
+      <w:r>
+        <w:t xml:space="preserve">not have </w:t>
+      </w:r>
+      <w:r>
+        <w:t>the command</w:t>
+      </w:r>
+      <w:r>
+        <w:t xml:space="preserve"> anymore</w:t>
+      </w:r>
+      <w:r>
+        <w:t>.</w:t>
+      </w:r>
+      <w:r>
+        <w:t xml:space="preserve"> The circle on the left</w:t>
+      </w:r>
+      <w:r>
+        <w:t xml:space="preserve"> no longer seems to participate, because it does not have the class associated with the command.</w:t>
+      </w:r>
+    </w:p>
+    <w:p>
+      <w:pPr>
+        <w:pStyle w:val="Heading4"/>
+      </w:pPr>
+      <w:r>
+        <w:t>Line Merge</w:t>
+      </w:r>
+    </w:p>
+    <w:p>
+      <w:r>
+        <w:t xml:space="preserve">The connections in the center of the image, might seem a bit crowding. </w:t>
+      </w:r>
+      <w:r>
+        <w:t>The</w:t>
+      </w:r>
+      <w:r>
+        <w:t>se</w:t>
+      </w:r>
+      <w:r>
+        <w:t xml:space="preserve"> </w:t>
+      </w:r>
+      <w:r>
+        <w:t>lines</w:t>
+      </w:r>
+      <w:r>
+        <w:t xml:space="preserve"> might be</w:t>
+      </w:r>
+      <w:r>
+        <w:t xml:space="preserve"> merged together</w:t>
+      </w:r>
+      <w:r>
+        <w:t>:</w:t>
       </w:r>
     </w:p>
     <w:p/>
@@ -3713,82 +3056,70 @@
     <w:p/>
     <w:p>
       <w:r>
-        <w:t xml:space="preserve">This </w:t>
-      </w:r>
-      <w:r>
-        <w:rPr>
-          <w:color w:val="FF0000"/>
-        </w:rPr>
-        <w:t xml:space="preserve">also better </w:t>
-      </w:r>
-      <w:r>
-        <w:t xml:space="preserve">expresses, that </w:t>
-      </w:r>
-      <w:r>
-        <w:rPr>
-          <w:color w:val="FF0000"/>
-        </w:rPr>
-        <w:t>the*</w:t>
-      </w:r>
-      <w:r>
-        <w:t xml:space="preserve"> two directions of </w:t>
-      </w:r>
-      <w:r>
-        <w:rPr>
-          <w:color w:val="FF0000"/>
-        </w:rPr>
-        <w:t>the*</w:t>
-      </w:r>
-      <w:r>
-        <w:t xml:space="preserve"> bidirectional relation between </w:t>
-      </w:r>
-      <w:r>
-        <w:rPr>
-          <w:color w:val="FF0000"/>
-        </w:rPr>
-        <w:t>the*</w:t>
-      </w:r>
-      <w:r>
-        <w:t xml:space="preserve"> command and </w:t>
-      </w:r>
-      <w:r>
-        <w:rPr>
-          <w:color w:val="FF0000"/>
-        </w:rPr>
-        <w:t>the*</w:t>
-      </w:r>
-      <w:r>
-        <w:t xml:space="preserve"> class </w:t>
-      </w:r>
-      <w:r>
-        <w:rPr>
-          <w:color w:val="FF0000"/>
-        </w:rPr>
-        <w:t xml:space="preserve">are </w:t>
-      </w:r>
-      <w:r>
-        <w:t>linked.</w:t>
-      </w:r>
-    </w:p>
-    <w:p/>
-    <w:p>
-      <w:r>
-        <w:t xml:space="preserve">So </w:t>
-      </w:r>
-      <w:r>
-        <w:rPr>
-          <w:color w:val="FF0000"/>
-        </w:rPr>
-        <w:t>in short</w:t>
-      </w:r>
-      <w:r>
-        <w:rPr>
-          <w:color w:val="FF0000"/>
-        </w:rPr>
-        <w:t>*</w:t>
-      </w:r>
-      <w:r>
-        <w:t>, this:</w:t>
+        <w:t xml:space="preserve">This might be </w:t>
+      </w:r>
+      <w:r>
+        <w:t xml:space="preserve">less visually demanding. It might also express </w:t>
+      </w:r>
+      <w:r>
+        <w:t>the tight</w:t>
+      </w:r>
+      <w:r>
+        <w:t>er</w:t>
+      </w:r>
+      <w:r>
+        <w:t xml:space="preserve"> bond </w:t>
+      </w:r>
+      <w:r>
+        <w:t xml:space="preserve">between </w:t>
+      </w:r>
+      <w:r>
+        <w:t>the</w:t>
+      </w:r>
+      <w:r>
+        <w:t xml:space="preserve"> command parameter and </w:t>
+      </w:r>
+      <w:r>
+        <w:t>the</w:t>
+      </w:r>
+      <w:r>
+        <w:t xml:space="preserve"> class command. </w:t>
+      </w:r>
+      <w:r>
+        <w:t xml:space="preserve">The two </w:t>
+      </w:r>
+      <w:proofErr w:type="spellStart"/>
+      <w:r>
+        <w:t>two</w:t>
+      </w:r>
+      <w:proofErr w:type="spellEnd"/>
+      <w:r>
+        <w:t xml:space="preserve"> directions.</w:t>
+      </w:r>
+    </w:p>
+    <w:p/>
+    <w:p>
+      <w:r>
+        <w:t xml:space="preserve">This notation may be a bit ambiguous, because it suggests, that the two symbols are directly connected together, instead of two connections with an inverse relationship. An arguments to perhaps defend the perceived ambiguity, might be that an object symbol and a command symbol might never be tied together directly </w:t>
+      </w:r>
+      <w:r>
+        <w:t xml:space="preserve">like that </w:t>
+      </w:r>
+      <w:r>
+        <w:t>in any other case. It also seems to express the tightness of the bond. They are not independent connections: change one connection and the other one would change too.</w:t>
+      </w:r>
+    </w:p>
+    <w:p>
+      <w:pPr>
+        <w:pStyle w:val="Heading4"/>
+      </w:pPr>
+      <w:r>
+        <w:t>Summary</w:t>
+      </w:r>
+    </w:p>
+    <w:p>
+      <w:r>
+        <w:t>So this:</w:t>
       </w:r>
     </w:p>
     <w:p/>
@@ -3862,46 +3193,22 @@
     <w:p/>
     <w:p>
       <w:r>
-        <w:rPr>
-          <w:color w:val="FF0000"/>
-        </w:rPr>
         <w:t>When</w:t>
       </w:r>
       <w:r>
         <w:rPr>
           <w:color w:val="FF0000"/>
         </w:rPr>
-        <w:t>*</w:t>
-      </w:r>
-      <w:r>
-        <w:rPr>
-          <w:color w:val="FF0000"/>
-        </w:rPr>
-        <w:t xml:space="preserve"> </w:t>
-      </w:r>
-      <w:r>
-        <w:t xml:space="preserve">adding a parameter with a class, </w:t>
-      </w:r>
-      <w:r>
-        <w:rPr>
-          <w:color w:val="FF0000"/>
-        </w:rPr>
-        <w:t>turns into</w:t>
-      </w:r>
-      <w:r>
-        <w:rPr>
-          <w:color w:val="FF0000"/>
-        </w:rPr>
-        <w:t>*</w:t>
-      </w:r>
-      <w:r>
-        <w:rPr>
-          <w:color w:val="FF0000"/>
-        </w:rPr>
-        <w:t xml:space="preserve"> </w:t>
-      </w:r>
-      <w:r>
-        <w:t>this:</w:t>
+        <w:t xml:space="preserve"> </w:t>
+      </w:r>
+      <w:r>
+        <w:t>adding a parameter with a class,</w:t>
+      </w:r>
+      <w:r>
+        <w:t xml:space="preserve"> might turn into</w:t>
+      </w:r>
+      <w:r>
+        <w:t xml:space="preserve"> this:</w:t>
       </w:r>
     </w:p>
     <w:p/>
@@ -3974,107 +3281,94 @@
     </w:p>
     <w:p/>
     <w:p>
-      <w:r>
-        <w:t xml:space="preserve">What </w:t>
-      </w:r>
-      <w:r>
-        <w:rPr>
-          <w:color w:val="FF0000"/>
-        </w:rPr>
-        <w:t xml:space="preserve">is </w:t>
-      </w:r>
-      <w:r>
-        <w:t xml:space="preserve">visualized </w:t>
-      </w:r>
-      <w:r>
-        <w:rPr>
-          <w:color w:val="FF0000"/>
-        </w:rPr>
-        <w:t>is</w:t>
-      </w:r>
-      <w:r>
-        <w:t xml:space="preserve">, that </w:t>
-      </w:r>
-      <w:r>
-        <w:rPr>
-          <w:color w:val="FF0000"/>
-        </w:rPr>
-        <w:t>the*</w:t>
-      </w:r>
-      <w:r>
-        <w:t xml:space="preserve"> system </w:t>
-      </w:r>
-      <w:r>
-        <w:rPr>
-          <w:color w:val="FF0000"/>
-        </w:rPr>
-        <w:t xml:space="preserve">got </w:t>
-      </w:r>
-      <w:r>
-        <w:t xml:space="preserve">expanded with a connection between </w:t>
-      </w:r>
-      <w:r>
-        <w:rPr>
-          <w:color w:val="FF0000"/>
-        </w:rPr>
-        <w:t>the*</w:t>
-      </w:r>
-      <w:r>
-        <w:t xml:space="preserve"> class and </w:t>
-      </w:r>
-      <w:r>
-        <w:rPr>
-          <w:color w:val="FF0000"/>
-        </w:rPr>
-        <w:t>the*</w:t>
-      </w:r>
-      <w:r>
-        <w:t xml:space="preserve"> command, which </w:t>
-      </w:r>
-      <w:r>
-        <w:rPr>
-          <w:color w:val="FF0000"/>
-        </w:rPr>
+      <w:bookmarkStart w:id="0" w:name="_GoBack"/>
+      <w:bookmarkEnd w:id="0"/>
+      <w:r>
+        <w:t>What</w:t>
+      </w:r>
+      <w:r>
+        <w:t xml:space="preserve"> </w:t>
+      </w:r>
+      <w:r>
+        <w:t xml:space="preserve">would </w:t>
+      </w:r>
+      <w:r>
+        <w:t>be visualized</w:t>
+      </w:r>
+      <w:r>
+        <w:t xml:space="preserve"> </w:t>
+      </w:r>
+      <w:r>
+        <w:t xml:space="preserve">here, might be </w:t>
+      </w:r>
+      <w:r>
+        <w:t xml:space="preserve">that </w:t>
+      </w:r>
+      <w:r>
+        <w:t>the</w:t>
+      </w:r>
+      <w:r>
+        <w:t xml:space="preserve"> system</w:t>
+      </w:r>
+      <w:r>
+        <w:t xml:space="preserve"> may have been</w:t>
+      </w:r>
+      <w:r>
+        <w:t xml:space="preserve"> expanded with a connection between</w:t>
+      </w:r>
+      <w:r>
+        <w:t xml:space="preserve"> a</w:t>
+      </w:r>
+      <w:r>
+        <w:t xml:space="preserve"> class and</w:t>
+      </w:r>
+      <w:r>
+        <w:t xml:space="preserve"> a</w:t>
+      </w:r>
+      <w:r>
+        <w:t xml:space="preserve"> command, which</w:t>
+      </w:r>
+      <w:r>
+        <w:t xml:space="preserve"> may</w:t>
+      </w:r>
+      <w:r>
+        <w:t xml:space="preserve"> </w:t>
+      </w:r>
+      <w:r>
         <w:t>also</w:t>
       </w:r>
       <w:r>
-        <w:rPr>
-          <w:color w:val="FF0000"/>
-        </w:rPr>
-        <w:t>*</w:t>
-      </w:r>
-      <w:r>
-        <w:rPr>
-          <w:color w:val="FF0000"/>
-        </w:rPr>
-        <w:t xml:space="preserve"> added </w:t>
-      </w:r>
-      <w:r>
-        <w:rPr>
-          <w:color w:val="FF0000"/>
-        </w:rPr>
-        <w:t>the*</w:t>
+        <w:t xml:space="preserve"> have</w:t>
+      </w:r>
+      <w:r>
+        <w:rPr>
+          <w:color w:val="FF0000"/>
+        </w:rPr>
+        <w:t xml:space="preserve"> </w:t>
+      </w:r>
+      <w:r>
+        <w:t>add</w:t>
+      </w:r>
+      <w:r>
+        <w:t>ed</w:t>
+      </w:r>
+      <w:r>
+        <w:rPr>
+          <w:color w:val="FF0000"/>
+        </w:rPr>
+        <w:t xml:space="preserve"> </w:t>
+      </w:r>
+      <w:r>
+        <w:t>the</w:t>
       </w:r>
       <w:r>
         <w:t xml:space="preserve"> command to </w:t>
       </w:r>
       <w:r>
-        <w:rPr>
-          <w:color w:val="FF0000"/>
-        </w:rPr>
-        <w:t>the*</w:t>
-      </w:r>
-      <w:r>
-        <w:t xml:space="preserve"> </w:t>
-      </w:r>
-      <w:r>
-        <w:rPr>
-          <w:color w:val="FF0000"/>
-        </w:rPr>
-        <w:t xml:space="preserve">only </w:t>
-      </w:r>
-      <w:r>
-        <w:t>object of that class.</w:t>
+        <w:t xml:space="preserve">objects </w:t>
+      </w:r>
+      <w:r>
+        <w:t>of that class.</w:t>
       </w:r>
     </w:p>
     <w:p>
@@ -4273,7 +3567,15 @@
         <w:t>the*</w:t>
       </w:r>
       <w:r>
-        <w:t xml:space="preserve"> contents of these objects changes simultaniously as </w:t>
+        <w:t xml:space="preserve"> contents of these objects changes </w:t>
+      </w:r>
+      <w:proofErr w:type="spellStart"/>
+      <w:r>
+        <w:t>simultaniously</w:t>
+      </w:r>
+      <w:proofErr w:type="spellEnd"/>
+      <w:r>
+        <w:t xml:space="preserve"> as </w:t>
       </w:r>
       <w:r>
         <w:rPr>
@@ -4701,7 +4003,15 @@
     </w:p>
     <w:p>
       <w:r>
-        <w:t>But accidently I used class reference as a pointer to a class, as being analogus to a command reference.</w:t>
+        <w:t xml:space="preserve">But accidently I used class reference as a pointer to a class, as being </w:t>
+      </w:r>
+      <w:proofErr w:type="spellStart"/>
+      <w:r>
+        <w:t>analogus</w:t>
+      </w:r>
+      <w:proofErr w:type="spellEnd"/>
+      <w:r>
+        <w:t xml:space="preserve"> to a command reference.</w:t>
       </w:r>
     </w:p>
     <w:p/>

</xml_diff>

<commit_message>
Circle Language Spec: Classes: Added some pictures.
</commit_message>
<xml_diff>
--- a/1.1. Circle Language Spec/05. Classes/Classes.docx
+++ b/1.1. Circle Language Spec/05. Classes/Classes.docx
@@ -891,13 +891,53 @@
         <w:ind w:left="852"/>
       </w:pPr>
       <w:r>
-        <w:t>&lt;</w:t>
-      </w:r>
-      <w:r>
-        <w:t>Perhaps a</w:t>
-      </w:r>
-      <w:r>
-        <w:t xml:space="preserve"> picture.&gt;</w:t>
+        <w:drawing>
+          <wp:inline distT="0" distB="0" distL="0" distR="0" wp14:anchorId="2999E317" wp14:editId="4ABB7CA1">
+            <wp:extent cx="1661458" cy="1764203"/>
+            <wp:effectExtent l="0" t="0" r="0" b="7620"/>
+            <wp:docPr id="7" name="Picture 7"/>
+            <wp:cNvGraphicFramePr>
+              <a:graphicFrameLocks xmlns:a="http://schemas.openxmlformats.org/drawingml/2006/main" noChangeAspect="1"/>
+            </wp:cNvGraphicFramePr>
+            <a:graphic xmlns:a="http://schemas.openxmlformats.org/drawingml/2006/main">
+              <a:graphicData uri="http://schemas.openxmlformats.org/drawingml/2006/picture">
+                <pic:pic xmlns:pic="http://schemas.openxmlformats.org/drawingml/2006/picture">
+                  <pic:nvPicPr>
+                    <pic:cNvPr id="1" name=""/>
+                    <pic:cNvPicPr/>
+                  </pic:nvPicPr>
+                  <pic:blipFill>
+                    <a:blip r:embed="rId5">
+                      <a:extLst>
+                        <a:ext uri="{BEBA8EAE-BF5A-486C-A8C5-ECC9F3942E4B}">
+                          <a14:imgProps xmlns:a14="http://schemas.microsoft.com/office/drawing/2010/main">
+                            <a14:imgLayer r:embed="rId6">
+                              <a14:imgEffect>
+                                <a14:brightnessContrast bright="-20000"/>
+                              </a14:imgEffect>
+                            </a14:imgLayer>
+                          </a14:imgProps>
+                        </a:ext>
+                      </a:extLst>
+                    </a:blip>
+                    <a:stretch>
+                      <a:fillRect/>
+                    </a:stretch>
+                  </pic:blipFill>
+                  <pic:spPr>
+                    <a:xfrm>
+                      <a:off x="0" y="0"/>
+                      <a:ext cx="1670612" cy="1773923"/>
+                    </a:xfrm>
+                    <a:prstGeom prst="rect">
+                      <a:avLst/>
+                    </a:prstGeom>
+                  </pic:spPr>
+                </pic:pic>
+              </a:graphicData>
+            </a:graphic>
+          </wp:inline>
+        </w:drawing>
       </w:r>
     </w:p>
     <w:p/>
@@ -921,7 +961,12 @@
         <w:t>. But</w:t>
       </w:r>
       <w:r>
-        <w:t xml:space="preserve"> it might be solved by regarding</w:t>
+        <w:t xml:space="preserve"> it might be solved b</w:t>
+      </w:r>
+      <w:bookmarkStart w:id="0" w:name="_GoBack"/>
+      <w:bookmarkEnd w:id="0"/>
+      <w:r>
+        <w:t>y regarding</w:t>
       </w:r>
       <w:r>
         <w:t xml:space="preserve"> situation</w:t>
@@ -1040,7 +1085,53 @@
         <w:ind w:left="852"/>
       </w:pPr>
       <w:r>
-        <w:t>&lt;Perhaps a picture.&gt;</w:t>
+        <w:drawing>
+          <wp:inline distT="0" distB="0" distL="0" distR="0" wp14:anchorId="03AE0364" wp14:editId="2BAC403F">
+            <wp:extent cx="1637552" cy="1871096"/>
+            <wp:effectExtent l="0" t="0" r="1270" b="0"/>
+            <wp:docPr id="8" name="Picture 8"/>
+            <wp:cNvGraphicFramePr>
+              <a:graphicFrameLocks xmlns:a="http://schemas.openxmlformats.org/drawingml/2006/main" noChangeAspect="1"/>
+            </wp:cNvGraphicFramePr>
+            <a:graphic xmlns:a="http://schemas.openxmlformats.org/drawingml/2006/main">
+              <a:graphicData uri="http://schemas.openxmlformats.org/drawingml/2006/picture">
+                <pic:pic xmlns:pic="http://schemas.openxmlformats.org/drawingml/2006/picture">
+                  <pic:nvPicPr>
+                    <pic:cNvPr id="1" name=""/>
+                    <pic:cNvPicPr/>
+                  </pic:nvPicPr>
+                  <pic:blipFill>
+                    <a:blip r:embed="rId7">
+                      <a:extLst>
+                        <a:ext uri="{BEBA8EAE-BF5A-486C-A8C5-ECC9F3942E4B}">
+                          <a14:imgProps xmlns:a14="http://schemas.microsoft.com/office/drawing/2010/main">
+                            <a14:imgLayer r:embed="rId8">
+                              <a14:imgEffect>
+                                <a14:brightnessContrast bright="-20000"/>
+                              </a14:imgEffect>
+                            </a14:imgLayer>
+                          </a14:imgProps>
+                        </a:ext>
+                      </a:extLst>
+                    </a:blip>
+                    <a:stretch>
+                      <a:fillRect/>
+                    </a:stretch>
+                  </pic:blipFill>
+                  <pic:spPr>
+                    <a:xfrm>
+                      <a:off x="0" y="0"/>
+                      <a:ext cx="1648190" cy="1883252"/>
+                    </a:xfrm>
+                    <a:prstGeom prst="rect">
+                      <a:avLst/>
+                    </a:prstGeom>
+                  </pic:spPr>
+                </pic:pic>
+              </a:graphicData>
+            </a:graphic>
+          </wp:inline>
+        </w:drawing>
       </w:r>
     </w:p>
     <w:p>
@@ -1152,7 +1243,7 @@
                     </pic:cNvPicPr>
                   </pic:nvPicPr>
                   <pic:blipFill>
-                    <a:blip r:embed="rId5">
+                    <a:blip r:embed="rId9">
                       <a:extLst>
                         <a:ext uri="{28A0092B-C50C-407E-A947-70E740481C1C}">
                           <a14:useLocalDpi xmlns:a14="http://schemas.microsoft.com/office/drawing/2010/main" val="0"/>
@@ -1309,7 +1400,7 @@
                     </pic:cNvPicPr>
                   </pic:nvPicPr>
                   <pic:blipFill>
-                    <a:blip r:embed="rId6">
+                    <a:blip r:embed="rId10">
                       <a:extLst>
                         <a:ext uri="{28A0092B-C50C-407E-A947-70E740481C1C}">
                           <a14:useLocalDpi xmlns:a14="http://schemas.microsoft.com/office/drawing/2010/main" val="0"/>
@@ -1479,7 +1570,7 @@
                     </pic:cNvPicPr>
                   </pic:nvPicPr>
                   <pic:blipFill>
-                    <a:blip r:embed="rId7">
+                    <a:blip r:embed="rId11">
                       <a:extLst>
                         <a:ext uri="{28A0092B-C50C-407E-A947-70E740481C1C}">
                           <a14:useLocalDpi xmlns:a14="http://schemas.microsoft.com/office/drawing/2010/main" val="0"/>
@@ -1653,11 +1744,11 @@
                     </pic:cNvPicPr>
                   </pic:nvPicPr>
                   <pic:blipFill>
-                    <a:blip r:embed="rId8">
+                    <a:blip r:embed="rId12">
                       <a:extLst>
                         <a:ext uri="{BEBA8EAE-BF5A-486C-A8C5-ECC9F3942E4B}">
                           <a14:imgProps xmlns:a14="http://schemas.microsoft.com/office/drawing/2010/main">
-                            <a14:imgLayer r:embed="rId9">
+                            <a14:imgLayer r:embed="rId13">
                               <a14:imgEffect>
                                 <a14:brightnessContrast bright="40000" contrast="40000"/>
                               </a14:imgEffect>
@@ -2157,11 +2248,11 @@
                     </pic:cNvPicPr>
                   </pic:nvPicPr>
                   <pic:blipFill>
-                    <a:blip r:embed="rId10">
+                    <a:blip r:embed="rId14">
                       <a:extLst>
                         <a:ext uri="{BEBA8EAE-BF5A-486C-A8C5-ECC9F3942E4B}">
                           <a14:imgProps xmlns:a14="http://schemas.microsoft.com/office/drawing/2010/main">
-                            <a14:imgLayer r:embed="rId11">
+                            <a14:imgLayer r:embed="rId15">
                               <a14:imgEffect>
                                 <a14:brightnessContrast bright="-20000"/>
                               </a14:imgEffect>
@@ -2205,13 +2296,7 @@
     </w:p>
     <w:p>
       <w:r>
-        <w:t xml:space="preserve">An attempt to clarify </w:t>
-      </w:r>
-      <w:r>
-        <w:t xml:space="preserve">this notation </w:t>
-      </w:r>
-      <w:r>
-        <w:t xml:space="preserve">in steps would </w:t>
+        <w:t xml:space="preserve">An attempt to clarify this notation in steps would </w:t>
       </w:r>
       <w:r>
         <w:t xml:space="preserve">now </w:t>
@@ -2260,11 +2345,11 @@
                     </pic:cNvPicPr>
                   </pic:nvPicPr>
                   <pic:blipFill>
-                    <a:blip r:embed="rId12">
+                    <a:blip r:embed="rId16">
                       <a:extLst>
                         <a:ext uri="{BEBA8EAE-BF5A-486C-A8C5-ECC9F3942E4B}">
                           <a14:imgProps xmlns:a14="http://schemas.microsoft.com/office/drawing/2010/main">
-                            <a14:imgLayer r:embed="rId13">
+                            <a14:imgLayer r:embed="rId17">
                               <a14:imgEffect>
                                 <a14:brightnessContrast bright="-20000"/>
                               </a14:imgEffect>
@@ -2458,11 +2543,11 @@
                     </pic:cNvPicPr>
                   </pic:nvPicPr>
                   <pic:blipFill>
-                    <a:blip r:embed="rId14">
+                    <a:blip r:embed="rId18">
                       <a:extLst>
                         <a:ext uri="{BEBA8EAE-BF5A-486C-A8C5-ECC9F3942E4B}">
                           <a14:imgProps xmlns:a14="http://schemas.microsoft.com/office/drawing/2010/main">
-                            <a14:imgLayer r:embed="rId15">
+                            <a14:imgLayer r:embed="rId19">
                               <a14:imgEffect>
                                 <a14:brightnessContrast bright="-20000"/>
                               </a14:imgEffect>
@@ -2557,10 +2642,7 @@
         <w:t xml:space="preserve"> here</w:t>
       </w:r>
       <w:r>
-        <w:t>,</w:t>
-      </w:r>
-      <w:r>
-        <w:t xml:space="preserve"> </w:t>
+        <w:t xml:space="preserve">, </w:t>
       </w:r>
       <w:r>
         <w:t xml:space="preserve">so </w:t>
@@ -2575,10 +2657,7 @@
         <w:t xml:space="preserve"> </w:t>
       </w:r>
       <w:r>
-        <w:t xml:space="preserve">command </w:t>
-      </w:r>
-      <w:r>
-        <w:t xml:space="preserve">symbol would appear in </w:t>
+        <w:t xml:space="preserve">command symbol would appear in </w:t>
       </w:r>
       <w:r>
         <w:rPr>
@@ -2657,10 +2736,7 @@
         <w:t xml:space="preserve"> </w:t>
       </w:r>
       <w:r>
-        <w:t>have been drawn with a solid line.</w:t>
-      </w:r>
-      <w:r>
-        <w:t xml:space="preserve"> Another choice could be for </w:t>
+        <w:t xml:space="preserve">have been drawn with a solid line. Another choice could be for </w:t>
       </w:r>
       <w:r>
         <w:t xml:space="preserve">more symbols </w:t>
@@ -2847,11 +2923,11 @@
                     </pic:cNvPicPr>
                   </pic:nvPicPr>
                   <pic:blipFill>
-                    <a:blip r:embed="rId16">
+                    <a:blip r:embed="rId20">
                       <a:extLst>
                         <a:ext uri="{BEBA8EAE-BF5A-486C-A8C5-ECC9F3942E4B}">
                           <a14:imgProps xmlns:a14="http://schemas.microsoft.com/office/drawing/2010/main">
-                            <a14:imgLayer r:embed="rId17">
+                            <a14:imgLayer r:embed="rId21">
                               <a14:imgEffect>
                                 <a14:brightnessContrast bright="-20000"/>
                               </a14:imgEffect>
@@ -3009,11 +3085,11 @@
                     </pic:cNvPicPr>
                   </pic:nvPicPr>
                   <pic:blipFill>
-                    <a:blip r:embed="rId18">
+                    <a:blip r:embed="rId22">
                       <a:extLst>
                         <a:ext uri="{BEBA8EAE-BF5A-486C-A8C5-ECC9F3942E4B}">
                           <a14:imgProps xmlns:a14="http://schemas.microsoft.com/office/drawing/2010/main">
-                            <a14:imgLayer r:embed="rId19">
+                            <a14:imgLayer r:embed="rId23">
                               <a14:imgEffect>
                                 <a14:brightnessContrast bright="-20000"/>
                               </a14:imgEffect>
@@ -3056,10 +3132,7 @@
     <w:p/>
     <w:p>
       <w:r>
-        <w:t xml:space="preserve">This might be </w:t>
-      </w:r>
-      <w:r>
-        <w:t xml:space="preserve">less visually demanding. It might also express </w:t>
+        <w:t xml:space="preserve">This might be less visually demanding. It might also express </w:t>
       </w:r>
       <w:r>
         <w:t>the tight</w:t>
@@ -3149,11 +3222,11 @@
                     </pic:cNvPicPr>
                   </pic:nvPicPr>
                   <pic:blipFill>
-                    <a:blip r:embed="rId12">
+                    <a:blip r:embed="rId16">
                       <a:extLst>
                         <a:ext uri="{BEBA8EAE-BF5A-486C-A8C5-ECC9F3942E4B}">
                           <a14:imgProps xmlns:a14="http://schemas.microsoft.com/office/drawing/2010/main">
-                            <a14:imgLayer r:embed="rId13">
+                            <a14:imgLayer r:embed="rId17">
                               <a14:imgEffect>
                                 <a14:brightnessContrast bright="-20000"/>
                               </a14:imgEffect>
@@ -3238,11 +3311,11 @@
                     </pic:cNvPicPr>
                   </pic:nvPicPr>
                   <pic:blipFill>
-                    <a:blip r:embed="rId18">
+                    <a:blip r:embed="rId22">
                       <a:extLst>
                         <a:ext uri="{BEBA8EAE-BF5A-486C-A8C5-ECC9F3942E4B}">
                           <a14:imgProps xmlns:a14="http://schemas.microsoft.com/office/drawing/2010/main">
-                            <a14:imgLayer r:embed="rId19">
+                            <a14:imgLayer r:embed="rId23">
                               <a14:imgEffect>
                                 <a14:brightnessContrast bright="-20000"/>
                               </a14:imgEffect>
@@ -3281,8 +3354,6 @@
     </w:p>
     <w:p/>
     <w:p>
-      <w:bookmarkStart w:id="0" w:name="_GoBack"/>
-      <w:bookmarkEnd w:id="0"/>
       <w:r>
         <w:t>What</w:t>
       </w:r>
@@ -4069,7 +4140,7 @@
                     </pic:cNvPicPr>
                   </pic:nvPicPr>
                   <pic:blipFill>
-                    <a:blip r:embed="rId20">
+                    <a:blip r:embed="rId24">
                       <a:extLst>
                         <a:ext uri="{28A0092B-C50C-407E-A947-70E740481C1C}">
                           <a14:useLocalDpi xmlns:a14="http://schemas.microsoft.com/office/drawing/2010/main" val="0"/>
@@ -4161,7 +4232,7 @@
                     </pic:cNvPicPr>
                   </pic:nvPicPr>
                   <pic:blipFill>
-                    <a:blip r:embed="rId21">
+                    <a:blip r:embed="rId25">
                       <a:extLst>
                         <a:ext uri="{28A0092B-C50C-407E-A947-70E740481C1C}">
                           <a14:useLocalDpi xmlns:a14="http://schemas.microsoft.com/office/drawing/2010/main" val="0"/>

</xml_diff>

<commit_message>
Circle Language Spec: Classes: Removing some more loose ideas.
</commit_message>
<xml_diff>
--- a/1.1. Circle Language Spec/05. Classes/Classes.docx
+++ b/1.1. Circle Language Spec/05. Classes/Classes.docx
@@ -3160,7 +3160,15 @@
         <w:t xml:space="preserve"> class command. </w:t>
       </w:r>
       <w:r>
-        <w:t>The two two directions.</w:t>
+        <w:t xml:space="preserve">The two </w:t>
+      </w:r>
+      <w:proofErr w:type="spellStart"/>
+      <w:r>
+        <w:t>two</w:t>
+      </w:r>
+      <w:proofErr w:type="spellEnd"/>
+      <w:r>
+        <w:t xml:space="preserve"> directions.</w:t>
       </w:r>
     </w:p>
     <w:p/>
@@ -3434,399 +3442,9 @@
       <w:r>
         <w:t>of that class.</w:t>
       </w:r>
-    </w:p>
-    <w:p>
-      <w:pPr>
-        <w:pStyle w:val="Heading2"/>
-      </w:pPr>
-      <w:r>
-        <w:t>Ideas</w:t>
-      </w:r>
-      <w:r>
-        <w:t xml:space="preserve"> about Classes Main Concept</w:t>
-      </w:r>
-    </w:p>
-    <w:p>
-      <w:r>
-        <w:t>Classes,</w:t>
-      </w:r>
-    </w:p>
-    <w:p>
-      <w:r>
-        <w:t>2008-11-26</w:t>
-      </w:r>
-    </w:p>
-    <w:p>
-      <w:r>
-        <w:t xml:space="preserve"> </w:t>
-      </w:r>
-    </w:p>
-    <w:p>
-      <w:r>
-        <w:t>The</w:t>
-      </w:r>
-      <w:r>
-        <w:t xml:space="preserve"> remark below might give </w:t>
-      </w:r>
-      <w:r>
-        <w:t>you</w:t>
-      </w:r>
-      <w:r>
-        <w:t xml:space="preserve"> a clue about an exact sum-up of </w:t>
-      </w:r>
-      <w:r>
-        <w:t>the</w:t>
-      </w:r>
-      <w:r>
-        <w:t xml:space="preserve"> uses of classes. One of </w:t>
-      </w:r>
-      <w:r>
-        <w:t>the</w:t>
-      </w:r>
-      <w:r>
-        <w:t xml:space="preserve"> uses is having more than one of something. Another use is to selectively have none at all of something, so only a selection of things. Another use is being able to more easily reorganize separate units, if they are separate objects. Another use is being able to reference </w:t>
-      </w:r>
-      <w:r>
-        <w:t>the</w:t>
-      </w:r>
-      <w:r>
-        <w:t xml:space="preserve"> same thing from multiple places. That's not a use of classes, but a use of objects. Perhaps all of this is </w:t>
-      </w:r>
-      <w:r>
-        <w:t>the</w:t>
-      </w:r>
-      <w:r>
-        <w:t xml:space="preserve"> use of objects, not necessarily </w:t>
-      </w:r>
-      <w:r>
-        <w:t>the</w:t>
-      </w:r>
-      <w:r>
-        <w:t xml:space="preserve"> use of classes.</w:t>
-      </w:r>
-    </w:p>
-    <w:p>
-      <w:r>
-        <w:t xml:space="preserve"> </w:t>
-      </w:r>
-    </w:p>
-    <w:p>
-      <w:pPr>
-        <w:rPr>
-          <w:lang w:val="nl-NL"/>
-        </w:rPr>
-      </w:pPr>
-      <w:r>
-        <w:rPr>
-          <w:lang w:val="nl-NL"/>
-        </w:rPr>
-        <w:t>Om van projectfases losse units van te maken, in plaats van één document, kun je makkelijker de units schuiven en rangschikken en slechts een gedeelte van de fases gebruiken, en een fase meerdere malen hergebruiken, eigenlijk precies zoals je dat met classes doet.</w:t>
-      </w:r>
-    </w:p>
-    <w:p>
-      <w:pPr>
-        <w:rPr>
-          <w:lang w:val="nl-NL"/>
-        </w:rPr>
-      </w:pPr>
-    </w:p>
-    <w:p>
-      <w:r>
-        <w:t>&gt; 2020-06-13 Maybe this idea is not necessary for</w:t>
-      </w:r>
-      <w:r>
-        <w:t xml:space="preserve"> </w:t>
-      </w:r>
-      <w:r>
-        <w:t xml:space="preserve">the notation. Maybe it is already covered in the Circle Language Introduction what objects are for (idea subdivision and reuse). The 'only have a selection of things', I think I meant to selectively exclude something. </w:t>
-      </w:r>
-      <w:r>
-        <w:t xml:space="preserve">I think 'exclusion' is covered as a proposed specialization mechanism just like overriding. It may or may not still be there in the Inheritance chapter. </w:t>
-      </w:r>
-      <w:r>
-        <w:t xml:space="preserve">This seems a specific use-case or design pattern I think I already set aside to not cover. I do not think 'the industry' would agree with me that this is a prime use of classes. Inspiration to sum them all up, I think I would rather let go of </w:t>
-      </w:r>
-      <w:r>
-        <w:t xml:space="preserve">this </w:t>
-      </w:r>
-      <w:r>
-        <w:t>issue with completeness</w:t>
-      </w:r>
-      <w:r>
-        <w:t xml:space="preserve"> I have</w:t>
-      </w:r>
-      <w:r>
-        <w:t>. That seems healthy against obsessiveness, but also… it does not seem to have much to do with the notation the idea of which I would like to convey</w:t>
-      </w:r>
-      <w:r>
-        <w:t>, so I suspect this idea might be removed?</w:t>
-      </w:r>
-      <w:r>
-        <w:t xml:space="preserve"> It is design patterns or software architecture perhaps, not Circle Language Spec</w:t>
-      </w:r>
       <w:bookmarkStart w:id="0" w:name="_GoBack"/>
       <w:bookmarkEnd w:id="0"/>
-      <w:r>
-        <w:t>?</w:t>
-      </w:r>
-    </w:p>
-    <w:p>
-      <w:pPr>
-        <w:rPr>
-          <w:lang w:val="nl-NL"/>
-        </w:rPr>
-      </w:pPr>
-    </w:p>
-    <w:p>
-      <w:r>
-        <w:t>JJ</w:t>
-      </w:r>
-    </w:p>
-    <w:p>
-      <w:pPr>
-        <w:pStyle w:val="Heading2"/>
-      </w:pPr>
-      <w:r>
-        <w:t>Ideas about Class Reference</w:t>
-      </w:r>
-    </w:p>
-    <w:p>
-      <w:r>
-        <w:t>Class reference,</w:t>
-      </w:r>
-    </w:p>
-    <w:p>
-      <w:r>
-        <w:t>2008-07-30</w:t>
-      </w:r>
-    </w:p>
-    <w:p/>
-    <w:p>
-      <w:r>
-        <w:t>Right now I define class reference as being an object’s specification of what is its class.</w:t>
-      </w:r>
-    </w:p>
-    <w:p>
-      <w:r>
-        <w:t>But accidently I used class reference as a pointer to a class, as being analogus to a command reference.</w:t>
-      </w:r>
-    </w:p>
-    <w:p/>
-    <w:p>
-      <w:r>
-        <w:t>JJ</w:t>
-      </w:r>
-    </w:p>
-    <w:p>
-      <w:pPr>
-        <w:pStyle w:val="Heading3"/>
-      </w:pPr>
-      <w:r>
-        <w:t xml:space="preserve">Out of </w:t>
-      </w:r>
-      <w:r>
-        <w:rPr>
-          <w:color w:val="FF0000"/>
-        </w:rPr>
-        <w:t>the*</w:t>
-      </w:r>
-      <w:r>
-        <w:t xml:space="preserve"> original Symbol documentation</w:t>
-      </w:r>
-    </w:p>
-    <w:p>
-      <w:r>
-        <w:t>An object symbol can also serve as its own type:</w:t>
-      </w:r>
-    </w:p>
-    <w:p/>
-    <w:p>
-      <w:pPr>
-        <w:jc w:val="center"/>
-      </w:pPr>
-      <w:r>
-        <w:rPr>
-          <w:noProof/>
-        </w:rPr>
-        <w:drawing>
-          <wp:inline distT="0" distB="0" distL="0" distR="0" wp14:anchorId="370F7B2D" wp14:editId="67F52D56">
-            <wp:extent cx="506730" cy="457200"/>
-            <wp:effectExtent l="0" t="0" r="0" b="0"/>
-            <wp:docPr id="5" name="Picture 5"/>
-            <wp:cNvGraphicFramePr>
-              <a:graphicFrameLocks xmlns:a="http://schemas.openxmlformats.org/drawingml/2006/main" noChangeAspect="1"/>
-            </wp:cNvGraphicFramePr>
-            <a:graphic xmlns:a="http://schemas.openxmlformats.org/drawingml/2006/main">
-              <a:graphicData uri="http://schemas.openxmlformats.org/drawingml/2006/picture">
-                <pic:pic xmlns:pic="http://schemas.openxmlformats.org/drawingml/2006/picture">
-                  <pic:nvPicPr>
-                    <pic:cNvPr id="0" name="Picture 2"/>
-                    <pic:cNvPicPr>
-                      <a:picLocks noChangeAspect="1" noChangeArrowheads="1"/>
-                    </pic:cNvPicPr>
-                  </pic:nvPicPr>
-                  <pic:blipFill>
-                    <a:blip r:embed="rId24">
-                      <a:extLst>
-                        <a:ext uri="{28A0092B-C50C-407E-A947-70E740481C1C}">
-                          <a14:useLocalDpi xmlns:a14="http://schemas.microsoft.com/office/drawing/2010/main" val="0"/>
-                        </a:ext>
-                      </a:extLst>
-                    </a:blip>
-                    <a:srcRect/>
-                    <a:stretch>
-                      <a:fillRect/>
-                    </a:stretch>
-                  </pic:blipFill>
-                  <pic:spPr bwMode="auto">
-                    <a:xfrm>
-                      <a:off x="0" y="0"/>
-                      <a:ext cx="506730" cy="457200"/>
-                    </a:xfrm>
-                    <a:prstGeom prst="rect">
-                      <a:avLst/>
-                    </a:prstGeom>
-                    <a:noFill/>
-                    <a:ln>
-                      <a:noFill/>
-                    </a:ln>
-                  </pic:spPr>
-                </pic:pic>
-              </a:graphicData>
-            </a:graphic>
-          </wp:inline>
-        </w:drawing>
-      </w:r>
-    </w:p>
-    <w:p/>
-    <w:p>
-      <w:r>
-        <w:t xml:space="preserve">Then it is an object that defines its own type. But if it has a type line, it redirects its type to another symbol. Then it is no longer its own type, but a mere object from an existing type, also called an instance of a type. </w:t>
-      </w:r>
-      <w:r>
-        <w:rPr>
-          <w:color w:val="FF0000"/>
-        </w:rPr>
-        <w:t>The*</w:t>
-      </w:r>
-      <w:r>
-        <w:t xml:space="preserve"> target of </w:t>
-      </w:r>
-      <w:r>
-        <w:rPr>
-          <w:color w:val="FF0000"/>
-        </w:rPr>
-        <w:t>the*</w:t>
-      </w:r>
-      <w:r>
-        <w:t xml:space="preserve"> type line is regarded </w:t>
-      </w:r>
-      <w:r>
-        <w:rPr>
-          <w:color w:val="FF0000"/>
-        </w:rPr>
-        <w:t>the*</w:t>
-      </w:r>
-      <w:r>
-        <w:t xml:space="preserve"> type itself.</w:t>
-      </w:r>
-    </w:p>
-    <w:p/>
-    <w:p>
-      <w:pPr>
-        <w:pStyle w:val="Picture"/>
-      </w:pPr>
-      <w:r>
-        <w:rPr>
-          <w:noProof/>
-        </w:rPr>
-        <w:drawing>
-          <wp:inline distT="0" distB="0" distL="0" distR="0" wp14:anchorId="43D91ABA" wp14:editId="7AE32D47">
-            <wp:extent cx="1461135" cy="617855"/>
-            <wp:effectExtent l="0" t="0" r="0" b="0"/>
-            <wp:docPr id="6" name="Picture 6"/>
-            <wp:cNvGraphicFramePr>
-              <a:graphicFrameLocks xmlns:a="http://schemas.openxmlformats.org/drawingml/2006/main" noChangeAspect="1"/>
-            </wp:cNvGraphicFramePr>
-            <a:graphic xmlns:a="http://schemas.openxmlformats.org/drawingml/2006/main">
-              <a:graphicData uri="http://schemas.openxmlformats.org/drawingml/2006/picture">
-                <pic:pic xmlns:pic="http://schemas.openxmlformats.org/drawingml/2006/picture">
-                  <pic:nvPicPr>
-                    <pic:cNvPr id="0" name="Picture 3"/>
-                    <pic:cNvPicPr>
-                      <a:picLocks noChangeAspect="1" noChangeArrowheads="1"/>
-                    </pic:cNvPicPr>
-                  </pic:nvPicPr>
-                  <pic:blipFill>
-                    <a:blip r:embed="rId25">
-                      <a:extLst>
-                        <a:ext uri="{28A0092B-C50C-407E-A947-70E740481C1C}">
-                          <a14:useLocalDpi xmlns:a14="http://schemas.microsoft.com/office/drawing/2010/main" val="0"/>
-                        </a:ext>
-                      </a:extLst>
-                    </a:blip>
-                    <a:srcRect/>
-                    <a:stretch>
-                      <a:fillRect/>
-                    </a:stretch>
-                  </pic:blipFill>
-                  <pic:spPr bwMode="auto">
-                    <a:xfrm>
-                      <a:off x="0" y="0"/>
-                      <a:ext cx="1461135" cy="617855"/>
-                    </a:xfrm>
-                    <a:prstGeom prst="rect">
-                      <a:avLst/>
-                    </a:prstGeom>
-                    <a:noFill/>
-                    <a:ln>
-                      <a:noFill/>
-                    </a:ln>
-                  </pic:spPr>
-                </pic:pic>
-              </a:graphicData>
-            </a:graphic>
-          </wp:inline>
-        </w:drawing>
-      </w:r>
-    </w:p>
-    <w:p>
-      <w:pPr>
-        <w:pStyle w:val="Picture"/>
-      </w:pPr>
-      <w:r>
-        <w:rPr>
-          <w:rFonts w:ascii="Arial" w:hAnsi="Arial"/>
-          <w:bCs/>
-          <w:sz w:val="20"/>
-        </w:rPr>
-        <w:t xml:space="preserve">A </w:t>
-      </w:r>
-      <w:r>
-        <w:t xml:space="preserve">is an instance, </w:t>
-      </w:r>
-      <w:r>
-        <w:rPr>
-          <w:rFonts w:ascii="Arial" w:hAnsi="Arial"/>
-          <w:bCs/>
-          <w:sz w:val="20"/>
-        </w:rPr>
-        <w:t>B</w:t>
-      </w:r>
-      <w:r>
-        <w:t xml:space="preserve"> is </w:t>
-      </w:r>
-      <w:r>
-        <w:rPr>
-          <w:color w:val="FF0000"/>
-        </w:rPr>
-        <w:t>the*</w:t>
-      </w:r>
-      <w:r>
-        <w:t xml:space="preserve"> type.</w:t>
-      </w:r>
-    </w:p>
-    <w:p/>
+    </w:p>
     <w:sectPr>
       <w:pgSz w:w="12240" w:h="15840"/>
       <w:pgMar w:top="1440" w:right="1800" w:bottom="1440" w:left="1800" w:header="720" w:footer="720" w:gutter="0"/>

</xml_diff>

<commit_message>
Circle Language Spec: Classes: Moving around and reformulating some texts.
</commit_message>
<xml_diff>
--- a/1.1. Circle Language Spec/05. Classes/Classes.docx
+++ b/1.1. Circle Language Spec/05. Classes/Classes.docx
@@ -164,7 +164,7 @@
         <w:t xml:space="preserve">that </w:t>
       </w:r>
       <w:r>
-        <w:t>arbitrary anymore.</w:t>
+        <w:t>arbitrary.</w:t>
       </w:r>
       <w:r>
         <w:t xml:space="preserve"> </w:t>
@@ -209,22 +209,25 @@
         <w:t xml:space="preserve"> </w:t>
       </w:r>
       <w:r>
-        <w:t xml:space="preserve">Also, </w:t>
-      </w:r>
-      <w:r>
-        <w:t xml:space="preserve">the idea is that an object's behavior </w:t>
+        <w:t>T</w:t>
+      </w:r>
+      <w:r>
+        <w:t xml:space="preserve">he idea is that an object's behavior </w:t>
       </w:r>
       <w:r>
         <w:t xml:space="preserve">during its lifetime </w:t>
       </w:r>
       <w:r>
-        <w:t xml:space="preserve">would be </w:t>
-      </w:r>
-      <w:r>
-        <w:t xml:space="preserve">defined </w:t>
-      </w:r>
-      <w:r>
-        <w:t xml:space="preserve">by </w:t>
+        <w:t xml:space="preserve">would </w:t>
+      </w:r>
+      <w:r>
+        <w:t xml:space="preserve">also </w:t>
+      </w:r>
+      <w:r>
+        <w:t xml:space="preserve">be </w:t>
+      </w:r>
+      <w:r>
+        <w:t xml:space="preserve">bound to rules that might be set by </w:t>
       </w:r>
       <w:r>
         <w:t xml:space="preserve">that </w:t>
@@ -310,7 +313,13 @@
         <w:t>attributes</w:t>
       </w:r>
       <w:r>
-        <w:t xml:space="preserve"> might</w:t>
+        <w:t xml:space="preserve"> </w:t>
+      </w:r>
+      <w:r>
+        <w:t xml:space="preserve">and </w:t>
+      </w:r>
+      <w:r>
+        <w:t>might</w:t>
       </w:r>
       <w:r>
         <w:rPr>
@@ -322,46 +331,13 @@
         <w:t xml:space="preserve">freely </w:t>
       </w:r>
       <w:r>
-        <w:t xml:space="preserve">change. </w:t>
-      </w:r>
-      <w:r>
-        <w:rPr>
-          <w:i/>
-        </w:rPr>
-        <w:t xml:space="preserve">Which </w:t>
-      </w:r>
-      <w:r>
-        <w:t xml:space="preserve">objects </w:t>
-      </w:r>
-      <w:r>
-        <w:t xml:space="preserve">are </w:t>
-      </w:r>
-      <w:r>
-        <w:t>referenced</w:t>
-      </w:r>
-      <w:r>
-        <w:t xml:space="preserve"> might</w:t>
-      </w:r>
-      <w:r>
-        <w:t xml:space="preserve"> also</w:t>
-      </w:r>
-      <w:r>
-        <w:t xml:space="preserve"> be</w:t>
-      </w:r>
-      <w:r>
-        <w:t xml:space="preserve"> </w:t>
-      </w:r>
-      <w:r>
-        <w:t>different</w:t>
-      </w:r>
-      <w:r>
-        <w:rPr>
-          <w:color w:val="FF0000"/>
-        </w:rPr>
-        <w:t xml:space="preserve"> </w:t>
-      </w:r>
-      <w:r>
-        <w:t xml:space="preserve">for each object. </w:t>
+        <w:t>change</w:t>
+      </w:r>
+      <w:r>
+        <w:t xml:space="preserve"> as well as which are an object's related objects </w:t>
+      </w:r>
+      <w:r>
+        <w:t xml:space="preserve">. </w:t>
       </w:r>
       <w:r>
         <w:t>But</w:t>
@@ -426,463 +402,18 @@
         <w:pStyle w:val="Heading4"/>
       </w:pPr>
       <w:r>
-        <w:t>Using an Object as a Class</w:t>
-      </w:r>
-    </w:p>
-    <w:p>
-      <w:r>
-        <w:t xml:space="preserve">Perhaps it is common that an object would be </w:t>
-      </w:r>
-      <w:r>
-        <w:t>fixed</w:t>
-      </w:r>
-      <w:r>
-        <w:rPr>
-          <w:color w:val="FF0000"/>
-        </w:rPr>
-        <w:t xml:space="preserve"> </w:t>
-      </w:r>
-      <w:r>
-        <w:t>in its role as a prototype or class. But t</w:t>
-      </w:r>
-      <w:r>
-        <w:t>he Circle notation would allow any</w:t>
-      </w:r>
-      <w:r>
-        <w:rPr>
-          <w:color w:val="FF0000"/>
-        </w:rPr>
-        <w:t xml:space="preserve"> </w:t>
-      </w:r>
-      <w:r>
-        <w:t xml:space="preserve">object to serve as a class or prototype for another object. </w:t>
-      </w:r>
-    </w:p>
-    <w:p>
-      <w:pPr>
-        <w:pStyle w:val="Heading4"/>
-      </w:pPr>
-      <w:r>
-        <w:t>Using a Class Like an Object</w:t>
-      </w:r>
-    </w:p>
-    <w:p>
-      <w:pPr>
-        <w:ind w:firstLine="1"/>
-      </w:pPr>
-      <w:r>
-        <w:t>A</w:t>
-      </w:r>
-      <w:r>
-        <w:t xml:space="preserve">llowing object references to </w:t>
-      </w:r>
-      <w:r>
-        <w:t>a class</w:t>
-      </w:r>
-      <w:r>
-        <w:t xml:space="preserve">, would make it possible to reference a type </w:t>
-      </w:r>
-      <w:r>
-        <w:t xml:space="preserve">like you could </w:t>
-      </w:r>
-      <w:r>
-        <w:t>an object.</w:t>
-      </w:r>
-    </w:p>
-    <w:p>
-      <w:pPr>
-        <w:pStyle w:val="Heading4"/>
-      </w:pPr>
-      <w:r>
-        <w:t>Object Reference with a Class</w:t>
-      </w:r>
-    </w:p>
-    <w:p>
-      <w:r>
-        <w:t xml:space="preserve">Because next to an </w:t>
-      </w:r>
-      <w:r>
-        <w:rPr>
-          <w:i/>
-          <w:iCs/>
-        </w:rPr>
-        <w:t>object</w:t>
-      </w:r>
-      <w:r>
-        <w:t xml:space="preserve"> having a class, an </w:t>
-      </w:r>
-      <w:r>
-        <w:rPr>
-          <w:i/>
-          <w:iCs/>
-        </w:rPr>
-        <w:t>object reference</w:t>
-      </w:r>
-      <w:r>
-        <w:rPr>
-          <w:i/>
-          <w:iCs/>
-        </w:rPr>
-        <w:t xml:space="preserve"> </w:t>
-      </w:r>
-      <w:r>
-        <w:t>might</w:t>
-      </w:r>
-      <w:r>
-        <w:t xml:space="preserve"> also have a class.</w:t>
-      </w:r>
-      <w:r>
-        <w:t xml:space="preserve"> If it does, only objects of that class might be assigned to it.</w:t>
-      </w:r>
-    </w:p>
-    <w:p>
-      <w:pPr>
-        <w:pStyle w:val="Heading4"/>
-      </w:pPr>
-      <w:r>
-        <w:t>Object Reference without a Class</w:t>
-      </w:r>
-    </w:p>
-    <w:p>
-      <w:r>
-        <w:t xml:space="preserve">When </w:t>
-      </w:r>
-      <w:r>
-        <w:t>an object reference</w:t>
-      </w:r>
-      <w:r>
-        <w:t xml:space="preserve"> would</w:t>
-      </w:r>
-      <w:r>
-        <w:t xml:space="preserve"> </w:t>
-      </w:r>
-      <w:r>
-        <w:t>not</w:t>
-      </w:r>
-      <w:r>
-        <w:rPr>
-          <w:color w:val="FF0000"/>
-        </w:rPr>
-        <w:t xml:space="preserve"> </w:t>
-      </w:r>
-      <w:r>
-        <w:t xml:space="preserve">have a class, </w:t>
-      </w:r>
-      <w:r>
-        <w:t xml:space="preserve">this might stand for its being able to point to </w:t>
-      </w:r>
-      <w:r>
-        <w:rPr>
-          <w:i/>
-          <w:iCs/>
-        </w:rPr>
-        <w:t>any</w:t>
-      </w:r>
-      <w:r>
-        <w:t xml:space="preserve"> object.</w:t>
-      </w:r>
-    </w:p>
-    <w:p>
-      <w:pPr>
-        <w:pStyle w:val="Heading4"/>
-      </w:pPr>
-      <w:r>
-        <w:t>No Class != Defines its own Class</w:t>
-      </w:r>
-    </w:p>
-    <w:p>
-      <w:r>
-        <w:t xml:space="preserve">Formerly something might have been unclear. Objects might all be usable as classes. This might make it tempting to think of an object </w:t>
-      </w:r>
-      <w:r>
-        <w:rPr>
-          <w:i/>
-          <w:iCs/>
-        </w:rPr>
-        <w:t>without</w:t>
-      </w:r>
-      <w:r>
-        <w:t xml:space="preserve"> a class would define </w:t>
-      </w:r>
-      <w:r>
-        <w:rPr>
-          <w:i/>
-          <w:iCs/>
-        </w:rPr>
-        <w:t>its</w:t>
-      </w:r>
-      <w:r>
-        <w:t xml:space="preserve"> </w:t>
-      </w:r>
-      <w:r>
-        <w:rPr>
-          <w:i/>
-          <w:iCs/>
-        </w:rPr>
-        <w:t>own</w:t>
-      </w:r>
-      <w:r>
-        <w:t xml:space="preserve"> class. Instead, it might be handy to not think of it that way, but think of it as object without a class simply not having a class assigned to it. Having no class might stand for arbitrariness.</w:t>
+        <w:t>Class Redirection</w:t>
+      </w:r>
+    </w:p>
+    <w:p>
+      <w:r>
+        <w:t>An object’s pointing out its class, might be called a class redirections.</w:t>
       </w:r>
     </w:p>
     <w:p/>
     <w:p>
       <w:r>
-        <w:t>There might be some examples where it could become a problem to not think about it that way.</w:t>
-      </w:r>
-    </w:p>
-    <w:p>
-      <w:pPr>
-        <w:pStyle w:val="Heading4"/>
-      </w:pPr>
-      <w:r>
-        <w:t xml:space="preserve">Object Reference </w:t>
-      </w:r>
-      <w:r>
-        <w:t xml:space="preserve">would </w:t>
-      </w:r>
-      <w:r>
-        <w:t>d</w:t>
-      </w:r>
-      <w:r>
-        <w:t>efin</w:t>
-      </w:r>
-      <w:r>
-        <w:t>e</w:t>
-      </w:r>
-      <w:r>
-        <w:t xml:space="preserve"> its Own Class?</w:t>
-      </w:r>
-    </w:p>
-    <w:p>
-      <w:r>
-        <w:t xml:space="preserve">It might be unfortunate to think of </w:t>
-      </w:r>
-      <w:r>
-        <w:t xml:space="preserve">an </w:t>
-      </w:r>
-      <w:r>
-        <w:rPr>
-          <w:i/>
-          <w:iCs/>
-        </w:rPr>
-        <w:t>object reference</w:t>
-      </w:r>
-      <w:r>
-        <w:t xml:space="preserve"> </w:t>
-      </w:r>
-      <w:r>
-        <w:t xml:space="preserve">as defining its own class, </w:t>
-      </w:r>
-      <w:r>
-        <w:t>because then the object reference could only point to … itself</w:t>
-      </w:r>
-      <w:r>
-        <w:t>?</w:t>
-      </w:r>
-    </w:p>
-    <w:p>
-      <w:pPr>
-        <w:pStyle w:val="Heading4"/>
-      </w:pPr>
-      <w:r>
-        <w:t xml:space="preserve">Commands and Classes Loosely Coupled </w:t>
-      </w:r>
-      <w:r>
-        <w:t>when Object would Define Its own Class?</w:t>
-      </w:r>
-    </w:p>
-    <w:p>
-      <w:r>
-        <w:t xml:space="preserve">The </w:t>
-      </w:r>
-      <w:r>
-        <w:t xml:space="preserve">concept of </w:t>
-      </w:r>
-      <w:r>
-        <w:rPr>
-          <w:i/>
-          <w:iCs/>
-        </w:rPr>
-        <w:t>Classes and Commands Loosely Coupled</w:t>
-      </w:r>
-      <w:r>
-        <w:t xml:space="preserve"> </w:t>
-      </w:r>
-      <w:r>
-        <w:t>may run into trouble</w:t>
-      </w:r>
-      <w:r>
-        <w:t xml:space="preserve"> when thinking of classless as </w:t>
-      </w:r>
-      <w:r>
-        <w:t>'</w:t>
-      </w:r>
-      <w:r>
-        <w:t>defining its own class</w:t>
-      </w:r>
-      <w:r>
-        <w:t>'</w:t>
-      </w:r>
-      <w:r>
-        <w:t>.</w:t>
-      </w:r>
-      <w:r>
-        <w:t xml:space="preserve"> </w:t>
-      </w:r>
-      <w:r>
-        <w:t xml:space="preserve">It </w:t>
-      </w:r>
-      <w:r>
-        <w:t>would imply</w:t>
-      </w:r>
-      <w:r>
-        <w:t>, that w</w:t>
-      </w:r>
-      <w:r>
-        <w:t xml:space="preserve">hen </w:t>
-      </w:r>
-      <w:r>
-        <w:t xml:space="preserve">a parameter </w:t>
-      </w:r>
-      <w:r>
-        <w:t>would be assig</w:t>
-      </w:r>
-      <w:r>
-        <w:t>n</w:t>
-      </w:r>
-      <w:r>
-        <w:t xml:space="preserve">ed </w:t>
-      </w:r>
-      <w:r>
-        <w:t>a class, command</w:t>
-      </w:r>
-      <w:r>
-        <w:t xml:space="preserve"> would become</w:t>
-      </w:r>
-      <w:r>
-        <w:t xml:space="preserve"> available in </w:t>
-      </w:r>
-      <w:r>
-        <w:t>every</w:t>
-      </w:r>
-      <w:r>
-        <w:rPr>
-          <w:color w:val="FF0000"/>
-        </w:rPr>
-        <w:t xml:space="preserve"> </w:t>
-      </w:r>
-      <w:r>
-        <w:t xml:space="preserve">object of that class. </w:t>
-      </w:r>
-      <w:r>
-        <w:t>When</w:t>
-      </w:r>
-      <w:r>
-        <w:t xml:space="preserve"> </w:t>
-      </w:r>
-      <w:r>
-        <w:t>a parameter</w:t>
-      </w:r>
-      <w:r>
-        <w:t xml:space="preserve"> would have </w:t>
-      </w:r>
-      <w:r>
-        <w:t>no</w:t>
-      </w:r>
-      <w:r>
-        <w:rPr>
-          <w:color w:val="FF0000"/>
-        </w:rPr>
-        <w:t xml:space="preserve"> </w:t>
-      </w:r>
-      <w:r>
-        <w:t>class, it</w:t>
-      </w:r>
-      <w:r>
-        <w:t xml:space="preserve"> might </w:t>
-      </w:r>
-      <w:r>
-        <w:t xml:space="preserve">become </w:t>
-      </w:r>
-      <w:r>
-        <w:t xml:space="preserve">a </w:t>
-      </w:r>
-      <w:r>
-        <w:t xml:space="preserve">problem </w:t>
-      </w:r>
-      <w:r>
-        <w:t>when</w:t>
-      </w:r>
-      <w:r>
-        <w:t xml:space="preserve"> thinking</w:t>
-      </w:r>
-      <w:r>
-        <w:t xml:space="preserve"> of that as</w:t>
-      </w:r>
-      <w:r>
-        <w:t xml:space="preserve"> a</w:t>
-      </w:r>
-      <w:r>
-        <w:t xml:space="preserve"> parameter </w:t>
-      </w:r>
-      <w:r>
-        <w:t xml:space="preserve">defining </w:t>
-      </w:r>
-      <w:r>
-        <w:t xml:space="preserve">its </w:t>
-      </w:r>
-      <w:r>
-        <w:t>own</w:t>
-      </w:r>
-      <w:r>
-        <w:rPr>
-          <w:color w:val="FF0000"/>
-        </w:rPr>
-        <w:t xml:space="preserve"> </w:t>
-      </w:r>
-      <w:r>
-        <w:t>class.</w:t>
-      </w:r>
-      <w:r>
-        <w:t xml:space="preserve"> That might only make the command available to objects</w:t>
-      </w:r>
-      <w:r>
-        <w:t xml:space="preserve">, </w:t>
-      </w:r>
-      <w:r>
-        <w:t>that</w:t>
-      </w:r>
-      <w:r>
-        <w:t xml:space="preserve"> would</w:t>
-      </w:r>
-      <w:r>
-        <w:t xml:space="preserve"> </w:t>
-      </w:r>
-      <w:r>
-        <w:t xml:space="preserve">point out </w:t>
-      </w:r>
-      <w:r>
-        <w:rPr>
-          <w:i/>
-        </w:rPr>
-        <w:t>that</w:t>
-      </w:r>
-      <w:r>
-        <w:rPr>
-          <w:i/>
-          <w:color w:val="FF0000"/>
-        </w:rPr>
-        <w:t xml:space="preserve"> </w:t>
-      </w:r>
-      <w:r>
-        <w:rPr>
-          <w:i/>
-        </w:rPr>
-        <w:t xml:space="preserve">parameter </w:t>
-      </w:r>
-      <w:r>
-        <w:t>as their class.</w:t>
+        <w:t>It might be expressed in a diagram by connecting an object symbol to its class with a dashed line:</w:t>
       </w:r>
     </w:p>
     <w:p/>
@@ -895,840 +426,7 @@
           <w:noProof/>
         </w:rPr>
         <w:drawing>
-          <wp:inline distT="0" distB="0" distL="0" distR="0" wp14:anchorId="2999E317" wp14:editId="4ABB7CA1">
-            <wp:extent cx="1661458" cy="1764203"/>
-            <wp:effectExtent l="0" t="0" r="0" b="7620"/>
-            <wp:docPr id="7" name="Picture 7"/>
-            <wp:cNvGraphicFramePr>
-              <a:graphicFrameLocks xmlns:a="http://schemas.openxmlformats.org/drawingml/2006/main" noChangeAspect="1"/>
-            </wp:cNvGraphicFramePr>
-            <a:graphic xmlns:a="http://schemas.openxmlformats.org/drawingml/2006/main">
-              <a:graphicData uri="http://schemas.openxmlformats.org/drawingml/2006/picture">
-                <pic:pic xmlns:pic="http://schemas.openxmlformats.org/drawingml/2006/picture">
-                  <pic:nvPicPr>
-                    <pic:cNvPr id="1" name=""/>
-                    <pic:cNvPicPr/>
-                  </pic:nvPicPr>
-                  <pic:blipFill>
-                    <a:blip r:embed="rId5">
-                      <a:extLst>
-                        <a:ext uri="{BEBA8EAE-BF5A-486C-A8C5-ECC9F3942E4B}">
-                          <a14:imgProps xmlns:a14="http://schemas.microsoft.com/office/drawing/2010/main">
-                            <a14:imgLayer r:embed="rId6">
-                              <a14:imgEffect>
-                                <a14:brightnessContrast bright="-20000"/>
-                              </a14:imgEffect>
-                            </a14:imgLayer>
-                          </a14:imgProps>
-                        </a:ext>
-                      </a:extLst>
-                    </a:blip>
-                    <a:stretch>
-                      <a:fillRect/>
-                    </a:stretch>
-                  </pic:blipFill>
-                  <pic:spPr>
-                    <a:xfrm>
-                      <a:off x="0" y="0"/>
-                      <a:ext cx="1670612" cy="1773923"/>
-                    </a:xfrm>
-                    <a:prstGeom prst="rect">
-                      <a:avLst/>
-                    </a:prstGeom>
-                  </pic:spPr>
-                </pic:pic>
-              </a:graphicData>
-            </a:graphic>
-          </wp:inline>
-        </w:drawing>
-      </w:r>
-    </w:p>
-    <w:p/>
-    <w:p>
-      <w:r>
-        <w:t>A</w:t>
-      </w:r>
-      <w:r>
-        <w:t xml:space="preserve"> </w:t>
-      </w:r>
-      <w:r>
-        <w:t xml:space="preserve">quite </w:t>
-      </w:r>
-      <w:r>
-        <w:t xml:space="preserve">particular </w:t>
-      </w:r>
-      <w:r>
-        <w:t>situation</w:t>
-      </w:r>
-      <w:r>
-        <w:t>. But</w:t>
-      </w:r>
-      <w:r>
-        <w:t xml:space="preserve"> it might be solved by regarding</w:t>
-      </w:r>
-      <w:r>
-        <w:t xml:space="preserve"> situation</w:t>
-      </w:r>
-      <w:r>
-        <w:t xml:space="preserve"> </w:t>
-      </w:r>
-      <w:r>
-        <w:t>as</w:t>
-      </w:r>
-      <w:r>
-        <w:t xml:space="preserve"> that a parameter </w:t>
-      </w:r>
-      <w:r>
-        <w:t>without</w:t>
-      </w:r>
-      <w:r>
-        <w:rPr>
-          <w:color w:val="FF0000"/>
-        </w:rPr>
-        <w:t xml:space="preserve"> </w:t>
-      </w:r>
-      <w:r>
-        <w:t>a class,</w:t>
-      </w:r>
-      <w:r>
-        <w:t xml:space="preserve"> </w:t>
-      </w:r>
-      <w:r>
-        <w:t xml:space="preserve">would </w:t>
-      </w:r>
-      <w:r>
-        <w:t>simply</w:t>
-      </w:r>
-      <w:r>
-        <w:t xml:space="preserve"> </w:t>
-      </w:r>
-      <w:r>
-        <w:rPr>
-          <w:i/>
-          <w:iCs/>
-        </w:rPr>
-        <w:t>have</w:t>
-      </w:r>
-      <w:r>
-        <w:t xml:space="preserve"> </w:t>
-      </w:r>
-      <w:r>
-        <w:rPr>
-          <w:i/>
-        </w:rPr>
-        <w:t xml:space="preserve">no </w:t>
-      </w:r>
-      <w:r>
-        <w:t>class. That</w:t>
-      </w:r>
-      <w:r>
-        <w:t xml:space="preserve"> may</w:t>
-      </w:r>
-      <w:r>
-        <w:t xml:space="preserve"> </w:t>
-      </w:r>
-      <w:r>
-        <w:t xml:space="preserve">add </w:t>
-      </w:r>
-      <w:r>
-        <w:t>the</w:t>
-      </w:r>
-      <w:r>
-        <w:t xml:space="preserve"> command to </w:t>
-      </w:r>
-      <w:r>
-        <w:rPr>
-          <w:i/>
-        </w:rPr>
-        <w:t xml:space="preserve">any </w:t>
-      </w:r>
-      <w:r>
-        <w:t>object</w:t>
-      </w:r>
-      <w:r>
-        <w:t xml:space="preserve">. This make </w:t>
-      </w:r>
-      <w:r>
-        <w:rPr>
-          <w:i/>
-          <w:iCs/>
-        </w:rPr>
-        <w:t>classless</w:t>
-      </w:r>
-      <w:r>
-        <w:rPr>
-          <w:i/>
-        </w:rPr>
-        <w:t xml:space="preserve"> </w:t>
-      </w:r>
-      <w:r>
-        <w:t xml:space="preserve">stands for </w:t>
-      </w:r>
-      <w:r>
-        <w:rPr>
-          <w:i/>
-        </w:rPr>
-        <w:t>arbitrariness</w:t>
-      </w:r>
-      <w:r>
-        <w:t xml:space="preserve"> again</w:t>
-      </w:r>
-      <w:r>
-        <w:t>.</w:t>
-      </w:r>
-    </w:p>
-    <w:p/>
-    <w:p>
-      <w:pPr>
-        <w:ind w:left="852"/>
-      </w:pPr>
-      <w:r>
-        <w:rPr>
-          <w:noProof/>
-        </w:rPr>
-        <w:drawing>
-          <wp:inline distT="0" distB="0" distL="0" distR="0" wp14:anchorId="03AE0364" wp14:editId="2BAC403F">
-            <wp:extent cx="1637552" cy="1871096"/>
-            <wp:effectExtent l="0" t="0" r="1270" b="0"/>
-            <wp:docPr id="8" name="Picture 8"/>
-            <wp:cNvGraphicFramePr>
-              <a:graphicFrameLocks xmlns:a="http://schemas.openxmlformats.org/drawingml/2006/main" noChangeAspect="1"/>
-            </wp:cNvGraphicFramePr>
-            <a:graphic xmlns:a="http://schemas.openxmlformats.org/drawingml/2006/main">
-              <a:graphicData uri="http://schemas.openxmlformats.org/drawingml/2006/picture">
-                <pic:pic xmlns:pic="http://schemas.openxmlformats.org/drawingml/2006/picture">
-                  <pic:nvPicPr>
-                    <pic:cNvPr id="1" name=""/>
-                    <pic:cNvPicPr/>
-                  </pic:nvPicPr>
-                  <pic:blipFill>
-                    <a:blip r:embed="rId7">
-                      <a:extLst>
-                        <a:ext uri="{BEBA8EAE-BF5A-486C-A8C5-ECC9F3942E4B}">
-                          <a14:imgProps xmlns:a14="http://schemas.microsoft.com/office/drawing/2010/main">
-                            <a14:imgLayer r:embed="rId8">
-                              <a14:imgEffect>
-                                <a14:brightnessContrast bright="-20000"/>
-                              </a14:imgEffect>
-                            </a14:imgLayer>
-                          </a14:imgProps>
-                        </a:ext>
-                      </a:extLst>
-                    </a:blip>
-                    <a:stretch>
-                      <a:fillRect/>
-                    </a:stretch>
-                  </pic:blipFill>
-                  <pic:spPr>
-                    <a:xfrm>
-                      <a:off x="0" y="0"/>
-                      <a:ext cx="1648190" cy="1883252"/>
-                    </a:xfrm>
-                    <a:prstGeom prst="rect">
-                      <a:avLst/>
-                    </a:prstGeom>
-                  </pic:spPr>
-                </pic:pic>
-              </a:graphicData>
-            </a:graphic>
-          </wp:inline>
-        </w:drawing>
-      </w:r>
-    </w:p>
-    <w:p>
-      <w:pPr>
-        <w:pStyle w:val="Heading4"/>
-      </w:pPr>
-      <w:r>
-        <w:t>Diagram Notation</w:t>
-      </w:r>
-    </w:p>
-    <w:p>
-      <w:r>
-        <w:t xml:space="preserve">The Circle notation </w:t>
-      </w:r>
-      <w:r>
-        <w:t xml:space="preserve">might </w:t>
-      </w:r>
-      <w:r>
-        <w:t xml:space="preserve">allow </w:t>
-      </w:r>
-      <w:r>
-        <w:t>a</w:t>
-      </w:r>
-      <w:r>
-        <w:t>ny</w:t>
-      </w:r>
-      <w:r>
-        <w:rPr>
-          <w:color w:val="FF0000"/>
-        </w:rPr>
-        <w:t xml:space="preserve"> </w:t>
-      </w:r>
-      <w:r>
-        <w:t>object</w:t>
-      </w:r>
-      <w:r>
-        <w:t xml:space="preserve"> </w:t>
-      </w:r>
-      <w:r>
-        <w:t xml:space="preserve">symbol </w:t>
-      </w:r>
-      <w:r>
-        <w:t>serve as another object’s class</w:t>
-      </w:r>
-      <w:r>
-        <w:t xml:space="preserve"> or prototype</w:t>
-      </w:r>
-      <w:r>
-        <w:t>.</w:t>
-      </w:r>
-      <w:r>
-        <w:t xml:space="preserve"> </w:t>
-      </w:r>
-      <w:r>
-        <w:t xml:space="preserve">So </w:t>
-      </w:r>
-      <w:r>
-        <w:t xml:space="preserve">in these diagrams </w:t>
-      </w:r>
-      <w:r>
-        <w:t xml:space="preserve">any </w:t>
-      </w:r>
-      <w:r>
-        <w:t>object</w:t>
-      </w:r>
-      <w:r>
-        <w:t xml:space="preserve"> might</w:t>
-      </w:r>
-      <w:r>
-        <w:t xml:space="preserve"> be</w:t>
-      </w:r>
-      <w:r>
-        <w:t xml:space="preserve"> </w:t>
-      </w:r>
-      <w:r>
-        <w:t xml:space="preserve">used as </w:t>
-      </w:r>
-      <w:r>
-        <w:t>a class or</w:t>
-      </w:r>
-      <w:r>
-        <w:t xml:space="preserve"> prototype for another object.</w:t>
-      </w:r>
-    </w:p>
-    <w:p/>
-    <w:p>
-      <w:pPr>
-        <w:ind w:left="852"/>
-      </w:pPr>
-      <w:r>
-        <w:rPr>
-          <w:noProof/>
-        </w:rPr>
-        <w:drawing>
-          <wp:inline distT="0" distB="0" distL="0" distR="0">
-            <wp:extent cx="336550" cy="342900"/>
-            <wp:effectExtent l="0" t="0" r="0" b="0"/>
-            <wp:docPr id="1" name="Picture 1"/>
-            <wp:cNvGraphicFramePr>
-              <a:graphicFrameLocks xmlns:a="http://schemas.openxmlformats.org/drawingml/2006/main" noChangeAspect="1"/>
-            </wp:cNvGraphicFramePr>
-            <a:graphic xmlns:a="http://schemas.openxmlformats.org/drawingml/2006/main">
-              <a:graphicData uri="http://schemas.openxmlformats.org/drawingml/2006/picture">
-                <pic:pic xmlns:pic="http://schemas.openxmlformats.org/drawingml/2006/picture">
-                  <pic:nvPicPr>
-                    <pic:cNvPr id="0" name="Picture 1"/>
-                    <pic:cNvPicPr>
-                      <a:picLocks noChangeAspect="1" noChangeArrowheads="1"/>
-                    </pic:cNvPicPr>
-                  </pic:nvPicPr>
-                  <pic:blipFill>
-                    <a:blip r:embed="rId9">
-                      <a:extLst>
-                        <a:ext uri="{28A0092B-C50C-407E-A947-70E740481C1C}">
-                          <a14:useLocalDpi xmlns:a14="http://schemas.microsoft.com/office/drawing/2010/main" val="0"/>
-                        </a:ext>
-                      </a:extLst>
-                    </a:blip>
-                    <a:srcRect/>
-                    <a:stretch>
-                      <a:fillRect/>
-                    </a:stretch>
-                  </pic:blipFill>
-                  <pic:spPr bwMode="auto">
-                    <a:xfrm>
-                      <a:off x="0" y="0"/>
-                      <a:ext cx="336550" cy="342900"/>
-                    </a:xfrm>
-                    <a:prstGeom prst="rect">
-                      <a:avLst/>
-                    </a:prstGeom>
-                    <a:noFill/>
-                    <a:ln>
-                      <a:noFill/>
-                    </a:ln>
-                  </pic:spPr>
-                </pic:pic>
-              </a:graphicData>
-            </a:graphic>
-          </wp:inline>
-        </w:drawing>
-      </w:r>
-    </w:p>
-    <w:p/>
-    <w:p>
-      <w:r>
-        <w:t>When</w:t>
-      </w:r>
-      <w:r>
-        <w:rPr>
-          <w:color w:val="FF0000"/>
-        </w:rPr>
-        <w:t xml:space="preserve"> </w:t>
-      </w:r>
-      <w:r>
-        <w:t xml:space="preserve">an object </w:t>
-      </w:r>
-      <w:r>
-        <w:t xml:space="preserve">would be used </w:t>
-      </w:r>
-      <w:r>
-        <w:t xml:space="preserve">as another object’s class, </w:t>
-      </w:r>
-      <w:r>
-        <w:t xml:space="preserve">it </w:t>
-      </w:r>
-      <w:r>
-        <w:t xml:space="preserve">might be </w:t>
-      </w:r>
-      <w:r>
-        <w:t>a</w:t>
-      </w:r>
-      <w:r>
-        <w:t xml:space="preserve">n idea to draw </w:t>
-      </w:r>
-      <w:r>
-        <w:t xml:space="preserve">it </w:t>
-      </w:r>
-      <w:r>
-        <w:t xml:space="preserve">out </w:t>
-      </w:r>
-      <w:r>
-        <w:t xml:space="preserve">with </w:t>
-      </w:r>
-      <w:r>
-        <w:t xml:space="preserve">a dashed line. </w:t>
-      </w:r>
-      <w:r>
-        <w:rPr>
-          <w:i/>
-          <w:iCs/>
-        </w:rPr>
-        <w:t>D</w:t>
-      </w:r>
-      <w:r>
-        <w:rPr>
-          <w:i/>
-          <w:iCs/>
-        </w:rPr>
-        <w:t>ashed line</w:t>
-      </w:r>
-      <w:r>
-        <w:rPr>
-          <w:i/>
-          <w:iCs/>
-        </w:rPr>
-        <w:t>s</w:t>
-      </w:r>
-      <w:r>
-        <w:t xml:space="preserve"> </w:t>
-      </w:r>
-      <w:r>
-        <w:t xml:space="preserve">might </w:t>
-      </w:r>
-      <w:r>
-        <w:t>symbolize</w:t>
-      </w:r>
-      <w:r>
-        <w:t xml:space="preserve"> </w:t>
-      </w:r>
-      <w:r>
-        <w:t xml:space="preserve">the concept of </w:t>
-      </w:r>
-      <w:r>
-        <w:rPr>
-          <w:i/>
-          <w:iCs/>
-        </w:rPr>
-        <w:t>class</w:t>
-      </w:r>
-      <w:r>
-        <w:rPr>
-          <w:i/>
-          <w:iCs/>
-        </w:rPr>
-        <w:t>es</w:t>
-      </w:r>
-      <w:r>
-        <w:t>.</w:t>
-      </w:r>
-    </w:p>
-    <w:p/>
-    <w:p>
-      <w:pPr>
-        <w:ind w:left="852"/>
-      </w:pPr>
-      <w:r>
-        <w:rPr>
-          <w:noProof/>
-        </w:rPr>
-        <w:drawing>
-          <wp:inline distT="0" distB="0" distL="0" distR="0">
-            <wp:extent cx="346075" cy="346075"/>
-            <wp:effectExtent l="0" t="0" r="0" b="0"/>
-            <wp:docPr id="2" name="Picture 2"/>
-            <wp:cNvGraphicFramePr>
-              <a:graphicFrameLocks xmlns:a="http://schemas.openxmlformats.org/drawingml/2006/main" noChangeAspect="1"/>
-            </wp:cNvGraphicFramePr>
-            <a:graphic xmlns:a="http://schemas.openxmlformats.org/drawingml/2006/main">
-              <a:graphicData uri="http://schemas.openxmlformats.org/drawingml/2006/picture">
-                <pic:pic xmlns:pic="http://schemas.openxmlformats.org/drawingml/2006/picture">
-                  <pic:nvPicPr>
-                    <pic:cNvPr id="0" name="Picture 2"/>
-                    <pic:cNvPicPr>
-                      <a:picLocks noChangeAspect="1" noChangeArrowheads="1"/>
-                    </pic:cNvPicPr>
-                  </pic:nvPicPr>
-                  <pic:blipFill>
-                    <a:blip r:embed="rId10">
-                      <a:extLst>
-                        <a:ext uri="{28A0092B-C50C-407E-A947-70E740481C1C}">
-                          <a14:useLocalDpi xmlns:a14="http://schemas.microsoft.com/office/drawing/2010/main" val="0"/>
-                        </a:ext>
-                      </a:extLst>
-                    </a:blip>
-                    <a:srcRect/>
-                    <a:stretch>
-                      <a:fillRect/>
-                    </a:stretch>
-                  </pic:blipFill>
-                  <pic:spPr bwMode="auto">
-                    <a:xfrm>
-                      <a:off x="0" y="0"/>
-                      <a:ext cx="346075" cy="346075"/>
-                    </a:xfrm>
-                    <a:prstGeom prst="rect">
-                      <a:avLst/>
-                    </a:prstGeom>
-                    <a:noFill/>
-                    <a:ln>
-                      <a:noFill/>
-                    </a:ln>
-                  </pic:spPr>
-                </pic:pic>
-              </a:graphicData>
-            </a:graphic>
-          </wp:inline>
-        </w:drawing>
-      </w:r>
-    </w:p>
-    <w:p/>
-    <w:p>
-      <w:r>
-        <w:t xml:space="preserve">In </w:t>
-      </w:r>
-      <w:r>
-        <w:t xml:space="preserve">these </w:t>
-      </w:r>
-      <w:r>
-        <w:t>diagram</w:t>
-      </w:r>
-      <w:r>
-        <w:t>s</w:t>
-      </w:r>
-      <w:r>
-        <w:t xml:space="preserve"> class</w:t>
-      </w:r>
-      <w:r>
-        <w:t>es</w:t>
-      </w:r>
-      <w:r>
-        <w:t xml:space="preserve"> might </w:t>
-      </w:r>
-      <w:r>
-        <w:t xml:space="preserve">usually </w:t>
-      </w:r>
-      <w:r>
-        <w:t>look like that.</w:t>
-      </w:r>
-    </w:p>
-    <w:p/>
-    <w:p>
-      <w:r>
-        <w:t xml:space="preserve">It may be an idea that if </w:t>
-      </w:r>
-      <w:r>
-        <w:t>a</w:t>
-      </w:r>
-      <w:r>
-        <w:t xml:space="preserve"> symbol</w:t>
-      </w:r>
-      <w:r>
-        <w:t xml:space="preserve"> </w:t>
-      </w:r>
-      <w:r>
-        <w:t>serves</w:t>
-      </w:r>
-      <w:r>
-        <w:t xml:space="preserve"> as another object’s class, </w:t>
-      </w:r>
-      <w:r>
-        <w:t xml:space="preserve">but also </w:t>
-      </w:r>
-      <w:r>
-        <w:t xml:space="preserve">is </w:t>
-      </w:r>
-      <w:r>
-        <w:t xml:space="preserve">referenced as an object, </w:t>
-      </w:r>
-      <w:r>
-        <w:t>the</w:t>
-      </w:r>
-      <w:r>
-        <w:t xml:space="preserve"> </w:t>
-      </w:r>
-      <w:r>
-        <w:t xml:space="preserve">symbol </w:t>
-      </w:r>
-      <w:r>
-        <w:t xml:space="preserve">would </w:t>
-      </w:r>
-      <w:r>
-        <w:t>get a</w:t>
-      </w:r>
-      <w:r>
-        <w:t xml:space="preserve"> double border</w:t>
-      </w:r>
-      <w:r>
-        <w:t xml:space="preserve"> to maybe</w:t>
-      </w:r>
-      <w:r>
-        <w:t xml:space="preserve"> </w:t>
-      </w:r>
-      <w:r>
-        <w:t xml:space="preserve">indicate </w:t>
-      </w:r>
-      <w:r>
-        <w:t>its dual</w:t>
-      </w:r>
-      <w:r>
-        <w:t xml:space="preserve"> role</w:t>
-      </w:r>
-      <w:r>
-        <w:t xml:space="preserve"> </w:t>
-      </w:r>
-      <w:r>
-        <w:t xml:space="preserve">as </w:t>
-      </w:r>
-      <w:r>
-        <w:t>both</w:t>
-      </w:r>
-      <w:r>
-        <w:rPr>
-          <w:color w:val="FF0000"/>
-        </w:rPr>
-        <w:t xml:space="preserve"> </w:t>
-      </w:r>
-      <w:r>
-        <w:t>an object and a class.</w:t>
-      </w:r>
-    </w:p>
-    <w:p/>
-    <w:p>
-      <w:pPr>
-        <w:ind w:left="852"/>
-      </w:pPr>
-      <w:r>
-        <w:rPr>
-          <w:noProof/>
-        </w:rPr>
-        <w:drawing>
-          <wp:inline distT="0" distB="0" distL="0" distR="0">
-            <wp:extent cx="404495" cy="404495"/>
-            <wp:effectExtent l="0" t="0" r="0" b="0"/>
-            <wp:docPr id="3" name="Picture 3"/>
-            <wp:cNvGraphicFramePr>
-              <a:graphicFrameLocks xmlns:a="http://schemas.openxmlformats.org/drawingml/2006/main" noChangeAspect="1"/>
-            </wp:cNvGraphicFramePr>
-            <a:graphic xmlns:a="http://schemas.openxmlformats.org/drawingml/2006/main">
-              <a:graphicData uri="http://schemas.openxmlformats.org/drawingml/2006/picture">
-                <pic:pic xmlns:pic="http://schemas.openxmlformats.org/drawingml/2006/picture">
-                  <pic:nvPicPr>
-                    <pic:cNvPr id="0" name="Picture 3"/>
-                    <pic:cNvPicPr>
-                      <a:picLocks noChangeAspect="1" noChangeArrowheads="1"/>
-                    </pic:cNvPicPr>
-                  </pic:nvPicPr>
-                  <pic:blipFill>
-                    <a:blip r:embed="rId11">
-                      <a:extLst>
-                        <a:ext uri="{28A0092B-C50C-407E-A947-70E740481C1C}">
-                          <a14:useLocalDpi xmlns:a14="http://schemas.microsoft.com/office/drawing/2010/main" val="0"/>
-                        </a:ext>
-                      </a:extLst>
-                    </a:blip>
-                    <a:srcRect/>
-                    <a:stretch>
-                      <a:fillRect/>
-                    </a:stretch>
-                  </pic:blipFill>
-                  <pic:spPr bwMode="auto">
-                    <a:xfrm>
-                      <a:off x="0" y="0"/>
-                      <a:ext cx="404495" cy="404495"/>
-                    </a:xfrm>
-                    <a:prstGeom prst="rect">
-                      <a:avLst/>
-                    </a:prstGeom>
-                    <a:noFill/>
-                    <a:ln>
-                      <a:noFill/>
-                    </a:ln>
-                  </pic:spPr>
-                </pic:pic>
-              </a:graphicData>
-            </a:graphic>
-          </wp:inline>
-        </w:drawing>
-      </w:r>
-    </w:p>
-    <w:p/>
-    <w:p>
-      <w:r>
-        <w:t>But perhaps just a dashed border is more appropriate after all, since its primary role seems to be a class</w:t>
-      </w:r>
-      <w:r>
-        <w:t>.</w:t>
-      </w:r>
-      <w:r>
-        <w:t xml:space="preserve"> </w:t>
-      </w:r>
-      <w:r>
-        <w:t>I</w:t>
-      </w:r>
-      <w:r>
-        <w:t>t</w:t>
-      </w:r>
-      <w:r>
-        <w:t xml:space="preserve"> might be </w:t>
-      </w:r>
-      <w:r>
-        <w:t xml:space="preserve">a class, </w:t>
-      </w:r>
-      <w:r>
-        <w:t>but</w:t>
-      </w:r>
-      <w:r>
-        <w:rPr>
-          <w:color w:val="FF0000"/>
-        </w:rPr>
-        <w:t xml:space="preserve"> </w:t>
-      </w:r>
-      <w:r>
-        <w:t>there</w:t>
-      </w:r>
-      <w:r>
-        <w:t xml:space="preserve"> might also be </w:t>
-      </w:r>
-      <w:r>
-        <w:rPr>
-          <w:i/>
-        </w:rPr>
-        <w:t xml:space="preserve">references </w:t>
-      </w:r>
-      <w:r>
-        <w:t>to</w:t>
-      </w:r>
-      <w:r>
-        <w:t xml:space="preserve"> that</w:t>
-      </w:r>
-      <w:r>
-        <w:t xml:space="preserve"> class (</w:t>
-      </w:r>
-      <w:r>
-        <w:t xml:space="preserve">which might be </w:t>
-      </w:r>
-      <w:r>
-        <w:t xml:space="preserve">established </w:t>
-      </w:r>
-      <w:r>
-        <w:t xml:space="preserve">with an object redirection to </w:t>
-      </w:r>
-      <w:r>
-        <w:t xml:space="preserve">that </w:t>
-      </w:r>
-      <w:r>
-        <w:t>class).</w:t>
-      </w:r>
-    </w:p>
-    <w:p>
-      <w:pPr>
-        <w:pStyle w:val="Heading3"/>
-      </w:pPr>
-      <w:r>
-        <w:t xml:space="preserve">Class </w:t>
-      </w:r>
-      <w:r>
-        <w:t>Redirection</w:t>
-      </w:r>
-    </w:p>
-    <w:p>
-      <w:r>
-        <w:t>An object’s</w:t>
-      </w:r>
-      <w:r>
-        <w:t xml:space="preserve"> pointing out its class</w:t>
-      </w:r>
-      <w:r>
-        <w:t>,</w:t>
-      </w:r>
-      <w:r>
-        <w:t xml:space="preserve"> might be </w:t>
-      </w:r>
-      <w:r>
-        <w:t xml:space="preserve">called a class </w:t>
-      </w:r>
-      <w:r>
-        <w:t>redirections</w:t>
-      </w:r>
-      <w:r>
-        <w:t>.</w:t>
-      </w:r>
-    </w:p>
-    <w:p/>
-    <w:p>
-      <w:r>
-        <w:t>It</w:t>
-      </w:r>
-      <w:r>
-        <w:t xml:space="preserve"> might be</w:t>
-      </w:r>
-      <w:r>
-        <w:t xml:space="preserve"> expressed in a diagram by connecting an object symbol to its class with a dashed line:</w:t>
-      </w:r>
-    </w:p>
-    <w:p/>
-    <w:p>
-      <w:pPr>
-        <w:ind w:left="852"/>
-      </w:pPr>
-      <w:r>
-        <w:rPr>
-          <w:noProof/>
-        </w:rPr>
-        <w:drawing>
-          <wp:inline distT="0" distB="0" distL="0" distR="0" wp14:anchorId="39397A8A" wp14:editId="6D1EE44F">
+          <wp:inline distT="0" distB="0" distL="0" distR="0" wp14:anchorId="57978132" wp14:editId="6A443D8B">
             <wp:extent cx="1192530" cy="422910"/>
             <wp:effectExtent l="0" t="0" r="7620" b="0"/>
             <wp:docPr id="4" name="Picture 4"/>
@@ -1745,11 +443,11 @@
                     </pic:cNvPicPr>
                   </pic:nvPicPr>
                   <pic:blipFill>
-                    <a:blip r:embed="rId12">
+                    <a:blip r:embed="rId5">
                       <a:extLst>
                         <a:ext uri="{BEBA8EAE-BF5A-486C-A8C5-ECC9F3942E4B}">
                           <a14:imgProps xmlns:a14="http://schemas.microsoft.com/office/drawing/2010/main">
-                            <a14:imgLayer r:embed="rId13">
+                            <a14:imgLayer r:embed="rId6">
                               <a14:imgEffect>
                                 <a14:brightnessContrast bright="40000" contrast="40000"/>
                               </a14:imgEffect>
@@ -1798,25 +496,835 @@
         <w:t>the</w:t>
       </w:r>
       <w:r>
-        <w:t xml:space="preserve"> left</w:t>
-      </w:r>
-      <w:r>
-        <w:t xml:space="preserve"> </w:t>
-      </w:r>
-      <w:r>
-        <w:t xml:space="preserve">might then </w:t>
-      </w:r>
-      <w:r>
-        <w:t>have the</w:t>
-      </w:r>
-      <w:r>
-        <w:t xml:space="preserve"> class on </w:t>
+        <w:t xml:space="preserve"> left might then have the class on </w:t>
       </w:r>
       <w:r>
         <w:t>the</w:t>
       </w:r>
       <w:r>
         <w:t xml:space="preserve"> right.</w:t>
+      </w:r>
+    </w:p>
+    <w:p>
+      <w:pPr>
+        <w:pStyle w:val="Heading4"/>
+      </w:pPr>
+      <w:r>
+        <w:t>Using an Object as a Class</w:t>
+      </w:r>
+    </w:p>
+    <w:p>
+      <w:r>
+        <w:t xml:space="preserve">Perhaps it is common that an object would be </w:t>
+      </w:r>
+      <w:r>
+        <w:t>fixed</w:t>
+      </w:r>
+      <w:r>
+        <w:rPr>
+          <w:color w:val="FF0000"/>
+        </w:rPr>
+        <w:t xml:space="preserve"> </w:t>
+      </w:r>
+      <w:r>
+        <w:t>in its role as a prototype or class. But t</w:t>
+      </w:r>
+      <w:r>
+        <w:t>he Circle notation would allow any</w:t>
+      </w:r>
+      <w:r>
+        <w:rPr>
+          <w:color w:val="FF0000"/>
+        </w:rPr>
+        <w:t xml:space="preserve"> </w:t>
+      </w:r>
+      <w:r>
+        <w:t xml:space="preserve">object to serve as a class or prototype for another object. </w:t>
+      </w:r>
+    </w:p>
+    <w:p>
+      <w:pPr>
+        <w:pStyle w:val="Heading4"/>
+      </w:pPr>
+      <w:r>
+        <w:t>Using a Class Like an Object</w:t>
+      </w:r>
+    </w:p>
+    <w:p>
+      <w:pPr>
+        <w:ind w:firstLine="1"/>
+      </w:pPr>
+      <w:r>
+        <w:t>A</w:t>
+      </w:r>
+      <w:r>
+        <w:t xml:space="preserve">llowing object references to </w:t>
+      </w:r>
+      <w:r>
+        <w:t>a class</w:t>
+      </w:r>
+      <w:r>
+        <w:t xml:space="preserve">, would make it possible to reference a type </w:t>
+      </w:r>
+      <w:r>
+        <w:t xml:space="preserve">like you could </w:t>
+      </w:r>
+      <w:r>
+        <w:t>an object.</w:t>
+      </w:r>
+    </w:p>
+    <w:p>
+      <w:pPr>
+        <w:pStyle w:val="Heading4"/>
+      </w:pPr>
+      <w:r>
+        <w:t>Object Reference with a Class</w:t>
+      </w:r>
+    </w:p>
+    <w:p>
+      <w:r>
+        <w:t xml:space="preserve">Because next to an </w:t>
+      </w:r>
+      <w:r>
+        <w:rPr>
+          <w:i/>
+          <w:iCs/>
+        </w:rPr>
+        <w:t>object</w:t>
+      </w:r>
+      <w:r>
+        <w:t xml:space="preserve"> having a class, an </w:t>
+      </w:r>
+      <w:r>
+        <w:rPr>
+          <w:i/>
+          <w:iCs/>
+        </w:rPr>
+        <w:t>object reference</w:t>
+      </w:r>
+      <w:r>
+        <w:rPr>
+          <w:i/>
+          <w:iCs/>
+        </w:rPr>
+        <w:t xml:space="preserve"> </w:t>
+      </w:r>
+      <w:r>
+        <w:t>might</w:t>
+      </w:r>
+      <w:r>
+        <w:t xml:space="preserve"> also have a class.</w:t>
+      </w:r>
+      <w:r>
+        <w:t xml:space="preserve"> If it does, only objects of that class might be assigned to it.</w:t>
+      </w:r>
+    </w:p>
+    <w:p>
+      <w:pPr>
+        <w:pStyle w:val="Heading4"/>
+      </w:pPr>
+      <w:r>
+        <w:t>Object Reference without a Class</w:t>
+      </w:r>
+    </w:p>
+    <w:p>
+      <w:r>
+        <w:t xml:space="preserve">When </w:t>
+      </w:r>
+      <w:r>
+        <w:t>an object reference</w:t>
+      </w:r>
+      <w:r>
+        <w:t xml:space="preserve"> would</w:t>
+      </w:r>
+      <w:r>
+        <w:t xml:space="preserve"> </w:t>
+      </w:r>
+      <w:r>
+        <w:t>not</w:t>
+      </w:r>
+      <w:r>
+        <w:rPr>
+          <w:color w:val="FF0000"/>
+        </w:rPr>
+        <w:t xml:space="preserve"> </w:t>
+      </w:r>
+      <w:r>
+        <w:t xml:space="preserve">have a class, </w:t>
+      </w:r>
+      <w:r>
+        <w:t xml:space="preserve">this might stand for its being able to point to </w:t>
+      </w:r>
+      <w:r>
+        <w:rPr>
+          <w:i/>
+          <w:iCs/>
+        </w:rPr>
+        <w:t>any</w:t>
+      </w:r>
+      <w:r>
+        <w:t xml:space="preserve"> object.</w:t>
+      </w:r>
+    </w:p>
+    <w:p>
+      <w:pPr>
+        <w:pStyle w:val="Heading4"/>
+      </w:pPr>
+      <w:r>
+        <w:t>No Class != Defines its own Class</w:t>
+      </w:r>
+    </w:p>
+    <w:p>
+      <w:r>
+        <w:t xml:space="preserve">Formerly something might have been unclear. Objects might all be usable as classes. This might make it tempting to think of an object </w:t>
+      </w:r>
+      <w:r>
+        <w:rPr>
+          <w:i/>
+          <w:iCs/>
+        </w:rPr>
+        <w:t>without</w:t>
+      </w:r>
+      <w:r>
+        <w:t xml:space="preserve"> a class would define </w:t>
+      </w:r>
+      <w:r>
+        <w:rPr>
+          <w:i/>
+          <w:iCs/>
+        </w:rPr>
+        <w:t>its</w:t>
+      </w:r>
+      <w:r>
+        <w:t xml:space="preserve"> </w:t>
+      </w:r>
+      <w:r>
+        <w:rPr>
+          <w:i/>
+          <w:iCs/>
+        </w:rPr>
+        <w:t>own</w:t>
+      </w:r>
+      <w:r>
+        <w:t xml:space="preserve"> class. Instead, it might be handy to not think of it that way, but think of it as object without a class simply not having a class. Having no class might stand for arbitrariness.</w:t>
+      </w:r>
+    </w:p>
+    <w:p/>
+    <w:p>
+      <w:r>
+        <w:t xml:space="preserve">There might be examples where it could </w:t>
+      </w:r>
+      <w:r>
+        <w:t xml:space="preserve">be less fortunate </w:t>
+      </w:r>
+      <w:r>
+        <w:t>to not think about it that way.</w:t>
+      </w:r>
+    </w:p>
+    <w:p>
+      <w:pPr>
+        <w:pStyle w:val="Heading4"/>
+      </w:pPr>
+      <w:r>
+        <w:t xml:space="preserve">Object Reference </w:t>
+      </w:r>
+      <w:r>
+        <w:t xml:space="preserve">would </w:t>
+      </w:r>
+      <w:r>
+        <w:t>d</w:t>
+      </w:r>
+      <w:r>
+        <w:t>efin</w:t>
+      </w:r>
+      <w:r>
+        <w:t>e</w:t>
+      </w:r>
+      <w:r>
+        <w:t xml:space="preserve"> its Own Class?</w:t>
+      </w:r>
+    </w:p>
+    <w:p>
+      <w:r>
+        <w:t xml:space="preserve">There may be other </w:t>
+      </w:r>
+      <w:proofErr w:type="spellStart"/>
+      <w:r>
+        <w:t>exampels</w:t>
+      </w:r>
+      <w:proofErr w:type="spellEnd"/>
+      <w:r>
+        <w:t>, but i</w:t>
+      </w:r>
+      <w:r>
+        <w:t xml:space="preserve">t might be unfortunate to think of </w:t>
+      </w:r>
+      <w:r>
+        <w:t xml:space="preserve">an </w:t>
+      </w:r>
+      <w:r>
+        <w:rPr>
+          <w:i/>
+          <w:iCs/>
+        </w:rPr>
+        <w:t>object reference</w:t>
+      </w:r>
+      <w:r>
+        <w:t xml:space="preserve"> </w:t>
+      </w:r>
+      <w:r>
+        <w:t xml:space="preserve">as defining its own class, </w:t>
+      </w:r>
+      <w:r>
+        <w:t>because then the object reference could only poi</w:t>
+      </w:r>
+      <w:bookmarkStart w:id="0" w:name="_GoBack"/>
+      <w:bookmarkEnd w:id="0"/>
+      <w:r>
+        <w:t>nt to … itself</w:t>
+      </w:r>
+      <w:r>
+        <w:t>?</w:t>
+      </w:r>
+      <w:r>
+        <w:t xml:space="preserve"> </w:t>
+      </w:r>
+    </w:p>
+    <w:p>
+      <w:pPr>
+        <w:pStyle w:val="Heading4"/>
+      </w:pPr>
+      <w:r>
+        <w:t>Diagram Notation</w:t>
+      </w:r>
+    </w:p>
+    <w:p>
+      <w:r>
+        <w:t xml:space="preserve">The Circle notation </w:t>
+      </w:r>
+      <w:r>
+        <w:t xml:space="preserve">might </w:t>
+      </w:r>
+      <w:r>
+        <w:t xml:space="preserve">allow </w:t>
+      </w:r>
+      <w:r>
+        <w:t>a</w:t>
+      </w:r>
+      <w:r>
+        <w:t>ny</w:t>
+      </w:r>
+      <w:r>
+        <w:rPr>
+          <w:color w:val="FF0000"/>
+        </w:rPr>
+        <w:t xml:space="preserve"> </w:t>
+      </w:r>
+      <w:r>
+        <w:t>object</w:t>
+      </w:r>
+      <w:r>
+        <w:t xml:space="preserve"> </w:t>
+      </w:r>
+      <w:r>
+        <w:t xml:space="preserve">symbol </w:t>
+      </w:r>
+      <w:r>
+        <w:t>serve as another object’s class</w:t>
+      </w:r>
+      <w:r>
+        <w:t xml:space="preserve"> or prototype</w:t>
+      </w:r>
+      <w:r>
+        <w:t>.</w:t>
+      </w:r>
+      <w:r>
+        <w:t xml:space="preserve"> </w:t>
+      </w:r>
+      <w:r>
+        <w:t xml:space="preserve">So </w:t>
+      </w:r>
+      <w:r>
+        <w:t xml:space="preserve">in these diagrams </w:t>
+      </w:r>
+      <w:r>
+        <w:t xml:space="preserve">any </w:t>
+      </w:r>
+      <w:r>
+        <w:t>object</w:t>
+      </w:r>
+      <w:r>
+        <w:t xml:space="preserve"> might</w:t>
+      </w:r>
+      <w:r>
+        <w:t xml:space="preserve"> be</w:t>
+      </w:r>
+      <w:r>
+        <w:t xml:space="preserve"> </w:t>
+      </w:r>
+      <w:r>
+        <w:t xml:space="preserve">used as </w:t>
+      </w:r>
+      <w:r>
+        <w:t>a class or</w:t>
+      </w:r>
+      <w:r>
+        <w:t xml:space="preserve"> prototype for another object.</w:t>
+      </w:r>
+    </w:p>
+    <w:p/>
+    <w:p>
+      <w:pPr>
+        <w:ind w:left="852"/>
+      </w:pPr>
+      <w:r>
+        <w:rPr>
+          <w:noProof/>
+        </w:rPr>
+        <w:drawing>
+          <wp:inline distT="0" distB="0" distL="0" distR="0">
+            <wp:extent cx="336550" cy="342900"/>
+            <wp:effectExtent l="0" t="0" r="0" b="0"/>
+            <wp:docPr id="1" name="Picture 1"/>
+            <wp:cNvGraphicFramePr>
+              <a:graphicFrameLocks xmlns:a="http://schemas.openxmlformats.org/drawingml/2006/main" noChangeAspect="1"/>
+            </wp:cNvGraphicFramePr>
+            <a:graphic xmlns:a="http://schemas.openxmlformats.org/drawingml/2006/main">
+              <a:graphicData uri="http://schemas.openxmlformats.org/drawingml/2006/picture">
+                <pic:pic xmlns:pic="http://schemas.openxmlformats.org/drawingml/2006/picture">
+                  <pic:nvPicPr>
+                    <pic:cNvPr id="0" name="Picture 1"/>
+                    <pic:cNvPicPr>
+                      <a:picLocks noChangeAspect="1" noChangeArrowheads="1"/>
+                    </pic:cNvPicPr>
+                  </pic:nvPicPr>
+                  <pic:blipFill>
+                    <a:blip r:embed="rId7">
+                      <a:extLst>
+                        <a:ext uri="{28A0092B-C50C-407E-A947-70E740481C1C}">
+                          <a14:useLocalDpi xmlns:a14="http://schemas.microsoft.com/office/drawing/2010/main" val="0"/>
+                        </a:ext>
+                      </a:extLst>
+                    </a:blip>
+                    <a:srcRect/>
+                    <a:stretch>
+                      <a:fillRect/>
+                    </a:stretch>
+                  </pic:blipFill>
+                  <pic:spPr bwMode="auto">
+                    <a:xfrm>
+                      <a:off x="0" y="0"/>
+                      <a:ext cx="336550" cy="342900"/>
+                    </a:xfrm>
+                    <a:prstGeom prst="rect">
+                      <a:avLst/>
+                    </a:prstGeom>
+                    <a:noFill/>
+                    <a:ln>
+                      <a:noFill/>
+                    </a:ln>
+                  </pic:spPr>
+                </pic:pic>
+              </a:graphicData>
+            </a:graphic>
+          </wp:inline>
+        </w:drawing>
+      </w:r>
+    </w:p>
+    <w:p/>
+    <w:p>
+      <w:r>
+        <w:t>When</w:t>
+      </w:r>
+      <w:r>
+        <w:rPr>
+          <w:color w:val="FF0000"/>
+        </w:rPr>
+        <w:t xml:space="preserve"> </w:t>
+      </w:r>
+      <w:r>
+        <w:t xml:space="preserve">an object </w:t>
+      </w:r>
+      <w:r>
+        <w:t xml:space="preserve">would be used </w:t>
+      </w:r>
+      <w:r>
+        <w:t xml:space="preserve">as another object’s class, </w:t>
+      </w:r>
+      <w:r>
+        <w:t xml:space="preserve">it </w:t>
+      </w:r>
+      <w:r>
+        <w:t xml:space="preserve">might be </w:t>
+      </w:r>
+      <w:r>
+        <w:t>a</w:t>
+      </w:r>
+      <w:r>
+        <w:t xml:space="preserve">n idea to draw </w:t>
+      </w:r>
+      <w:r>
+        <w:t xml:space="preserve">it </w:t>
+      </w:r>
+      <w:r>
+        <w:t xml:space="preserve">out </w:t>
+      </w:r>
+      <w:r>
+        <w:t xml:space="preserve">with </w:t>
+      </w:r>
+      <w:r>
+        <w:t xml:space="preserve">a dashed line. </w:t>
+      </w:r>
+      <w:r>
+        <w:rPr>
+          <w:i/>
+          <w:iCs/>
+        </w:rPr>
+        <w:t>D</w:t>
+      </w:r>
+      <w:r>
+        <w:rPr>
+          <w:i/>
+          <w:iCs/>
+        </w:rPr>
+        <w:t>ashed line</w:t>
+      </w:r>
+      <w:r>
+        <w:rPr>
+          <w:i/>
+          <w:iCs/>
+        </w:rPr>
+        <w:t>s</w:t>
+      </w:r>
+      <w:r>
+        <w:t xml:space="preserve"> </w:t>
+      </w:r>
+      <w:r>
+        <w:t xml:space="preserve">might </w:t>
+      </w:r>
+      <w:r>
+        <w:t>symbolize</w:t>
+      </w:r>
+      <w:r>
+        <w:t xml:space="preserve"> </w:t>
+      </w:r>
+      <w:r>
+        <w:t xml:space="preserve">the concept of </w:t>
+      </w:r>
+      <w:r>
+        <w:rPr>
+          <w:i/>
+          <w:iCs/>
+        </w:rPr>
+        <w:t>class</w:t>
+      </w:r>
+      <w:r>
+        <w:rPr>
+          <w:i/>
+          <w:iCs/>
+        </w:rPr>
+        <w:t>es</w:t>
+      </w:r>
+      <w:r>
+        <w:t>.</w:t>
+      </w:r>
+    </w:p>
+    <w:p/>
+    <w:p>
+      <w:pPr>
+        <w:ind w:left="852"/>
+      </w:pPr>
+      <w:r>
+        <w:rPr>
+          <w:noProof/>
+        </w:rPr>
+        <w:drawing>
+          <wp:inline distT="0" distB="0" distL="0" distR="0">
+            <wp:extent cx="346075" cy="346075"/>
+            <wp:effectExtent l="0" t="0" r="0" b="0"/>
+            <wp:docPr id="2" name="Picture 2"/>
+            <wp:cNvGraphicFramePr>
+              <a:graphicFrameLocks xmlns:a="http://schemas.openxmlformats.org/drawingml/2006/main" noChangeAspect="1"/>
+            </wp:cNvGraphicFramePr>
+            <a:graphic xmlns:a="http://schemas.openxmlformats.org/drawingml/2006/main">
+              <a:graphicData uri="http://schemas.openxmlformats.org/drawingml/2006/picture">
+                <pic:pic xmlns:pic="http://schemas.openxmlformats.org/drawingml/2006/picture">
+                  <pic:nvPicPr>
+                    <pic:cNvPr id="0" name="Picture 2"/>
+                    <pic:cNvPicPr>
+                      <a:picLocks noChangeAspect="1" noChangeArrowheads="1"/>
+                    </pic:cNvPicPr>
+                  </pic:nvPicPr>
+                  <pic:blipFill>
+                    <a:blip r:embed="rId8">
+                      <a:extLst>
+                        <a:ext uri="{28A0092B-C50C-407E-A947-70E740481C1C}">
+                          <a14:useLocalDpi xmlns:a14="http://schemas.microsoft.com/office/drawing/2010/main" val="0"/>
+                        </a:ext>
+                      </a:extLst>
+                    </a:blip>
+                    <a:srcRect/>
+                    <a:stretch>
+                      <a:fillRect/>
+                    </a:stretch>
+                  </pic:blipFill>
+                  <pic:spPr bwMode="auto">
+                    <a:xfrm>
+                      <a:off x="0" y="0"/>
+                      <a:ext cx="346075" cy="346075"/>
+                    </a:xfrm>
+                    <a:prstGeom prst="rect">
+                      <a:avLst/>
+                    </a:prstGeom>
+                    <a:noFill/>
+                    <a:ln>
+                      <a:noFill/>
+                    </a:ln>
+                  </pic:spPr>
+                </pic:pic>
+              </a:graphicData>
+            </a:graphic>
+          </wp:inline>
+        </w:drawing>
+      </w:r>
+    </w:p>
+    <w:p/>
+    <w:p>
+      <w:r>
+        <w:t xml:space="preserve">In </w:t>
+      </w:r>
+      <w:r>
+        <w:t xml:space="preserve">these </w:t>
+      </w:r>
+      <w:r>
+        <w:t>diagram</w:t>
+      </w:r>
+      <w:r>
+        <w:t>s</w:t>
+      </w:r>
+      <w:r>
+        <w:t xml:space="preserve"> class</w:t>
+      </w:r>
+      <w:r>
+        <w:t>es</w:t>
+      </w:r>
+      <w:r>
+        <w:t xml:space="preserve"> might </w:t>
+      </w:r>
+      <w:r>
+        <w:t xml:space="preserve">usually </w:t>
+      </w:r>
+      <w:r>
+        <w:t>look like that.</w:t>
+      </w:r>
+    </w:p>
+    <w:p/>
+    <w:p>
+      <w:r>
+        <w:t xml:space="preserve">It may be an idea that if </w:t>
+      </w:r>
+      <w:r>
+        <w:t>a</w:t>
+      </w:r>
+      <w:r>
+        <w:t xml:space="preserve"> symbol</w:t>
+      </w:r>
+      <w:r>
+        <w:t xml:space="preserve"> </w:t>
+      </w:r>
+      <w:r>
+        <w:t>serves</w:t>
+      </w:r>
+      <w:r>
+        <w:t xml:space="preserve"> as another object’s class, </w:t>
+      </w:r>
+      <w:r>
+        <w:t xml:space="preserve">but also </w:t>
+      </w:r>
+      <w:r>
+        <w:t xml:space="preserve">is </w:t>
+      </w:r>
+      <w:r>
+        <w:t xml:space="preserve">referenced as an object, </w:t>
+      </w:r>
+      <w:r>
+        <w:t>the</w:t>
+      </w:r>
+      <w:r>
+        <w:t xml:space="preserve"> </w:t>
+      </w:r>
+      <w:r>
+        <w:t xml:space="preserve">symbol </w:t>
+      </w:r>
+      <w:r>
+        <w:t xml:space="preserve">would </w:t>
+      </w:r>
+      <w:r>
+        <w:t>get a</w:t>
+      </w:r>
+      <w:r>
+        <w:t xml:space="preserve"> double border</w:t>
+      </w:r>
+      <w:r>
+        <w:t xml:space="preserve"> to maybe</w:t>
+      </w:r>
+      <w:r>
+        <w:t xml:space="preserve"> </w:t>
+      </w:r>
+      <w:r>
+        <w:t xml:space="preserve">indicate </w:t>
+      </w:r>
+      <w:r>
+        <w:t>its dual</w:t>
+      </w:r>
+      <w:r>
+        <w:t xml:space="preserve"> role</w:t>
+      </w:r>
+      <w:r>
+        <w:t xml:space="preserve"> </w:t>
+      </w:r>
+      <w:r>
+        <w:t xml:space="preserve">as </w:t>
+      </w:r>
+      <w:r>
+        <w:t>both</w:t>
+      </w:r>
+      <w:r>
+        <w:rPr>
+          <w:color w:val="FF0000"/>
+        </w:rPr>
+        <w:t xml:space="preserve"> </w:t>
+      </w:r>
+      <w:r>
+        <w:t>an object and a class.</w:t>
+      </w:r>
+    </w:p>
+    <w:p/>
+    <w:p>
+      <w:pPr>
+        <w:ind w:left="852"/>
+      </w:pPr>
+      <w:r>
+        <w:rPr>
+          <w:noProof/>
+        </w:rPr>
+        <w:drawing>
+          <wp:inline distT="0" distB="0" distL="0" distR="0">
+            <wp:extent cx="404495" cy="404495"/>
+            <wp:effectExtent l="0" t="0" r="0" b="0"/>
+            <wp:docPr id="3" name="Picture 3"/>
+            <wp:cNvGraphicFramePr>
+              <a:graphicFrameLocks xmlns:a="http://schemas.openxmlformats.org/drawingml/2006/main" noChangeAspect="1"/>
+            </wp:cNvGraphicFramePr>
+            <a:graphic xmlns:a="http://schemas.openxmlformats.org/drawingml/2006/main">
+              <a:graphicData uri="http://schemas.openxmlformats.org/drawingml/2006/picture">
+                <pic:pic xmlns:pic="http://schemas.openxmlformats.org/drawingml/2006/picture">
+                  <pic:nvPicPr>
+                    <pic:cNvPr id="0" name="Picture 3"/>
+                    <pic:cNvPicPr>
+                      <a:picLocks noChangeAspect="1" noChangeArrowheads="1"/>
+                    </pic:cNvPicPr>
+                  </pic:nvPicPr>
+                  <pic:blipFill>
+                    <a:blip r:embed="rId9">
+                      <a:extLst>
+                        <a:ext uri="{28A0092B-C50C-407E-A947-70E740481C1C}">
+                          <a14:useLocalDpi xmlns:a14="http://schemas.microsoft.com/office/drawing/2010/main" val="0"/>
+                        </a:ext>
+                      </a:extLst>
+                    </a:blip>
+                    <a:srcRect/>
+                    <a:stretch>
+                      <a:fillRect/>
+                    </a:stretch>
+                  </pic:blipFill>
+                  <pic:spPr bwMode="auto">
+                    <a:xfrm>
+                      <a:off x="0" y="0"/>
+                      <a:ext cx="404495" cy="404495"/>
+                    </a:xfrm>
+                    <a:prstGeom prst="rect">
+                      <a:avLst/>
+                    </a:prstGeom>
+                    <a:noFill/>
+                    <a:ln>
+                      <a:noFill/>
+                    </a:ln>
+                  </pic:spPr>
+                </pic:pic>
+              </a:graphicData>
+            </a:graphic>
+          </wp:inline>
+        </w:drawing>
+      </w:r>
+    </w:p>
+    <w:p/>
+    <w:p>
+      <w:r>
+        <w:t>But perhaps just a dashed border is more appropriate after all, since its primary role seems to be a class</w:t>
+      </w:r>
+      <w:r>
+        <w:t>.</w:t>
+      </w:r>
+      <w:r>
+        <w:t xml:space="preserve"> </w:t>
+      </w:r>
+      <w:r>
+        <w:t>I</w:t>
+      </w:r>
+      <w:r>
+        <w:t>t</w:t>
+      </w:r>
+      <w:r>
+        <w:t xml:space="preserve"> might be </w:t>
+      </w:r>
+      <w:r>
+        <w:t xml:space="preserve">a class, </w:t>
+      </w:r>
+      <w:r>
+        <w:t>but</w:t>
+      </w:r>
+      <w:r>
+        <w:rPr>
+          <w:color w:val="FF0000"/>
+        </w:rPr>
+        <w:t xml:space="preserve"> </w:t>
+      </w:r>
+      <w:r>
+        <w:t>there</w:t>
+      </w:r>
+      <w:r>
+        <w:t xml:space="preserve"> might also be </w:t>
+      </w:r>
+      <w:r>
+        <w:rPr>
+          <w:i/>
+        </w:rPr>
+        <w:t xml:space="preserve">references </w:t>
+      </w:r>
+      <w:r>
+        <w:t>to</w:t>
+      </w:r>
+      <w:r>
+        <w:t xml:space="preserve"> that</w:t>
+      </w:r>
+      <w:r>
+        <w:t xml:space="preserve"> class (</w:t>
+      </w:r>
+      <w:r>
+        <w:t xml:space="preserve">which might be </w:t>
+      </w:r>
+      <w:r>
+        <w:t xml:space="preserve">established </w:t>
+      </w:r>
+      <w:r>
+        <w:t xml:space="preserve">with an object redirection to </w:t>
+      </w:r>
+      <w:r>
+        <w:t xml:space="preserve">that </w:t>
+      </w:r>
+      <w:r>
+        <w:t>class).</w:t>
       </w:r>
     </w:p>
     <w:p>
@@ -2249,11 +1757,11 @@
                     </pic:cNvPicPr>
                   </pic:nvPicPr>
                   <pic:blipFill>
-                    <a:blip r:embed="rId14">
+                    <a:blip r:embed="rId10">
                       <a:extLst>
                         <a:ext uri="{BEBA8EAE-BF5A-486C-A8C5-ECC9F3942E4B}">
                           <a14:imgProps xmlns:a14="http://schemas.microsoft.com/office/drawing/2010/main">
-                            <a14:imgLayer r:embed="rId15">
+                            <a14:imgLayer r:embed="rId11">
                               <a14:imgEffect>
                                 <a14:brightnessContrast bright="-20000"/>
                               </a14:imgEffect>
@@ -2346,11 +1854,11 @@
                     </pic:cNvPicPr>
                   </pic:nvPicPr>
                   <pic:blipFill>
-                    <a:blip r:embed="rId16">
+                    <a:blip r:embed="rId12">
                       <a:extLst>
                         <a:ext uri="{BEBA8EAE-BF5A-486C-A8C5-ECC9F3942E4B}">
                           <a14:imgProps xmlns:a14="http://schemas.microsoft.com/office/drawing/2010/main">
-                            <a14:imgLayer r:embed="rId17">
+                            <a14:imgLayer r:embed="rId13">
                               <a14:imgEffect>
                                 <a14:brightnessContrast bright="-20000"/>
                               </a14:imgEffect>
@@ -2544,11 +2052,11 @@
                     </pic:cNvPicPr>
                   </pic:nvPicPr>
                   <pic:blipFill>
-                    <a:blip r:embed="rId18">
+                    <a:blip r:embed="rId14">
                       <a:extLst>
                         <a:ext uri="{BEBA8EAE-BF5A-486C-A8C5-ECC9F3942E4B}">
                           <a14:imgProps xmlns:a14="http://schemas.microsoft.com/office/drawing/2010/main">
-                            <a14:imgLayer r:embed="rId19">
+                            <a14:imgLayer r:embed="rId15">
                               <a14:imgEffect>
                                 <a14:brightnessContrast bright="-20000"/>
                               </a14:imgEffect>
@@ -2924,11 +2432,11 @@
                     </pic:cNvPicPr>
                   </pic:nvPicPr>
                   <pic:blipFill>
-                    <a:blip r:embed="rId20">
+                    <a:blip r:embed="rId16">
                       <a:extLst>
                         <a:ext uri="{BEBA8EAE-BF5A-486C-A8C5-ECC9F3942E4B}">
                           <a14:imgProps xmlns:a14="http://schemas.microsoft.com/office/drawing/2010/main">
-                            <a14:imgLayer r:embed="rId21">
+                            <a14:imgLayer r:embed="rId17">
                               <a14:imgEffect>
                                 <a14:brightnessContrast bright="-20000"/>
                               </a14:imgEffect>
@@ -3086,11 +2594,11 @@
                     </pic:cNvPicPr>
                   </pic:nvPicPr>
                   <pic:blipFill>
-                    <a:blip r:embed="rId22">
+                    <a:blip r:embed="rId18">
                       <a:extLst>
                         <a:ext uri="{BEBA8EAE-BF5A-486C-A8C5-ECC9F3942E4B}">
                           <a14:imgProps xmlns:a14="http://schemas.microsoft.com/office/drawing/2010/main">
-                            <a14:imgLayer r:embed="rId23">
+                            <a14:imgLayer r:embed="rId19">
                               <a14:imgEffect>
                                 <a14:brightnessContrast bright="-20000"/>
                               </a14:imgEffect>
@@ -3223,11 +2731,11 @@
                     </pic:cNvPicPr>
                   </pic:nvPicPr>
                   <pic:blipFill>
-                    <a:blip r:embed="rId16">
+                    <a:blip r:embed="rId12">
                       <a:extLst>
                         <a:ext uri="{BEBA8EAE-BF5A-486C-A8C5-ECC9F3942E4B}">
                           <a14:imgProps xmlns:a14="http://schemas.microsoft.com/office/drawing/2010/main">
-                            <a14:imgLayer r:embed="rId17">
+                            <a14:imgLayer r:embed="rId13">
                               <a14:imgEffect>
                                 <a14:brightnessContrast bright="-20000"/>
                               </a14:imgEffect>
@@ -3312,11 +2820,11 @@
                     </pic:cNvPicPr>
                   </pic:nvPicPr>
                   <pic:blipFill>
-                    <a:blip r:embed="rId22">
+                    <a:blip r:embed="rId18">
                       <a:extLst>
                         <a:ext uri="{BEBA8EAE-BF5A-486C-A8C5-ECC9F3942E4B}">
                           <a14:imgProps xmlns:a14="http://schemas.microsoft.com/office/drawing/2010/main">
-                            <a14:imgLayer r:embed="rId23">
+                            <a14:imgLayer r:embed="rId19">
                               <a14:imgEffect>
                                 <a14:brightnessContrast bright="-20000"/>
                               </a14:imgEffect>
@@ -3442,8 +2950,404 @@
       <w:r>
         <w:t>of that class.</w:t>
       </w:r>
-      <w:bookmarkStart w:id="0" w:name="_GoBack"/>
-      <w:bookmarkEnd w:id="0"/>
+    </w:p>
+    <w:p>
+      <w:pPr>
+        <w:pStyle w:val="Heading4"/>
+      </w:pPr>
+      <w:r>
+        <w:t>Commands and Classes Loosely Coupled when Object would Define Its own Class?</w:t>
+      </w:r>
+    </w:p>
+    <w:p>
+      <w:r>
+        <w:t xml:space="preserve">The concept of </w:t>
+      </w:r>
+      <w:r>
+        <w:rPr>
+          <w:i/>
+          <w:iCs/>
+        </w:rPr>
+        <w:t>Classes and Commands Loosely Coupled</w:t>
+      </w:r>
+      <w:r>
+        <w:t xml:space="preserve"> may run into trouble when thinking of classless as 'defining its own class'. </w:t>
+      </w:r>
+      <w:r>
+        <w:t xml:space="preserve">It </w:t>
+      </w:r>
+      <w:r>
+        <w:t>would imply</w:t>
+      </w:r>
+      <w:r>
+        <w:t xml:space="preserve">, that when </w:t>
+      </w:r>
+      <w:r>
+        <w:t xml:space="preserve">a parameter </w:t>
+      </w:r>
+      <w:r>
+        <w:t xml:space="preserve">would be assigned </w:t>
+      </w:r>
+      <w:r>
+        <w:t>a class, command</w:t>
+      </w:r>
+      <w:r>
+        <w:t xml:space="preserve"> would become</w:t>
+      </w:r>
+      <w:r>
+        <w:t xml:space="preserve"> available in </w:t>
+      </w:r>
+      <w:r>
+        <w:t>every</w:t>
+      </w:r>
+      <w:r>
+        <w:rPr>
+          <w:color w:val="FF0000"/>
+        </w:rPr>
+        <w:t xml:space="preserve"> </w:t>
+      </w:r>
+      <w:r>
+        <w:t xml:space="preserve">object of that class. </w:t>
+      </w:r>
+      <w:r>
+        <w:t xml:space="preserve">When </w:t>
+      </w:r>
+      <w:r>
+        <w:t>a parameter</w:t>
+      </w:r>
+      <w:r>
+        <w:t xml:space="preserve"> would have </w:t>
+      </w:r>
+      <w:r>
+        <w:t>no</w:t>
+      </w:r>
+      <w:r>
+        <w:rPr>
+          <w:color w:val="FF0000"/>
+        </w:rPr>
+        <w:t xml:space="preserve"> </w:t>
+      </w:r>
+      <w:r>
+        <w:t>class, it</w:t>
+      </w:r>
+      <w:r>
+        <w:t xml:space="preserve"> might </w:t>
+      </w:r>
+      <w:r>
+        <w:t xml:space="preserve">become </w:t>
+      </w:r>
+      <w:r>
+        <w:t xml:space="preserve">a </w:t>
+      </w:r>
+      <w:r>
+        <w:t xml:space="preserve">problem </w:t>
+      </w:r>
+      <w:r>
+        <w:t>when</w:t>
+      </w:r>
+      <w:r>
+        <w:t xml:space="preserve"> thinking</w:t>
+      </w:r>
+      <w:r>
+        <w:t xml:space="preserve"> of that as</w:t>
+      </w:r>
+      <w:r>
+        <w:t xml:space="preserve"> a</w:t>
+      </w:r>
+      <w:r>
+        <w:t xml:space="preserve"> parameter </w:t>
+      </w:r>
+      <w:r>
+        <w:t xml:space="preserve">defining </w:t>
+      </w:r>
+      <w:r>
+        <w:t xml:space="preserve">its </w:t>
+      </w:r>
+      <w:r>
+        <w:t>own</w:t>
+      </w:r>
+      <w:r>
+        <w:rPr>
+          <w:color w:val="FF0000"/>
+        </w:rPr>
+        <w:t xml:space="preserve"> </w:t>
+      </w:r>
+      <w:r>
+        <w:t>class.</w:t>
+      </w:r>
+      <w:r>
+        <w:t xml:space="preserve"> That might only make the command available to objects</w:t>
+      </w:r>
+      <w:r>
+        <w:t xml:space="preserve">, </w:t>
+      </w:r>
+      <w:r>
+        <w:t>that would</w:t>
+      </w:r>
+      <w:r>
+        <w:t xml:space="preserve"> point out </w:t>
+      </w:r>
+      <w:r>
+        <w:rPr>
+          <w:i/>
+        </w:rPr>
+        <w:t>that</w:t>
+      </w:r>
+      <w:r>
+        <w:rPr>
+          <w:i/>
+          <w:color w:val="FF0000"/>
+        </w:rPr>
+        <w:t xml:space="preserve"> </w:t>
+      </w:r>
+      <w:r>
+        <w:rPr>
+          <w:i/>
+        </w:rPr>
+        <w:t xml:space="preserve">parameter </w:t>
+      </w:r>
+      <w:r>
+        <w:t>as their class.</w:t>
+      </w:r>
+    </w:p>
+    <w:p/>
+    <w:p>
+      <w:pPr>
+        <w:ind w:left="852"/>
+      </w:pPr>
+      <w:r>
+        <w:rPr>
+          <w:noProof/>
+        </w:rPr>
+        <w:drawing>
+          <wp:inline distT="0" distB="0" distL="0" distR="0" wp14:anchorId="1B8C822F" wp14:editId="786B00F0">
+            <wp:extent cx="1661458" cy="1764203"/>
+            <wp:effectExtent l="0" t="0" r="0" b="7620"/>
+            <wp:docPr id="7" name="Picture 7"/>
+            <wp:cNvGraphicFramePr>
+              <a:graphicFrameLocks xmlns:a="http://schemas.openxmlformats.org/drawingml/2006/main" noChangeAspect="1"/>
+            </wp:cNvGraphicFramePr>
+            <a:graphic xmlns:a="http://schemas.openxmlformats.org/drawingml/2006/main">
+              <a:graphicData uri="http://schemas.openxmlformats.org/drawingml/2006/picture">
+                <pic:pic xmlns:pic="http://schemas.openxmlformats.org/drawingml/2006/picture">
+                  <pic:nvPicPr>
+                    <pic:cNvPr id="1" name=""/>
+                    <pic:cNvPicPr/>
+                  </pic:nvPicPr>
+                  <pic:blipFill>
+                    <a:blip r:embed="rId20">
+                      <a:extLst>
+                        <a:ext uri="{BEBA8EAE-BF5A-486C-A8C5-ECC9F3942E4B}">
+                          <a14:imgProps xmlns:a14="http://schemas.microsoft.com/office/drawing/2010/main">
+                            <a14:imgLayer r:embed="rId21">
+                              <a14:imgEffect>
+                                <a14:brightnessContrast bright="-20000"/>
+                              </a14:imgEffect>
+                            </a14:imgLayer>
+                          </a14:imgProps>
+                        </a:ext>
+                      </a:extLst>
+                    </a:blip>
+                    <a:stretch>
+                      <a:fillRect/>
+                    </a:stretch>
+                  </pic:blipFill>
+                  <pic:spPr>
+                    <a:xfrm>
+                      <a:off x="0" y="0"/>
+                      <a:ext cx="1670612" cy="1773923"/>
+                    </a:xfrm>
+                    <a:prstGeom prst="rect">
+                      <a:avLst/>
+                    </a:prstGeom>
+                  </pic:spPr>
+                </pic:pic>
+              </a:graphicData>
+            </a:graphic>
+          </wp:inline>
+        </w:drawing>
+      </w:r>
+    </w:p>
+    <w:p/>
+    <w:p>
+      <w:r>
+        <w:t>A</w:t>
+      </w:r>
+      <w:r>
+        <w:t xml:space="preserve"> quite particular situation</w:t>
+      </w:r>
+      <w:r>
+        <w:t>. But</w:t>
+      </w:r>
+      <w:r>
+        <w:t xml:space="preserve"> it might be solved by regarding</w:t>
+      </w:r>
+      <w:r>
+        <w:t xml:space="preserve"> situation</w:t>
+      </w:r>
+      <w:r>
+        <w:t xml:space="preserve"> as</w:t>
+      </w:r>
+      <w:r>
+        <w:t xml:space="preserve"> that a parameter </w:t>
+      </w:r>
+      <w:r>
+        <w:t>without</w:t>
+      </w:r>
+      <w:r>
+        <w:rPr>
+          <w:color w:val="FF0000"/>
+        </w:rPr>
+        <w:t xml:space="preserve"> </w:t>
+      </w:r>
+      <w:r>
+        <w:t>a class,</w:t>
+      </w:r>
+      <w:r>
+        <w:t xml:space="preserve"> would simply</w:t>
+      </w:r>
+      <w:r>
+        <w:t xml:space="preserve"> </w:t>
+      </w:r>
+      <w:r>
+        <w:rPr>
+          <w:i/>
+          <w:iCs/>
+        </w:rPr>
+        <w:t>have</w:t>
+      </w:r>
+      <w:r>
+        <w:t xml:space="preserve"> </w:t>
+      </w:r>
+      <w:r>
+        <w:rPr>
+          <w:i/>
+        </w:rPr>
+        <w:t xml:space="preserve">no </w:t>
+      </w:r>
+      <w:r>
+        <w:t>class. That</w:t>
+      </w:r>
+      <w:r>
+        <w:t xml:space="preserve"> may</w:t>
+      </w:r>
+      <w:r>
+        <w:t xml:space="preserve"> </w:t>
+      </w:r>
+      <w:r>
+        <w:t>add the</w:t>
+      </w:r>
+      <w:r>
+        <w:t xml:space="preserve"> command to </w:t>
+      </w:r>
+      <w:r>
+        <w:rPr>
+          <w:i/>
+        </w:rPr>
+        <w:t xml:space="preserve">any </w:t>
+      </w:r>
+      <w:r>
+        <w:t>object</w:t>
+      </w:r>
+      <w:r>
+        <w:t xml:space="preserve">. This make </w:t>
+      </w:r>
+      <w:r>
+        <w:rPr>
+          <w:i/>
+          <w:iCs/>
+        </w:rPr>
+        <w:t>classless</w:t>
+      </w:r>
+      <w:r>
+        <w:rPr>
+          <w:i/>
+        </w:rPr>
+        <w:t xml:space="preserve"> </w:t>
+      </w:r>
+      <w:r>
+        <w:t xml:space="preserve">stands for </w:t>
+      </w:r>
+      <w:r>
+        <w:rPr>
+          <w:i/>
+        </w:rPr>
+        <w:t>arbitrariness</w:t>
+      </w:r>
+      <w:r>
+        <w:t xml:space="preserve"> again</w:t>
+      </w:r>
+      <w:r>
+        <w:t>.</w:t>
+      </w:r>
+    </w:p>
+    <w:p/>
+    <w:p>
+      <w:pPr>
+        <w:ind w:left="852"/>
+      </w:pPr>
+      <w:r>
+        <w:rPr>
+          <w:noProof/>
+        </w:rPr>
+        <w:drawing>
+          <wp:inline distT="0" distB="0" distL="0" distR="0" wp14:anchorId="3C0FFC69" wp14:editId="4C53207C">
+            <wp:extent cx="1637552" cy="1871096"/>
+            <wp:effectExtent l="0" t="0" r="1270" b="0"/>
+            <wp:docPr id="8" name="Picture 8"/>
+            <wp:cNvGraphicFramePr>
+              <a:graphicFrameLocks xmlns:a="http://schemas.openxmlformats.org/drawingml/2006/main" noChangeAspect="1"/>
+            </wp:cNvGraphicFramePr>
+            <a:graphic xmlns:a="http://schemas.openxmlformats.org/drawingml/2006/main">
+              <a:graphicData uri="http://schemas.openxmlformats.org/drawingml/2006/picture">
+                <pic:pic xmlns:pic="http://schemas.openxmlformats.org/drawingml/2006/picture">
+                  <pic:nvPicPr>
+                    <pic:cNvPr id="1" name=""/>
+                    <pic:cNvPicPr/>
+                  </pic:nvPicPr>
+                  <pic:blipFill>
+                    <a:blip r:embed="rId22">
+                      <a:extLst>
+                        <a:ext uri="{BEBA8EAE-BF5A-486C-A8C5-ECC9F3942E4B}">
+                          <a14:imgProps xmlns:a14="http://schemas.microsoft.com/office/drawing/2010/main">
+                            <a14:imgLayer r:embed="rId23">
+                              <a14:imgEffect>
+                                <a14:brightnessContrast bright="-20000"/>
+                              </a14:imgEffect>
+                            </a14:imgLayer>
+                          </a14:imgProps>
+                        </a:ext>
+                      </a:extLst>
+                    </a:blip>
+                    <a:stretch>
+                      <a:fillRect/>
+                    </a:stretch>
+                  </pic:blipFill>
+                  <pic:spPr>
+                    <a:xfrm>
+                      <a:off x="0" y="0"/>
+                      <a:ext cx="1648190" cy="1883252"/>
+                    </a:xfrm>
+                    <a:prstGeom prst="rect">
+                      <a:avLst/>
+                    </a:prstGeom>
+                  </pic:spPr>
+                </pic:pic>
+              </a:graphicData>
+            </a:graphic>
+          </wp:inline>
+        </w:drawing>
+      </w:r>
+    </w:p>
+    <w:p>
+      <w:pPr>
+        <w:ind w:left="0"/>
+        <w:rPr>
+          <w:rFonts w:ascii="Times New Roman" w:hAnsi="Times New Roman"/>
+          <w:sz w:val="20"/>
+          <w:szCs w:val="20"/>
+        </w:rPr>
+      </w:pPr>
     </w:p>
     <w:sectPr>
       <w:pgSz w:w="12240" w:h="15840"/>

</xml_diff>

<commit_message>
Circle Language Spec: Move 'Commands and Classes Loosely Coupled' from the Classes chapter in Circle Language Spec, to a separate document in Circle Broader View.
</commit_message>
<xml_diff>
--- a/1.1. Circle Language Spec/05. Classes/Classes.docx
+++ b/1.1. Circle Language Spec/05. Classes/Classes.docx
@@ -55,6 +55,8 @@
       <w:pPr>
         <w:pStyle w:val="Heading3"/>
       </w:pPr>
+      <w:bookmarkStart w:id="0" w:name="_GoBack"/>
+      <w:bookmarkEnd w:id="0"/>
       <w:r>
         <w:t>Main Concept</w:t>
       </w:r>
@@ -399,7 +401,7 @@
     </w:p>
     <w:p>
       <w:pPr>
-        <w:pStyle w:val="Heading4"/>
+        <w:pStyle w:val="Heading3"/>
       </w:pPr>
       <w:r>
         <w:t>Class Redirection</w:t>
@@ -507,7 +509,7 @@
     </w:p>
     <w:p>
       <w:pPr>
-        <w:pStyle w:val="Heading4"/>
+        <w:pStyle w:val="Heading3"/>
       </w:pPr>
       <w:r>
         <w:t>Using an Object as a Class</w:t>
@@ -544,7 +546,7 @@
     </w:p>
     <w:p>
       <w:pPr>
-        <w:pStyle w:val="Heading4"/>
+        <w:pStyle w:val="Heading3"/>
       </w:pPr>
       <w:r>
         <w:t>Using a Class Like an Object</w:t>
@@ -575,7 +577,7 @@
     </w:p>
     <w:p>
       <w:pPr>
-        <w:pStyle w:val="Heading4"/>
+        <w:pStyle w:val="Heading3"/>
       </w:pPr>
       <w:r>
         <w:t>Object Reference with a Class</w:t>
@@ -621,7 +623,7 @@
     </w:p>
     <w:p>
       <w:pPr>
-        <w:pStyle w:val="Heading4"/>
+        <w:pStyle w:val="Heading3"/>
       </w:pPr>
       <w:r>
         <w:t>Object Reference without a Class</w:t>
@@ -668,7 +670,7 @@
     </w:p>
     <w:p>
       <w:pPr>
-        <w:pStyle w:val="Heading4"/>
+        <w:pStyle w:val="Heading3"/>
       </w:pPr>
       <w:r>
         <w:t>No Class != Defines its own Class</w:t>
@@ -723,7 +725,7 @@
     </w:p>
     <w:p>
       <w:pPr>
-        <w:pStyle w:val="Heading4"/>
+        <w:pStyle w:val="Heading3"/>
       </w:pPr>
       <w:r>
         <w:t xml:space="preserve">Object Reference </w:t>
@@ -776,12 +778,7 @@
         <w:t xml:space="preserve">as defining its own class, </w:t>
       </w:r>
       <w:r>
-        <w:t>because then the object reference could only poi</w:t>
-      </w:r>
-      <w:bookmarkStart w:id="0" w:name="_GoBack"/>
-      <w:bookmarkEnd w:id="0"/>
-      <w:r>
-        <w:t>nt to … itself</w:t>
+        <w:t>because then the object reference could only point to … itself</w:t>
       </w:r>
       <w:r>
         <w:t>?</w:t>
@@ -792,7 +789,7 @@
     </w:p>
     <w:p>
       <w:pPr>
-        <w:pStyle w:val="Heading4"/>
+        <w:pStyle w:val="Heading3"/>
       </w:pPr>
       <w:r>
         <w:t>Diagram Notation</w:t>
@@ -1326,2028 +1323,6 @@
       <w:r>
         <w:t>class).</w:t>
       </w:r>
-    </w:p>
-    <w:p>
-      <w:pPr>
-        <w:pStyle w:val="Heading3"/>
-      </w:pPr>
-      <w:r>
-        <w:t>Commands and Classes Loosely Coupled</w:t>
-      </w:r>
-    </w:p>
-    <w:p>
-      <w:pPr>
-        <w:pStyle w:val="Heading4"/>
-      </w:pPr>
-      <w:r>
-        <w:t>Concept</w:t>
-      </w:r>
-    </w:p>
-    <w:p>
-      <w:r>
-        <w:t xml:space="preserve">Objects of </w:t>
-      </w:r>
-      <w:r>
-        <w:t>the</w:t>
-      </w:r>
-      <w:r>
-        <w:t xml:space="preserve"> same </w:t>
-      </w:r>
-      <w:r>
-        <w:t>class</w:t>
-      </w:r>
-      <w:r>
-        <w:t xml:space="preserve"> might</w:t>
-      </w:r>
-      <w:r>
-        <w:t xml:space="preserve"> </w:t>
-      </w:r>
-      <w:r>
-        <w:t xml:space="preserve">have </w:t>
-      </w:r>
-      <w:r>
-        <w:t xml:space="preserve">a similar </w:t>
-      </w:r>
-      <w:r>
-        <w:t>set of commands.</w:t>
-      </w:r>
-    </w:p>
-    <w:p/>
-    <w:p>
-      <w:r>
-        <w:t xml:space="preserve">But one </w:t>
-      </w:r>
-      <w:r>
-        <w:t xml:space="preserve">particular </w:t>
-      </w:r>
-      <w:r>
-        <w:t xml:space="preserve">idea for </w:t>
-      </w:r>
-      <w:r>
-        <w:t xml:space="preserve">commands </w:t>
-      </w:r>
-      <w:r>
-        <w:t xml:space="preserve">would </w:t>
-      </w:r>
-      <w:r>
-        <w:t>be</w:t>
-      </w:r>
-      <w:r>
-        <w:t>,</w:t>
-      </w:r>
-      <w:r>
-        <w:t xml:space="preserve"> that they might </w:t>
-      </w:r>
-      <w:r>
-        <w:t xml:space="preserve">live as </w:t>
-      </w:r>
-      <w:r>
-        <w:t xml:space="preserve">separate entities, not part of </w:t>
-      </w:r>
-      <w:r>
-        <w:t xml:space="preserve">a </w:t>
-      </w:r>
-      <w:r>
-        <w:t xml:space="preserve">specific </w:t>
-      </w:r>
-      <w:r>
-        <w:t>class.</w:t>
-      </w:r>
-    </w:p>
-    <w:p/>
-    <w:p>
-      <w:r>
-        <w:t xml:space="preserve">The general idea would </w:t>
-      </w:r>
-      <w:r>
-        <w:t xml:space="preserve">then </w:t>
-      </w:r>
-      <w:r>
-        <w:t>be</w:t>
-      </w:r>
-      <w:r>
-        <w:t>,</w:t>
-      </w:r>
-      <w:r>
-        <w:t xml:space="preserve"> that a command would automatically be available inside a class, if </w:t>
-      </w:r>
-      <w:r>
-        <w:t>one of its parameters matches with that class.</w:t>
-      </w:r>
-    </w:p>
-    <w:p/>
-    <w:p>
-      <w:r>
-        <w:t>In this idea, w</w:t>
-      </w:r>
-      <w:r>
-        <w:t>hen</w:t>
-      </w:r>
-      <w:r>
-        <w:rPr>
-          <w:color w:val="FF0000"/>
-        </w:rPr>
-        <w:t xml:space="preserve"> </w:t>
-      </w:r>
-      <w:r>
-        <w:t xml:space="preserve">a parameter of a command </w:t>
-      </w:r>
-      <w:r>
-        <w:t xml:space="preserve">would </w:t>
-      </w:r>
-      <w:r>
-        <w:t>not</w:t>
-      </w:r>
-      <w:r>
-        <w:t xml:space="preserve"> </w:t>
-      </w:r>
-      <w:r>
-        <w:t xml:space="preserve">be </w:t>
-      </w:r>
-      <w:r>
-        <w:t xml:space="preserve">given a class, </w:t>
-      </w:r>
-      <w:r>
-        <w:t>the</w:t>
-      </w:r>
-      <w:r>
-        <w:t xml:space="preserve"> command</w:t>
-      </w:r>
-      <w:r>
-        <w:t xml:space="preserve"> would be</w:t>
-      </w:r>
-      <w:r>
-        <w:t xml:space="preserve"> available from </w:t>
-      </w:r>
-      <w:r>
-        <w:rPr>
-          <w:i/>
-          <w:iCs/>
-        </w:rPr>
-        <w:t>any</w:t>
-      </w:r>
-      <w:r>
-        <w:t xml:space="preserve"> </w:t>
-      </w:r>
-      <w:r>
-        <w:t>object.</w:t>
-      </w:r>
-    </w:p>
-    <w:p/>
-    <w:p>
-      <w:r>
-        <w:t xml:space="preserve">In this scheme, giving a parameter a specific class might </w:t>
-      </w:r>
-      <w:r>
-        <w:t>limit</w:t>
-      </w:r>
-      <w:r>
-        <w:rPr>
-          <w:color w:val="FF0000"/>
-        </w:rPr>
-        <w:t xml:space="preserve"> </w:t>
-      </w:r>
-      <w:r>
-        <w:t xml:space="preserve">the </w:t>
-      </w:r>
-      <w:r>
-        <w:t>amount of objects that that command would appear in.</w:t>
-      </w:r>
-    </w:p>
-    <w:p>
-      <w:pPr>
-        <w:pStyle w:val="Heading4"/>
-      </w:pPr>
-      <w:r>
-        <w:t xml:space="preserve">More </w:t>
-      </w:r>
-      <w:r>
-        <w:t xml:space="preserve">Commands </w:t>
-      </w:r>
-      <w:r>
-        <w:t xml:space="preserve">but </w:t>
-      </w:r>
-      <w:r>
-        <w:t>Grouped by Source</w:t>
-      </w:r>
-    </w:p>
-    <w:p>
-      <w:r>
-        <w:t xml:space="preserve">This </w:t>
-      </w:r>
-      <w:r>
-        <w:t xml:space="preserve">idea might </w:t>
-      </w:r>
-      <w:r>
-        <w:t xml:space="preserve">also </w:t>
-      </w:r>
-      <w:r>
-        <w:t xml:space="preserve">give an object </w:t>
-      </w:r>
-      <w:r>
-        <w:t xml:space="preserve">more </w:t>
-      </w:r>
-      <w:r>
-        <w:t xml:space="preserve">commands. </w:t>
-      </w:r>
-      <w:r>
-        <w:t>In an attempt to keep overview</w:t>
-      </w:r>
-      <w:r>
-        <w:t>, commands</w:t>
-      </w:r>
-      <w:r>
-        <w:t xml:space="preserve"> might be</w:t>
-      </w:r>
-      <w:r>
-        <w:t xml:space="preserve"> </w:t>
-      </w:r>
-      <w:r>
-        <w:t>grouped</w:t>
-      </w:r>
-      <w:r>
-        <w:rPr>
-          <w:color w:val="FF0000"/>
-        </w:rPr>
-        <w:t xml:space="preserve"> </w:t>
-      </w:r>
-      <w:r>
-        <w:t xml:space="preserve">together inside </w:t>
-      </w:r>
-      <w:r>
-        <w:t>an</w:t>
-      </w:r>
-      <w:r>
-        <w:t xml:space="preserve"> object. Each </w:t>
-      </w:r>
-      <w:r>
-        <w:t>source/</w:t>
-      </w:r>
-      <w:r>
-        <w:t>module</w:t>
-      </w:r>
-      <w:r>
-        <w:t>/library/service might add</w:t>
-      </w:r>
-      <w:r>
-        <w:t xml:space="preserve"> </w:t>
-      </w:r>
-      <w:r>
-        <w:t xml:space="preserve">a </w:t>
-      </w:r>
-      <w:r>
-        <w:t xml:space="preserve">separate </w:t>
-      </w:r>
-      <w:r>
-        <w:t xml:space="preserve">group of commands inside </w:t>
-      </w:r>
-      <w:r>
-        <w:t xml:space="preserve">the </w:t>
-      </w:r>
-      <w:r>
-        <w:t>object</w:t>
-      </w:r>
-      <w:r>
-        <w:t xml:space="preserve">. </w:t>
-      </w:r>
-      <w:r>
-        <w:t xml:space="preserve">An interface symbol might set the </w:t>
-      </w:r>
-      <w:r>
-        <w:t>sources apart</w:t>
-      </w:r>
-      <w:r>
-        <w:t xml:space="preserve">. </w:t>
-      </w:r>
-      <w:r>
-        <w:t xml:space="preserve">If </w:t>
-      </w:r>
-      <w:r>
-        <w:t>you</w:t>
-      </w:r>
-      <w:r>
-        <w:t xml:space="preserve"> </w:t>
-      </w:r>
-      <w:r>
-        <w:t xml:space="preserve">would </w:t>
-      </w:r>
-      <w:r>
-        <w:t>n</w:t>
-      </w:r>
-      <w:r>
-        <w:t>o</w:t>
-      </w:r>
-      <w:r>
-        <w:t xml:space="preserve">t trust </w:t>
-      </w:r>
-      <w:r>
-        <w:t xml:space="preserve">a </w:t>
-      </w:r>
-      <w:r>
-        <w:t xml:space="preserve">source, you </w:t>
-      </w:r>
-      <w:r>
-        <w:t xml:space="preserve">may </w:t>
-      </w:r>
-      <w:r>
-        <w:t xml:space="preserve">opt not </w:t>
-      </w:r>
-      <w:r>
-        <w:t xml:space="preserve">to </w:t>
-      </w:r>
-      <w:r>
-        <w:t xml:space="preserve">use </w:t>
-      </w:r>
-      <w:r>
-        <w:t>th</w:t>
-      </w:r>
-      <w:r>
-        <w:t>at</w:t>
-      </w:r>
-      <w:r>
-        <w:t xml:space="preserve"> </w:t>
-      </w:r>
-      <w:r>
-        <w:t>command.</w:t>
-      </w:r>
-    </w:p>
-    <w:p>
-      <w:pPr>
-        <w:pStyle w:val="Heading4"/>
-      </w:pPr>
-      <w:r>
-        <w:t>Mutual Control</w:t>
-      </w:r>
-    </w:p>
-    <w:p>
-      <w:r>
-        <w:t xml:space="preserve">So the control over the commands is not only with a class, as might be classically the case, but the commands also control which classes they are available in. </w:t>
-      </w:r>
-      <w:r>
-        <w:t>You might see it as</w:t>
-      </w:r>
-      <w:r>
-        <w:t>:</w:t>
-      </w:r>
-      <w:r>
-        <w:t xml:space="preserve"> </w:t>
-      </w:r>
-      <w:r>
-        <w:t>you</w:t>
-      </w:r>
-      <w:r>
-        <w:t xml:space="preserve"> can always invent new ways to use an object</w:t>
-      </w:r>
-      <w:r>
-        <w:t>, to do more than what it was initially intended for.</w:t>
-      </w:r>
-    </w:p>
-    <w:p>
-      <w:pPr>
-        <w:pStyle w:val="Heading4"/>
-      </w:pPr>
-      <w:r>
-        <w:t xml:space="preserve">General </w:t>
-      </w:r>
-      <w:r>
-        <w:t>Notation</w:t>
-      </w:r>
-    </w:p>
-    <w:p>
-      <w:r>
-        <w:t>A command</w:t>
-      </w:r>
-      <w:r>
-        <w:t xml:space="preserve"> might be</w:t>
-      </w:r>
-      <w:r>
-        <w:t xml:space="preserve"> executed on an object.</w:t>
-      </w:r>
-      <w:r>
-        <w:t xml:space="preserve"> This would be the suggested notation.</w:t>
-      </w:r>
-      <w:r>
-        <w:t>:</w:t>
-      </w:r>
-    </w:p>
-    <w:p/>
-    <w:p>
-      <w:pPr>
-        <w:ind w:left="852"/>
-      </w:pPr>
-      <w:r>
-        <w:rPr>
-          <w:noProof/>
-        </w:rPr>
-        <w:drawing>
-          <wp:inline distT="0" distB="0" distL="0" distR="0" wp14:anchorId="3D84BB28" wp14:editId="280CC978">
-            <wp:extent cx="1295400" cy="1668145"/>
-            <wp:effectExtent l="0" t="0" r="0" b="8255"/>
-            <wp:docPr id="9" name="Picture 9"/>
-            <wp:cNvGraphicFramePr>
-              <a:graphicFrameLocks xmlns:a="http://schemas.openxmlformats.org/drawingml/2006/main" noChangeAspect="1"/>
-            </wp:cNvGraphicFramePr>
-            <a:graphic xmlns:a="http://schemas.openxmlformats.org/drawingml/2006/main">
-              <a:graphicData uri="http://schemas.openxmlformats.org/drawingml/2006/picture">
-                <pic:pic xmlns:pic="http://schemas.openxmlformats.org/drawingml/2006/picture">
-                  <pic:nvPicPr>
-                    <pic:cNvPr id="0" name="Picture 2"/>
-                    <pic:cNvPicPr>
-                      <a:picLocks noChangeAspect="1" noChangeArrowheads="1"/>
-                    </pic:cNvPicPr>
-                  </pic:nvPicPr>
-                  <pic:blipFill>
-                    <a:blip r:embed="rId10">
-                      <a:extLst>
-                        <a:ext uri="{BEBA8EAE-BF5A-486C-A8C5-ECC9F3942E4B}">
-                          <a14:imgProps xmlns:a14="http://schemas.microsoft.com/office/drawing/2010/main">
-                            <a14:imgLayer r:embed="rId11">
-                              <a14:imgEffect>
-                                <a14:brightnessContrast bright="-20000"/>
-                              </a14:imgEffect>
-                            </a14:imgLayer>
-                          </a14:imgProps>
-                        </a:ext>
-                        <a:ext uri="{28A0092B-C50C-407E-A947-70E740481C1C}">
-                          <a14:useLocalDpi xmlns:a14="http://schemas.microsoft.com/office/drawing/2010/main" val="0"/>
-                        </a:ext>
-                      </a:extLst>
-                    </a:blip>
-                    <a:srcRect/>
-                    <a:stretch>
-                      <a:fillRect/>
-                    </a:stretch>
-                  </pic:blipFill>
-                  <pic:spPr bwMode="auto">
-                    <a:xfrm>
-                      <a:off x="0" y="0"/>
-                      <a:ext cx="1295400" cy="1668145"/>
-                    </a:xfrm>
-                    <a:prstGeom prst="rect">
-                      <a:avLst/>
-                    </a:prstGeom>
-                    <a:noFill/>
-                    <a:ln>
-                      <a:noFill/>
-                    </a:ln>
-                  </pic:spPr>
-                </pic:pic>
-              </a:graphicData>
-            </a:graphic>
-          </wp:inline>
-        </w:drawing>
-      </w:r>
-    </w:p>
-    <w:p>
-      <w:pPr>
-        <w:ind w:left="852"/>
-      </w:pPr>
-    </w:p>
-    <w:p>
-      <w:r>
-        <w:t xml:space="preserve">An attempt to clarify this notation in steps would </w:t>
-      </w:r>
-      <w:r>
-        <w:t xml:space="preserve">now </w:t>
-      </w:r>
-      <w:r>
-        <w:t>follow.</w:t>
-      </w:r>
-    </w:p>
-    <w:p>
-      <w:pPr>
-        <w:pStyle w:val="Heading4"/>
-      </w:pPr>
-      <w:r>
-        <w:t>Example</w:t>
-      </w:r>
-    </w:p>
-    <w:p>
-      <w:r>
-        <w:t>The following drawing might be considered:</w:t>
-      </w:r>
-    </w:p>
-    <w:p/>
-    <w:p>
-      <w:pPr>
-        <w:ind w:left="852"/>
-      </w:pPr>
-      <w:r>
-        <w:rPr>
-          <w:noProof/>
-        </w:rPr>
-        <w:drawing>
-          <wp:inline distT="0" distB="0" distL="0" distR="0" wp14:anchorId="0D99D591" wp14:editId="61A2CE67">
-            <wp:extent cx="1750563" cy="1426957"/>
-            <wp:effectExtent l="0" t="0" r="2540" b="1905"/>
-            <wp:docPr id="10" name="Picture 10"/>
-            <wp:cNvGraphicFramePr>
-              <a:graphicFrameLocks xmlns:a="http://schemas.openxmlformats.org/drawingml/2006/main" noChangeAspect="1"/>
-            </wp:cNvGraphicFramePr>
-            <a:graphic xmlns:a="http://schemas.openxmlformats.org/drawingml/2006/main">
-              <a:graphicData uri="http://schemas.openxmlformats.org/drawingml/2006/picture">
-                <pic:pic xmlns:pic="http://schemas.openxmlformats.org/drawingml/2006/picture">
-                  <pic:nvPicPr>
-                    <pic:cNvPr id="0" name="Picture 3"/>
-                    <pic:cNvPicPr>
-                      <a:picLocks noChangeAspect="1" noChangeArrowheads="1"/>
-                    </pic:cNvPicPr>
-                  </pic:nvPicPr>
-                  <pic:blipFill>
-                    <a:blip r:embed="rId12">
-                      <a:extLst>
-                        <a:ext uri="{BEBA8EAE-BF5A-486C-A8C5-ECC9F3942E4B}">
-                          <a14:imgProps xmlns:a14="http://schemas.microsoft.com/office/drawing/2010/main">
-                            <a14:imgLayer r:embed="rId13">
-                              <a14:imgEffect>
-                                <a14:brightnessContrast bright="-20000"/>
-                              </a14:imgEffect>
-                            </a14:imgLayer>
-                          </a14:imgProps>
-                        </a:ext>
-                        <a:ext uri="{28A0092B-C50C-407E-A947-70E740481C1C}">
-                          <a14:useLocalDpi xmlns:a14="http://schemas.microsoft.com/office/drawing/2010/main" val="0"/>
-                        </a:ext>
-                      </a:extLst>
-                    </a:blip>
-                    <a:srcRect/>
-                    <a:stretch>
-                      <a:fillRect/>
-                    </a:stretch>
-                  </pic:blipFill>
-                  <pic:spPr bwMode="auto">
-                    <a:xfrm>
-                      <a:off x="0" y="0"/>
-                      <a:ext cx="1779724" cy="1450728"/>
-                    </a:xfrm>
-                    <a:prstGeom prst="rect">
-                      <a:avLst/>
-                    </a:prstGeom>
-                    <a:noFill/>
-                    <a:ln>
-                      <a:noFill/>
-                    </a:ln>
-                  </pic:spPr>
-                </pic:pic>
-              </a:graphicData>
-            </a:graphic>
-          </wp:inline>
-        </w:drawing>
-      </w:r>
-    </w:p>
-    <w:p/>
-    <w:p>
-      <w:r>
-        <w:t>It aims to show a command definition, which would be the larger dashed square at the bottom.</w:t>
-      </w:r>
-      <w:r>
-        <w:t xml:space="preserve"> </w:t>
-      </w:r>
-      <w:r>
-        <w:t xml:space="preserve">It also </w:t>
-      </w:r>
-      <w:r>
-        <w:t xml:space="preserve">attempts </w:t>
-      </w:r>
-      <w:r>
-        <w:t>to show an object without a class</w:t>
-      </w:r>
-      <w:r>
-        <w:t xml:space="preserve">: </w:t>
-      </w:r>
-      <w:r>
-        <w:t>the circle on the left.</w:t>
-      </w:r>
-      <w:r>
-        <w:t xml:space="preserve"> </w:t>
-      </w:r>
-      <w:r>
-        <w:t xml:space="preserve">It </w:t>
-      </w:r>
-      <w:r>
-        <w:t xml:space="preserve">also tries to </w:t>
-      </w:r>
-      <w:r>
-        <w:t>show a</w:t>
-      </w:r>
-      <w:r>
-        <w:t xml:space="preserve"> second </w:t>
-      </w:r>
-      <w:r>
-        <w:t>object: the circle on the right.</w:t>
-      </w:r>
-      <w:r>
-        <w:t xml:space="preserve"> </w:t>
-      </w:r>
-      <w:r>
-        <w:t xml:space="preserve">The object on the right </w:t>
-      </w:r>
-      <w:r>
-        <w:t xml:space="preserve">would point </w:t>
-      </w:r>
-      <w:r>
-        <w:t xml:space="preserve">to </w:t>
-      </w:r>
-      <w:r>
-        <w:t xml:space="preserve">a </w:t>
-      </w:r>
-      <w:r>
-        <w:t>class</w:t>
-      </w:r>
-      <w:r>
-        <w:t xml:space="preserve"> </w:t>
-      </w:r>
-      <w:r>
-        <w:t xml:space="preserve">using </w:t>
-      </w:r>
-      <w:r>
-        <w:t xml:space="preserve">a dashed line, connected to the </w:t>
-      </w:r>
-      <w:r>
-        <w:t>dashed circle in the top-middle part of the picture.</w:t>
-      </w:r>
-      <w:r>
-        <w:t xml:space="preserve"> </w:t>
-      </w:r>
-      <w:r>
-        <w:t>The dashed circle in the top-middle part would be a class.</w:t>
-      </w:r>
-    </w:p>
-    <w:p>
-      <w:pPr>
-        <w:pStyle w:val="Heading4"/>
-      </w:pPr>
-      <w:r>
-        <w:t>Parameter without a Class</w:t>
-      </w:r>
-    </w:p>
-    <w:p>
-      <w:r>
-        <w:t xml:space="preserve">When </w:t>
-      </w:r>
-      <w:r>
-        <w:t>a parameter</w:t>
-      </w:r>
-      <w:r>
-        <w:t xml:space="preserve"> might be</w:t>
-      </w:r>
-      <w:r>
-        <w:t xml:space="preserve"> added to </w:t>
-      </w:r>
-      <w:r>
-        <w:t>the</w:t>
-      </w:r>
-      <w:r>
-        <w:t xml:space="preserve"> </w:t>
-      </w:r>
-      <w:r>
-        <w:t>command, and</w:t>
-      </w:r>
-      <w:r>
-        <w:t xml:space="preserve"> that parameter would not have a class,</w:t>
-      </w:r>
-      <w:r>
-        <w:t xml:space="preserve"> </w:t>
-      </w:r>
-      <w:r>
-        <w:t>the</w:t>
-      </w:r>
-      <w:r>
-        <w:t xml:space="preserve"> </w:t>
-      </w:r>
-      <w:r>
-        <w:t>following</w:t>
-      </w:r>
-      <w:r>
-        <w:t xml:space="preserve"> might happen</w:t>
-      </w:r>
-      <w:r>
-        <w:t>:</w:t>
-      </w:r>
-    </w:p>
-    <w:p/>
-    <w:p>
-      <w:pPr>
-        <w:ind w:left="852"/>
-      </w:pPr>
-      <w:r>
-        <w:rPr>
-          <w:noProof/>
-        </w:rPr>
-        <w:drawing>
-          <wp:inline distT="0" distB="0" distL="0" distR="0" wp14:anchorId="3DD51E22" wp14:editId="33F1DA97">
-            <wp:extent cx="1784791" cy="1422459"/>
-            <wp:effectExtent l="0" t="0" r="6350" b="6350"/>
-            <wp:docPr id="11" name="Picture 11"/>
-            <wp:cNvGraphicFramePr>
-              <a:graphicFrameLocks xmlns:a="http://schemas.openxmlformats.org/drawingml/2006/main" noChangeAspect="1"/>
-            </wp:cNvGraphicFramePr>
-            <a:graphic xmlns:a="http://schemas.openxmlformats.org/drawingml/2006/main">
-              <a:graphicData uri="http://schemas.openxmlformats.org/drawingml/2006/picture">
-                <pic:pic xmlns:pic="http://schemas.openxmlformats.org/drawingml/2006/picture">
-                  <pic:nvPicPr>
-                    <pic:cNvPr id="0" name="Picture 4"/>
-                    <pic:cNvPicPr>
-                      <a:picLocks noChangeAspect="1" noChangeArrowheads="1"/>
-                    </pic:cNvPicPr>
-                  </pic:nvPicPr>
-                  <pic:blipFill>
-                    <a:blip r:embed="rId14">
-                      <a:extLst>
-                        <a:ext uri="{BEBA8EAE-BF5A-486C-A8C5-ECC9F3942E4B}">
-                          <a14:imgProps xmlns:a14="http://schemas.microsoft.com/office/drawing/2010/main">
-                            <a14:imgLayer r:embed="rId15">
-                              <a14:imgEffect>
-                                <a14:brightnessContrast bright="-20000"/>
-                              </a14:imgEffect>
-                            </a14:imgLayer>
-                          </a14:imgProps>
-                        </a:ext>
-                        <a:ext uri="{28A0092B-C50C-407E-A947-70E740481C1C}">
-                          <a14:useLocalDpi xmlns:a14="http://schemas.microsoft.com/office/drawing/2010/main" val="0"/>
-                        </a:ext>
-                      </a:extLst>
-                    </a:blip>
-                    <a:srcRect/>
-                    <a:stretch>
-                      <a:fillRect/>
-                    </a:stretch>
-                  </pic:blipFill>
-                  <pic:spPr bwMode="auto">
-                    <a:xfrm>
-                      <a:off x="0" y="0"/>
-                      <a:ext cx="1802737" cy="1436762"/>
-                    </a:xfrm>
-                    <a:prstGeom prst="rect">
-                      <a:avLst/>
-                    </a:prstGeom>
-                    <a:noFill/>
-                    <a:ln>
-                      <a:noFill/>
-                    </a:ln>
-                  </pic:spPr>
-                </pic:pic>
-              </a:graphicData>
-            </a:graphic>
-          </wp:inline>
-        </w:drawing>
-      </w:r>
-    </w:p>
-    <w:p/>
-    <w:p>
-      <w:r>
-        <w:t>The command definition at the bottom would be given a circle inside it</w:t>
-      </w:r>
-      <w:r>
-        <w:t xml:space="preserve">. That would represent </w:t>
-      </w:r>
-      <w:r>
-        <w:t xml:space="preserve">the </w:t>
-      </w:r>
-      <w:r>
-        <w:t xml:space="preserve">new </w:t>
-      </w:r>
-      <w:r>
-        <w:t>parameter.</w:t>
-      </w:r>
-      <w:r>
-        <w:t xml:space="preserve"> </w:t>
-      </w:r>
-      <w:r>
-        <w:t xml:space="preserve">The </w:t>
-      </w:r>
-      <w:r>
-        <w:t xml:space="preserve">parameter </w:t>
-      </w:r>
-      <w:r>
-        <w:t xml:space="preserve">would have </w:t>
-      </w:r>
-      <w:r>
-        <w:rPr>
-          <w:i/>
-          <w:iCs/>
-        </w:rPr>
-        <w:t>no</w:t>
-      </w:r>
-      <w:r>
-        <w:rPr>
-          <w:i/>
-          <w:iCs/>
-          <w:color w:val="FF0000"/>
-        </w:rPr>
-        <w:t xml:space="preserve"> </w:t>
-      </w:r>
-      <w:r>
-        <w:rPr>
-          <w:i/>
-          <w:iCs/>
-        </w:rPr>
-        <w:t>class</w:t>
-      </w:r>
-      <w:r>
-        <w:t xml:space="preserve"> yet</w:t>
-      </w:r>
-      <w:r>
-        <w:t xml:space="preserve"> here</w:t>
-      </w:r>
-      <w:r>
-        <w:t xml:space="preserve">, </w:t>
-      </w:r>
-      <w:r>
-        <w:t xml:space="preserve">so </w:t>
-      </w:r>
-      <w:r>
-        <w:t xml:space="preserve">a </w:t>
-      </w:r>
-      <w:r>
-        <w:t>square</w:t>
-      </w:r>
-      <w:r>
-        <w:t xml:space="preserve"> </w:t>
-      </w:r>
-      <w:r>
-        <w:t xml:space="preserve">command symbol would appear in </w:t>
-      </w:r>
-      <w:r>
-        <w:rPr>
-          <w:i/>
-          <w:iCs/>
-        </w:rPr>
-        <w:t>each</w:t>
-      </w:r>
-      <w:r>
-        <w:t xml:space="preserve"> object and in the class.</w:t>
-      </w:r>
-      <w:r>
-        <w:t xml:space="preserve"> The small squares all </w:t>
-      </w:r>
-      <w:r>
-        <w:t xml:space="preserve">have lines </w:t>
-      </w:r>
-      <w:r>
-        <w:t>to the large square at the bottom</w:t>
-      </w:r>
-      <w:r>
-        <w:t xml:space="preserve">. That would indicate </w:t>
-      </w:r>
-      <w:r>
-        <w:t xml:space="preserve">the smaller squares would be </w:t>
-      </w:r>
-      <w:r>
-        <w:t xml:space="preserve">the same command </w:t>
-      </w:r>
-      <w:r>
-        <w:t>definition</w:t>
-      </w:r>
-      <w:r>
-        <w:t xml:space="preserve"> as the large one at the bottom</w:t>
-      </w:r>
-      <w:r>
-        <w:t>.</w:t>
-      </w:r>
-      <w:r>
-        <w:t xml:space="preserve"> </w:t>
-      </w:r>
-    </w:p>
-    <w:p/>
-    <w:p>
-      <w:r>
-        <w:t>(</w:t>
-      </w:r>
-      <w:r>
-        <w:t xml:space="preserve">That </w:t>
-      </w:r>
-      <w:r>
-        <w:t xml:space="preserve">the middle </w:t>
-      </w:r>
-      <w:r>
-        <w:t xml:space="preserve">line is dashed, may have been </w:t>
-      </w:r>
-      <w:r>
-        <w:t xml:space="preserve">more of </w:t>
-      </w:r>
-      <w:r>
-        <w:t>a stylistic choice in an attempt to distinguish static structure from object structure by dashed lines versus solid lines.</w:t>
-      </w:r>
-      <w:r>
-        <w:t xml:space="preserve"> </w:t>
-      </w:r>
-      <w:r>
-        <w:t xml:space="preserve">The lines </w:t>
-      </w:r>
-      <w:r>
-        <w:t>could</w:t>
-      </w:r>
-      <w:r>
-        <w:rPr>
-          <w:color w:val="FF0000"/>
-        </w:rPr>
-        <w:t xml:space="preserve"> </w:t>
-      </w:r>
-      <w:r>
-        <w:t xml:space="preserve">have been drawn with a solid line. Another choice could be for </w:t>
-      </w:r>
-      <w:r>
-        <w:t xml:space="preserve">more symbols </w:t>
-      </w:r>
-      <w:r>
-        <w:t xml:space="preserve">to be </w:t>
-      </w:r>
-      <w:r>
-        <w:t>drawn with dashed lines</w:t>
-      </w:r>
-      <w:r>
-        <w:t>, for more (</w:t>
-      </w:r>
-      <w:r>
-        <w:t>intuitive</w:t>
-      </w:r>
-      <w:r>
-        <w:t>) separation between static structure and object structure</w:t>
-      </w:r>
-      <w:r>
-        <w:t>.</w:t>
-      </w:r>
-      <w:r>
-        <w:t xml:space="preserve"> Dashed shapes might not have an exact definition or meaning yet</w:t>
-      </w:r>
-      <w:r>
-        <w:t>, so there may be freedom of choice there</w:t>
-      </w:r>
-      <w:r>
-        <w:t>.</w:t>
-      </w:r>
-      <w:r>
-        <w:t>)</w:t>
-      </w:r>
-    </w:p>
-    <w:p/>
-    <w:p>
-      <w:r>
-        <w:t>So c</w:t>
-      </w:r>
-      <w:r>
-        <w:t>ommand symbols would have appeared in each of the objects and in the class as well.</w:t>
-      </w:r>
-      <w:r>
-        <w:t xml:space="preserve"> </w:t>
-      </w:r>
-      <w:r>
-        <w:t xml:space="preserve">With </w:t>
-      </w:r>
-      <w:r>
-        <w:t xml:space="preserve">this idea, </w:t>
-      </w:r>
-      <w:r>
-        <w:t xml:space="preserve">a </w:t>
-      </w:r>
-      <w:r>
-        <w:t>command</w:t>
-      </w:r>
-      <w:r>
-        <w:t xml:space="preserve"> </w:t>
-      </w:r>
-      <w:r>
-        <w:t xml:space="preserve">might </w:t>
-      </w:r>
-      <w:r>
-        <w:t xml:space="preserve">quickly </w:t>
-      </w:r>
-      <w:r>
-        <w:t>be</w:t>
-      </w:r>
-      <w:r>
-        <w:t>come</w:t>
-      </w:r>
-      <w:r>
-        <w:t xml:space="preserve"> </w:t>
-      </w:r>
-      <w:r>
-        <w:t>very</w:t>
-      </w:r>
-      <w:r>
-        <w:t xml:space="preserve"> </w:t>
-      </w:r>
-      <w:r>
-        <w:t xml:space="preserve">present </w:t>
-      </w:r>
-      <w:r>
-        <w:t xml:space="preserve">in </w:t>
-      </w:r>
-      <w:r>
-        <w:t>the</w:t>
-      </w:r>
-      <w:r>
-        <w:t xml:space="preserve"> system, </w:t>
-      </w:r>
-      <w:r>
-        <w:t>whe</w:t>
-      </w:r>
-      <w:r>
-        <w:t>re</w:t>
-      </w:r>
-      <w:r>
-        <w:t xml:space="preserve"> it </w:t>
-      </w:r>
-      <w:r>
-        <w:t>might</w:t>
-      </w:r>
-      <w:r>
-        <w:t xml:space="preserve"> be executed on any object.</w:t>
-      </w:r>
-    </w:p>
-    <w:p>
-      <w:pPr>
-        <w:pStyle w:val="Heading4"/>
-      </w:pPr>
-      <w:r>
-        <w:t>Parameter with a Class</w:t>
-      </w:r>
-    </w:p>
-    <w:p>
-      <w:r>
-        <w:t xml:space="preserve">When assigning </w:t>
-      </w:r>
-      <w:r>
-        <w:t>a class to</w:t>
-      </w:r>
-      <w:r>
-        <w:t xml:space="preserve"> a</w:t>
-      </w:r>
-      <w:r>
-        <w:t xml:space="preserve"> parameter,</w:t>
-      </w:r>
-      <w:r>
-        <w:t xml:space="preserve"> </w:t>
-      </w:r>
-      <w:r>
-        <w:t xml:space="preserve">then </w:t>
-      </w:r>
-      <w:r>
-        <w:t>the</w:t>
-      </w:r>
-      <w:r>
-        <w:t xml:space="preserve"> </w:t>
-      </w:r>
-      <w:r>
-        <w:t xml:space="preserve">command </w:t>
-      </w:r>
-      <w:r>
-        <w:t xml:space="preserve">might </w:t>
-      </w:r>
-      <w:r>
-        <w:t xml:space="preserve">only </w:t>
-      </w:r>
-      <w:r>
-        <w:t>be available from objects of that class.</w:t>
-      </w:r>
-      <w:r>
-        <w:t xml:space="preserve"> This may limit the amount of objects the command would be available in:</w:t>
-      </w:r>
-    </w:p>
-    <w:p/>
-    <w:p>
-      <w:pPr>
-        <w:ind w:left="852"/>
-      </w:pPr>
-      <w:r>
-        <w:rPr>
-          <w:noProof/>
-        </w:rPr>
-        <w:drawing>
-          <wp:inline distT="0" distB="0" distL="0" distR="0" wp14:anchorId="605B9D55" wp14:editId="35AFB4D9">
-            <wp:extent cx="1797711" cy="1427834"/>
-            <wp:effectExtent l="0" t="0" r="0" b="1270"/>
-            <wp:docPr id="12" name="Picture 12"/>
-            <wp:cNvGraphicFramePr>
-              <a:graphicFrameLocks xmlns:a="http://schemas.openxmlformats.org/drawingml/2006/main" noChangeAspect="1"/>
-            </wp:cNvGraphicFramePr>
-            <a:graphic xmlns:a="http://schemas.openxmlformats.org/drawingml/2006/main">
-              <a:graphicData uri="http://schemas.openxmlformats.org/drawingml/2006/picture">
-                <pic:pic xmlns:pic="http://schemas.openxmlformats.org/drawingml/2006/picture">
-                  <pic:nvPicPr>
-                    <pic:cNvPr id="0" name="Picture 5"/>
-                    <pic:cNvPicPr>
-                      <a:picLocks noChangeAspect="1" noChangeArrowheads="1"/>
-                    </pic:cNvPicPr>
-                  </pic:nvPicPr>
-                  <pic:blipFill>
-                    <a:blip r:embed="rId16">
-                      <a:extLst>
-                        <a:ext uri="{BEBA8EAE-BF5A-486C-A8C5-ECC9F3942E4B}">
-                          <a14:imgProps xmlns:a14="http://schemas.microsoft.com/office/drawing/2010/main">
-                            <a14:imgLayer r:embed="rId17">
-                              <a14:imgEffect>
-                                <a14:brightnessContrast bright="-20000"/>
-                              </a14:imgEffect>
-                            </a14:imgLayer>
-                          </a14:imgProps>
-                        </a:ext>
-                        <a:ext uri="{28A0092B-C50C-407E-A947-70E740481C1C}">
-                          <a14:useLocalDpi xmlns:a14="http://schemas.microsoft.com/office/drawing/2010/main" val="0"/>
-                        </a:ext>
-                      </a:extLst>
-                    </a:blip>
-                    <a:srcRect/>
-                    <a:stretch>
-                      <a:fillRect/>
-                    </a:stretch>
-                  </pic:blipFill>
-                  <pic:spPr bwMode="auto">
-                    <a:xfrm>
-                      <a:off x="0" y="0"/>
-                      <a:ext cx="1820897" cy="1446250"/>
-                    </a:xfrm>
-                    <a:prstGeom prst="rect">
-                      <a:avLst/>
-                    </a:prstGeom>
-                    <a:noFill/>
-                    <a:ln>
-                      <a:noFill/>
-                    </a:ln>
-                  </pic:spPr>
-                </pic:pic>
-              </a:graphicData>
-            </a:graphic>
-          </wp:inline>
-        </w:drawing>
-      </w:r>
-    </w:p>
-    <w:p/>
-    <w:p>
-      <w:r>
-        <w:t>Th</w:t>
-      </w:r>
-      <w:r>
-        <w:t>e</w:t>
-      </w:r>
-      <w:r>
-        <w:t xml:space="preserve"> image attempts to show some differences </w:t>
-      </w:r>
-      <w:r>
-        <w:t xml:space="preserve">compared to </w:t>
-      </w:r>
-      <w:r>
-        <w:t xml:space="preserve">the previous image. The </w:t>
-      </w:r>
-      <w:r>
-        <w:t xml:space="preserve">small </w:t>
-      </w:r>
-      <w:r>
-        <w:t xml:space="preserve">circle in the </w:t>
-      </w:r>
-      <w:r>
-        <w:t xml:space="preserve">large </w:t>
-      </w:r>
-      <w:r>
-        <w:t xml:space="preserve">square now has a </w:t>
-      </w:r>
-      <w:r>
-        <w:t xml:space="preserve">dashed </w:t>
-      </w:r>
-      <w:r>
-        <w:t xml:space="preserve">class line pointing to the </w:t>
-      </w:r>
-      <w:r>
-        <w:t xml:space="preserve">dashed </w:t>
-      </w:r>
-      <w:r>
-        <w:t xml:space="preserve">class circle at the top. What also seems to have happened, is that this made the object circle on the left </w:t>
-      </w:r>
-      <w:r>
-        <w:t xml:space="preserve">not have </w:t>
-      </w:r>
-      <w:r>
-        <w:t>the command</w:t>
-      </w:r>
-      <w:r>
-        <w:t xml:space="preserve"> anymore</w:t>
-      </w:r>
-      <w:r>
-        <w:t>.</w:t>
-      </w:r>
-      <w:r>
-        <w:t xml:space="preserve"> The circle on the left</w:t>
-      </w:r>
-      <w:r>
-        <w:t xml:space="preserve"> no longer seems to participate, because it does not have the class associated with the command.</w:t>
-      </w:r>
-    </w:p>
-    <w:p>
-      <w:pPr>
-        <w:pStyle w:val="Heading4"/>
-      </w:pPr>
-      <w:r>
-        <w:t>Line Merge</w:t>
-      </w:r>
-    </w:p>
-    <w:p>
-      <w:r>
-        <w:t xml:space="preserve">The connections in the center of the image, might seem a bit crowding. </w:t>
-      </w:r>
-      <w:r>
-        <w:t>The</w:t>
-      </w:r>
-      <w:r>
-        <w:t>se</w:t>
-      </w:r>
-      <w:r>
-        <w:t xml:space="preserve"> </w:t>
-      </w:r>
-      <w:r>
-        <w:t>lines</w:t>
-      </w:r>
-      <w:r>
-        <w:t xml:space="preserve"> might be</w:t>
-      </w:r>
-      <w:r>
-        <w:t xml:space="preserve"> merged together</w:t>
-      </w:r>
-      <w:r>
-        <w:t>:</w:t>
-      </w:r>
-    </w:p>
-    <w:p/>
-    <w:p>
-      <w:pPr>
-        <w:ind w:left="852"/>
-      </w:pPr>
-      <w:r>
-        <w:rPr>
-          <w:noProof/>
-        </w:rPr>
-        <w:drawing>
-          <wp:inline distT="0" distB="0" distL="0" distR="0" wp14:anchorId="30B9C30C" wp14:editId="617C7182">
-            <wp:extent cx="1828800" cy="1465071"/>
-            <wp:effectExtent l="0" t="0" r="0" b="1905"/>
-            <wp:docPr id="13" name="Picture 13"/>
-            <wp:cNvGraphicFramePr>
-              <a:graphicFrameLocks xmlns:a="http://schemas.openxmlformats.org/drawingml/2006/main" noChangeAspect="1"/>
-            </wp:cNvGraphicFramePr>
-            <a:graphic xmlns:a="http://schemas.openxmlformats.org/drawingml/2006/main">
-              <a:graphicData uri="http://schemas.openxmlformats.org/drawingml/2006/picture">
-                <pic:pic xmlns:pic="http://schemas.openxmlformats.org/drawingml/2006/picture">
-                  <pic:nvPicPr>
-                    <pic:cNvPr id="0" name="Picture 6"/>
-                    <pic:cNvPicPr>
-                      <a:picLocks noChangeAspect="1" noChangeArrowheads="1"/>
-                    </pic:cNvPicPr>
-                  </pic:nvPicPr>
-                  <pic:blipFill>
-                    <a:blip r:embed="rId18">
-                      <a:extLst>
-                        <a:ext uri="{BEBA8EAE-BF5A-486C-A8C5-ECC9F3942E4B}">
-                          <a14:imgProps xmlns:a14="http://schemas.microsoft.com/office/drawing/2010/main">
-                            <a14:imgLayer r:embed="rId19">
-                              <a14:imgEffect>
-                                <a14:brightnessContrast bright="-20000"/>
-                              </a14:imgEffect>
-                            </a14:imgLayer>
-                          </a14:imgProps>
-                        </a:ext>
-                        <a:ext uri="{28A0092B-C50C-407E-A947-70E740481C1C}">
-                          <a14:useLocalDpi xmlns:a14="http://schemas.microsoft.com/office/drawing/2010/main" val="0"/>
-                        </a:ext>
-                      </a:extLst>
-                    </a:blip>
-                    <a:srcRect/>
-                    <a:stretch>
-                      <a:fillRect/>
-                    </a:stretch>
-                  </pic:blipFill>
-                  <pic:spPr bwMode="auto">
-                    <a:xfrm>
-                      <a:off x="0" y="0"/>
-                      <a:ext cx="1838431" cy="1472787"/>
-                    </a:xfrm>
-                    <a:prstGeom prst="rect">
-                      <a:avLst/>
-                    </a:prstGeom>
-                    <a:noFill/>
-                    <a:ln>
-                      <a:noFill/>
-                    </a:ln>
-                  </pic:spPr>
-                </pic:pic>
-              </a:graphicData>
-            </a:graphic>
-          </wp:inline>
-        </w:drawing>
-      </w:r>
-      <w:r>
-        <w:t xml:space="preserve"> </w:t>
-      </w:r>
-    </w:p>
-    <w:p/>
-    <w:p>
-      <w:r>
-        <w:t xml:space="preserve">This might be less visually demanding. It might also express </w:t>
-      </w:r>
-      <w:r>
-        <w:t>the tight</w:t>
-      </w:r>
-      <w:r>
-        <w:t>er</w:t>
-      </w:r>
-      <w:r>
-        <w:t xml:space="preserve"> bond </w:t>
-      </w:r>
-      <w:r>
-        <w:t xml:space="preserve">between </w:t>
-      </w:r>
-      <w:r>
-        <w:t>the</w:t>
-      </w:r>
-      <w:r>
-        <w:t xml:space="preserve"> command parameter and </w:t>
-      </w:r>
-      <w:r>
-        <w:t>the</w:t>
-      </w:r>
-      <w:r>
-        <w:t xml:space="preserve"> class command. </w:t>
-      </w:r>
-      <w:r>
-        <w:t xml:space="preserve">The two </w:t>
-      </w:r>
-      <w:proofErr w:type="spellStart"/>
-      <w:r>
-        <w:t>two</w:t>
-      </w:r>
-      <w:proofErr w:type="spellEnd"/>
-      <w:r>
-        <w:t xml:space="preserve"> directions.</w:t>
-      </w:r>
-    </w:p>
-    <w:p/>
-    <w:p>
-      <w:r>
-        <w:t xml:space="preserve">This notation may be a bit ambiguous, because it suggests, that the two symbols are directly connected together, instead of two connections with an inverse relationship. An arguments to perhaps defend the perceived ambiguity, might be that an object symbol and a command symbol might never be tied together directly </w:t>
-      </w:r>
-      <w:r>
-        <w:t xml:space="preserve">like that </w:t>
-      </w:r>
-      <w:r>
-        <w:t>in any other case. It also seems to express the tightness of the bond. They are not independent connections: change one connection and the other one would change too.</w:t>
-      </w:r>
-    </w:p>
-    <w:p>
-      <w:pPr>
-        <w:pStyle w:val="Heading4"/>
-      </w:pPr>
-      <w:r>
-        <w:t>Summary</w:t>
-      </w:r>
-    </w:p>
-    <w:p>
-      <w:r>
-        <w:t>So this:</w:t>
-      </w:r>
-    </w:p>
-    <w:p/>
-    <w:p>
-      <w:pPr>
-        <w:ind w:left="852"/>
-      </w:pPr>
-      <w:r>
-        <w:rPr>
-          <w:noProof/>
-        </w:rPr>
-        <w:drawing>
-          <wp:inline distT="0" distB="0" distL="0" distR="0" wp14:anchorId="7E1B735F" wp14:editId="7E25F9F8">
-            <wp:extent cx="1809241" cy="1474788"/>
-            <wp:effectExtent l="0" t="0" r="635" b="0"/>
-            <wp:docPr id="14" name="Picture 14"/>
-            <wp:cNvGraphicFramePr>
-              <a:graphicFrameLocks xmlns:a="http://schemas.openxmlformats.org/drawingml/2006/main" noChangeAspect="1"/>
-            </wp:cNvGraphicFramePr>
-            <a:graphic xmlns:a="http://schemas.openxmlformats.org/drawingml/2006/main">
-              <a:graphicData uri="http://schemas.openxmlformats.org/drawingml/2006/picture">
-                <pic:pic xmlns:pic="http://schemas.openxmlformats.org/drawingml/2006/picture">
-                  <pic:nvPicPr>
-                    <pic:cNvPr id="0" name="Picture 7"/>
-                    <pic:cNvPicPr>
-                      <a:picLocks noChangeAspect="1" noChangeArrowheads="1"/>
-                    </pic:cNvPicPr>
-                  </pic:nvPicPr>
-                  <pic:blipFill>
-                    <a:blip r:embed="rId12">
-                      <a:extLst>
-                        <a:ext uri="{BEBA8EAE-BF5A-486C-A8C5-ECC9F3942E4B}">
-                          <a14:imgProps xmlns:a14="http://schemas.microsoft.com/office/drawing/2010/main">
-                            <a14:imgLayer r:embed="rId13">
-                              <a14:imgEffect>
-                                <a14:brightnessContrast bright="-20000"/>
-                              </a14:imgEffect>
-                            </a14:imgLayer>
-                          </a14:imgProps>
-                        </a:ext>
-                        <a:ext uri="{28A0092B-C50C-407E-A947-70E740481C1C}">
-                          <a14:useLocalDpi xmlns:a14="http://schemas.microsoft.com/office/drawing/2010/main" val="0"/>
-                        </a:ext>
-                      </a:extLst>
-                    </a:blip>
-                    <a:srcRect/>
-                    <a:stretch>
-                      <a:fillRect/>
-                    </a:stretch>
-                  </pic:blipFill>
-                  <pic:spPr bwMode="auto">
-                    <a:xfrm>
-                      <a:off x="0" y="0"/>
-                      <a:ext cx="1833541" cy="1494596"/>
-                    </a:xfrm>
-                    <a:prstGeom prst="rect">
-                      <a:avLst/>
-                    </a:prstGeom>
-                    <a:noFill/>
-                    <a:ln>
-                      <a:noFill/>
-                    </a:ln>
-                  </pic:spPr>
-                </pic:pic>
-              </a:graphicData>
-            </a:graphic>
-          </wp:inline>
-        </w:drawing>
-      </w:r>
-    </w:p>
-    <w:p/>
-    <w:p>
-      <w:r>
-        <w:t>When</w:t>
-      </w:r>
-      <w:r>
-        <w:rPr>
-          <w:color w:val="FF0000"/>
-        </w:rPr>
-        <w:t xml:space="preserve"> </w:t>
-      </w:r>
-      <w:r>
-        <w:t>adding a parameter with a class,</w:t>
-      </w:r>
-      <w:r>
-        <w:t xml:space="preserve"> might turn into</w:t>
-      </w:r>
-      <w:r>
-        <w:t xml:space="preserve"> this:</w:t>
-      </w:r>
-    </w:p>
-    <w:p/>
-    <w:p>
-      <w:pPr>
-        <w:ind w:left="852"/>
-      </w:pPr>
-      <w:r>
-        <w:rPr>
-          <w:noProof/>
-        </w:rPr>
-        <w:drawing>
-          <wp:inline distT="0" distB="0" distL="0" distR="0" wp14:anchorId="11F3A60B" wp14:editId="4B35ACB7">
-            <wp:extent cx="1806734" cy="1447393"/>
-            <wp:effectExtent l="0" t="0" r="3175" b="635"/>
-            <wp:docPr id="15" name="Picture 15"/>
-            <wp:cNvGraphicFramePr>
-              <a:graphicFrameLocks xmlns:a="http://schemas.openxmlformats.org/drawingml/2006/main" noChangeAspect="1"/>
-            </wp:cNvGraphicFramePr>
-            <a:graphic xmlns:a="http://schemas.openxmlformats.org/drawingml/2006/main">
-              <a:graphicData uri="http://schemas.openxmlformats.org/drawingml/2006/picture">
-                <pic:pic xmlns:pic="http://schemas.openxmlformats.org/drawingml/2006/picture">
-                  <pic:nvPicPr>
-                    <pic:cNvPr id="0" name="Picture 8"/>
-                    <pic:cNvPicPr>
-                      <a:picLocks noChangeAspect="1" noChangeArrowheads="1"/>
-                    </pic:cNvPicPr>
-                  </pic:nvPicPr>
-                  <pic:blipFill>
-                    <a:blip r:embed="rId18">
-                      <a:extLst>
-                        <a:ext uri="{BEBA8EAE-BF5A-486C-A8C5-ECC9F3942E4B}">
-                          <a14:imgProps xmlns:a14="http://schemas.microsoft.com/office/drawing/2010/main">
-                            <a14:imgLayer r:embed="rId19">
-                              <a14:imgEffect>
-                                <a14:brightnessContrast bright="-20000"/>
-                              </a14:imgEffect>
-                            </a14:imgLayer>
-                          </a14:imgProps>
-                        </a:ext>
-                        <a:ext uri="{28A0092B-C50C-407E-A947-70E740481C1C}">
-                          <a14:useLocalDpi xmlns:a14="http://schemas.microsoft.com/office/drawing/2010/main" val="0"/>
-                        </a:ext>
-                      </a:extLst>
-                    </a:blip>
-                    <a:srcRect/>
-                    <a:stretch>
-                      <a:fillRect/>
-                    </a:stretch>
-                  </pic:blipFill>
-                  <pic:spPr bwMode="auto">
-                    <a:xfrm>
-                      <a:off x="0" y="0"/>
-                      <a:ext cx="1834462" cy="1469606"/>
-                    </a:xfrm>
-                    <a:prstGeom prst="rect">
-                      <a:avLst/>
-                    </a:prstGeom>
-                    <a:noFill/>
-                    <a:ln>
-                      <a:noFill/>
-                    </a:ln>
-                  </pic:spPr>
-                </pic:pic>
-              </a:graphicData>
-            </a:graphic>
-          </wp:inline>
-        </w:drawing>
-      </w:r>
-    </w:p>
-    <w:p/>
-    <w:p>
-      <w:r>
-        <w:t>What</w:t>
-      </w:r>
-      <w:r>
-        <w:t xml:space="preserve"> </w:t>
-      </w:r>
-      <w:r>
-        <w:t xml:space="preserve">would </w:t>
-      </w:r>
-      <w:r>
-        <w:t>be visualized</w:t>
-      </w:r>
-      <w:r>
-        <w:t xml:space="preserve"> </w:t>
-      </w:r>
-      <w:r>
-        <w:t xml:space="preserve">here, might be </w:t>
-      </w:r>
-      <w:r>
-        <w:t xml:space="preserve">that </w:t>
-      </w:r>
-      <w:r>
-        <w:t>the</w:t>
-      </w:r>
-      <w:r>
-        <w:t xml:space="preserve"> system</w:t>
-      </w:r>
-      <w:r>
-        <w:t xml:space="preserve"> may have been</w:t>
-      </w:r>
-      <w:r>
-        <w:t xml:space="preserve"> expanded with a connection between</w:t>
-      </w:r>
-      <w:r>
-        <w:t xml:space="preserve"> a</w:t>
-      </w:r>
-      <w:r>
-        <w:t xml:space="preserve"> class and</w:t>
-      </w:r>
-      <w:r>
-        <w:t xml:space="preserve"> a</w:t>
-      </w:r>
-      <w:r>
-        <w:t xml:space="preserve"> command, which</w:t>
-      </w:r>
-      <w:r>
-        <w:t xml:space="preserve"> may</w:t>
-      </w:r>
-      <w:r>
-        <w:t xml:space="preserve"> </w:t>
-      </w:r>
-      <w:r>
-        <w:t>also</w:t>
-      </w:r>
-      <w:r>
-        <w:t xml:space="preserve"> have</w:t>
-      </w:r>
-      <w:r>
-        <w:rPr>
-          <w:color w:val="FF0000"/>
-        </w:rPr>
-        <w:t xml:space="preserve"> </w:t>
-      </w:r>
-      <w:r>
-        <w:t>add</w:t>
-      </w:r>
-      <w:r>
-        <w:t>ed</w:t>
-      </w:r>
-      <w:r>
-        <w:rPr>
-          <w:color w:val="FF0000"/>
-        </w:rPr>
-        <w:t xml:space="preserve"> </w:t>
-      </w:r>
-      <w:r>
-        <w:t>the</w:t>
-      </w:r>
-      <w:r>
-        <w:t xml:space="preserve"> command to </w:t>
-      </w:r>
-      <w:r>
-        <w:t xml:space="preserve">objects </w:t>
-      </w:r>
-      <w:r>
-        <w:t>of that class.</w:t>
-      </w:r>
-    </w:p>
-    <w:p>
-      <w:pPr>
-        <w:pStyle w:val="Heading4"/>
-      </w:pPr>
-      <w:r>
-        <w:t>Commands and Classes Loosely Coupled when Object would Define Its own Class?</w:t>
-      </w:r>
-    </w:p>
-    <w:p>
-      <w:r>
-        <w:t xml:space="preserve">The concept of </w:t>
-      </w:r>
-      <w:r>
-        <w:rPr>
-          <w:i/>
-          <w:iCs/>
-        </w:rPr>
-        <w:t>Classes and Commands Loosely Coupled</w:t>
-      </w:r>
-      <w:r>
-        <w:t xml:space="preserve"> may run into trouble when thinking of classless as 'defining its own class'. </w:t>
-      </w:r>
-      <w:r>
-        <w:t xml:space="preserve">It </w:t>
-      </w:r>
-      <w:r>
-        <w:t>would imply</w:t>
-      </w:r>
-      <w:r>
-        <w:t xml:space="preserve">, that when </w:t>
-      </w:r>
-      <w:r>
-        <w:t xml:space="preserve">a parameter </w:t>
-      </w:r>
-      <w:r>
-        <w:t xml:space="preserve">would be assigned </w:t>
-      </w:r>
-      <w:r>
-        <w:t>a class, command</w:t>
-      </w:r>
-      <w:r>
-        <w:t xml:space="preserve"> would become</w:t>
-      </w:r>
-      <w:r>
-        <w:t xml:space="preserve"> available in </w:t>
-      </w:r>
-      <w:r>
-        <w:t>every</w:t>
-      </w:r>
-      <w:r>
-        <w:rPr>
-          <w:color w:val="FF0000"/>
-        </w:rPr>
-        <w:t xml:space="preserve"> </w:t>
-      </w:r>
-      <w:r>
-        <w:t xml:space="preserve">object of that class. </w:t>
-      </w:r>
-      <w:r>
-        <w:t xml:space="preserve">When </w:t>
-      </w:r>
-      <w:r>
-        <w:t>a parameter</w:t>
-      </w:r>
-      <w:r>
-        <w:t xml:space="preserve"> would have </w:t>
-      </w:r>
-      <w:r>
-        <w:t>no</w:t>
-      </w:r>
-      <w:r>
-        <w:rPr>
-          <w:color w:val="FF0000"/>
-        </w:rPr>
-        <w:t xml:space="preserve"> </w:t>
-      </w:r>
-      <w:r>
-        <w:t>class, it</w:t>
-      </w:r>
-      <w:r>
-        <w:t xml:space="preserve"> might </w:t>
-      </w:r>
-      <w:r>
-        <w:t xml:space="preserve">become </w:t>
-      </w:r>
-      <w:r>
-        <w:t xml:space="preserve">a </w:t>
-      </w:r>
-      <w:r>
-        <w:t xml:space="preserve">problem </w:t>
-      </w:r>
-      <w:r>
-        <w:t>when</w:t>
-      </w:r>
-      <w:r>
-        <w:t xml:space="preserve"> thinking</w:t>
-      </w:r>
-      <w:r>
-        <w:t xml:space="preserve"> of that as</w:t>
-      </w:r>
-      <w:r>
-        <w:t xml:space="preserve"> a</w:t>
-      </w:r>
-      <w:r>
-        <w:t xml:space="preserve"> parameter </w:t>
-      </w:r>
-      <w:r>
-        <w:t xml:space="preserve">defining </w:t>
-      </w:r>
-      <w:r>
-        <w:t xml:space="preserve">its </w:t>
-      </w:r>
-      <w:r>
-        <w:t>own</w:t>
-      </w:r>
-      <w:r>
-        <w:rPr>
-          <w:color w:val="FF0000"/>
-        </w:rPr>
-        <w:t xml:space="preserve"> </w:t>
-      </w:r>
-      <w:r>
-        <w:t>class.</w:t>
-      </w:r>
-      <w:r>
-        <w:t xml:space="preserve"> That might only make the command available to objects</w:t>
-      </w:r>
-      <w:r>
-        <w:t xml:space="preserve">, </w:t>
-      </w:r>
-      <w:r>
-        <w:t>that would</w:t>
-      </w:r>
-      <w:r>
-        <w:t xml:space="preserve"> point out </w:t>
-      </w:r>
-      <w:r>
-        <w:rPr>
-          <w:i/>
-        </w:rPr>
-        <w:t>that</w:t>
-      </w:r>
-      <w:r>
-        <w:rPr>
-          <w:i/>
-          <w:color w:val="FF0000"/>
-        </w:rPr>
-        <w:t xml:space="preserve"> </w:t>
-      </w:r>
-      <w:r>
-        <w:rPr>
-          <w:i/>
-        </w:rPr>
-        <w:t xml:space="preserve">parameter </w:t>
-      </w:r>
-      <w:r>
-        <w:t>as their class.</w:t>
-      </w:r>
-    </w:p>
-    <w:p/>
-    <w:p>
-      <w:pPr>
-        <w:ind w:left="852"/>
-      </w:pPr>
-      <w:r>
-        <w:rPr>
-          <w:noProof/>
-        </w:rPr>
-        <w:drawing>
-          <wp:inline distT="0" distB="0" distL="0" distR="0" wp14:anchorId="1B8C822F" wp14:editId="786B00F0">
-            <wp:extent cx="1661458" cy="1764203"/>
-            <wp:effectExtent l="0" t="0" r="0" b="7620"/>
-            <wp:docPr id="7" name="Picture 7"/>
-            <wp:cNvGraphicFramePr>
-              <a:graphicFrameLocks xmlns:a="http://schemas.openxmlformats.org/drawingml/2006/main" noChangeAspect="1"/>
-            </wp:cNvGraphicFramePr>
-            <a:graphic xmlns:a="http://schemas.openxmlformats.org/drawingml/2006/main">
-              <a:graphicData uri="http://schemas.openxmlformats.org/drawingml/2006/picture">
-                <pic:pic xmlns:pic="http://schemas.openxmlformats.org/drawingml/2006/picture">
-                  <pic:nvPicPr>
-                    <pic:cNvPr id="1" name=""/>
-                    <pic:cNvPicPr/>
-                  </pic:nvPicPr>
-                  <pic:blipFill>
-                    <a:blip r:embed="rId20">
-                      <a:extLst>
-                        <a:ext uri="{BEBA8EAE-BF5A-486C-A8C5-ECC9F3942E4B}">
-                          <a14:imgProps xmlns:a14="http://schemas.microsoft.com/office/drawing/2010/main">
-                            <a14:imgLayer r:embed="rId21">
-                              <a14:imgEffect>
-                                <a14:brightnessContrast bright="-20000"/>
-                              </a14:imgEffect>
-                            </a14:imgLayer>
-                          </a14:imgProps>
-                        </a:ext>
-                      </a:extLst>
-                    </a:blip>
-                    <a:stretch>
-                      <a:fillRect/>
-                    </a:stretch>
-                  </pic:blipFill>
-                  <pic:spPr>
-                    <a:xfrm>
-                      <a:off x="0" y="0"/>
-                      <a:ext cx="1670612" cy="1773923"/>
-                    </a:xfrm>
-                    <a:prstGeom prst="rect">
-                      <a:avLst/>
-                    </a:prstGeom>
-                  </pic:spPr>
-                </pic:pic>
-              </a:graphicData>
-            </a:graphic>
-          </wp:inline>
-        </w:drawing>
-      </w:r>
-    </w:p>
-    <w:p/>
-    <w:p>
-      <w:r>
-        <w:t>A</w:t>
-      </w:r>
-      <w:r>
-        <w:t xml:space="preserve"> quite particular situation</w:t>
-      </w:r>
-      <w:r>
-        <w:t>. But</w:t>
-      </w:r>
-      <w:r>
-        <w:t xml:space="preserve"> it might be solved by regarding</w:t>
-      </w:r>
-      <w:r>
-        <w:t xml:space="preserve"> situation</w:t>
-      </w:r>
-      <w:r>
-        <w:t xml:space="preserve"> as</w:t>
-      </w:r>
-      <w:r>
-        <w:t xml:space="preserve"> that a parameter </w:t>
-      </w:r>
-      <w:r>
-        <w:t>without</w:t>
-      </w:r>
-      <w:r>
-        <w:rPr>
-          <w:color w:val="FF0000"/>
-        </w:rPr>
-        <w:t xml:space="preserve"> </w:t>
-      </w:r>
-      <w:r>
-        <w:t>a class,</w:t>
-      </w:r>
-      <w:r>
-        <w:t xml:space="preserve"> would simply</w:t>
-      </w:r>
-      <w:r>
-        <w:t xml:space="preserve"> </w:t>
-      </w:r>
-      <w:r>
-        <w:rPr>
-          <w:i/>
-          <w:iCs/>
-        </w:rPr>
-        <w:t>have</w:t>
-      </w:r>
-      <w:r>
-        <w:t xml:space="preserve"> </w:t>
-      </w:r>
-      <w:r>
-        <w:rPr>
-          <w:i/>
-        </w:rPr>
-        <w:t xml:space="preserve">no </w:t>
-      </w:r>
-      <w:r>
-        <w:t>class. That</w:t>
-      </w:r>
-      <w:r>
-        <w:t xml:space="preserve"> may</w:t>
-      </w:r>
-      <w:r>
-        <w:t xml:space="preserve"> </w:t>
-      </w:r>
-      <w:r>
-        <w:t>add the</w:t>
-      </w:r>
-      <w:r>
-        <w:t xml:space="preserve"> command to </w:t>
-      </w:r>
-      <w:r>
-        <w:rPr>
-          <w:i/>
-        </w:rPr>
-        <w:t xml:space="preserve">any </w:t>
-      </w:r>
-      <w:r>
-        <w:t>object</w:t>
-      </w:r>
-      <w:r>
-        <w:t xml:space="preserve">. This make </w:t>
-      </w:r>
-      <w:r>
-        <w:rPr>
-          <w:i/>
-          <w:iCs/>
-        </w:rPr>
-        <w:t>classless</w:t>
-      </w:r>
-      <w:r>
-        <w:rPr>
-          <w:i/>
-        </w:rPr>
-        <w:t xml:space="preserve"> </w:t>
-      </w:r>
-      <w:r>
-        <w:t xml:space="preserve">stands for </w:t>
-      </w:r>
-      <w:r>
-        <w:rPr>
-          <w:i/>
-        </w:rPr>
-        <w:t>arbitrariness</w:t>
-      </w:r>
-      <w:r>
-        <w:t xml:space="preserve"> again</w:t>
-      </w:r>
-      <w:r>
-        <w:t>.</w:t>
-      </w:r>
-    </w:p>
-    <w:p/>
-    <w:p>
-      <w:pPr>
-        <w:ind w:left="852"/>
-      </w:pPr>
-      <w:r>
-        <w:rPr>
-          <w:noProof/>
-        </w:rPr>
-        <w:drawing>
-          <wp:inline distT="0" distB="0" distL="0" distR="0" wp14:anchorId="3C0FFC69" wp14:editId="4C53207C">
-            <wp:extent cx="1637552" cy="1871096"/>
-            <wp:effectExtent l="0" t="0" r="1270" b="0"/>
-            <wp:docPr id="8" name="Picture 8"/>
-            <wp:cNvGraphicFramePr>
-              <a:graphicFrameLocks xmlns:a="http://schemas.openxmlformats.org/drawingml/2006/main" noChangeAspect="1"/>
-            </wp:cNvGraphicFramePr>
-            <a:graphic xmlns:a="http://schemas.openxmlformats.org/drawingml/2006/main">
-              <a:graphicData uri="http://schemas.openxmlformats.org/drawingml/2006/picture">
-                <pic:pic xmlns:pic="http://schemas.openxmlformats.org/drawingml/2006/picture">
-                  <pic:nvPicPr>
-                    <pic:cNvPr id="1" name=""/>
-                    <pic:cNvPicPr/>
-                  </pic:nvPicPr>
-                  <pic:blipFill>
-                    <a:blip r:embed="rId22">
-                      <a:extLst>
-                        <a:ext uri="{BEBA8EAE-BF5A-486C-A8C5-ECC9F3942E4B}">
-                          <a14:imgProps xmlns:a14="http://schemas.microsoft.com/office/drawing/2010/main">
-                            <a14:imgLayer r:embed="rId23">
-                              <a14:imgEffect>
-                                <a14:brightnessContrast bright="-20000"/>
-                              </a14:imgEffect>
-                            </a14:imgLayer>
-                          </a14:imgProps>
-                        </a:ext>
-                      </a:extLst>
-                    </a:blip>
-                    <a:stretch>
-                      <a:fillRect/>
-                    </a:stretch>
-                  </pic:blipFill>
-                  <pic:spPr>
-                    <a:xfrm>
-                      <a:off x="0" y="0"/>
-                      <a:ext cx="1648190" cy="1883252"/>
-                    </a:xfrm>
-                    <a:prstGeom prst="rect">
-                      <a:avLst/>
-                    </a:prstGeom>
-                  </pic:spPr>
-                </pic:pic>
-              </a:graphicData>
-            </a:graphic>
-          </wp:inline>
-        </w:drawing>
-      </w:r>
-    </w:p>
-    <w:p>
-      <w:pPr>
-        <w:ind w:left="0"/>
-        <w:rPr>
-          <w:rFonts w:ascii="Times New Roman" w:hAnsi="Times New Roman"/>
-          <w:sz w:val="20"/>
-          <w:szCs w:val="20"/>
-        </w:rPr>
-      </w:pPr>
     </w:p>
     <w:sectPr>
       <w:pgSz w:w="12240" w:h="15840"/>

</xml_diff>

<commit_message>
Circle Language Spec: Classes: Adding pictures to the main concept story.
</commit_message>
<xml_diff>
--- a/1.1. Circle Language Spec/05. Classes/Classes.docx
+++ b/1.1. Circle Language Spec/05. Classes/Classes.docx
@@ -55,8 +55,6 @@
       <w:pPr>
         <w:pStyle w:val="Heading3"/>
       </w:pPr>
-      <w:bookmarkStart w:id="0" w:name="_GoBack"/>
-      <w:bookmarkEnd w:id="0"/>
       <w:r>
         <w:t>Main Concept</w:t>
       </w:r>
@@ -90,11 +88,62 @@
         <w:t xml:space="preserve"> Anything might be put </w:t>
       </w:r>
       <w:r>
-        <w:t>inside an object.</w:t>
+        <w:t>inside an object</w:t>
+      </w:r>
+      <w:r>
+        <w:t>:</w:t>
       </w:r>
     </w:p>
     <w:p/>
     <w:p>
+      <w:pPr>
+        <w:ind w:left="852"/>
+      </w:pPr>
+      <w:r>
+        <w:drawing>
+          <wp:inline distT="0" distB="0" distL="0" distR="0" wp14:anchorId="0D525AAB" wp14:editId="2EECF043">
+            <wp:extent cx="1451113" cy="1285728"/>
+            <wp:effectExtent l="0" t="0" r="0" b="0"/>
+            <wp:docPr id="6" name="Picture 6"/>
+            <wp:cNvGraphicFramePr>
+              <a:graphicFrameLocks xmlns:a="http://schemas.openxmlformats.org/drawingml/2006/main" noChangeAspect="1"/>
+            </wp:cNvGraphicFramePr>
+            <a:graphic xmlns:a="http://schemas.openxmlformats.org/drawingml/2006/main">
+              <a:graphicData uri="http://schemas.openxmlformats.org/drawingml/2006/picture">
+                <pic:pic xmlns:pic="http://schemas.openxmlformats.org/drawingml/2006/picture">
+                  <pic:nvPicPr>
+                    <pic:cNvPr id="1" name=""/>
+                    <pic:cNvPicPr/>
+                  </pic:nvPicPr>
+                  <pic:blipFill>
+                    <a:blip r:embed="rId5"/>
+                    <a:stretch>
+                      <a:fillRect/>
+                    </a:stretch>
+                  </pic:blipFill>
+                  <pic:spPr>
+                    <a:xfrm>
+                      <a:off x="0" y="0"/>
+                      <a:ext cx="1461487" cy="1294919"/>
+                    </a:xfrm>
+                    <a:prstGeom prst="rect">
+                      <a:avLst/>
+                    </a:prstGeom>
+                  </pic:spPr>
+                </pic:pic>
+              </a:graphicData>
+            </a:graphic>
+          </wp:inline>
+        </w:drawing>
+      </w:r>
+    </w:p>
+    <w:p/>
+    <w:p>
+      <w:pPr>
+        <w:rPr>
+          <w:i/>
+        </w:rPr>
+      </w:pPr>
       <w:r>
         <w:t>But a</w:t>
       </w:r>
@@ -151,90 +200,216 @@
         <w:rPr>
           <w:i/>
         </w:rPr>
+        <w:t>:</w:t>
+      </w:r>
+    </w:p>
+    <w:p>
+      <w:pPr>
+        <w:rPr>
+          <w:i/>
+        </w:rPr>
+      </w:pPr>
+    </w:p>
+    <w:p>
+      <w:pPr>
+        <w:ind w:left="852"/>
+        <w:rPr>
+          <w:iCs/>
+        </w:rPr>
+      </w:pPr>
+      <w:r>
+        <w:rPr>
+          <w:iCs/>
+        </w:rPr>
+        <w:drawing>
+          <wp:inline distT="0" distB="0" distL="0" distR="0" wp14:anchorId="334513B3" wp14:editId="1E0AA96B">
+            <wp:extent cx="1701601" cy="600331"/>
+            <wp:effectExtent l="0" t="0" r="0" b="9525"/>
+            <wp:docPr id="13" name="Picture 13"/>
+            <wp:cNvGraphicFramePr>
+              <a:graphicFrameLocks xmlns:a="http://schemas.openxmlformats.org/drawingml/2006/main" noChangeAspect="1"/>
+            </wp:cNvGraphicFramePr>
+            <a:graphic xmlns:a="http://schemas.openxmlformats.org/drawingml/2006/main">
+              <a:graphicData uri="http://schemas.openxmlformats.org/drawingml/2006/picture">
+                <pic:pic xmlns:pic="http://schemas.openxmlformats.org/drawingml/2006/picture">
+                  <pic:nvPicPr>
+                    <pic:cNvPr id="1" name=""/>
+                    <pic:cNvPicPr/>
+                  </pic:nvPicPr>
+                  <pic:blipFill>
+                    <a:blip r:embed="rId6"/>
+                    <a:stretch>
+                      <a:fillRect/>
+                    </a:stretch>
+                  </pic:blipFill>
+                  <pic:spPr>
+                    <a:xfrm>
+                      <a:off x="0" y="0"/>
+                      <a:ext cx="1701601" cy="600331"/>
+                    </a:xfrm>
+                    <a:prstGeom prst="rect">
+                      <a:avLst/>
+                    </a:prstGeom>
+                  </pic:spPr>
+                </pic:pic>
+              </a:graphicData>
+            </a:graphic>
+          </wp:inline>
+        </w:drawing>
+      </w:r>
+    </w:p>
+    <w:p>
+      <w:pPr>
+        <w:rPr>
+          <w:iCs/>
+        </w:rPr>
+      </w:pPr>
+    </w:p>
+    <w:p>
+      <w:r>
+        <w:t>T</w:t>
+      </w:r>
+      <w:r>
+        <w:t xml:space="preserve">he contents of </w:t>
+      </w:r>
+      <w:r>
+        <w:t xml:space="preserve">an </w:t>
+      </w:r>
+      <w:r>
+        <w:t xml:space="preserve">object </w:t>
+      </w:r>
+      <w:r>
+        <w:t>with</w:t>
+      </w:r>
+      <w:r>
+        <w:t xml:space="preserve"> a class </w:t>
+      </w:r>
+      <w:r>
+        <w:t xml:space="preserve">might not be </w:t>
+      </w:r>
+      <w:r>
+        <w:t xml:space="preserve">that </w:t>
+      </w:r>
+      <w:r>
+        <w:t>arbitrary</w:t>
+      </w:r>
+      <w:r>
+        <w:t>:</w:t>
+      </w:r>
+    </w:p>
+    <w:p/>
+    <w:p>
+      <w:pPr>
+        <w:ind w:left="852"/>
+      </w:pPr>
+      <w:r>
+        <w:drawing>
+          <wp:inline distT="0" distB="0" distL="0" distR="0" wp14:anchorId="6FB2FED0" wp14:editId="61377A16">
+            <wp:extent cx="2138333" cy="692266"/>
+            <wp:effectExtent l="0" t="0" r="0" b="0"/>
+            <wp:docPr id="14" name="Picture 14"/>
+            <wp:cNvGraphicFramePr>
+              <a:graphicFrameLocks xmlns:a="http://schemas.openxmlformats.org/drawingml/2006/main" noChangeAspect="1"/>
+            </wp:cNvGraphicFramePr>
+            <a:graphic xmlns:a="http://schemas.openxmlformats.org/drawingml/2006/main">
+              <a:graphicData uri="http://schemas.openxmlformats.org/drawingml/2006/picture">
+                <pic:pic xmlns:pic="http://schemas.openxmlformats.org/drawingml/2006/picture">
+                  <pic:nvPicPr>
+                    <pic:cNvPr id="1" name=""/>
+                    <pic:cNvPicPr/>
+                  </pic:nvPicPr>
+                  <pic:blipFill>
+                    <a:blip r:embed="rId7"/>
+                    <a:stretch>
+                      <a:fillRect/>
+                    </a:stretch>
+                  </pic:blipFill>
+                  <pic:spPr>
+                    <a:xfrm>
+                      <a:off x="0" y="0"/>
+                      <a:ext cx="2146980" cy="695065"/>
+                    </a:xfrm>
+                    <a:prstGeom prst="rect">
+                      <a:avLst/>
+                    </a:prstGeom>
+                  </pic:spPr>
+                </pic:pic>
+              </a:graphicData>
+            </a:graphic>
+          </wp:inline>
+        </w:drawing>
+      </w:r>
+    </w:p>
+    <w:p>
+      <w:pPr>
+        <w:ind w:left="852"/>
+      </w:pPr>
+    </w:p>
+    <w:p>
+      <w:r>
+        <w:t xml:space="preserve">At first an object </w:t>
+      </w:r>
+      <w:r>
+        <w:t xml:space="preserve">may </w:t>
+      </w:r>
+      <w:r>
+        <w:t xml:space="preserve">contain related items and related lists </w:t>
+      </w:r>
+      <w:r>
+        <w:t xml:space="preserve">that roughly corresponds with the </w:t>
+      </w:r>
+      <w:r>
+        <w:t xml:space="preserve">class and </w:t>
+      </w:r>
+      <w:r>
+        <w:t xml:space="preserve">the object might </w:t>
+      </w:r>
+      <w:r>
+        <w:t xml:space="preserve">also </w:t>
+      </w:r>
+      <w:r>
+        <w:t xml:space="preserve">have </w:t>
+      </w:r>
+      <w:r>
+        <w:t xml:space="preserve">a similar set of </w:t>
+      </w:r>
+      <w:r>
+        <w:t>commands</w:t>
+      </w:r>
+      <w:r>
+        <w:t xml:space="preserve"> as the class</w:t>
+      </w:r>
+      <w:r>
         <w:t>.</w:t>
       </w:r>
       <w:r>
-        <w:rPr>
-          <w:i/>
-        </w:rPr>
         <w:t xml:space="preserve"> </w:t>
       </w:r>
       <w:r>
-        <w:t xml:space="preserve">Then the contents of the object might not be </w:t>
+        <w:t>T</w:t>
+      </w:r>
+      <w:r>
+        <w:t xml:space="preserve">he idea is that an object's behavior </w:t>
+      </w:r>
+      <w:r>
+        <w:t xml:space="preserve">during its lifetime </w:t>
+      </w:r>
+      <w:r>
+        <w:t xml:space="preserve">would </w:t>
+      </w:r>
+      <w:r>
+        <w:t xml:space="preserve">also </w:t>
+      </w:r>
+      <w:r>
+        <w:t xml:space="preserve">be </w:t>
+      </w:r>
+      <w:r>
+        <w:t xml:space="preserve">bound to rules that might be set by </w:t>
       </w:r>
       <w:r>
         <w:t xml:space="preserve">that </w:t>
       </w:r>
       <w:r>
-        <w:t>arbitrary.</w:t>
-      </w:r>
-      <w:r>
-        <w:t xml:space="preserve"> </w:t>
-      </w:r>
-      <w:r>
-        <w:t xml:space="preserve">At first an object </w:t>
-      </w:r>
-      <w:r>
-        <w:t xml:space="preserve">may </w:t>
-      </w:r>
-      <w:r>
-        <w:t xml:space="preserve">contain related items and related lists </w:t>
-      </w:r>
-      <w:r>
-        <w:t xml:space="preserve">that roughly corresponds with the </w:t>
-      </w:r>
-      <w:r>
-        <w:t xml:space="preserve">class and </w:t>
-      </w:r>
-      <w:r>
-        <w:t xml:space="preserve">the object might </w:t>
-      </w:r>
-      <w:r>
-        <w:t xml:space="preserve">also </w:t>
-      </w:r>
-      <w:r>
-        <w:t xml:space="preserve">have </w:t>
-      </w:r>
-      <w:r>
-        <w:t xml:space="preserve">a similar set of </w:t>
-      </w:r>
-      <w:r>
-        <w:t>commands</w:t>
-      </w:r>
-      <w:r>
-        <w:t xml:space="preserve"> as the class</w:t>
-      </w:r>
-      <w:r>
-        <w:t>.</w:t>
-      </w:r>
-      <w:r>
-        <w:t xml:space="preserve"> </w:t>
-      </w:r>
-      <w:r>
-        <w:t>T</w:t>
-      </w:r>
-      <w:r>
-        <w:t xml:space="preserve">he idea is that an object's behavior </w:t>
-      </w:r>
-      <w:r>
-        <w:t xml:space="preserve">during its lifetime </w:t>
-      </w:r>
-      <w:r>
-        <w:t xml:space="preserve">would </w:t>
-      </w:r>
-      <w:r>
-        <w:t xml:space="preserve">also </w:t>
-      </w:r>
-      <w:r>
-        <w:t xml:space="preserve">be </w:t>
-      </w:r>
-      <w:r>
-        <w:t xml:space="preserve">bound to rules that might be set by </w:t>
-      </w:r>
-      <w:r>
-        <w:t xml:space="preserve">that </w:t>
-      </w:r>
-      <w:r>
         <w:t>class.</w:t>
       </w:r>
     </w:p>
@@ -245,6 +420,82 @@
       </w:r>
       <w:r>
         <w:t>lass is sort of like a special object, that aims to describe the characteristics and behavior of other objects.</w:t>
+      </w:r>
+    </w:p>
+    <w:p/>
+    <w:p>
+      <w:r>
+        <w:t xml:space="preserve">Initially </w:t>
+      </w:r>
+      <w:r>
+        <w:t>an</w:t>
+      </w:r>
+      <w:r>
+        <w:t xml:space="preserve"> object may look like a </w:t>
+      </w:r>
+      <w:r>
+        <w:t xml:space="preserve">replica </w:t>
+      </w:r>
+      <w:r>
+        <w:t xml:space="preserve">of </w:t>
+      </w:r>
+      <w:r>
+        <w:t>its</w:t>
+      </w:r>
+      <w:r>
+        <w:t xml:space="preserve"> class. </w:t>
+      </w:r>
+      <w:r>
+        <w:t xml:space="preserve">The </w:t>
+      </w:r>
+      <w:r>
+        <w:t>changeable parts of an object might be set initially to what is defined in the class</w:t>
+      </w:r>
+      <w:r>
+        <w:t>:</w:t>
+      </w:r>
+    </w:p>
+    <w:p/>
+    <w:p>
+      <w:pPr>
+        <w:ind w:left="852"/>
+      </w:pPr>
+      <w:r>
+        <w:drawing>
+          <wp:inline distT="0" distB="0" distL="0" distR="0" wp14:anchorId="65D2EAA1" wp14:editId="34928D98">
+            <wp:extent cx="2345635" cy="863832"/>
+            <wp:effectExtent l="0" t="0" r="0" b="0"/>
+            <wp:docPr id="15" name="Picture 15"/>
+            <wp:cNvGraphicFramePr>
+              <a:graphicFrameLocks xmlns:a="http://schemas.openxmlformats.org/drawingml/2006/main" noChangeAspect="1"/>
+            </wp:cNvGraphicFramePr>
+            <a:graphic xmlns:a="http://schemas.openxmlformats.org/drawingml/2006/main">
+              <a:graphicData uri="http://schemas.openxmlformats.org/drawingml/2006/picture">
+                <pic:pic xmlns:pic="http://schemas.openxmlformats.org/drawingml/2006/picture">
+                  <pic:nvPicPr>
+                    <pic:cNvPr id="1" name=""/>
+                    <pic:cNvPicPr/>
+                  </pic:nvPicPr>
+                  <pic:blipFill>
+                    <a:blip r:embed="rId8"/>
+                    <a:stretch>
+                      <a:fillRect/>
+                    </a:stretch>
+                  </pic:blipFill>
+                  <pic:spPr>
+                    <a:xfrm>
+                      <a:off x="0" y="0"/>
+                      <a:ext cx="2380692" cy="876742"/>
+                    </a:xfrm>
+                    <a:prstGeom prst="rect">
+                      <a:avLst/>
+                    </a:prstGeom>
+                  </pic:spPr>
+                </pic:pic>
+              </a:graphicData>
+            </a:graphic>
+          </wp:inline>
+        </w:drawing>
       </w:r>
     </w:p>
     <w:p/>
@@ -300,28 +551,13 @@
         <w:t>freely</w:t>
       </w:r>
       <w:r>
-        <w:t xml:space="preserve">. </w:t>
-      </w:r>
-      <w:r>
-        <w:t>V</w:t>
-      </w:r>
-      <w:r>
-        <w:t xml:space="preserve">alues </w:t>
-      </w:r>
-      <w:r>
-        <w:t xml:space="preserve">of an object's </w:t>
-      </w:r>
-      <w:r>
-        <w:t>attributes</w:t>
+        <w:t>.</w:t>
       </w:r>
       <w:r>
         <w:t xml:space="preserve"> </w:t>
       </w:r>
       <w:r>
-        <w:t xml:space="preserve">and </w:t>
-      </w:r>
-      <w:r>
-        <w:t>might</w:t>
+        <w:t>Values of an object's attributes and might</w:t>
       </w:r>
       <w:r>
         <w:rPr>
@@ -333,70 +569,53 @@
         <w:t xml:space="preserve">freely </w:t>
       </w:r>
       <w:r>
-        <w:t>change</w:t>
-      </w:r>
-      <w:r>
-        <w:t xml:space="preserve"> as well as which are an object's related objects </w:t>
-      </w:r>
-      <w:r>
-        <w:t xml:space="preserve">. </w:t>
-      </w:r>
-      <w:r>
-        <w:t>But</w:t>
-      </w:r>
-      <w:r>
-        <w:rPr>
-          <w:color w:val="FF0000"/>
-        </w:rPr>
-        <w:t xml:space="preserve"> </w:t>
-      </w:r>
-      <w:r>
-        <w:t xml:space="preserve">initially </w:t>
-      </w:r>
-      <w:r>
-        <w:t>an</w:t>
-      </w:r>
-      <w:r>
-        <w:t xml:space="preserve"> object</w:t>
-      </w:r>
-      <w:r>
-        <w:t xml:space="preserve"> may</w:t>
-      </w:r>
-      <w:r>
-        <w:t xml:space="preserve"> </w:t>
-      </w:r>
-      <w:r>
-        <w:t xml:space="preserve">look like </w:t>
-      </w:r>
-      <w:r>
-        <w:t xml:space="preserve">a </w:t>
-      </w:r>
-      <w:r>
-        <w:t xml:space="preserve">replica </w:t>
-      </w:r>
-      <w:r>
-        <w:t xml:space="preserve">of </w:t>
-      </w:r>
-      <w:r>
-        <w:t>its</w:t>
-      </w:r>
-      <w:r>
-        <w:t xml:space="preserve"> class. </w:t>
-      </w:r>
-      <w:r>
-        <w:t>The</w:t>
-      </w:r>
-      <w:r>
-        <w:t xml:space="preserve"> </w:t>
-      </w:r>
-      <w:r>
-        <w:t>changeable parts of an object might be set initially</w:t>
-      </w:r>
-      <w:r>
-        <w:t xml:space="preserve"> to what is defined in the </w:t>
-      </w:r>
-      <w:r>
-        <w:t>class.</w:t>
+        <w:t>change as well as which are an object's related objects</w:t>
+      </w:r>
+      <w:r>
+        <w:t>:</w:t>
+      </w:r>
+    </w:p>
+    <w:p/>
+    <w:p>
+      <w:pPr>
+        <w:ind w:left="852"/>
+      </w:pPr>
+      <w:r>
+        <w:drawing>
+          <wp:inline distT="0" distB="0" distL="0" distR="0" wp14:anchorId="6BB98FA6" wp14:editId="5B80D2BC">
+            <wp:extent cx="2350863" cy="1082778"/>
+            <wp:effectExtent l="0" t="0" r="0" b="3175"/>
+            <wp:docPr id="16" name="Picture 16"/>
+            <wp:cNvGraphicFramePr>
+              <a:graphicFrameLocks xmlns:a="http://schemas.openxmlformats.org/drawingml/2006/main" noChangeAspect="1"/>
+            </wp:cNvGraphicFramePr>
+            <a:graphic xmlns:a="http://schemas.openxmlformats.org/drawingml/2006/main">
+              <a:graphicData uri="http://schemas.openxmlformats.org/drawingml/2006/picture">
+                <pic:pic xmlns:pic="http://schemas.openxmlformats.org/drawingml/2006/picture">
+                  <pic:nvPicPr>
+                    <pic:cNvPr id="1" name=""/>
+                    <pic:cNvPicPr/>
+                  </pic:nvPicPr>
+                  <pic:blipFill>
+                    <a:blip r:embed="rId9"/>
+                    <a:stretch>
+                      <a:fillRect/>
+                    </a:stretch>
+                  </pic:blipFill>
+                  <pic:spPr>
+                    <a:xfrm>
+                      <a:off x="0" y="0"/>
+                      <a:ext cx="2384250" cy="1098155"/>
+                    </a:xfrm>
+                    <a:prstGeom prst="rect">
+                      <a:avLst/>
+                    </a:prstGeom>
+                  </pic:spPr>
+                </pic:pic>
+              </a:graphicData>
+            </a:graphic>
+          </wp:inline>
+        </w:drawing>
       </w:r>
     </w:p>
     <w:p>
@@ -445,11 +664,11 @@
                     </pic:cNvPicPr>
                   </pic:nvPicPr>
                   <pic:blipFill>
-                    <a:blip r:embed="rId5">
+                    <a:blip r:embed="rId10">
                       <a:extLst>
                         <a:ext uri="{BEBA8EAE-BF5A-486C-A8C5-ECC9F3942E4B}">
                           <a14:imgProps xmlns:a14="http://schemas.microsoft.com/office/drawing/2010/main">
-                            <a14:imgLayer r:embed="rId6">
+                            <a14:imgLayer r:embed="rId11">
                               <a14:imgEffect>
                                 <a14:brightnessContrast bright="40000" contrast="40000"/>
                               </a14:imgEffect>
@@ -498,7 +717,15 @@
         <w:t>the</w:t>
       </w:r>
       <w:r>
-        <w:t xml:space="preserve"> left might then have the class on </w:t>
+        <w:t xml:space="preserve"> left </w:t>
+      </w:r>
+      <w:r>
+        <w:t xml:space="preserve">would </w:t>
+      </w:r>
+      <w:bookmarkStart w:id="0" w:name="_GoBack"/>
+      <w:bookmarkEnd w:id="0"/>
+      <w:r>
+        <w:t xml:space="preserve">have the class on </w:t>
       </w:r>
       <w:r>
         <w:t>the</w:t>
@@ -748,15 +975,7 @@
     </w:p>
     <w:p>
       <w:r>
-        <w:t xml:space="preserve">There may be other </w:t>
-      </w:r>
-      <w:proofErr w:type="spellStart"/>
-      <w:r>
-        <w:t>exampels</w:t>
-      </w:r>
-      <w:proofErr w:type="spellEnd"/>
-      <w:r>
-        <w:t>, but i</w:t>
+        <w:t>There may be other exampels, but i</w:t>
       </w:r>
       <w:r>
         <w:t xml:space="preserve">t might be unfortunate to think of </w:t>
@@ -896,7 +1115,7 @@
                     </pic:cNvPicPr>
                   </pic:nvPicPr>
                   <pic:blipFill>
-                    <a:blip r:embed="rId7">
+                    <a:blip r:embed="rId12">
                       <a:extLst>
                         <a:ext uri="{28A0092B-C50C-407E-A947-70E740481C1C}">
                           <a14:useLocalDpi xmlns:a14="http://schemas.microsoft.com/office/drawing/2010/main" val="0"/>
@@ -1053,7 +1272,7 @@
                     </pic:cNvPicPr>
                   </pic:nvPicPr>
                   <pic:blipFill>
-                    <a:blip r:embed="rId8">
+                    <a:blip r:embed="rId13">
                       <a:extLst>
                         <a:ext uri="{28A0092B-C50C-407E-A947-70E740481C1C}">
                           <a14:useLocalDpi xmlns:a14="http://schemas.microsoft.com/office/drawing/2010/main" val="0"/>
@@ -1223,7 +1442,7 @@
                     </pic:cNvPicPr>
                   </pic:nvPicPr>
                   <pic:blipFill>
-                    <a:blip r:embed="rId9">
+                    <a:blip r:embed="rId14">
                       <a:extLst>
                         <a:ext uri="{28A0092B-C50C-407E-A947-70E740481C1C}">
                           <a14:useLocalDpi xmlns:a14="http://schemas.microsoft.com/office/drawing/2010/main" val="0"/>

</xml_diff>

<commit_message>
Circle Language Spec: Classes: More pictures, small reformulations, additional texts.
</commit_message>
<xml_diff>
--- a/1.1. Circle Language Spec/05. Classes/Classes.docx
+++ b/1.1. Circle Language Spec/05. Classes/Classes.docx
@@ -100,132 +100,14 @@
         <w:ind w:left="852"/>
       </w:pPr>
       <w:r>
+        <w:rPr>
+          <w:noProof/>
+        </w:rPr>
         <w:drawing>
           <wp:inline distT="0" distB="0" distL="0" distR="0" wp14:anchorId="0D525AAB" wp14:editId="2EECF043">
             <wp:extent cx="1451113" cy="1285728"/>
             <wp:effectExtent l="0" t="0" r="0" b="0"/>
             <wp:docPr id="6" name="Picture 6"/>
-            <wp:cNvGraphicFramePr>
-              <a:graphicFrameLocks xmlns:a="http://schemas.openxmlformats.org/drawingml/2006/main" noChangeAspect="1"/>
-            </wp:cNvGraphicFramePr>
-            <a:graphic xmlns:a="http://schemas.openxmlformats.org/drawingml/2006/main">
-              <a:graphicData uri="http://schemas.openxmlformats.org/drawingml/2006/picture">
-                <pic:pic xmlns:pic="http://schemas.openxmlformats.org/drawingml/2006/picture">
-                  <pic:nvPicPr>
-                    <pic:cNvPr id="1" name=""/>
-                    <pic:cNvPicPr/>
-                  </pic:nvPicPr>
-                  <pic:blipFill>
-                    <a:blip r:embed="rId5"/>
-                    <a:stretch>
-                      <a:fillRect/>
-                    </a:stretch>
-                  </pic:blipFill>
-                  <pic:spPr>
-                    <a:xfrm>
-                      <a:off x="0" y="0"/>
-                      <a:ext cx="1461487" cy="1294919"/>
-                    </a:xfrm>
-                    <a:prstGeom prst="rect">
-                      <a:avLst/>
-                    </a:prstGeom>
-                  </pic:spPr>
-                </pic:pic>
-              </a:graphicData>
-            </a:graphic>
-          </wp:inline>
-        </w:drawing>
-      </w:r>
-    </w:p>
-    <w:p/>
-    <w:p>
-      <w:pPr>
-        <w:rPr>
-          <w:i/>
-        </w:rPr>
-      </w:pPr>
-      <w:r>
-        <w:t>But a</w:t>
-      </w:r>
-      <w:r>
-        <w:t>n object</w:t>
-      </w:r>
-      <w:r>
-        <w:t xml:space="preserve"> might </w:t>
-      </w:r>
-      <w:r>
-        <w:t xml:space="preserve">also </w:t>
-      </w:r>
-      <w:r>
-        <w:t>select</w:t>
-      </w:r>
-      <w:r>
-        <w:rPr>
-          <w:color w:val="FF0000"/>
-        </w:rPr>
-        <w:t xml:space="preserve"> </w:t>
-      </w:r>
-      <w:r>
-        <w:t xml:space="preserve">another object </w:t>
-      </w:r>
-      <w:r>
-        <w:t xml:space="preserve">to serve as </w:t>
-      </w:r>
-      <w:r>
-        <w:t>its</w:t>
-      </w:r>
-      <w:r>
-        <w:t xml:space="preserve"> </w:t>
-      </w:r>
-      <w:r>
-        <w:rPr>
-          <w:i/>
-          <w:iCs/>
-        </w:rPr>
-        <w:t>class</w:t>
-      </w:r>
-      <w:r>
-        <w:t xml:space="preserve"> or</w:t>
-      </w:r>
-      <w:r>
-        <w:t xml:space="preserve"> </w:t>
-      </w:r>
-      <w:r>
-        <w:rPr>
-          <w:i/>
-        </w:rPr>
-        <w:t>prototype</w:t>
-      </w:r>
-      <w:r>
-        <w:rPr>
-          <w:i/>
-        </w:rPr>
-        <w:t>:</w:t>
-      </w:r>
-    </w:p>
-    <w:p>
-      <w:pPr>
-        <w:rPr>
-          <w:i/>
-        </w:rPr>
-      </w:pPr>
-    </w:p>
-    <w:p>
-      <w:pPr>
-        <w:ind w:left="852"/>
-        <w:rPr>
-          <w:iCs/>
-        </w:rPr>
-      </w:pPr>
-      <w:r>
-        <w:rPr>
-          <w:iCs/>
-        </w:rPr>
-        <w:drawing>
-          <wp:inline distT="0" distB="0" distL="0" distR="0" wp14:anchorId="334513B3" wp14:editId="1E0AA96B">
-            <wp:extent cx="1701601" cy="600331"/>
-            <wp:effectExtent l="0" t="0" r="0" b="9525"/>
-            <wp:docPr id="13" name="Picture 13"/>
             <wp:cNvGraphicFramePr>
               <a:graphicFrameLocks xmlns:a="http://schemas.openxmlformats.org/drawingml/2006/main" noChangeAspect="1"/>
             </wp:cNvGraphicFramePr>
@@ -245,7 +127,7 @@
                   <pic:spPr>
                     <a:xfrm>
                       <a:off x="0" y="0"/>
-                      <a:ext cx="1701601" cy="600331"/>
+                      <a:ext cx="1461487" cy="1294919"/>
                     </a:xfrm>
                     <a:prstGeom prst="rect">
                       <a:avLst/>
@@ -258,56 +140,96 @@
         </w:drawing>
       </w:r>
     </w:p>
-    <w:p>
-      <w:pPr>
-        <w:rPr>
+    <w:p/>
+    <w:p>
+      <w:pPr>
+        <w:rPr>
+          <w:i/>
+        </w:rPr>
+      </w:pPr>
+      <w:r>
+        <w:t>But a</w:t>
+      </w:r>
+      <w:r>
+        <w:t>n object</w:t>
+      </w:r>
+      <w:r>
+        <w:t xml:space="preserve"> might </w:t>
+      </w:r>
+      <w:r>
+        <w:t xml:space="preserve">also </w:t>
+      </w:r>
+      <w:r>
+        <w:t>select</w:t>
+      </w:r>
+      <w:r>
+        <w:rPr>
+          <w:color w:val="FF0000"/>
+        </w:rPr>
+        <w:t xml:space="preserve"> </w:t>
+      </w:r>
+      <w:r>
+        <w:t xml:space="preserve">another object </w:t>
+      </w:r>
+      <w:r>
+        <w:t xml:space="preserve">to serve as </w:t>
+      </w:r>
+      <w:r>
+        <w:t>its</w:t>
+      </w:r>
+      <w:r>
+        <w:t xml:space="preserve"> </w:t>
+      </w:r>
+      <w:r>
+        <w:rPr>
+          <w:i/>
           <w:iCs/>
         </w:rPr>
-      </w:pPr>
-    </w:p>
-    <w:p>
-      <w:r>
-        <w:t>T</w:t>
-      </w:r>
-      <w:r>
-        <w:t xml:space="preserve">he contents of </w:t>
-      </w:r>
-      <w:r>
-        <w:t xml:space="preserve">an </w:t>
-      </w:r>
-      <w:r>
-        <w:t xml:space="preserve">object </w:t>
-      </w:r>
-      <w:r>
-        <w:t>with</w:t>
-      </w:r>
-      <w:r>
-        <w:t xml:space="preserve"> a class </w:t>
-      </w:r>
-      <w:r>
-        <w:t xml:space="preserve">might not be </w:t>
-      </w:r>
-      <w:r>
-        <w:t xml:space="preserve">that </w:t>
-      </w:r>
-      <w:r>
-        <w:t>arbitrary</w:t>
-      </w:r>
-      <w:r>
+        <w:t>class</w:t>
+      </w:r>
+      <w:r>
+        <w:t xml:space="preserve"> or</w:t>
+      </w:r>
+      <w:r>
+        <w:t xml:space="preserve"> </w:t>
+      </w:r>
+      <w:r>
+        <w:rPr>
+          <w:i/>
+        </w:rPr>
+        <w:t>prototype</w:t>
+      </w:r>
+      <w:r>
+        <w:rPr>
+          <w:i/>
+        </w:rPr>
         <w:t>:</w:t>
       </w:r>
     </w:p>
-    <w:p/>
+    <w:p>
+      <w:pPr>
+        <w:rPr>
+          <w:i/>
+        </w:rPr>
+      </w:pPr>
+    </w:p>
     <w:p>
       <w:pPr>
         <w:ind w:left="852"/>
-      </w:pPr>
-      <w:r>
+        <w:rPr>
+          <w:iCs/>
+        </w:rPr>
+      </w:pPr>
+      <w:r>
+        <w:rPr>
+          <w:iCs/>
+          <w:noProof/>
+        </w:rPr>
         <w:drawing>
-          <wp:inline distT="0" distB="0" distL="0" distR="0" wp14:anchorId="6FB2FED0" wp14:editId="61377A16">
-            <wp:extent cx="2138333" cy="692266"/>
+          <wp:inline distT="0" distB="0" distL="0" distR="0" wp14:anchorId="58F34CD2" wp14:editId="7488103C">
+            <wp:extent cx="2058498" cy="765018"/>
             <wp:effectExtent l="0" t="0" r="0" b="0"/>
-            <wp:docPr id="14" name="Picture 14"/>
+            <wp:docPr id="11" name="Picture 11"/>
             <wp:cNvGraphicFramePr>
               <a:graphicFrameLocks xmlns:a="http://schemas.openxmlformats.org/drawingml/2006/main" noChangeAspect="1"/>
             </wp:cNvGraphicFramePr>
@@ -327,7 +249,7 @@
                   <pic:spPr>
                     <a:xfrm>
                       <a:off x="0" y="0"/>
-                      <a:ext cx="2146980" cy="695065"/>
+                      <a:ext cx="2139859" cy="795255"/>
                     </a:xfrm>
                     <a:prstGeom prst="rect">
                       <a:avLst/>
@@ -343,129 +265,54 @@
     <w:p>
       <w:pPr>
         <w:ind w:left="852"/>
-      </w:pPr>
-    </w:p>
-    <w:p>
-      <w:r>
-        <w:t xml:space="preserve">At first an object </w:t>
-      </w:r>
-      <w:r>
-        <w:t xml:space="preserve">may </w:t>
-      </w:r>
-      <w:r>
-        <w:t xml:space="preserve">contain related items and related lists </w:t>
-      </w:r>
-      <w:r>
-        <w:t xml:space="preserve">that roughly corresponds with the </w:t>
-      </w:r>
-      <w:r>
-        <w:t xml:space="preserve">class and </w:t>
-      </w:r>
-      <w:r>
-        <w:t xml:space="preserve">the object might </w:t>
-      </w:r>
-      <w:r>
-        <w:t xml:space="preserve">also </w:t>
-      </w:r>
-      <w:r>
-        <w:t xml:space="preserve">have </w:t>
-      </w:r>
-      <w:r>
-        <w:t xml:space="preserve">a similar set of </w:t>
-      </w:r>
-      <w:r>
-        <w:t>commands</w:t>
-      </w:r>
-      <w:r>
-        <w:t xml:space="preserve"> as the class</w:t>
-      </w:r>
-      <w:r>
-        <w:t>.</w:t>
-      </w:r>
-      <w:r>
-        <w:t xml:space="preserve"> </w:t>
-      </w:r>
+        <w:rPr>
+          <w:iCs/>
+        </w:rPr>
+      </w:pPr>
+    </w:p>
+    <w:p>
       <w:r>
         <w:t>T</w:t>
       </w:r>
       <w:r>
-        <w:t xml:space="preserve">he idea is that an object's behavior </w:t>
-      </w:r>
-      <w:r>
-        <w:t xml:space="preserve">during its lifetime </w:t>
-      </w:r>
-      <w:r>
-        <w:t xml:space="preserve">would </w:t>
-      </w:r>
-      <w:r>
-        <w:t xml:space="preserve">also </w:t>
-      </w:r>
-      <w:r>
-        <w:t xml:space="preserve">be </w:t>
-      </w:r>
-      <w:r>
-        <w:t xml:space="preserve">bound to rules that might be set by </w:t>
+        <w:t>he</w:t>
+      </w:r>
+      <w:r>
+        <w:t>n the</w:t>
+      </w:r>
+      <w:r>
+        <w:t xml:space="preserve"> contents of </w:t>
+      </w:r>
+      <w:r>
+        <w:t xml:space="preserve">the </w:t>
+      </w:r>
+      <w:r>
+        <w:t xml:space="preserve">object might not be </w:t>
       </w:r>
       <w:r>
         <w:t xml:space="preserve">that </w:t>
       </w:r>
       <w:r>
-        <w:t>class.</w:t>
+        <w:t>arbitrary</w:t>
+      </w:r>
+      <w:r>
+        <w:t>:</w:t>
       </w:r>
     </w:p>
     <w:p/>
     <w:p>
-      <w:r>
-        <w:t>A c</w:t>
-      </w:r>
-      <w:r>
-        <w:t>lass is sort of like a special object, that aims to describe the characteristics and behavior of other objects.</w:t>
-      </w:r>
-    </w:p>
-    <w:p/>
-    <w:p>
-      <w:r>
-        <w:t xml:space="preserve">Initially </w:t>
-      </w:r>
-      <w:r>
-        <w:t>an</w:t>
-      </w:r>
-      <w:r>
-        <w:t xml:space="preserve"> object may look like a </w:t>
-      </w:r>
-      <w:r>
-        <w:t xml:space="preserve">replica </w:t>
-      </w:r>
-      <w:r>
-        <w:t xml:space="preserve">of </w:t>
-      </w:r>
-      <w:r>
-        <w:t>its</w:t>
-      </w:r>
-      <w:r>
-        <w:t xml:space="preserve"> class. </w:t>
-      </w:r>
-      <w:r>
-        <w:t xml:space="preserve">The </w:t>
-      </w:r>
-      <w:r>
-        <w:t>changeable parts of an object might be set initially to what is defined in the class</w:t>
-      </w:r>
-      <w:r>
-        <w:t>:</w:t>
-      </w:r>
-    </w:p>
-    <w:p/>
-    <w:p>
       <w:pPr>
         <w:ind w:left="852"/>
       </w:pPr>
       <w:r>
+        <w:rPr>
+          <w:noProof/>
+        </w:rPr>
         <w:drawing>
-          <wp:inline distT="0" distB="0" distL="0" distR="0" wp14:anchorId="65D2EAA1" wp14:editId="34928D98">
-            <wp:extent cx="2345635" cy="863832"/>
+          <wp:inline distT="0" distB="0" distL="0" distR="0" wp14:anchorId="6FB2FED0" wp14:editId="61377A16">
+            <wp:extent cx="2138333" cy="692266"/>
             <wp:effectExtent l="0" t="0" r="0" b="0"/>
-            <wp:docPr id="15" name="Picture 15"/>
+            <wp:docPr id="14" name="Picture 14"/>
             <wp:cNvGraphicFramePr>
               <a:graphicFrameLocks xmlns:a="http://schemas.openxmlformats.org/drawingml/2006/main" noChangeAspect="1"/>
             </wp:cNvGraphicFramePr>
@@ -485,7 +332,7 @@
                   <pic:spPr>
                     <a:xfrm>
                       <a:off x="0" y="0"/>
-                      <a:ext cx="2380692" cy="876742"/>
+                      <a:ext cx="2146980" cy="695065"/>
                     </a:xfrm>
                     <a:prstGeom prst="rect">
                       <a:avLst/>
@@ -498,78 +345,131 @@
         </w:drawing>
       </w:r>
     </w:p>
+    <w:p>
+      <w:pPr>
+        <w:ind w:left="852"/>
+      </w:pPr>
+    </w:p>
+    <w:p>
+      <w:r>
+        <w:t xml:space="preserve">At first an object </w:t>
+      </w:r>
+      <w:r>
+        <w:t xml:space="preserve">may </w:t>
+      </w:r>
+      <w:r>
+        <w:t xml:space="preserve">contain related items and related lists </w:t>
+      </w:r>
+      <w:r>
+        <w:t xml:space="preserve">that roughly corresponds with the </w:t>
+      </w:r>
+      <w:r>
+        <w:t xml:space="preserve">class and </w:t>
+      </w:r>
+      <w:r>
+        <w:t xml:space="preserve">the object might </w:t>
+      </w:r>
+      <w:r>
+        <w:t xml:space="preserve">also </w:t>
+      </w:r>
+      <w:r>
+        <w:t xml:space="preserve">have </w:t>
+      </w:r>
+      <w:r>
+        <w:t xml:space="preserve">a similar set of </w:t>
+      </w:r>
+      <w:r>
+        <w:t>commands</w:t>
+      </w:r>
+      <w:r>
+        <w:t xml:space="preserve"> as the class</w:t>
+      </w:r>
+      <w:r>
+        <w:t>.</w:t>
+      </w:r>
+      <w:r>
+        <w:t xml:space="preserve"> </w:t>
+      </w:r>
+      <w:r>
+        <w:t>T</w:t>
+      </w:r>
+      <w:r>
+        <w:t xml:space="preserve">he idea is that an object's behavior </w:t>
+      </w:r>
+      <w:r>
+        <w:t xml:space="preserve">during its lifetime </w:t>
+      </w:r>
+      <w:r>
+        <w:t xml:space="preserve">would </w:t>
+      </w:r>
+      <w:r>
+        <w:t xml:space="preserve">also </w:t>
+      </w:r>
+      <w:r>
+        <w:t xml:space="preserve">be </w:t>
+      </w:r>
+      <w:r>
+        <w:t>governed</w:t>
+      </w:r>
+      <w:r>
+        <w:t xml:space="preserve"> by</w:t>
+      </w:r>
+      <w:r>
+        <w:t xml:space="preserve"> </w:t>
+      </w:r>
+      <w:r>
+        <w:t xml:space="preserve">the </w:t>
+      </w:r>
+      <w:r>
+        <w:t xml:space="preserve">rules that might be set by </w:t>
+      </w:r>
+      <w:r>
+        <w:t>its</w:t>
+      </w:r>
+      <w:r>
+        <w:t xml:space="preserve"> </w:t>
+      </w:r>
+      <w:r>
+        <w:t>class.</w:t>
+      </w:r>
+    </w:p>
     <w:p/>
     <w:p>
       <w:r>
-        <w:t>An object</w:t>
-      </w:r>
-      <w:r>
-        <w:t xml:space="preserve"> might</w:t>
-      </w:r>
-      <w:r>
-        <w:t xml:space="preserve"> have</w:t>
-      </w:r>
-      <w:r>
-        <w:t xml:space="preserve"> a similar </w:t>
-      </w:r>
-      <w:r>
-        <w:rPr>
-          <w:i/>
-          <w:iCs/>
-        </w:rPr>
-        <w:t>structure</w:t>
-      </w:r>
-      <w:r>
-        <w:t xml:space="preserve"> </w:t>
-      </w:r>
-      <w:r>
-        <w:t xml:space="preserve">as </w:t>
-      </w:r>
-      <w:r>
-        <w:t>its class,</w:t>
-      </w:r>
-      <w:r>
-        <w:t xml:space="preserve"> but </w:t>
-      </w:r>
-      <w:r>
-        <w:t xml:space="preserve">that object </w:t>
-      </w:r>
-      <w:r>
-        <w:t xml:space="preserve">may have </w:t>
-      </w:r>
-      <w:r>
-        <w:rPr>
-          <w:i/>
-          <w:iCs/>
-        </w:rPr>
-        <w:t>data</w:t>
-      </w:r>
-      <w:r>
-        <w:t xml:space="preserve"> that can change </w:t>
-      </w:r>
-      <w:r>
-        <w:t>freely</w:t>
-      </w:r>
-      <w:r>
-        <w:t>.</w:t>
-      </w:r>
-      <w:r>
-        <w:t xml:space="preserve"> </w:t>
-      </w:r>
-      <w:r>
-        <w:t>Values of an object's attributes and might</w:t>
-      </w:r>
-      <w:r>
-        <w:rPr>
-          <w:color w:val="FF0000"/>
-        </w:rPr>
-        <w:t xml:space="preserve"> </w:t>
-      </w:r>
-      <w:r>
-        <w:t xml:space="preserve">freely </w:t>
-      </w:r>
-      <w:r>
-        <w:t>change as well as which are an object's related objects</w:t>
+        <w:t>A c</w:t>
+      </w:r>
+      <w:r>
+        <w:t>lass is sort of like a special object, that aims to describe the characteristics and behavior of other objects.</w:t>
+      </w:r>
+    </w:p>
+    <w:p/>
+    <w:p>
+      <w:r>
+        <w:t xml:space="preserve">Initially </w:t>
+      </w:r>
+      <w:r>
+        <w:t>an</w:t>
+      </w:r>
+      <w:r>
+        <w:t xml:space="preserve"> object may look like a </w:t>
+      </w:r>
+      <w:r>
+        <w:t xml:space="preserve">replica </w:t>
+      </w:r>
+      <w:r>
+        <w:t xml:space="preserve">of </w:t>
+      </w:r>
+      <w:r>
+        <w:t>its</w:t>
+      </w:r>
+      <w:r>
+        <w:t xml:space="preserve"> class. </w:t>
+      </w:r>
+      <w:r>
+        <w:t xml:space="preserve">The </w:t>
+      </w:r>
+      <w:r>
+        <w:t>changeable parts of an object might be set initially to what is defined in the class</w:t>
       </w:r>
       <w:r>
         <w:t>:</w:t>
@@ -581,11 +481,14 @@
         <w:ind w:left="852"/>
       </w:pPr>
       <w:r>
+        <w:rPr>
+          <w:noProof/>
+        </w:rPr>
         <w:drawing>
-          <wp:inline distT="0" distB="0" distL="0" distR="0" wp14:anchorId="6BB98FA6" wp14:editId="5B80D2BC">
-            <wp:extent cx="2350863" cy="1082778"/>
-            <wp:effectExtent l="0" t="0" r="0" b="3175"/>
-            <wp:docPr id="16" name="Picture 16"/>
+          <wp:inline distT="0" distB="0" distL="0" distR="0" wp14:anchorId="65D2EAA1" wp14:editId="34928D98">
+            <wp:extent cx="2345635" cy="863832"/>
+            <wp:effectExtent l="0" t="0" r="0" b="0"/>
+            <wp:docPr id="15" name="Picture 15"/>
             <wp:cNvGraphicFramePr>
               <a:graphicFrameLocks xmlns:a="http://schemas.openxmlformats.org/drawingml/2006/main" noChangeAspect="1"/>
             </wp:cNvGraphicFramePr>
@@ -605,6 +508,129 @@
                   <pic:spPr>
                     <a:xfrm>
                       <a:off x="0" y="0"/>
+                      <a:ext cx="2380692" cy="876742"/>
+                    </a:xfrm>
+                    <a:prstGeom prst="rect">
+                      <a:avLst/>
+                    </a:prstGeom>
+                  </pic:spPr>
+                </pic:pic>
+              </a:graphicData>
+            </a:graphic>
+          </wp:inline>
+        </w:drawing>
+      </w:r>
+    </w:p>
+    <w:p/>
+    <w:p>
+      <w:r>
+        <w:t>An object</w:t>
+      </w:r>
+      <w:r>
+        <w:t xml:space="preserve"> might</w:t>
+      </w:r>
+      <w:r>
+        <w:t xml:space="preserve"> have</w:t>
+      </w:r>
+      <w:r>
+        <w:t xml:space="preserve"> a similar </w:t>
+      </w:r>
+      <w:r>
+        <w:rPr>
+          <w:i/>
+          <w:iCs/>
+        </w:rPr>
+        <w:t>structure</w:t>
+      </w:r>
+      <w:r>
+        <w:t xml:space="preserve"> </w:t>
+      </w:r>
+      <w:r>
+        <w:t xml:space="preserve">as </w:t>
+      </w:r>
+      <w:r>
+        <w:t>its class,</w:t>
+      </w:r>
+      <w:r>
+        <w:t xml:space="preserve"> but </w:t>
+      </w:r>
+      <w:r>
+        <w:t xml:space="preserve">that object </w:t>
+      </w:r>
+      <w:r>
+        <w:t xml:space="preserve">may have </w:t>
+      </w:r>
+      <w:r>
+        <w:rPr>
+          <w:i/>
+          <w:iCs/>
+        </w:rPr>
+        <w:t>data</w:t>
+      </w:r>
+      <w:r>
+        <w:t xml:space="preserve"> that can change </w:t>
+      </w:r>
+      <w:r>
+        <w:t>freely</w:t>
+      </w:r>
+      <w:r>
+        <w:t>.</w:t>
+      </w:r>
+      <w:r>
+        <w:t xml:space="preserve"> Values of an object's attributes and might</w:t>
+      </w:r>
+      <w:r>
+        <w:rPr>
+          <w:color w:val="FF0000"/>
+        </w:rPr>
+        <w:t xml:space="preserve"> </w:t>
+      </w:r>
+      <w:r>
+        <w:t xml:space="preserve">freely </w:t>
+      </w:r>
+      <w:r>
+        <w:t xml:space="preserve">change as well as </w:t>
+      </w:r>
+      <w:r>
+        <w:t xml:space="preserve">the related </w:t>
+      </w:r>
+      <w:r>
+        <w:t>objects:</w:t>
+      </w:r>
+    </w:p>
+    <w:p/>
+    <w:p>
+      <w:pPr>
+        <w:ind w:left="852"/>
+      </w:pPr>
+      <w:r>
+        <w:rPr>
+          <w:noProof/>
+        </w:rPr>
+        <w:drawing>
+          <wp:inline distT="0" distB="0" distL="0" distR="0" wp14:anchorId="6BB98FA6" wp14:editId="5B80D2BC">
+            <wp:extent cx="2350863" cy="1082778"/>
+            <wp:effectExtent l="0" t="0" r="0" b="3175"/>
+            <wp:docPr id="16" name="Picture 16"/>
+            <wp:cNvGraphicFramePr>
+              <a:graphicFrameLocks xmlns:a="http://schemas.openxmlformats.org/drawingml/2006/main" noChangeAspect="1"/>
+            </wp:cNvGraphicFramePr>
+            <a:graphic xmlns:a="http://schemas.openxmlformats.org/drawingml/2006/main">
+              <a:graphicData uri="http://schemas.openxmlformats.org/drawingml/2006/picture">
+                <pic:pic xmlns:pic="http://schemas.openxmlformats.org/drawingml/2006/picture">
+                  <pic:nvPicPr>
+                    <pic:cNvPr id="1" name=""/>
+                    <pic:cNvPicPr/>
+                  </pic:nvPicPr>
+                  <pic:blipFill>
+                    <a:blip r:embed="rId10"/>
+                    <a:stretch>
+                      <a:fillRect/>
+                    </a:stretch>
+                  </pic:blipFill>
+                  <pic:spPr>
+                    <a:xfrm>
+                      <a:off x="0" y="0"/>
                       <a:ext cx="2384250" cy="1098155"/>
                     </a:xfrm>
                     <a:prstGeom prst="rect">
@@ -618,6 +644,7 @@
         </w:drawing>
       </w:r>
     </w:p>
+    <w:p/>
     <w:p>
       <w:pPr>
         <w:pStyle w:val="Heading3"/>
@@ -628,17 +655,29 @@
     </w:p>
     <w:p>
       <w:r>
-        <w:t>An object’s pointing out its class, might be called a class redirections.</w:t>
+        <w:t xml:space="preserve">An object’s pointing out its class, </w:t>
+      </w:r>
+      <w:r>
+        <w:t xml:space="preserve">could </w:t>
+      </w:r>
+      <w:r>
+        <w:t>be called a class redirection.</w:t>
+      </w:r>
+      <w:r>
+        <w:t xml:space="preserve"> </w:t>
+      </w:r>
+      <w:r>
+        <w:t xml:space="preserve">It </w:t>
+      </w:r>
+      <w:r>
+        <w:t xml:space="preserve">may </w:t>
+      </w:r>
+      <w:r>
+        <w:t>be expressed in a diagram by connecting an object symbol to its class with a dashed line:</w:t>
       </w:r>
     </w:p>
     <w:p/>
     <w:p>
-      <w:r>
-        <w:t>It might be expressed in a diagram by connecting an object symbol to its class with a dashed line:</w:t>
-      </w:r>
-    </w:p>
-    <w:p/>
-    <w:p>
       <w:pPr>
         <w:ind w:left="852"/>
       </w:pPr>
@@ -647,10 +686,10 @@
           <w:noProof/>
         </w:rPr>
         <w:drawing>
-          <wp:inline distT="0" distB="0" distL="0" distR="0" wp14:anchorId="57978132" wp14:editId="6A443D8B">
-            <wp:extent cx="1192530" cy="422910"/>
-            <wp:effectExtent l="0" t="0" r="7620" b="0"/>
-            <wp:docPr id="4" name="Picture 4"/>
+          <wp:inline distT="0" distB="0" distL="0" distR="0" wp14:anchorId="2CB4C04A" wp14:editId="33B8F24B">
+            <wp:extent cx="1602463" cy="500608"/>
+            <wp:effectExtent l="0" t="0" r="0" b="0"/>
+            <wp:docPr id="17" name="Picture 17"/>
             <wp:cNvGraphicFramePr>
               <a:graphicFrameLocks xmlns:a="http://schemas.openxmlformats.org/drawingml/2006/main" noChangeAspect="1"/>
             </wp:cNvGraphicFramePr>
@@ -658,23 +697,293 @@
               <a:graphicData uri="http://schemas.openxmlformats.org/drawingml/2006/picture">
                 <pic:pic xmlns:pic="http://schemas.openxmlformats.org/drawingml/2006/picture">
                   <pic:nvPicPr>
-                    <pic:cNvPr id="0" name="Picture 1"/>
+                    <pic:cNvPr id="1" name=""/>
+                    <pic:cNvPicPr/>
+                  </pic:nvPicPr>
+                  <pic:blipFill>
+                    <a:blip r:embed="rId11"/>
+                    <a:stretch>
+                      <a:fillRect/>
+                    </a:stretch>
+                  </pic:blipFill>
+                  <pic:spPr>
+                    <a:xfrm>
+                      <a:off x="0" y="0"/>
+                      <a:ext cx="1639164" cy="512073"/>
+                    </a:xfrm>
+                    <a:prstGeom prst="rect">
+                      <a:avLst/>
+                    </a:prstGeom>
+                  </pic:spPr>
+                </pic:pic>
+              </a:graphicData>
+            </a:graphic>
+          </wp:inline>
+        </w:drawing>
+      </w:r>
+    </w:p>
+    <w:p/>
+    <w:p>
+      <w:r>
+        <w:t>The</w:t>
+      </w:r>
+      <w:r>
+        <w:t xml:space="preserve"> object on </w:t>
+      </w:r>
+      <w:r>
+        <w:t>the</w:t>
+      </w:r>
+      <w:r>
+        <w:t xml:space="preserve"> left </w:t>
+      </w:r>
+      <w:r>
+        <w:t xml:space="preserve">would </w:t>
+      </w:r>
+      <w:r>
+        <w:t xml:space="preserve">have the class on </w:t>
+      </w:r>
+      <w:r>
+        <w:t>the</w:t>
+      </w:r>
+      <w:r>
+        <w:t xml:space="preserve"> right.</w:t>
+      </w:r>
+    </w:p>
+    <w:p/>
+    <w:p>
+      <w:r>
+        <w:t xml:space="preserve">The usage of the dashed line would have a specific meaning </w:t>
+      </w:r>
+      <w:r>
+        <w:t>here</w:t>
+      </w:r>
+      <w:r>
+        <w:t>.</w:t>
+      </w:r>
+    </w:p>
+    <w:p>
+      <w:pPr>
+        <w:pStyle w:val="Heading3"/>
+      </w:pPr>
+      <w:r>
+        <w:t>Usage of Dashed Line Style</w:t>
+      </w:r>
+    </w:p>
+    <w:p>
+      <w:r>
+        <w:t xml:space="preserve">But the usage of dashed </w:t>
+      </w:r>
+      <w:r>
+        <w:rPr>
+          <w:i/>
+          <w:iCs/>
+        </w:rPr>
+        <w:t>shapes</w:t>
+      </w:r>
+      <w:r>
+        <w:t xml:space="preserve"> might be optional.</w:t>
+      </w:r>
+    </w:p>
+    <w:p/>
+    <w:p>
+      <w:r>
+        <w:t xml:space="preserve">It </w:t>
+      </w:r>
+      <w:r>
+        <w:t xml:space="preserve">could </w:t>
+      </w:r>
+      <w:r>
+        <w:t>indicate something only being used as a class.</w:t>
+      </w:r>
+    </w:p>
+    <w:p/>
+    <w:p>
+      <w:pPr>
+        <w:ind w:left="852"/>
+      </w:pPr>
+      <w:r>
+        <w:rPr>
+          <w:noProof/>
+        </w:rPr>
+        <w:drawing>
+          <wp:inline distT="0" distB="0" distL="0" distR="0" wp14:anchorId="23B9045B" wp14:editId="7E07ABEB">
+            <wp:extent cx="1475715" cy="509113"/>
+            <wp:effectExtent l="0" t="0" r="0" b="5715"/>
+            <wp:docPr id="18" name="Picture 18"/>
+            <wp:cNvGraphicFramePr>
+              <a:graphicFrameLocks xmlns:a="http://schemas.openxmlformats.org/drawingml/2006/main" noChangeAspect="1"/>
+            </wp:cNvGraphicFramePr>
+            <a:graphic xmlns:a="http://schemas.openxmlformats.org/drawingml/2006/main">
+              <a:graphicData uri="http://schemas.openxmlformats.org/drawingml/2006/picture">
+                <pic:pic xmlns:pic="http://schemas.openxmlformats.org/drawingml/2006/picture">
+                  <pic:nvPicPr>
+                    <pic:cNvPr id="1" name=""/>
+                    <pic:cNvPicPr/>
+                  </pic:nvPicPr>
+                  <pic:blipFill>
+                    <a:blip r:embed="rId12"/>
+                    <a:stretch>
+                      <a:fillRect/>
+                    </a:stretch>
+                  </pic:blipFill>
+                  <pic:spPr>
+                    <a:xfrm>
+                      <a:off x="0" y="0"/>
+                      <a:ext cx="1501058" cy="517856"/>
+                    </a:xfrm>
+                    <a:prstGeom prst="rect">
+                      <a:avLst/>
+                    </a:prstGeom>
+                  </pic:spPr>
+                </pic:pic>
+              </a:graphicData>
+            </a:graphic>
+          </wp:inline>
+        </w:drawing>
+      </w:r>
+    </w:p>
+    <w:p/>
+    <w:p>
+      <w:r>
+        <w:t xml:space="preserve">Sometimes other parts of the static </w:t>
+      </w:r>
+      <w:r>
+        <w:t>(</w:t>
+      </w:r>
+      <w:r>
+        <w:t>or '</w:t>
+      </w:r>
+      <w:r>
+        <w:t>class</w:t>
+      </w:r>
+      <w:r>
+        <w:t>'</w:t>
+      </w:r>
+      <w:r>
+        <w:t xml:space="preserve">) </w:t>
+      </w:r>
+      <w:r>
+        <w:t>structure are drawn with dashed lines too, to keep the static structure and object structure visually distinct.</w:t>
+      </w:r>
+    </w:p>
+    <w:p>
+      <w:pPr>
+        <w:ind w:left="852"/>
+      </w:pPr>
+    </w:p>
+    <w:p>
+      <w:pPr>
+        <w:ind w:left="852"/>
+      </w:pPr>
+      <w:r>
+        <w:rPr>
+          <w:noProof/>
+        </w:rPr>
+        <w:drawing>
+          <wp:inline distT="0" distB="0" distL="0" distR="0" wp14:anchorId="4D5BD9E3" wp14:editId="4EFA974F">
+            <wp:extent cx="2327564" cy="824524"/>
+            <wp:effectExtent l="0" t="0" r="0" b="0"/>
+            <wp:docPr id="20" name="Picture 20"/>
+            <wp:cNvGraphicFramePr>
+              <a:graphicFrameLocks xmlns:a="http://schemas.openxmlformats.org/drawingml/2006/main" noChangeAspect="1"/>
+            </wp:cNvGraphicFramePr>
+            <a:graphic xmlns:a="http://schemas.openxmlformats.org/drawingml/2006/main">
+              <a:graphicData uri="http://schemas.openxmlformats.org/drawingml/2006/picture">
+                <pic:pic xmlns:pic="http://schemas.openxmlformats.org/drawingml/2006/picture">
+                  <pic:nvPicPr>
+                    <pic:cNvPr id="1" name=""/>
+                    <pic:cNvPicPr/>
+                  </pic:nvPicPr>
+                  <pic:blipFill>
+                    <a:blip r:embed="rId13"/>
+                    <a:stretch>
+                      <a:fillRect/>
+                    </a:stretch>
+                  </pic:blipFill>
+                  <pic:spPr>
+                    <a:xfrm flipV="1">
+                      <a:off x="0" y="0"/>
+                      <a:ext cx="2355546" cy="834437"/>
+                    </a:xfrm>
+                    <a:prstGeom prst="rect">
+                      <a:avLst/>
+                    </a:prstGeom>
+                  </pic:spPr>
+                </pic:pic>
+              </a:graphicData>
+            </a:graphic>
+          </wp:inline>
+        </w:drawing>
+      </w:r>
+    </w:p>
+    <w:p>
+      <w:pPr>
+        <w:ind w:left="852"/>
+      </w:pPr>
+    </w:p>
+    <w:p>
+      <w:r>
+        <w:t>But the rules do not seem to be that precise yet when it comes to shapes drawn with different line styles.</w:t>
+      </w:r>
+    </w:p>
+    <w:p>
+      <w:pPr>
+        <w:pStyle w:val="Heading3"/>
+      </w:pPr>
+      <w:r>
+        <w:t>Using an Object as a Class</w:t>
+      </w:r>
+    </w:p>
+    <w:p>
+      <w:r>
+        <w:t xml:space="preserve">Perhaps it is common that an object would be </w:t>
+      </w:r>
+      <w:r>
+        <w:t>fixed</w:t>
+      </w:r>
+      <w:r>
+        <w:rPr>
+          <w:color w:val="FF0000"/>
+        </w:rPr>
+        <w:t xml:space="preserve"> </w:t>
+      </w:r>
+      <w:r>
+        <w:t>in its role as a prototype or class.</w:t>
+      </w:r>
+      <w:r>
+        <w:t xml:space="preserve"> To express an object's (fixed) role as a class, a dashed line might be used to draw the class symbol:</w:t>
+      </w:r>
+    </w:p>
+    <w:p/>
+    <w:p>
+      <w:pPr>
+        <w:ind w:left="852"/>
+      </w:pPr>
+      <w:r>
+        <w:rPr>
+          <w:noProof/>
+        </w:rPr>
+        <w:drawing>
+          <wp:inline distT="0" distB="0" distL="0" distR="0" wp14:anchorId="28FBCEBC" wp14:editId="5F36B9F8">
+            <wp:extent cx="346075" cy="346075"/>
+            <wp:effectExtent l="0" t="0" r="0" b="0"/>
+            <wp:docPr id="5" name="Picture 5"/>
+            <wp:cNvGraphicFramePr>
+              <a:graphicFrameLocks xmlns:a="http://schemas.openxmlformats.org/drawingml/2006/main" noChangeAspect="1"/>
+            </wp:cNvGraphicFramePr>
+            <a:graphic xmlns:a="http://schemas.openxmlformats.org/drawingml/2006/main">
+              <a:graphicData uri="http://schemas.openxmlformats.org/drawingml/2006/picture">
+                <pic:pic xmlns:pic="http://schemas.openxmlformats.org/drawingml/2006/picture">
+                  <pic:nvPicPr>
+                    <pic:cNvPr id="0" name="Picture 2"/>
                     <pic:cNvPicPr>
                       <a:picLocks noChangeAspect="1" noChangeArrowheads="1"/>
                     </pic:cNvPicPr>
                   </pic:nvPicPr>
                   <pic:blipFill>
-                    <a:blip r:embed="rId10">
+                    <a:blip r:embed="rId14">
+                      <a:lum bright="20000"/>
                       <a:extLst>
-                        <a:ext uri="{BEBA8EAE-BF5A-486C-A8C5-ECC9F3942E4B}">
-                          <a14:imgProps xmlns:a14="http://schemas.microsoft.com/office/drawing/2010/main">
-                            <a14:imgLayer r:embed="rId11">
-                              <a14:imgEffect>
-                                <a14:brightnessContrast bright="40000" contrast="40000"/>
-                              </a14:imgEffect>
-                            </a14:imgLayer>
-                          </a14:imgProps>
-                        </a:ext>
                         <a:ext uri="{28A0092B-C50C-407E-A947-70E740481C1C}">
                           <a14:useLocalDpi xmlns:a14="http://schemas.microsoft.com/office/drawing/2010/main" val="0"/>
                         </a:ext>
@@ -688,7 +997,7 @@
                   <pic:spPr bwMode="auto">
                     <a:xfrm>
                       <a:off x="0" y="0"/>
-                      <a:ext cx="1192530" cy="422910"/>
+                      <a:ext cx="346075" cy="346075"/>
                     </a:xfrm>
                     <a:prstGeom prst="rect">
                       <a:avLst/>
@@ -708,302 +1017,660 @@
     <w:p/>
     <w:p>
       <w:r>
-        <w:t>The</w:t>
-      </w:r>
-      <w:r>
-        <w:t xml:space="preserve"> object on </w:t>
-      </w:r>
-      <w:r>
-        <w:t>the</w:t>
-      </w:r>
-      <w:r>
-        <w:t xml:space="preserve"> left </w:t>
+        <w:t xml:space="preserve">Here one </w:t>
+      </w:r>
+      <w:r>
+        <w:t>including a class redirection:</w:t>
+      </w:r>
+    </w:p>
+    <w:p/>
+    <w:p>
+      <w:pPr>
+        <w:ind w:left="852"/>
+      </w:pPr>
+      <w:r>
+        <w:rPr>
+          <w:noProof/>
+        </w:rPr>
+        <w:drawing>
+          <wp:inline distT="0" distB="0" distL="0" distR="0" wp14:anchorId="25D1FE48" wp14:editId="0414E62E">
+            <wp:extent cx="1475715" cy="509113"/>
+            <wp:effectExtent l="0" t="0" r="0" b="5715"/>
+            <wp:docPr id="7" name="Picture 7"/>
+            <wp:cNvGraphicFramePr>
+              <a:graphicFrameLocks xmlns:a="http://schemas.openxmlformats.org/drawingml/2006/main" noChangeAspect="1"/>
+            </wp:cNvGraphicFramePr>
+            <a:graphic xmlns:a="http://schemas.openxmlformats.org/drawingml/2006/main">
+              <a:graphicData uri="http://schemas.openxmlformats.org/drawingml/2006/picture">
+                <pic:pic xmlns:pic="http://schemas.openxmlformats.org/drawingml/2006/picture">
+                  <pic:nvPicPr>
+                    <pic:cNvPr id="1" name=""/>
+                    <pic:cNvPicPr/>
+                  </pic:nvPicPr>
+                  <pic:blipFill>
+                    <a:blip r:embed="rId12"/>
+                    <a:stretch>
+                      <a:fillRect/>
+                    </a:stretch>
+                  </pic:blipFill>
+                  <pic:spPr>
+                    <a:xfrm>
+                      <a:off x="0" y="0"/>
+                      <a:ext cx="1501058" cy="517856"/>
+                    </a:xfrm>
+                    <a:prstGeom prst="rect">
+                      <a:avLst/>
+                    </a:prstGeom>
+                  </pic:spPr>
+                </pic:pic>
+              </a:graphicData>
+            </a:graphic>
+          </wp:inline>
+        </w:drawing>
+      </w:r>
+    </w:p>
+    <w:p/>
+    <w:p>
+      <w:r>
+        <w:t>But t</w:t>
+      </w:r>
+      <w:r>
+        <w:t>he Circle notation would allow any</w:t>
+      </w:r>
+      <w:r>
+        <w:rPr>
+          <w:color w:val="FF0000"/>
+        </w:rPr>
+        <w:t xml:space="preserve"> </w:t>
+      </w:r>
+      <w:r>
+        <w:t>object to serve as a class or prototype for another object.</w:t>
+      </w:r>
+    </w:p>
+    <w:p/>
+    <w:p>
+      <w:pPr>
+        <w:ind w:left="852"/>
+      </w:pPr>
+      <w:r>
+        <w:rPr>
+          <w:noProof/>
+        </w:rPr>
+        <w:drawing>
+          <wp:inline distT="0" distB="0" distL="0" distR="0" wp14:anchorId="79629AD8" wp14:editId="5F8595EA">
+            <wp:extent cx="1535410" cy="553129"/>
+            <wp:effectExtent l="0" t="0" r="8255" b="0"/>
+            <wp:docPr id="21" name="Picture 21"/>
+            <wp:cNvGraphicFramePr>
+              <a:graphicFrameLocks xmlns:a="http://schemas.openxmlformats.org/drawingml/2006/main" noChangeAspect="1"/>
+            </wp:cNvGraphicFramePr>
+            <a:graphic xmlns:a="http://schemas.openxmlformats.org/drawingml/2006/main">
+              <a:graphicData uri="http://schemas.openxmlformats.org/drawingml/2006/picture">
+                <pic:pic xmlns:pic="http://schemas.openxmlformats.org/drawingml/2006/picture">
+                  <pic:nvPicPr>
+                    <pic:cNvPr id="1" name=""/>
+                    <pic:cNvPicPr/>
+                  </pic:nvPicPr>
+                  <pic:blipFill>
+                    <a:blip r:embed="rId15"/>
+                    <a:stretch>
+                      <a:fillRect/>
+                    </a:stretch>
+                  </pic:blipFill>
+                  <pic:spPr>
+                    <a:xfrm>
+                      <a:off x="0" y="0"/>
+                      <a:ext cx="1572786" cy="566594"/>
+                    </a:xfrm>
+                    <a:prstGeom prst="rect">
+                      <a:avLst/>
+                    </a:prstGeom>
+                  </pic:spPr>
+                </pic:pic>
+              </a:graphicData>
+            </a:graphic>
+          </wp:inline>
+        </w:drawing>
+      </w:r>
+    </w:p>
+    <w:p>
+      <w:pPr>
+        <w:pStyle w:val="Heading3"/>
+      </w:pPr>
+      <w:r>
+        <w:t>Using a Class Like an Object</w:t>
+      </w:r>
+    </w:p>
+    <w:p>
+      <w:pPr>
+        <w:ind w:firstLine="1"/>
+      </w:pPr>
+      <w:r>
+        <w:t>A</w:t>
+      </w:r>
+      <w:r>
+        <w:t xml:space="preserve">llowing object references to </w:t>
+      </w:r>
+      <w:r>
+        <w:t>a class</w:t>
+      </w:r>
+      <w:r>
+        <w:t xml:space="preserve">, would make it possible to reference a type </w:t>
+      </w:r>
+      <w:r>
+        <w:t xml:space="preserve">like you could </w:t>
+      </w:r>
+      <w:r>
+        <w:t>an object.</w:t>
+      </w:r>
+    </w:p>
+    <w:p>
+      <w:pPr>
+        <w:ind w:firstLine="1"/>
+      </w:pPr>
+    </w:p>
+    <w:p>
+      <w:pPr>
+        <w:ind w:left="852" w:firstLine="1"/>
+      </w:pPr>
+      <w:r>
+        <w:rPr>
+          <w:noProof/>
+        </w:rPr>
+        <w:drawing>
+          <wp:inline distT="0" distB="0" distL="0" distR="0" wp14:anchorId="6282E6A0" wp14:editId="07929A39">
+            <wp:extent cx="1507402" cy="587458"/>
+            <wp:effectExtent l="0" t="0" r="0" b="3175"/>
+            <wp:docPr id="12" name="Picture 12"/>
+            <wp:cNvGraphicFramePr>
+              <a:graphicFrameLocks xmlns:a="http://schemas.openxmlformats.org/drawingml/2006/main" noChangeAspect="1"/>
+            </wp:cNvGraphicFramePr>
+            <a:graphic xmlns:a="http://schemas.openxmlformats.org/drawingml/2006/main">
+              <a:graphicData uri="http://schemas.openxmlformats.org/drawingml/2006/picture">
+                <pic:pic xmlns:pic="http://schemas.openxmlformats.org/drawingml/2006/picture">
+                  <pic:nvPicPr>
+                    <pic:cNvPr id="1" name=""/>
+                    <pic:cNvPicPr/>
+                  </pic:nvPicPr>
+                  <pic:blipFill>
+                    <a:blip r:embed="rId16"/>
+                    <a:stretch>
+                      <a:fillRect/>
+                    </a:stretch>
+                  </pic:blipFill>
+                  <pic:spPr>
+                    <a:xfrm>
+                      <a:off x="0" y="0"/>
+                      <a:ext cx="1582253" cy="616629"/>
+                    </a:xfrm>
+                    <a:prstGeom prst="rect">
+                      <a:avLst/>
+                    </a:prstGeom>
+                  </pic:spPr>
+                </pic:pic>
+              </a:graphicData>
+            </a:graphic>
+          </wp:inline>
+        </w:drawing>
+      </w:r>
+    </w:p>
+    <w:p>
+      <w:pPr>
+        <w:ind w:firstLine="1"/>
+      </w:pPr>
+    </w:p>
+    <w:p>
+      <w:pPr>
+        <w:ind w:firstLine="1"/>
+      </w:pPr>
+      <w:r>
+        <w:t xml:space="preserve">Or </w:t>
+      </w:r>
+      <w:r>
+        <w:t>possibly</w:t>
+      </w:r>
+      <w:r>
+        <w:t xml:space="preserve"> like this</w:t>
+      </w:r>
+      <w:r>
+        <w:t>:</w:t>
+      </w:r>
+    </w:p>
+    <w:p>
+      <w:pPr>
+        <w:ind w:firstLine="1"/>
+      </w:pPr>
+    </w:p>
+    <w:p>
+      <w:pPr>
+        <w:ind w:left="852" w:firstLine="1"/>
+      </w:pPr>
+      <w:r>
+        <w:drawing>
+          <wp:inline distT="0" distB="0" distL="0" distR="0" wp14:anchorId="4B14A9DA" wp14:editId="0A35EBB5">
+            <wp:extent cx="1511929" cy="568326"/>
+            <wp:effectExtent l="0" t="0" r="0" b="3175"/>
+            <wp:docPr id="4" name="Picture 4"/>
+            <wp:cNvGraphicFramePr>
+              <a:graphicFrameLocks xmlns:a="http://schemas.openxmlformats.org/drawingml/2006/main" noChangeAspect="1"/>
+            </wp:cNvGraphicFramePr>
+            <a:graphic xmlns:a="http://schemas.openxmlformats.org/drawingml/2006/main">
+              <a:graphicData uri="http://schemas.openxmlformats.org/drawingml/2006/picture">
+                <pic:pic xmlns:pic="http://schemas.openxmlformats.org/drawingml/2006/picture">
+                  <pic:nvPicPr>
+                    <pic:cNvPr id="1" name=""/>
+                    <pic:cNvPicPr/>
+                  </pic:nvPicPr>
+                  <pic:blipFill>
+                    <a:blip r:embed="rId17"/>
+                    <a:stretch>
+                      <a:fillRect/>
+                    </a:stretch>
+                  </pic:blipFill>
+                  <pic:spPr>
+                    <a:xfrm>
+                      <a:off x="0" y="0"/>
+                      <a:ext cx="1560585" cy="586616"/>
+                    </a:xfrm>
+                    <a:prstGeom prst="rect">
+                      <a:avLst/>
+                    </a:prstGeom>
+                  </pic:spPr>
+                </pic:pic>
+              </a:graphicData>
+            </a:graphic>
+          </wp:inline>
+        </w:drawing>
+      </w:r>
+    </w:p>
+    <w:p>
+      <w:pPr>
+        <w:pStyle w:val="Heading3"/>
+      </w:pPr>
+      <w:r>
+        <w:t>Object Reference with a Class</w:t>
+      </w:r>
+    </w:p>
+    <w:p>
+      <w:r>
+        <w:t>N</w:t>
+      </w:r>
+      <w:r>
+        <w:t xml:space="preserve">ext to an </w:t>
+      </w:r>
+      <w:r>
+        <w:rPr>
+          <w:i/>
+          <w:iCs/>
+        </w:rPr>
+        <w:t>object</w:t>
+      </w:r>
+      <w:r>
+        <w:t xml:space="preserve"> having a class, an </w:t>
+      </w:r>
+      <w:r>
+        <w:rPr>
+          <w:i/>
+          <w:iCs/>
+        </w:rPr>
+        <w:t>object reference</w:t>
+      </w:r>
+      <w:r>
+        <w:rPr>
+          <w:i/>
+          <w:iCs/>
+        </w:rPr>
+        <w:t xml:space="preserve"> </w:t>
+      </w:r>
+      <w:r>
+        <w:t>might</w:t>
+      </w:r>
+      <w:r>
+        <w:t xml:space="preserve"> also have a class.</w:t>
+      </w:r>
+      <w:r>
+        <w:t xml:space="preserve"> </w:t>
+      </w:r>
+      <w:r>
+        <w:t xml:space="preserve">Then </w:t>
+      </w:r>
+      <w:r>
+        <w:t>only objects of that class might be assigned to it.</w:t>
+      </w:r>
+    </w:p>
+    <w:p/>
+    <w:p>
+      <w:pPr>
+        <w:ind w:left="852"/>
+      </w:pPr>
+      <w:r>
+        <w:drawing>
+          <wp:inline distT="0" distB="0" distL="0" distR="0" wp14:anchorId="5055CA45" wp14:editId="46AF41F1">
+            <wp:extent cx="1714051" cy="1434974"/>
+            <wp:effectExtent l="0" t="0" r="635" b="0"/>
+            <wp:docPr id="9" name="Picture 9"/>
+            <wp:cNvGraphicFramePr>
+              <a:graphicFrameLocks xmlns:a="http://schemas.openxmlformats.org/drawingml/2006/main" noChangeAspect="1"/>
+            </wp:cNvGraphicFramePr>
+            <a:graphic xmlns:a="http://schemas.openxmlformats.org/drawingml/2006/main">
+              <a:graphicData uri="http://schemas.openxmlformats.org/drawingml/2006/picture">
+                <pic:pic xmlns:pic="http://schemas.openxmlformats.org/drawingml/2006/picture">
+                  <pic:nvPicPr>
+                    <pic:cNvPr id="1" name=""/>
+                    <pic:cNvPicPr/>
+                  </pic:nvPicPr>
+                  <pic:blipFill>
+                    <a:blip r:embed="rId18"/>
+                    <a:stretch>
+                      <a:fillRect/>
+                    </a:stretch>
+                  </pic:blipFill>
+                  <pic:spPr>
+                    <a:xfrm>
+                      <a:off x="0" y="0"/>
+                      <a:ext cx="1738788" cy="1455683"/>
+                    </a:xfrm>
+                    <a:prstGeom prst="rect">
+                      <a:avLst/>
+                    </a:prstGeom>
+                  </pic:spPr>
+                </pic:pic>
+              </a:graphicData>
+            </a:graphic>
+          </wp:inline>
+        </w:drawing>
+      </w:r>
+    </w:p>
+    <w:p>
+      <w:pPr>
+        <w:pStyle w:val="Heading3"/>
+      </w:pPr>
+      <w:r>
+        <w:t>Object Reference without</w:t>
+      </w:r>
+      <w:r>
+        <w:t xml:space="preserve"> a</w:t>
+      </w:r>
+      <w:r>
+        <w:t xml:space="preserve"> Class</w:t>
+      </w:r>
+    </w:p>
+    <w:p>
+      <w:r>
+        <w:t xml:space="preserve">When </w:t>
+      </w:r>
+      <w:r>
+        <w:t>an object reference</w:t>
+      </w:r>
+      <w:r>
+        <w:t xml:space="preserve"> would</w:t>
+      </w:r>
+      <w:r>
+        <w:t xml:space="preserve"> </w:t>
+      </w:r>
+      <w:r>
+        <w:t>not</w:t>
+      </w:r>
+      <w:r>
+        <w:rPr>
+          <w:color w:val="FF0000"/>
+        </w:rPr>
+        <w:t xml:space="preserve"> </w:t>
+      </w:r>
+      <w:r>
+        <w:t xml:space="preserve">have a class, </w:t>
+      </w:r>
+      <w:r>
+        <w:t xml:space="preserve">this might stand for its being able to point to </w:t>
+      </w:r>
+      <w:r>
+        <w:rPr>
+          <w:i/>
+          <w:iCs/>
+        </w:rPr>
+        <w:t>any</w:t>
+      </w:r>
+      <w:r>
+        <w:t xml:space="preserve"> object.</w:t>
+      </w:r>
+    </w:p>
+    <w:p/>
+    <w:p>
+      <w:pPr>
+        <w:ind w:left="852"/>
+      </w:pPr>
+      <w:r>
+        <w:drawing>
+          <wp:inline distT="0" distB="0" distL="0" distR="0" wp14:anchorId="1B73C86F" wp14:editId="3220868F">
+            <wp:extent cx="1514606" cy="1570777"/>
+            <wp:effectExtent l="0" t="0" r="0" b="0"/>
+            <wp:docPr id="10" name="Picture 10"/>
+            <wp:cNvGraphicFramePr>
+              <a:graphicFrameLocks xmlns:a="http://schemas.openxmlformats.org/drawingml/2006/main" noChangeAspect="1"/>
+            </wp:cNvGraphicFramePr>
+            <a:graphic xmlns:a="http://schemas.openxmlformats.org/drawingml/2006/main">
+              <a:graphicData uri="http://schemas.openxmlformats.org/drawingml/2006/picture">
+                <pic:pic xmlns:pic="http://schemas.openxmlformats.org/drawingml/2006/picture">
+                  <pic:nvPicPr>
+                    <pic:cNvPr id="1" name=""/>
+                    <pic:cNvPicPr/>
+                  </pic:nvPicPr>
+                  <pic:blipFill>
+                    <a:blip r:embed="rId19"/>
+                    <a:stretch>
+                      <a:fillRect/>
+                    </a:stretch>
+                  </pic:blipFill>
+                  <pic:spPr>
+                    <a:xfrm>
+                      <a:off x="0" y="0"/>
+                      <a:ext cx="1523104" cy="1579590"/>
+                    </a:xfrm>
+                    <a:prstGeom prst="rect">
+                      <a:avLst/>
+                    </a:prstGeom>
+                  </pic:spPr>
+                </pic:pic>
+              </a:graphicData>
+            </a:graphic>
+          </wp:inline>
+        </w:drawing>
+      </w:r>
+    </w:p>
+    <w:p>
+      <w:pPr>
+        <w:pStyle w:val="Heading3"/>
+      </w:pPr>
+      <w:r>
+        <w:t>No Class != Defines its own Class</w:t>
+      </w:r>
+    </w:p>
+    <w:p>
+      <w:r>
+        <w:t>S</w:t>
+      </w:r>
+      <w:r>
+        <w:t>omething might have been unclear</w:t>
+      </w:r>
+      <w:r>
+        <w:t xml:space="preserve"> at one point</w:t>
+      </w:r>
+      <w:r>
+        <w:t xml:space="preserve">. Objects might all be usable as classes. This might make it tempting to think of an object </w:t>
+      </w:r>
+      <w:r>
+        <w:rPr>
+          <w:i/>
+          <w:iCs/>
+        </w:rPr>
+        <w:t>without</w:t>
+      </w:r>
+      <w:r>
+        <w:t xml:space="preserve"> a class would define </w:t>
+      </w:r>
+      <w:r>
+        <w:rPr>
+          <w:i/>
+          <w:iCs/>
+        </w:rPr>
+        <w:t>its</w:t>
+      </w:r>
+      <w:r>
+        <w:t xml:space="preserve"> </w:t>
+      </w:r>
+      <w:r>
+        <w:rPr>
+          <w:i/>
+          <w:iCs/>
+        </w:rPr>
+        <w:t>own</w:t>
+      </w:r>
+      <w:r>
+        <w:t xml:space="preserve"> class. Instead, it might be handy to not think of it that way, but think of it as object without a class simply not having a class. Having no class might stand for arbitrariness.</w:t>
+      </w:r>
+    </w:p>
+    <w:p/>
+    <w:p>
+      <w:r>
+        <w:t xml:space="preserve">There might be examples where it could </w:t>
+      </w:r>
+      <w:r>
+        <w:t xml:space="preserve">be </w:t>
+      </w:r>
+      <w:r>
+        <w:t xml:space="preserve">more </w:t>
+      </w:r>
+      <w:r>
+        <w:t>helpful</w:t>
+      </w:r>
+      <w:r>
+        <w:t xml:space="preserve"> </w:t>
+      </w:r>
+      <w:r>
+        <w:t>to think about it that way.</w:t>
+      </w:r>
+    </w:p>
+    <w:p>
+      <w:pPr>
+        <w:pStyle w:val="Heading3"/>
+      </w:pPr>
+      <w:r>
+        <w:t xml:space="preserve">Object Reference </w:t>
       </w:r>
       <w:r>
         <w:t xml:space="preserve">would </w:t>
+      </w:r>
+      <w:r>
+        <w:t>d</w:t>
+      </w:r>
+      <w:r>
+        <w:t>efin</w:t>
+      </w:r>
+      <w:r>
+        <w:t>e</w:t>
+      </w:r>
+      <w:r>
+        <w:t xml:space="preserve"> its Own Class?</w:t>
+      </w:r>
+    </w:p>
+    <w:p>
+      <w:r>
+        <w:t>There may be other exampl</w:t>
+      </w:r>
+      <w:r>
+        <w:t>e</w:t>
+      </w:r>
+      <w:r>
+        <w:t>s, but i</w:t>
+      </w:r>
+      <w:r>
+        <w:t xml:space="preserve">t might be unfortunate to think of </w:t>
+      </w:r>
+      <w:r>
+        <w:t xml:space="preserve">an </w:t>
+      </w:r>
+      <w:r>
+        <w:rPr>
+          <w:i/>
+          <w:iCs/>
+        </w:rPr>
+        <w:t>object reference</w:t>
+      </w:r>
+      <w:r>
+        <w:t xml:space="preserve"> </w:t>
+      </w:r>
+      <w:r>
+        <w:t xml:space="preserve">as defining its own class, </w:t>
+      </w:r>
+      <w:r>
+        <w:t>because then the object reference could only point to … itself</w:t>
+      </w:r>
+      <w:r>
+        <w:t>?</w:t>
+      </w:r>
+    </w:p>
+    <w:p/>
+    <w:p>
+      <w:pPr>
+        <w:ind w:left="852"/>
+      </w:pPr>
+      <w:r>
+        <w:drawing>
+          <wp:inline distT="0" distB="0" distL="0" distR="0" wp14:anchorId="26673A6C" wp14:editId="76C6A4F1">
+            <wp:extent cx="1183341" cy="864394"/>
+            <wp:effectExtent l="0" t="0" r="0" b="0"/>
+            <wp:docPr id="13" name="Picture 13"/>
+            <wp:cNvGraphicFramePr>
+              <a:graphicFrameLocks xmlns:a="http://schemas.openxmlformats.org/drawingml/2006/main" noChangeAspect="1"/>
+            </wp:cNvGraphicFramePr>
+            <a:graphic xmlns:a="http://schemas.openxmlformats.org/drawingml/2006/main">
+              <a:graphicData uri="http://schemas.openxmlformats.org/drawingml/2006/picture">
+                <pic:pic xmlns:pic="http://schemas.openxmlformats.org/drawingml/2006/picture">
+                  <pic:nvPicPr>
+                    <pic:cNvPr id="1" name=""/>
+                    <pic:cNvPicPr/>
+                  </pic:nvPicPr>
+                  <pic:blipFill>
+                    <a:blip r:embed="rId20"/>
+                    <a:stretch>
+                      <a:fillRect/>
+                    </a:stretch>
+                  </pic:blipFill>
+                  <pic:spPr>
+                    <a:xfrm>
+                      <a:off x="0" y="0"/>
+                      <a:ext cx="1192917" cy="871389"/>
+                    </a:xfrm>
+                    <a:prstGeom prst="rect">
+                      <a:avLst/>
+                    </a:prstGeom>
+                  </pic:spPr>
+                </pic:pic>
+              </a:graphicData>
+            </a:graphic>
+          </wp:inline>
+        </w:drawing>
+      </w:r>
+    </w:p>
+    <w:p>
+      <w:pPr>
+        <w:ind w:left="852"/>
+      </w:pPr>
+    </w:p>
+    <w:p>
+      <w:pPr>
+        <w:ind w:left="568"/>
+      </w:pPr>
+      <w:r>
+        <w:t xml:space="preserve">So rather than a 'stuck on itself' situation, it might be better to </w:t>
+      </w:r>
+      <w:r>
+        <w:t xml:space="preserve">see </w:t>
       </w:r>
       <w:bookmarkStart w:id="0" w:name="_GoBack"/>
       <w:bookmarkEnd w:id="0"/>
       <w:r>
-        <w:t xml:space="preserve">have the class on </w:t>
-      </w:r>
-      <w:r>
-        <w:t>the</w:t>
-      </w:r>
-      <w:r>
-        <w:t xml:space="preserve"> right.</w:t>
-      </w:r>
-    </w:p>
-    <w:p>
-      <w:pPr>
-        <w:pStyle w:val="Heading3"/>
-      </w:pPr>
-      <w:r>
-        <w:t>Using an Object as a Class</w:t>
-      </w:r>
-    </w:p>
-    <w:p>
-      <w:r>
-        <w:t xml:space="preserve">Perhaps it is common that an object would be </w:t>
-      </w:r>
-      <w:r>
-        <w:t>fixed</w:t>
-      </w:r>
-      <w:r>
-        <w:rPr>
-          <w:color w:val="FF0000"/>
-        </w:rPr>
-        <w:t xml:space="preserve"> </w:t>
-      </w:r>
-      <w:r>
-        <w:t>in its role as a prototype or class. But t</w:t>
-      </w:r>
-      <w:r>
-        <w:t>he Circle notation would allow any</w:t>
-      </w:r>
-      <w:r>
-        <w:rPr>
-          <w:color w:val="FF0000"/>
-        </w:rPr>
-        <w:t xml:space="preserve"> </w:t>
-      </w:r>
-      <w:r>
-        <w:t xml:space="preserve">object to serve as a class or prototype for another object. </w:t>
-      </w:r>
-    </w:p>
-    <w:p>
-      <w:pPr>
-        <w:pStyle w:val="Heading3"/>
-      </w:pPr>
-      <w:r>
-        <w:t>Using a Class Like an Object</w:t>
-      </w:r>
-    </w:p>
-    <w:p>
-      <w:pPr>
-        <w:ind w:firstLine="1"/>
-      </w:pPr>
-      <w:r>
-        <w:t>A</w:t>
-      </w:r>
-      <w:r>
-        <w:t xml:space="preserve">llowing object references to </w:t>
-      </w:r>
-      <w:r>
-        <w:t>a class</w:t>
-      </w:r>
-      <w:r>
-        <w:t xml:space="preserve">, would make it possible to reference a type </w:t>
-      </w:r>
-      <w:r>
-        <w:t xml:space="preserve">like you could </w:t>
-      </w:r>
-      <w:r>
-        <w:t>an object.</w:t>
-      </w:r>
-    </w:p>
-    <w:p>
-      <w:pPr>
-        <w:pStyle w:val="Heading3"/>
-      </w:pPr>
-      <w:r>
-        <w:t>Object Reference with a Class</w:t>
-      </w:r>
-    </w:p>
-    <w:p>
-      <w:r>
-        <w:t xml:space="preserve">Because next to an </w:t>
-      </w:r>
-      <w:r>
-        <w:rPr>
-          <w:i/>
-          <w:iCs/>
-        </w:rPr>
-        <w:t>object</w:t>
-      </w:r>
-      <w:r>
-        <w:t xml:space="preserve"> having a class, an </w:t>
-      </w:r>
-      <w:r>
-        <w:rPr>
-          <w:i/>
-          <w:iCs/>
-        </w:rPr>
-        <w:t>object reference</w:t>
-      </w:r>
-      <w:r>
-        <w:rPr>
-          <w:i/>
-          <w:iCs/>
-        </w:rPr>
-        <w:t xml:space="preserve"> </w:t>
-      </w:r>
-      <w:r>
-        <w:t>might</w:t>
-      </w:r>
-      <w:r>
-        <w:t xml:space="preserve"> also have a class.</w:t>
-      </w:r>
-      <w:r>
-        <w:t xml:space="preserve"> If it does, only objects of that class might be assigned to it.</w:t>
-      </w:r>
-    </w:p>
-    <w:p>
-      <w:pPr>
-        <w:pStyle w:val="Heading3"/>
-      </w:pPr>
-      <w:r>
-        <w:t>Object Reference without a Class</w:t>
-      </w:r>
-    </w:p>
-    <w:p>
-      <w:r>
-        <w:t xml:space="preserve">When </w:t>
-      </w:r>
-      <w:r>
-        <w:t>an object reference</w:t>
-      </w:r>
-      <w:r>
-        <w:t xml:space="preserve"> would</w:t>
-      </w:r>
-      <w:r>
-        <w:t xml:space="preserve"> </w:t>
-      </w:r>
-      <w:r>
-        <w:t>not</w:t>
-      </w:r>
-      <w:r>
-        <w:rPr>
-          <w:color w:val="FF0000"/>
-        </w:rPr>
-        <w:t xml:space="preserve"> </w:t>
-      </w:r>
-      <w:r>
-        <w:t xml:space="preserve">have a class, </w:t>
-      </w:r>
-      <w:r>
-        <w:t xml:space="preserve">this might stand for its being able to point to </w:t>
-      </w:r>
-      <w:r>
-        <w:rPr>
-          <w:i/>
-          <w:iCs/>
-        </w:rPr>
-        <w:t>any</w:t>
-      </w:r>
-      <w:r>
-        <w:t xml:space="preserve"> object.</w:t>
-      </w:r>
-    </w:p>
-    <w:p>
-      <w:pPr>
-        <w:pStyle w:val="Heading3"/>
-      </w:pPr>
-      <w:r>
-        <w:t>No Class != Defines its own Class</w:t>
-      </w:r>
-    </w:p>
-    <w:p>
-      <w:r>
-        <w:t xml:space="preserve">Formerly something might have been unclear. Objects might all be usable as classes. This might make it tempting to think of an object </w:t>
-      </w:r>
-      <w:r>
-        <w:rPr>
-          <w:i/>
-          <w:iCs/>
-        </w:rPr>
-        <w:t>without</w:t>
-      </w:r>
-      <w:r>
-        <w:t xml:space="preserve"> a class would define </w:t>
-      </w:r>
-      <w:r>
-        <w:rPr>
-          <w:i/>
-          <w:iCs/>
-        </w:rPr>
-        <w:t>its</w:t>
-      </w:r>
-      <w:r>
-        <w:t xml:space="preserve"> </w:t>
-      </w:r>
-      <w:r>
-        <w:rPr>
-          <w:i/>
-          <w:iCs/>
-        </w:rPr>
-        <w:t>own</w:t>
-      </w:r>
-      <w:r>
-        <w:t xml:space="preserve"> class. Instead, it might be handy to not think of it that way, but think of it as object without a class simply not having a class. Having no class might stand for arbitrariness.</w:t>
-      </w:r>
-    </w:p>
-    <w:p/>
-    <w:p>
-      <w:r>
-        <w:t xml:space="preserve">There might be examples where it could </w:t>
-      </w:r>
-      <w:r>
-        <w:t xml:space="preserve">be less fortunate </w:t>
-      </w:r>
-      <w:r>
-        <w:t>to not think about it that way.</w:t>
-      </w:r>
-    </w:p>
-    <w:p>
-      <w:pPr>
-        <w:pStyle w:val="Heading3"/>
-      </w:pPr>
-      <w:r>
-        <w:t xml:space="preserve">Object Reference </w:t>
-      </w:r>
-      <w:r>
-        <w:t xml:space="preserve">would </w:t>
-      </w:r>
-      <w:r>
-        <w:t>d</w:t>
-      </w:r>
-      <w:r>
-        <w:t>efin</w:t>
-      </w:r>
-      <w:r>
-        <w:t>e</w:t>
-      </w:r>
-      <w:r>
-        <w:t xml:space="preserve"> its Own Class?</w:t>
-      </w:r>
-    </w:p>
-    <w:p>
-      <w:r>
-        <w:t>There may be other exampels, but i</w:t>
-      </w:r>
-      <w:r>
-        <w:t xml:space="preserve">t might be unfortunate to think of </w:t>
-      </w:r>
-      <w:r>
-        <w:t xml:space="preserve">an </w:t>
-      </w:r>
-      <w:r>
-        <w:rPr>
-          <w:i/>
-          <w:iCs/>
-        </w:rPr>
-        <w:t>object reference</w:t>
-      </w:r>
-      <w:r>
-        <w:t xml:space="preserve"> </w:t>
-      </w:r>
-      <w:r>
-        <w:t xml:space="preserve">as defining its own class, </w:t>
-      </w:r>
-      <w:r>
-        <w:t>because then the object reference could only point to … itself</w:t>
-      </w:r>
-      <w:r>
-        <w:t>?</w:t>
-      </w:r>
-      <w:r>
-        <w:t xml:space="preserve"> </w:t>
+        <w:t>it as an arbitrariness situation.</w:t>
       </w:r>
     </w:p>
     <w:p>
@@ -1115,7 +1782,7 @@
                     </pic:cNvPicPr>
                   </pic:nvPicPr>
                   <pic:blipFill>
-                    <a:blip r:embed="rId12">
+                    <a:blip r:embed="rId21">
                       <a:extLst>
                         <a:ext uri="{28A0092B-C50C-407E-A947-70E740481C1C}">
                           <a14:useLocalDpi xmlns:a14="http://schemas.microsoft.com/office/drawing/2010/main" val="0"/>
@@ -1272,7 +1939,7 @@
                     </pic:cNvPicPr>
                   </pic:nvPicPr>
                   <pic:blipFill>
-                    <a:blip r:embed="rId13">
+                    <a:blip r:embed="rId14">
                       <a:extLst>
                         <a:ext uri="{28A0092B-C50C-407E-A947-70E740481C1C}">
                           <a14:useLocalDpi xmlns:a14="http://schemas.microsoft.com/office/drawing/2010/main" val="0"/>
@@ -1442,7 +2109,7 @@
                     </pic:cNvPicPr>
                   </pic:nvPicPr>
                   <pic:blipFill>
-                    <a:blip r:embed="rId14">
+                    <a:blip r:embed="rId22">
                       <a:extLst>
                         <a:ext uri="{28A0092B-C50C-407E-A947-70E740481C1C}">
                           <a14:useLocalDpi xmlns:a14="http://schemas.microsoft.com/office/drawing/2010/main" val="0"/>
@@ -3148,4 +3815,16 @@
     </a:ext>
   </a:extLst>
 </a:theme>
+</file>
+
+<file path=customXml/item1.xml><?xml version="1.0" encoding="utf-8"?>
+<b:Sources xmlns:b="http://schemas.openxmlformats.org/officeDocument/2006/bibliography" xmlns="http://schemas.openxmlformats.org/officeDocument/2006/bibliography" SelectedStyle="\APASixthEditionOfficeOnline.xsl" StyleName="APA" Version="6"/>
+</file>
+
+<file path=customXml/itemProps1.xml><?xml version="1.0" encoding="utf-8"?>
+<ds:datastoreItem xmlns:ds="http://schemas.openxmlformats.org/officeDocument/2006/customXml" ds:itemID="{5A1835E2-59BC-4DAE-9CB1-0DCA6CC5D6D2}">
+  <ds:schemaRefs>
+    <ds:schemaRef ds:uri="http://schemas.openxmlformats.org/officeDocument/2006/bibliography"/>
+  </ds:schemaRefs>
+</ds:datastoreItem>
 </file>
</xml_diff>

<commit_message>
Circle Language Spec: Classes: More pictures and text changes.
</commit_message>
<xml_diff>
--- a/1.1. Circle Language Spec/05. Classes/Classes.docx
+++ b/1.1. Circle Language Spec/05. Classes/Classes.docx
@@ -655,6 +655,30 @@
     </w:p>
     <w:p>
       <w:r>
+        <w:t xml:space="preserve">The Circle notation might allow </w:t>
+      </w:r>
+      <w:r>
+        <w:t>any</w:t>
+      </w:r>
+      <w:r>
+        <w:rPr>
+          <w:color w:val="FF0000"/>
+        </w:rPr>
+        <w:t xml:space="preserve"> </w:t>
+      </w:r>
+      <w:r>
+        <w:t xml:space="preserve">object symbol serve as another object’s class or prototype. </w:t>
+      </w:r>
+      <w:r>
+        <w:t xml:space="preserve">So in these diagrams any </w:t>
+      </w:r>
+      <w:r>
+        <w:t>object might be used as a class or prototype for another object.</w:t>
+      </w:r>
+    </w:p>
+    <w:p/>
+    <w:p>
+      <w:r>
         <w:t xml:space="preserve">An object’s pointing out its class, </w:t>
       </w:r>
       <w:r>
@@ -760,40 +784,160 @@
       <w:r>
         <w:t>.</w:t>
       </w:r>
-    </w:p>
-    <w:p>
-      <w:pPr>
-        <w:pStyle w:val="Heading3"/>
-      </w:pPr>
-      <w:r>
-        <w:t>Usage of Dashed Line Style</w:t>
-      </w:r>
-    </w:p>
-    <w:p>
-      <w:r>
-        <w:t xml:space="preserve">But the usage of dashed </w:t>
+      <w:r>
+        <w:t xml:space="preserve"> </w:t>
       </w:r>
       <w:r>
         <w:rPr>
           <w:i/>
           <w:iCs/>
         </w:rPr>
+        <w:t xml:space="preserve">Dashed </w:t>
+      </w:r>
+      <w:r>
+        <w:rPr>
+          <w:i/>
+          <w:iCs/>
+        </w:rPr>
+        <w:t xml:space="preserve">lines </w:t>
+      </w:r>
+      <w:r>
+        <w:t xml:space="preserve">might symbolize </w:t>
+      </w:r>
+      <w:r>
+        <w:t xml:space="preserve">the concept of </w:t>
+      </w:r>
+      <w:r>
+        <w:rPr>
+          <w:i/>
+          <w:iCs/>
+        </w:rPr>
+        <w:t>classes</w:t>
+      </w:r>
+      <w:r>
+        <w:t>.</w:t>
+      </w:r>
+    </w:p>
+    <w:p>
+      <w:pPr>
+        <w:pStyle w:val="Heading3"/>
+      </w:pPr>
+      <w:r>
+        <w:t>Us</w:t>
+      </w:r>
+      <w:r>
+        <w:t>ing</w:t>
+      </w:r>
+      <w:r>
+        <w:t xml:space="preserve"> Dashed </w:t>
+      </w:r>
+      <w:r>
+        <w:t>Shapes</w:t>
+      </w:r>
+    </w:p>
+    <w:p>
+      <w:r>
+        <w:t xml:space="preserve">But the usage of dashed </w:t>
+      </w:r>
+      <w:r>
+        <w:rPr>
+          <w:i/>
+          <w:iCs/>
+        </w:rPr>
         <w:t>shapes</w:t>
       </w:r>
       <w:r>
         <w:t xml:space="preserve"> might be optional.</w:t>
       </w:r>
+      <w:r>
+        <w:t xml:space="preserve"> </w:t>
+      </w:r>
     </w:p>
     <w:p/>
     <w:p>
-      <w:r>
-        <w:t xml:space="preserve">It </w:t>
-      </w:r>
-      <w:r>
-        <w:t xml:space="preserve">could </w:t>
-      </w:r>
-      <w:r>
-        <w:t>indicate something only being used as a class.</w:t>
+      <w:pPr>
+        <w:ind w:left="852"/>
+      </w:pPr>
+      <w:r>
+        <w:rPr>
+          <w:noProof/>
+        </w:rPr>
+        <w:drawing>
+          <wp:inline distT="0" distB="0" distL="0" distR="0" wp14:anchorId="419BA7EC" wp14:editId="0B85D7F0">
+            <wp:extent cx="400967" cy="400967"/>
+            <wp:effectExtent l="0" t="0" r="0" b="0"/>
+            <wp:docPr id="2" name="Picture 2"/>
+            <wp:cNvGraphicFramePr>
+              <a:graphicFrameLocks xmlns:a="http://schemas.openxmlformats.org/drawingml/2006/main" noChangeAspect="1"/>
+            </wp:cNvGraphicFramePr>
+            <a:graphic xmlns:a="http://schemas.openxmlformats.org/drawingml/2006/main">
+              <a:graphicData uri="http://schemas.openxmlformats.org/drawingml/2006/picture">
+                <pic:pic xmlns:pic="http://schemas.openxmlformats.org/drawingml/2006/picture">
+                  <pic:nvPicPr>
+                    <pic:cNvPr id="0" name="Picture 2"/>
+                    <pic:cNvPicPr>
+                      <a:picLocks noChangeAspect="1" noChangeArrowheads="1"/>
+                    </pic:cNvPicPr>
+                  </pic:nvPicPr>
+                  <pic:blipFill>
+                    <a:blip r:embed="rId12">
+                      <a:lum bright="20000"/>
+                      <a:extLst>
+                        <a:ext uri="{28A0092B-C50C-407E-A947-70E740481C1C}">
+                          <a14:useLocalDpi xmlns:a14="http://schemas.microsoft.com/office/drawing/2010/main" val="0"/>
+                        </a:ext>
+                      </a:extLst>
+                    </a:blip>
+                    <a:srcRect/>
+                    <a:stretch>
+                      <a:fillRect/>
+                    </a:stretch>
+                  </pic:blipFill>
+                  <pic:spPr bwMode="auto">
+                    <a:xfrm>
+                      <a:off x="0" y="0"/>
+                      <a:ext cx="403932" cy="403932"/>
+                    </a:xfrm>
+                    <a:prstGeom prst="rect">
+                      <a:avLst/>
+                    </a:prstGeom>
+                    <a:noFill/>
+                    <a:ln>
+                      <a:noFill/>
+                    </a:ln>
+                  </pic:spPr>
+                </pic:pic>
+              </a:graphicData>
+            </a:graphic>
+          </wp:inline>
+        </w:drawing>
+      </w:r>
+    </w:p>
+    <w:p/>
+    <w:p>
+      <w:r>
+        <w:t>When</w:t>
+      </w:r>
+      <w:r>
+        <w:rPr>
+          <w:color w:val="FF0000"/>
+        </w:rPr>
+        <w:t xml:space="preserve"> </w:t>
+      </w:r>
+      <w:r>
+        <w:t xml:space="preserve">an object would be used as another object’s class, </w:t>
+      </w:r>
+      <w:r>
+        <w:t xml:space="preserve">it </w:t>
+      </w:r>
+      <w:r>
+        <w:t xml:space="preserve">might be </w:t>
+      </w:r>
+      <w:r>
+        <w:t>a</w:t>
+      </w:r>
+      <w:r>
+        <w:t>n idea to draw it out with a dashed line.</w:t>
       </w:r>
     </w:p>
     <w:p/>
@@ -821,7 +965,7 @@
                     <pic:cNvPicPr/>
                   </pic:nvPicPr>
                   <pic:blipFill>
-                    <a:blip r:embed="rId12"/>
+                    <a:blip r:embed="rId13"/>
                     <a:stretch>
                       <a:fillRect/>
                     </a:stretch>
@@ -845,6 +989,41 @@
     <w:p/>
     <w:p>
       <w:r>
+        <w:t>U</w:t>
+      </w:r>
+      <w:r>
+        <w:t xml:space="preserve">nder some circumstances </w:t>
+      </w:r>
+      <w:r>
+        <w:t xml:space="preserve">it might indicate </w:t>
+      </w:r>
+      <w:r>
+        <w:t xml:space="preserve">that it's </w:t>
+      </w:r>
+      <w:r>
+        <w:rPr>
+          <w:i/>
+          <w:iCs/>
+        </w:rPr>
+        <w:t>only</w:t>
+      </w:r>
+      <w:r>
+        <w:t xml:space="preserve"> </w:t>
+      </w:r>
+      <w:r>
+        <w:rPr>
+          <w:i/>
+          <w:iCs/>
+        </w:rPr>
+        <w:t>usable</w:t>
+      </w:r>
+      <w:r>
+        <w:t xml:space="preserve"> as a class.</w:t>
+      </w:r>
+    </w:p>
+    <w:p/>
+    <w:p>
+      <w:r>
         <w:t xml:space="preserve">Sometimes other parts of the static </w:t>
       </w:r>
       <w:r>
@@ -895,7 +1074,7 @@
                     <pic:cNvPicPr/>
                   </pic:nvPicPr>
                   <pic:blipFill>
-                    <a:blip r:embed="rId13"/>
+                    <a:blip r:embed="rId14"/>
                     <a:stretch>
                       <a:fillRect/>
                     </a:stretch>
@@ -981,7 +1160,7 @@
                     </pic:cNvPicPr>
                   </pic:nvPicPr>
                   <pic:blipFill>
-                    <a:blip r:embed="rId14">
+                    <a:blip r:embed="rId12">
                       <a:lum bright="20000"/>
                       <a:extLst>
                         <a:ext uri="{28A0092B-C50C-407E-A947-70E740481C1C}">
@@ -1048,7 +1227,7 @@
                     <pic:cNvPicPr/>
                   </pic:nvPicPr>
                   <pic:blipFill>
-                    <a:blip r:embed="rId12"/>
+                    <a:blip r:embed="rId13"/>
                     <a:stretch>
                       <a:fillRect/>
                     </a:stretch>
@@ -1246,6 +1425,9 @@
         <w:ind w:left="852" w:firstLine="1"/>
       </w:pPr>
       <w:r>
+        <w:rPr>
+          <w:noProof/>
+        </w:rPr>
         <w:drawing>
           <wp:inline distT="0" distB="0" distL="0" distR="0" wp14:anchorId="4B14A9DA" wp14:editId="0A35EBB5">
             <wp:extent cx="1511929" cy="568326"/>
@@ -1344,6 +1526,9 @@
         <w:ind w:left="852"/>
       </w:pPr>
       <w:r>
+        <w:rPr>
+          <w:noProof/>
+        </w:rPr>
         <w:drawing>
           <wp:inline distT="0" distB="0" distL="0" distR="0" wp14:anchorId="5055CA45" wp14:editId="46AF41F1">
             <wp:extent cx="1714051" cy="1434974"/>
@@ -1440,6 +1625,9 @@
         <w:ind w:left="852"/>
       </w:pPr>
       <w:r>
+        <w:rPr>
+          <w:noProof/>
+        </w:rPr>
         <w:drawing>
           <wp:inline distT="0" distB="0" distL="0" distR="0" wp14:anchorId="1B73C86F" wp14:editId="3220868F">
             <wp:extent cx="1514606" cy="1570777"/>
@@ -1615,9 +1803,12 @@
         <w:ind w:left="852"/>
       </w:pPr>
       <w:r>
+        <w:rPr>
+          <w:noProof/>
+        </w:rPr>
         <w:drawing>
           <wp:inline distT="0" distB="0" distL="0" distR="0" wp14:anchorId="26673A6C" wp14:editId="76C6A4F1">
-            <wp:extent cx="1183341" cy="864394"/>
+            <wp:extent cx="1305350" cy="953519"/>
             <wp:effectExtent l="0" t="0" r="0" b="0"/>
             <wp:docPr id="13" name="Picture 13"/>
             <wp:cNvGraphicFramePr>
@@ -1639,7 +1830,7 @@
                   <pic:spPr>
                     <a:xfrm>
                       <a:off x="0" y="0"/>
-                      <a:ext cx="1192917" cy="871389"/>
+                      <a:ext cx="1326509" cy="968975"/>
                     </a:xfrm>
                     <a:prstGeom prst="rect">
                       <a:avLst/>
@@ -1662,15 +1853,35 @@
         <w:ind w:left="568"/>
       </w:pPr>
       <w:r>
-        <w:t xml:space="preserve">So rather than a 'stuck on itself' situation, it might be better to </w:t>
-      </w:r>
-      <w:r>
-        <w:t xml:space="preserve">see </w:t>
-      </w:r>
-      <w:bookmarkStart w:id="0" w:name="_GoBack"/>
-      <w:bookmarkEnd w:id="0"/>
-      <w:r>
-        <w:t>it as an arbitrariness situation.</w:t>
+        <w:t xml:space="preserve">So </w:t>
+      </w:r>
+      <w:r>
+        <w:t>instead of</w:t>
+      </w:r>
+      <w:r>
+        <w:t xml:space="preserve"> a 'stuck on itself' situation, it might be </w:t>
+      </w:r>
+      <w:r>
+        <w:t>see</w:t>
+      </w:r>
+      <w:r>
+        <w:t>n</w:t>
+      </w:r>
+      <w:r>
+        <w:t xml:space="preserve"> </w:t>
+      </w:r>
+      <w:r>
+        <w:t xml:space="preserve">as an </w:t>
+      </w:r>
+      <w:r>
+        <w:rPr>
+          <w:i/>
+          <w:iCs/>
+        </w:rPr>
+        <w:t>arbitrariness</w:t>
+      </w:r>
+      <w:r>
+        <w:t xml:space="preserve"> situation.</w:t>
       </w:r>
     </w:p>
     <w:p>
@@ -1678,24 +1889,96 @@
         <w:pStyle w:val="Heading3"/>
       </w:pPr>
       <w:r>
-        <w:t>Diagram Notation</w:t>
-      </w:r>
-    </w:p>
-    <w:p>
-      <w:r>
-        <w:t xml:space="preserve">The Circle notation </w:t>
-      </w:r>
-      <w:r>
-        <w:t xml:space="preserve">might </w:t>
-      </w:r>
-      <w:r>
-        <w:t xml:space="preserve">allow </w:t>
+        <w:t>Shape</w:t>
+      </w:r>
+      <w:r>
+        <w:t xml:space="preserve"> </w:t>
+      </w:r>
+      <w:r>
+        <w:t>B</w:t>
+      </w:r>
+      <w:r>
+        <w:t>oth Dashed</w:t>
+      </w:r>
+      <w:r>
+        <w:t xml:space="preserve"> </w:t>
+      </w:r>
+      <w:r>
+        <w:t xml:space="preserve">and </w:t>
+      </w:r>
+      <w:r>
+        <w:t>Solid</w:t>
+      </w:r>
+    </w:p>
+    <w:p>
+      <w:r>
+        <w:t xml:space="preserve">It may be an idea that if </w:t>
       </w:r>
       <w:r>
         <w:t>a</w:t>
       </w:r>
       <w:r>
-        <w:t>ny</w:t>
+        <w:t xml:space="preserve"> symbol</w:t>
+      </w:r>
+      <w:r>
+        <w:t xml:space="preserve"> </w:t>
+      </w:r>
+      <w:r>
+        <w:t>serves</w:t>
+      </w:r>
+      <w:r>
+        <w:t xml:space="preserve"> as another object’s class, </w:t>
+      </w:r>
+      <w:r>
+        <w:t xml:space="preserve">but also </w:t>
+      </w:r>
+      <w:r>
+        <w:t xml:space="preserve">is </w:t>
+      </w:r>
+      <w:r>
+        <w:t xml:space="preserve">referenced as an object, </w:t>
+      </w:r>
+      <w:r>
+        <w:t>the</w:t>
+      </w:r>
+      <w:r>
+        <w:t xml:space="preserve"> </w:t>
+      </w:r>
+      <w:r>
+        <w:t xml:space="preserve">symbol </w:t>
+      </w:r>
+      <w:r>
+        <w:t xml:space="preserve">would </w:t>
+      </w:r>
+      <w:r>
+        <w:t>get a</w:t>
+      </w:r>
+      <w:r>
+        <w:t xml:space="preserve"> double border</w:t>
+      </w:r>
+      <w:r>
+        <w:t xml:space="preserve"> to maybe</w:t>
+      </w:r>
+      <w:r>
+        <w:t xml:space="preserve"> </w:t>
+      </w:r>
+      <w:r>
+        <w:t xml:space="preserve">indicate </w:t>
+      </w:r>
+      <w:r>
+        <w:t>its dual</w:t>
+      </w:r>
+      <w:r>
+        <w:t xml:space="preserve"> role</w:t>
+      </w:r>
+      <w:r>
+        <w:t xml:space="preserve"> </w:t>
+      </w:r>
+      <w:r>
+        <w:t xml:space="preserve">as </w:t>
+      </w:r>
+      <w:r>
+        <w:t>both</w:t>
       </w:r>
       <w:r>
         <w:rPr>
@@ -1704,70 +1987,88 @@
         <w:t xml:space="preserve"> </w:t>
       </w:r>
       <w:r>
-        <w:t>object</w:t>
-      </w:r>
-      <w:r>
-        <w:t xml:space="preserve"> </w:t>
-      </w:r>
-      <w:r>
-        <w:t xml:space="preserve">symbol </w:t>
-      </w:r>
-      <w:r>
-        <w:t>serve as another object’s class</w:t>
-      </w:r>
-      <w:r>
-        <w:t xml:space="preserve"> or prototype</w:t>
-      </w:r>
-      <w:r>
-        <w:t>.</w:t>
-      </w:r>
-      <w:r>
-        <w:t xml:space="preserve"> </w:t>
-      </w:r>
-      <w:r>
-        <w:t xml:space="preserve">So </w:t>
-      </w:r>
-      <w:r>
-        <w:t xml:space="preserve">in these diagrams </w:t>
-      </w:r>
-      <w:r>
-        <w:t xml:space="preserve">any </w:t>
-      </w:r>
-      <w:r>
-        <w:t>object</w:t>
-      </w:r>
-      <w:r>
-        <w:t xml:space="preserve"> might</w:t>
-      </w:r>
-      <w:r>
-        <w:t xml:space="preserve"> be</w:t>
-      </w:r>
-      <w:r>
-        <w:t xml:space="preserve"> </w:t>
-      </w:r>
-      <w:r>
-        <w:t xml:space="preserve">used as </w:t>
-      </w:r>
-      <w:r>
-        <w:t>a class or</w:t>
-      </w:r>
-      <w:r>
-        <w:t xml:space="preserve"> prototype for another object.</w:t>
+        <w:t>an object and a class.</w:t>
+      </w:r>
+    </w:p>
+    <w:p>
+      <w:pPr>
+        <w:ind w:left="852"/>
+      </w:pPr>
+    </w:p>
+    <w:p>
+      <w:pPr>
+        <w:ind w:left="852"/>
+      </w:pPr>
+      <w:r>
+        <w:drawing>
+          <wp:inline distT="0" distB="0" distL="0" distR="0" wp14:anchorId="2B9C96F7" wp14:editId="42E1CF28">
+            <wp:extent cx="1661346" cy="1331959"/>
+            <wp:effectExtent l="0" t="0" r="0" b="1905"/>
+            <wp:docPr id="22" name="Picture 22"/>
+            <wp:cNvGraphicFramePr>
+              <a:graphicFrameLocks xmlns:a="http://schemas.openxmlformats.org/drawingml/2006/main" noChangeAspect="1"/>
+            </wp:cNvGraphicFramePr>
+            <a:graphic xmlns:a="http://schemas.openxmlformats.org/drawingml/2006/main">
+              <a:graphicData uri="http://schemas.openxmlformats.org/drawingml/2006/picture">
+                <pic:pic xmlns:pic="http://schemas.openxmlformats.org/drawingml/2006/picture">
+                  <pic:nvPicPr>
+                    <pic:cNvPr id="1" name=""/>
+                    <pic:cNvPicPr/>
+                  </pic:nvPicPr>
+                  <pic:blipFill>
+                    <a:blip r:embed="rId21"/>
+                    <a:stretch>
+                      <a:fillRect/>
+                    </a:stretch>
+                  </pic:blipFill>
+                  <pic:spPr>
+                    <a:xfrm>
+                      <a:off x="0" y="0"/>
+                      <a:ext cx="1691211" cy="1355903"/>
+                    </a:xfrm>
+                    <a:prstGeom prst="rect">
+                      <a:avLst/>
+                    </a:prstGeom>
+                  </pic:spPr>
+                </pic:pic>
+              </a:graphicData>
+            </a:graphic>
+          </wp:inline>
+        </w:drawing>
       </w:r>
     </w:p>
     <w:p/>
     <w:p>
+      <w:r>
+        <w:t xml:space="preserve">The top </w:t>
+      </w:r>
+      <w:r>
+        <w:t xml:space="preserve">reference in the previous picture </w:t>
+      </w:r>
+      <w:r>
+        <w:t xml:space="preserve">is a reference to a class, so it may </w:t>
+      </w:r>
+      <w:r>
+        <w:t>be replaced by a dashed symbol</w:t>
+      </w:r>
+      <w:r>
+        <w:t>:</w:t>
+      </w:r>
+    </w:p>
+    <w:p>
       <w:pPr>
         <w:ind w:left="852"/>
       </w:pPr>
-      <w:r>
-        <w:rPr>
-          <w:noProof/>
-        </w:rPr>
+    </w:p>
+    <w:p>
+      <w:pPr>
+        <w:ind w:left="852"/>
+      </w:pPr>
+      <w:r>
         <w:drawing>
-          <wp:inline distT="0" distB="0" distL="0" distR="0">
-            <wp:extent cx="336550" cy="342900"/>
-            <wp:effectExtent l="0" t="0" r="0" b="0"/>
+          <wp:inline distT="0" distB="0" distL="0" distR="0" wp14:anchorId="4A4D928A" wp14:editId="7907DB8A">
+            <wp:extent cx="1374242" cy="1213677"/>
+            <wp:effectExtent l="0" t="0" r="0" b="5715"/>
             <wp:docPr id="1" name="Picture 1"/>
             <wp:cNvGraphicFramePr>
               <a:graphicFrameLocks xmlns:a="http://schemas.openxmlformats.org/drawingml/2006/main" noChangeAspect="1"/>
@@ -1776,36 +2077,23 @@
               <a:graphicData uri="http://schemas.openxmlformats.org/drawingml/2006/picture">
                 <pic:pic xmlns:pic="http://schemas.openxmlformats.org/drawingml/2006/picture">
                   <pic:nvPicPr>
-                    <pic:cNvPr id="0" name="Picture 1"/>
-                    <pic:cNvPicPr>
-                      <a:picLocks noChangeAspect="1" noChangeArrowheads="1"/>
-                    </pic:cNvPicPr>
+                    <pic:cNvPr id="1" name=""/>
+                    <pic:cNvPicPr/>
                   </pic:nvPicPr>
                   <pic:blipFill>
-                    <a:blip r:embed="rId21">
-                      <a:extLst>
-                        <a:ext uri="{28A0092B-C50C-407E-A947-70E740481C1C}">
-                          <a14:useLocalDpi xmlns:a14="http://schemas.microsoft.com/office/drawing/2010/main" val="0"/>
-                        </a:ext>
-                      </a:extLst>
-                    </a:blip>
-                    <a:srcRect/>
+                    <a:blip r:embed="rId22"/>
                     <a:stretch>
                       <a:fillRect/>
                     </a:stretch>
                   </pic:blipFill>
-                  <pic:spPr bwMode="auto">
+                  <pic:spPr>
                     <a:xfrm>
                       <a:off x="0" y="0"/>
-                      <a:ext cx="336550" cy="342900"/>
+                      <a:ext cx="1387589" cy="1225465"/>
                     </a:xfrm>
                     <a:prstGeom prst="rect">
                       <a:avLst/>
                     </a:prstGeom>
-                    <a:noFill/>
-                    <a:ln>
-                      <a:noFill/>
-                    </a:ln>
                   </pic:spPr>
                 </pic:pic>
               </a:graphicData>
@@ -1817,96 +2105,19 @@
     <w:p/>
     <w:p>
       <w:r>
-        <w:t>When</w:t>
-      </w:r>
-      <w:r>
-        <w:rPr>
-          <w:color w:val="FF0000"/>
-        </w:rPr>
-        <w:t xml:space="preserve"> </w:t>
-      </w:r>
-      <w:r>
-        <w:t xml:space="preserve">an object </w:t>
-      </w:r>
-      <w:r>
-        <w:t xml:space="preserve">would be used </w:t>
-      </w:r>
-      <w:r>
-        <w:t xml:space="preserve">as another object’s class, </w:t>
-      </w:r>
-      <w:r>
-        <w:t xml:space="preserve">it </w:t>
-      </w:r>
-      <w:r>
-        <w:t xml:space="preserve">might be </w:t>
-      </w:r>
-      <w:r>
-        <w:t>a</w:t>
-      </w:r>
-      <w:r>
-        <w:t xml:space="preserve">n idea to draw </w:t>
-      </w:r>
-      <w:r>
-        <w:t xml:space="preserve">it </w:t>
-      </w:r>
-      <w:r>
-        <w:t xml:space="preserve">out </w:t>
-      </w:r>
-      <w:r>
-        <w:t xml:space="preserve">with </w:t>
-      </w:r>
-      <w:r>
-        <w:t xml:space="preserve">a dashed line. </w:t>
-      </w:r>
-      <w:r>
-        <w:rPr>
-          <w:i/>
-          <w:iCs/>
-        </w:rPr>
-        <w:t>D</w:t>
-      </w:r>
-      <w:r>
-        <w:rPr>
-          <w:i/>
-          <w:iCs/>
-        </w:rPr>
-        <w:t>ashed line</w:t>
-      </w:r>
-      <w:r>
-        <w:rPr>
-          <w:i/>
-          <w:iCs/>
-        </w:rPr>
-        <w:t>s</w:t>
-      </w:r>
-      <w:r>
-        <w:t xml:space="preserve"> </w:t>
-      </w:r>
-      <w:r>
-        <w:t xml:space="preserve">might </w:t>
-      </w:r>
-      <w:r>
-        <w:t>symbolize</w:t>
-      </w:r>
-      <w:r>
-        <w:t xml:space="preserve"> </w:t>
-      </w:r>
-      <w:r>
-        <w:t xml:space="preserve">the concept of </w:t>
-      </w:r>
-      <w:r>
-        <w:rPr>
-          <w:i/>
-          <w:iCs/>
-        </w:rPr>
-        <w:t>class</w:t>
-      </w:r>
-      <w:r>
-        <w:rPr>
-          <w:i/>
-          <w:iCs/>
-        </w:rPr>
-        <w:t>es</w:t>
+        <w:t>But perhaps just a dashed border is more appropriate after all</w:t>
+      </w:r>
+      <w:r>
+        <w:t xml:space="preserve"> then</w:t>
+      </w:r>
+      <w:r>
+        <w:t xml:space="preserve">, since its primary role seems to </w:t>
+      </w:r>
+      <w:r>
+        <w:t xml:space="preserve">still </w:t>
+      </w:r>
+      <w:r>
+        <w:t>be a class</w:t>
       </w:r>
       <w:r>
         <w:t>.</w:t>
@@ -1918,14 +2129,11 @@
         <w:ind w:left="852"/>
       </w:pPr>
       <w:r>
-        <w:rPr>
-          <w:noProof/>
-        </w:rPr>
         <w:drawing>
-          <wp:inline distT="0" distB="0" distL="0" distR="0">
-            <wp:extent cx="346075" cy="346075"/>
+          <wp:inline distT="0" distB="0" distL="0" distR="0" wp14:anchorId="6DBB85C5" wp14:editId="1CF81EA1">
+            <wp:extent cx="1606807" cy="1434238"/>
             <wp:effectExtent l="0" t="0" r="0" b="0"/>
-            <wp:docPr id="2" name="Picture 2"/>
+            <wp:docPr id="23" name="Picture 23"/>
             <wp:cNvGraphicFramePr>
               <a:graphicFrameLocks xmlns:a="http://schemas.openxmlformats.org/drawingml/2006/main" noChangeAspect="1"/>
             </wp:cNvGraphicFramePr>
@@ -1933,36 +2141,23 @@
               <a:graphicData uri="http://schemas.openxmlformats.org/drawingml/2006/picture">
                 <pic:pic xmlns:pic="http://schemas.openxmlformats.org/drawingml/2006/picture">
                   <pic:nvPicPr>
-                    <pic:cNvPr id="0" name="Picture 2"/>
-                    <pic:cNvPicPr>
-                      <a:picLocks noChangeAspect="1" noChangeArrowheads="1"/>
-                    </pic:cNvPicPr>
+                    <pic:cNvPr id="1" name=""/>
+                    <pic:cNvPicPr/>
                   </pic:nvPicPr>
                   <pic:blipFill>
-                    <a:blip r:embed="rId14">
-                      <a:extLst>
-                        <a:ext uri="{28A0092B-C50C-407E-A947-70E740481C1C}">
-                          <a14:useLocalDpi xmlns:a14="http://schemas.microsoft.com/office/drawing/2010/main" val="0"/>
-                        </a:ext>
-                      </a:extLst>
-                    </a:blip>
-                    <a:srcRect/>
+                    <a:blip r:embed="rId23"/>
                     <a:stretch>
                       <a:fillRect/>
                     </a:stretch>
                   </pic:blipFill>
-                  <pic:spPr bwMode="auto">
+                  <pic:spPr>
                     <a:xfrm>
                       <a:off x="0" y="0"/>
-                      <a:ext cx="346075" cy="346075"/>
+                      <a:ext cx="1620249" cy="1446236"/>
                     </a:xfrm>
                     <a:prstGeom prst="rect">
                       <a:avLst/>
                     </a:prstGeom>
-                    <a:noFill/>
-                    <a:ln>
-                      <a:noFill/>
-                    </a:ln>
                   </pic:spPr>
                 </pic:pic>
               </a:graphicData>
@@ -1974,240 +2169,52 @@
     <w:p/>
     <w:p>
       <w:r>
-        <w:t xml:space="preserve">In </w:t>
-      </w:r>
-      <w:r>
-        <w:t xml:space="preserve">these </w:t>
-      </w:r>
-      <w:r>
-        <w:t>diagram</w:t>
-      </w:r>
-      <w:r>
-        <w:t>s</w:t>
-      </w:r>
-      <w:r>
-        <w:t xml:space="preserve"> class</w:t>
-      </w:r>
-      <w:r>
-        <w:t>es</w:t>
-      </w:r>
-      <w:r>
-        <w:t xml:space="preserve"> might </w:t>
-      </w:r>
-      <w:r>
-        <w:t xml:space="preserve">usually </w:t>
-      </w:r>
-      <w:r>
-        <w:t>look like that.</w:t>
+        <w:t>Then it might look like it would make as much sense to draw the double-bordered shape with just a dashed border</w:t>
       </w:r>
     </w:p>
     <w:p/>
     <w:p>
       <w:r>
-        <w:t xml:space="preserve">It may be an idea that if </w:t>
-      </w:r>
-      <w:r>
-        <w:t>a</w:t>
-      </w:r>
-      <w:r>
-        <w:t xml:space="preserve"> symbol</w:t>
-      </w:r>
-      <w:r>
-        <w:t xml:space="preserve"> </w:t>
-      </w:r>
-      <w:r>
-        <w:t>serves</w:t>
-      </w:r>
-      <w:r>
-        <w:t xml:space="preserve"> as another object’s class, </w:t>
-      </w:r>
-      <w:r>
-        <w:t xml:space="preserve">but also </w:t>
-      </w:r>
-      <w:r>
-        <w:t xml:space="preserve">is </w:t>
-      </w:r>
-      <w:r>
-        <w:t xml:space="preserve">referenced as an object, </w:t>
-      </w:r>
-      <w:r>
-        <w:t>the</w:t>
-      </w:r>
-      <w:r>
-        <w:t xml:space="preserve"> </w:t>
-      </w:r>
-      <w:r>
-        <w:t xml:space="preserve">symbol </w:t>
-      </w:r>
-      <w:r>
-        <w:t xml:space="preserve">would </w:t>
-      </w:r>
-      <w:r>
-        <w:t>get a</w:t>
-      </w:r>
-      <w:r>
-        <w:t xml:space="preserve"> double border</w:t>
-      </w:r>
-      <w:r>
-        <w:t xml:space="preserve"> to maybe</w:t>
-      </w:r>
-      <w:r>
-        <w:t xml:space="preserve"> </w:t>
-      </w:r>
-      <w:r>
-        <w:t xml:space="preserve">indicate </w:t>
-      </w:r>
-      <w:r>
-        <w:t>its dual</w:t>
-      </w:r>
-      <w:r>
-        <w:t xml:space="preserve"> role</w:t>
-      </w:r>
-      <w:r>
-        <w:t xml:space="preserve"> </w:t>
-      </w:r>
-      <w:r>
-        <w:t xml:space="preserve">as </w:t>
-      </w:r>
-      <w:r>
-        <w:t>both</w:t>
-      </w:r>
-      <w:r>
-        <w:rPr>
-          <w:color w:val="FF0000"/>
-        </w:rPr>
-        <w:t xml:space="preserve"> </w:t>
-      </w:r>
-      <w:r>
-        <w:t>an object and a class.</w:t>
-      </w:r>
-    </w:p>
-    <w:p/>
-    <w:p>
-      <w:pPr>
-        <w:ind w:left="852"/>
-      </w:pPr>
-      <w:r>
-        <w:rPr>
-          <w:noProof/>
-        </w:rPr>
-        <w:drawing>
-          <wp:inline distT="0" distB="0" distL="0" distR="0">
-            <wp:extent cx="404495" cy="404495"/>
-            <wp:effectExtent l="0" t="0" r="0" b="0"/>
-            <wp:docPr id="3" name="Picture 3"/>
-            <wp:cNvGraphicFramePr>
-              <a:graphicFrameLocks xmlns:a="http://schemas.openxmlformats.org/drawingml/2006/main" noChangeAspect="1"/>
-            </wp:cNvGraphicFramePr>
-            <a:graphic xmlns:a="http://schemas.openxmlformats.org/drawingml/2006/main">
-              <a:graphicData uri="http://schemas.openxmlformats.org/drawingml/2006/picture">
-                <pic:pic xmlns:pic="http://schemas.openxmlformats.org/drawingml/2006/picture">
-                  <pic:nvPicPr>
-                    <pic:cNvPr id="0" name="Picture 3"/>
-                    <pic:cNvPicPr>
-                      <a:picLocks noChangeAspect="1" noChangeArrowheads="1"/>
-                    </pic:cNvPicPr>
-                  </pic:nvPicPr>
-                  <pic:blipFill>
-                    <a:blip r:embed="rId22">
-                      <a:extLst>
-                        <a:ext uri="{28A0092B-C50C-407E-A947-70E740481C1C}">
-                          <a14:useLocalDpi xmlns:a14="http://schemas.microsoft.com/office/drawing/2010/main" val="0"/>
-                        </a:ext>
-                      </a:extLst>
-                    </a:blip>
-                    <a:srcRect/>
-                    <a:stretch>
-                      <a:fillRect/>
-                    </a:stretch>
-                  </pic:blipFill>
-                  <pic:spPr bwMode="auto">
-                    <a:xfrm>
-                      <a:off x="0" y="0"/>
-                      <a:ext cx="404495" cy="404495"/>
-                    </a:xfrm>
-                    <a:prstGeom prst="rect">
-                      <a:avLst/>
-                    </a:prstGeom>
-                    <a:noFill/>
-                    <a:ln>
-                      <a:noFill/>
-                    </a:ln>
-                  </pic:spPr>
-                </pic:pic>
-              </a:graphicData>
-            </a:graphic>
-          </wp:inline>
-        </w:drawing>
-      </w:r>
-    </w:p>
-    <w:p/>
-    <w:p>
-      <w:r>
-        <w:t>But perhaps just a dashed border is more appropriate after all, since its primary role seems to be a class</w:t>
+        <w:t xml:space="preserve">The optional nature of the dashed </w:t>
+      </w:r>
+      <w:r>
+        <w:t xml:space="preserve">shapes </w:t>
+      </w:r>
+      <w:r>
+        <w:t>seems to leave things open to discussion.</w:t>
+      </w:r>
+    </w:p>
+    <w:p>
+      <w:pPr>
+        <w:pStyle w:val="Heading3"/>
+      </w:pPr>
+      <w:r>
+        <w:t>Conclusion</w:t>
+      </w:r>
+    </w:p>
+    <w:p>
+      <w:r>
+        <w:t>Hopefully this gives a basic impression of how class</w:t>
+      </w:r>
+      <w:r>
+        <w:t xml:space="preserve"> notation</w:t>
+      </w:r>
+      <w:r>
+        <w:t xml:space="preserve"> might be used in </w:t>
+      </w:r>
+      <w:r>
+        <w:t xml:space="preserve">the </w:t>
+      </w:r>
+      <w:bookmarkStart w:id="0" w:name="_GoBack"/>
+      <w:bookmarkEnd w:id="0"/>
+      <w:r>
+        <w:t>Circle</w:t>
+      </w:r>
+      <w:r>
+        <w:t xml:space="preserve"> language</w:t>
       </w:r>
       <w:r>
         <w:t>.</w:t>
-      </w:r>
-      <w:r>
-        <w:t xml:space="preserve"> </w:t>
-      </w:r>
-      <w:r>
-        <w:t>I</w:t>
-      </w:r>
-      <w:r>
-        <w:t>t</w:t>
-      </w:r>
-      <w:r>
-        <w:t xml:space="preserve"> might be </w:t>
-      </w:r>
-      <w:r>
-        <w:t xml:space="preserve">a class, </w:t>
-      </w:r>
-      <w:r>
-        <w:t>but</w:t>
-      </w:r>
-      <w:r>
-        <w:rPr>
-          <w:color w:val="FF0000"/>
-        </w:rPr>
-        <w:t xml:space="preserve"> </w:t>
-      </w:r>
-      <w:r>
-        <w:t>there</w:t>
-      </w:r>
-      <w:r>
-        <w:t xml:space="preserve"> might also be </w:t>
-      </w:r>
-      <w:r>
-        <w:rPr>
-          <w:i/>
-        </w:rPr>
-        <w:t xml:space="preserve">references </w:t>
-      </w:r>
-      <w:r>
-        <w:t>to</w:t>
-      </w:r>
-      <w:r>
-        <w:t xml:space="preserve"> that</w:t>
-      </w:r>
-      <w:r>
-        <w:t xml:space="preserve"> class (</w:t>
-      </w:r>
-      <w:r>
-        <w:t xml:space="preserve">which might be </w:t>
-      </w:r>
-      <w:r>
-        <w:t xml:space="preserve">established </w:t>
-      </w:r>
-      <w:r>
-        <w:t xml:space="preserve">with an object redirection to </w:t>
-      </w:r>
-      <w:r>
-        <w:t xml:space="preserve">that </w:t>
-      </w:r>
-      <w:r>
-        <w:t>class).</w:t>
       </w:r>
     </w:p>
     <w:sectPr>
@@ -3822,7 +3829,7 @@
 </file>
 
 <file path=customXml/itemProps1.xml><?xml version="1.0" encoding="utf-8"?>
-<ds:datastoreItem xmlns:ds="http://schemas.openxmlformats.org/officeDocument/2006/customXml" ds:itemID="{5A1835E2-59BC-4DAE-9CB1-0DCA6CC5D6D2}">
+<ds:datastoreItem xmlns:ds="http://schemas.openxmlformats.org/officeDocument/2006/customXml" ds:itemID="{0F5B899F-DEF1-4F02-BD5C-2434319066DF}">
   <ds:schemaRefs>
     <ds:schemaRef ds:uri="http://schemas.openxmlformats.org/officeDocument/2006/bibliography"/>
   </ds:schemaRefs>

</xml_diff>

<commit_message>
Circle Language Spec: Classes: Reformulate texts to accomodate the new pictures.
</commit_message>
<xml_diff>
--- a/1.1. Circle Language Spec/05. Classes/Classes.docx
+++ b/1.1. Circle Language Spec/05. Classes/Classes.docx
@@ -272,6 +272,33 @@
     </w:p>
     <w:p>
       <w:r>
+        <w:t xml:space="preserve">The </w:t>
+      </w:r>
+      <w:r>
+        <w:t xml:space="preserve">object </w:t>
+      </w:r>
+      <w:r>
+        <w:t xml:space="preserve">circle on the left </w:t>
+      </w:r>
+      <w:r>
+        <w:t>might</w:t>
+      </w:r>
+      <w:r>
+        <w:t xml:space="preserve"> </w:t>
+      </w:r>
+      <w:r>
+        <w:t xml:space="preserve">point </w:t>
+      </w:r>
+      <w:r>
+        <w:t xml:space="preserve">at its </w:t>
+      </w:r>
+      <w:r>
+        <w:t>class circle at the right with a dashed line.</w:t>
+      </w:r>
+    </w:p>
+    <w:p/>
+    <w:p>
+      <w:r>
         <w:t>T</w:t>
       </w:r>
       <w:r>
@@ -345,11 +372,22 @@
         </w:drawing>
       </w:r>
     </w:p>
-    <w:p>
-      <w:pPr>
-        <w:ind w:left="852"/>
-      </w:pPr>
-    </w:p>
+    <w:p/>
+    <w:p>
+      <w:r>
+        <w:t>The object circle</w:t>
+      </w:r>
+      <w:r>
+        <w:t xml:space="preserve"> on the left may have similar contents as </w:t>
+      </w:r>
+      <w:r>
+        <w:t>its</w:t>
+      </w:r>
+      <w:r>
+        <w:t xml:space="preserve"> class circle on the right.</w:t>
+      </w:r>
+    </w:p>
+    <w:p/>
     <w:p>
       <w:r>
         <w:t xml:space="preserve">At first an object </w:t>
@@ -424,7 +462,7 @@
         <w:t xml:space="preserve">rules that might be set by </w:t>
       </w:r>
       <w:r>
-        <w:t>its</w:t>
+        <w:t>this</w:t>
       </w:r>
       <w:r>
         <w:t xml:space="preserve"> </w:t>
@@ -646,6 +684,32 @@
     </w:p>
     <w:p/>
     <w:p>
+      <w:r>
+        <w:t xml:space="preserve">While the </w:t>
+      </w:r>
+      <w:r>
+        <w:t>structure</w:t>
+      </w:r>
+      <w:r>
+        <w:t xml:space="preserve"> of the larger object circle at the right might </w:t>
+      </w:r>
+      <w:r>
+        <w:t xml:space="preserve">seem </w:t>
+      </w:r>
+      <w:r>
+        <w:t xml:space="preserve">somewhat </w:t>
+      </w:r>
+      <w:r>
+        <w:t xml:space="preserve">similar to the contents of its class circle on the right, its data </w:t>
+      </w:r>
+      <w:r>
+        <w:t>seems to have</w:t>
+      </w:r>
+      <w:r>
+        <w:t xml:space="preserve"> been changed. </w:t>
+      </w:r>
+    </w:p>
+    <w:p>
       <w:pPr>
         <w:pStyle w:val="Heading3"/>
       </w:pPr>
@@ -678,18 +742,6 @@
     </w:p>
     <w:p/>
     <w:p>
-      <w:r>
-        <w:t xml:space="preserve">An object’s pointing out its class, </w:t>
-      </w:r>
-      <w:r>
-        <w:t xml:space="preserve">could </w:t>
-      </w:r>
-      <w:r>
-        <w:t>be called a class redirection.</w:t>
-      </w:r>
-      <w:r>
-        <w:t xml:space="preserve"> </w:t>
-      </w:r>
       <w:r>
         <w:t xml:space="preserve">It </w:t>
       </w:r>
@@ -776,6 +828,12 @@
     <w:p/>
     <w:p>
       <w:r>
+        <w:t>An object’s pointing out its class, could be called class redirection.</w:t>
+      </w:r>
+    </w:p>
+    <w:p/>
+    <w:p>
+      <w:r>
         <w:t xml:space="preserve">The usage of the dashed line would have a specific meaning </w:t>
       </w:r>
       <w:r>
@@ -837,20 +895,20 @@
     </w:p>
     <w:p>
       <w:r>
-        <w:t xml:space="preserve">But the usage of dashed </w:t>
-      </w:r>
-      <w:r>
         <w:rPr>
           <w:i/>
           <w:iCs/>
         </w:rPr>
-        <w:t>shapes</w:t>
-      </w:r>
-      <w:r>
-        <w:t xml:space="preserve"> might be optional.</w:t>
-      </w:r>
-      <w:r>
-        <w:t xml:space="preserve"> </w:t>
+        <w:t>Dashed shapes</w:t>
+      </w:r>
+      <w:r>
+        <w:t xml:space="preserve"> might be used to denote c</w:t>
+      </w:r>
+      <w:r>
+        <w:t>lasses</w:t>
+      </w:r>
+      <w:r>
+        <w:t>:</w:t>
       </w:r>
     </w:p>
     <w:p/>
@@ -916,19 +974,86 @@
     <w:p/>
     <w:p>
       <w:r>
-        <w:t>When</w:t>
-      </w:r>
-      <w:r>
-        <w:rPr>
-          <w:color w:val="FF0000"/>
-        </w:rPr>
-        <w:t xml:space="preserve"> </w:t>
-      </w:r>
-      <w:r>
-        <w:t xml:space="preserve">an object would be used as another object’s class, </w:t>
-      </w:r>
-      <w:r>
-        <w:t xml:space="preserve">it </w:t>
+        <w:t xml:space="preserve">But the usage of dashed </w:t>
+      </w:r>
+      <w:r>
+        <w:rPr>
+          <w:i/>
+          <w:iCs/>
+        </w:rPr>
+        <w:t>shapes</w:t>
+      </w:r>
+      <w:r>
+        <w:t xml:space="preserve"> might be optional. </w:t>
+      </w:r>
+    </w:p>
+    <w:p/>
+    <w:p>
+      <w:r>
+        <w:t xml:space="preserve">Here </w:t>
+      </w:r>
+      <w:r>
+        <w:t>an object would be used as another object’s class</w:t>
+      </w:r>
+      <w:r>
+        <w:t>:</w:t>
+      </w:r>
+      <w:r>
+        <w:br/>
+      </w:r>
+    </w:p>
+    <w:p>
+      <w:pPr>
+        <w:ind w:left="852"/>
+      </w:pPr>
+      <w:r>
+        <w:rPr>
+          <w:noProof/>
+        </w:rPr>
+        <w:drawing>
+          <wp:inline distT="0" distB="0" distL="0" distR="0" wp14:anchorId="689AB464" wp14:editId="1207476F">
+            <wp:extent cx="1602463" cy="500608"/>
+            <wp:effectExtent l="0" t="0" r="0" b="0"/>
+            <wp:docPr id="24" name="Picture 24"/>
+            <wp:cNvGraphicFramePr>
+              <a:graphicFrameLocks xmlns:a="http://schemas.openxmlformats.org/drawingml/2006/main" noChangeAspect="1"/>
+            </wp:cNvGraphicFramePr>
+            <a:graphic xmlns:a="http://schemas.openxmlformats.org/drawingml/2006/main">
+              <a:graphicData uri="http://schemas.openxmlformats.org/drawingml/2006/picture">
+                <pic:pic xmlns:pic="http://schemas.openxmlformats.org/drawingml/2006/picture">
+                  <pic:nvPicPr>
+                    <pic:cNvPr id="1" name=""/>
+                    <pic:cNvPicPr/>
+                  </pic:nvPicPr>
+                  <pic:blipFill>
+                    <a:blip r:embed="rId11"/>
+                    <a:stretch>
+                      <a:fillRect/>
+                    </a:stretch>
+                  </pic:blipFill>
+                  <pic:spPr>
+                    <a:xfrm>
+                      <a:off x="0" y="0"/>
+                      <a:ext cx="1639164" cy="512073"/>
+                    </a:xfrm>
+                    <a:prstGeom prst="rect">
+                      <a:avLst/>
+                    </a:prstGeom>
+                  </pic:spPr>
+                </pic:pic>
+              </a:graphicData>
+            </a:graphic>
+          </wp:inline>
+        </w:drawing>
+      </w:r>
+    </w:p>
+    <w:p/>
+    <w:p>
+      <w:r>
+        <w:t>I</w:t>
+      </w:r>
+      <w:r>
+        <w:t xml:space="preserve">t </w:t>
       </w:r>
       <w:r>
         <w:t xml:space="preserve">might be </w:t>
@@ -937,7 +1062,10 @@
         <w:t>a</w:t>
       </w:r>
       <w:r>
-        <w:t>n idea to draw it out with a dashed line.</w:t>
+        <w:t>n idea to draw it out with a dashed line</w:t>
+      </w:r>
+      <w:r>
+        <w:t>:</w:t>
       </w:r>
     </w:p>
     <w:p/>
@@ -989,13 +1117,19 @@
     <w:p/>
     <w:p>
       <w:r>
-        <w:t>U</w:t>
-      </w:r>
-      <w:r>
-        <w:t xml:space="preserve">nder some circumstances </w:t>
-      </w:r>
-      <w:r>
-        <w:t xml:space="preserve">it might indicate </w:t>
+        <w:t xml:space="preserve">But it might be optional. </w:t>
+      </w:r>
+      <w:r>
+        <w:t>This dashed shape notation might be use</w:t>
+      </w:r>
+      <w:r>
+        <w:t xml:space="preserve">ful and specific in meaning </w:t>
+      </w:r>
+      <w:r>
+        <w:t xml:space="preserve">to </w:t>
+      </w:r>
+      <w:r>
+        <w:t xml:space="preserve">indicate </w:t>
       </w:r>
       <w:r>
         <w:t xml:space="preserve">that it's </w:t>
@@ -1018,7 +1152,37 @@
         <w:t>usable</w:t>
       </w:r>
       <w:r>
-        <w:t xml:space="preserve"> as a class.</w:t>
+        <w:t xml:space="preserve"> as a class</w:t>
+      </w:r>
+      <w:r>
+        <w:t xml:space="preserve"> </w:t>
+      </w:r>
+      <w:bookmarkStart w:id="0" w:name="_GoBack"/>
+      <w:bookmarkEnd w:id="0"/>
+      <w:r>
+        <w:t>or simply</w:t>
+      </w:r>
+      <w:r>
+        <w:t xml:space="preserve"> that it</w:t>
+      </w:r>
+      <w:r>
+        <w:t xml:space="preserve"> </w:t>
+      </w:r>
+      <w:r>
+        <w:rPr>
+          <w:i/>
+          <w:iCs/>
+        </w:rPr>
+        <w:t>is</w:t>
+      </w:r>
+      <w:r>
+        <w:t xml:space="preserve"> a class</w:t>
+      </w:r>
+      <w:r>
+        <w:t xml:space="preserve"> and only a class</w:t>
+      </w:r>
+      <w:r>
+        <w:t>.</w:t>
       </w:r>
     </w:p>
     <w:p/>
@@ -1103,6 +1267,12 @@
     <w:p>
       <w:r>
         <w:t>But the rules do not seem to be that precise yet when it comes to shapes drawn with different line styles.</w:t>
+      </w:r>
+      <w:r>
+        <w:t xml:space="preserve"> The rules for the pointing lines are a bit stricter</w:t>
+      </w:r>
+      <w:r>
+        <w:t>: dashed points out the class.</w:t>
       </w:r>
     </w:p>
     <w:p>
@@ -2046,7 +2216,16 @@
         <w:t xml:space="preserve">reference in the previous picture </w:t>
       </w:r>
       <w:r>
-        <w:t xml:space="preserve">is a reference to a class, so it may </w:t>
+        <w:t>seems to be</w:t>
+      </w:r>
+      <w:r>
+        <w:t xml:space="preserve"> a reference to a class, so it </w:t>
+      </w:r>
+      <w:r>
+        <w:t>might</w:t>
+      </w:r>
+      <w:r>
+        <w:t xml:space="preserve"> </w:t>
       </w:r>
       <w:r>
         <w:t>be replaced by a dashed symbol</w:t>
@@ -2111,13 +2290,7 @@
         <w:t xml:space="preserve"> then</w:t>
       </w:r>
       <w:r>
-        <w:t xml:space="preserve">, since its primary role seems to </w:t>
-      </w:r>
-      <w:r>
-        <w:t xml:space="preserve">still </w:t>
-      </w:r>
-      <w:r>
-        <w:t>be a class</w:t>
+        <w:t>, since its primary role seems to be a class</w:t>
       </w:r>
       <w:r>
         <w:t>.</w:t>
@@ -2205,8 +2378,6 @@
       <w:r>
         <w:t xml:space="preserve">the </w:t>
       </w:r>
-      <w:bookmarkStart w:id="0" w:name="_GoBack"/>
-      <w:bookmarkEnd w:id="0"/>
       <w:r>
         <w:t>Circle</w:t>
       </w:r>
@@ -3829,7 +4000,7 @@
 </file>
 
 <file path=customXml/itemProps1.xml><?xml version="1.0" encoding="utf-8"?>
-<ds:datastoreItem xmlns:ds="http://schemas.openxmlformats.org/officeDocument/2006/customXml" ds:itemID="{0F5B899F-DEF1-4F02-BD5C-2434319066DF}">
+<ds:datastoreItem xmlns:ds="http://schemas.openxmlformats.org/officeDocument/2006/customXml" ds:itemID="{9A3F6FB1-8F6E-41EF-9535-08F4827C9329}">
   <ds:schemaRefs>
     <ds:schemaRef ds:uri="http://schemas.openxmlformats.org/officeDocument/2006/bibliography"/>
   </ds:schemaRefs>

</xml_diff>

<commit_message>
Circle Language Spec: Classes: More reformulations.
</commit_message>
<xml_diff>
--- a/1.1. Circle Language Spec/05. Classes/Classes.docx
+++ b/1.1. Circle Language Spec/05. Classes/Classes.docx
@@ -1119,71 +1119,6 @@
       <w:r>
         <w:t xml:space="preserve">But it might be optional. </w:t>
       </w:r>
-      <w:r>
-        <w:t>This dashed shape notation might be use</w:t>
-      </w:r>
-      <w:r>
-        <w:t xml:space="preserve">ful and specific in meaning </w:t>
-      </w:r>
-      <w:r>
-        <w:t xml:space="preserve">to </w:t>
-      </w:r>
-      <w:r>
-        <w:t xml:space="preserve">indicate </w:t>
-      </w:r>
-      <w:r>
-        <w:t xml:space="preserve">that it's </w:t>
-      </w:r>
-      <w:r>
-        <w:rPr>
-          <w:i/>
-          <w:iCs/>
-        </w:rPr>
-        <w:t>only</w:t>
-      </w:r>
-      <w:r>
-        <w:t xml:space="preserve"> </w:t>
-      </w:r>
-      <w:r>
-        <w:rPr>
-          <w:i/>
-          <w:iCs/>
-        </w:rPr>
-        <w:t>usable</w:t>
-      </w:r>
-      <w:r>
-        <w:t xml:space="preserve"> as a class</w:t>
-      </w:r>
-      <w:r>
-        <w:t xml:space="preserve"> </w:t>
-      </w:r>
-      <w:bookmarkStart w:id="0" w:name="_GoBack"/>
-      <w:bookmarkEnd w:id="0"/>
-      <w:r>
-        <w:t>or simply</w:t>
-      </w:r>
-      <w:r>
-        <w:t xml:space="preserve"> that it</w:t>
-      </w:r>
-      <w:r>
-        <w:t xml:space="preserve"> </w:t>
-      </w:r>
-      <w:r>
-        <w:rPr>
-          <w:i/>
-          <w:iCs/>
-        </w:rPr>
-        <w:t>is</w:t>
-      </w:r>
-      <w:r>
-        <w:t xml:space="preserve"> a class</w:t>
-      </w:r>
-      <w:r>
-        <w:t xml:space="preserve"> and only a class</w:t>
-      </w:r>
-      <w:r>
-        <w:t>.</w:t>
-      </w:r>
     </w:p>
     <w:p/>
     <w:p>
@@ -1300,7 +1235,52 @@
         <w:t>in its role as a prototype or class.</w:t>
       </w:r>
       <w:r>
-        <w:t xml:space="preserve"> To express an object's (fixed) role as a class, a dashed line might be used to draw the class symbol:</w:t>
+        <w:t xml:space="preserve"> </w:t>
+      </w:r>
+      <w:r>
+        <w:t xml:space="preserve">This dashed shape notation might be useful and specific in meaning to indicate that it's </w:t>
+      </w:r>
+      <w:r>
+        <w:rPr>
+          <w:i/>
+          <w:iCs/>
+        </w:rPr>
+        <w:t>only</w:t>
+      </w:r>
+      <w:r>
+        <w:t xml:space="preserve"> </w:t>
+      </w:r>
+      <w:r>
+        <w:rPr>
+          <w:i/>
+          <w:iCs/>
+        </w:rPr>
+        <w:t>usable</w:t>
+      </w:r>
+      <w:r>
+        <w:t xml:space="preserve"> as a class or simply that it </w:t>
+      </w:r>
+      <w:r>
+        <w:rPr>
+          <w:i/>
+          <w:iCs/>
+        </w:rPr>
+        <w:t>is</w:t>
+      </w:r>
+      <w:r>
+        <w:t xml:space="preserve"> a class and only a class.</w:t>
+      </w:r>
+    </w:p>
+    <w:p/>
+    <w:p>
+      <w:r>
+        <w:t xml:space="preserve">To express an object's (fixed) role as a class, a dashed line might be used to draw </w:t>
+      </w:r>
+      <w:r>
+        <w:t xml:space="preserve">its </w:t>
+      </w:r>
+      <w:r>
+        <w:t>symbol:</w:t>
       </w:r>
     </w:p>
     <w:p/>
@@ -1424,7 +1404,13 @@
         <w:t>But t</w:t>
       </w:r>
       <w:r>
-        <w:t>he Circle notation would allow any</w:t>
+        <w:t xml:space="preserve">he Circle notation </w:t>
+      </w:r>
+      <w:r>
+        <w:t xml:space="preserve">itself </w:t>
+      </w:r>
+      <w:r>
+        <w:t>would allow any</w:t>
       </w:r>
       <w:r>
         <w:rPr>
@@ -1579,10 +1565,10 @@
         <w:t>possibly</w:t>
       </w:r>
       <w:r>
-        <w:t xml:space="preserve"> like this</w:t>
-      </w:r>
-      <w:r>
-        <w:t>:</w:t>
+        <w:t xml:space="preserve"> </w:t>
+      </w:r>
+      <w:r>
+        <w:t>this expresses it more clearly:</w:t>
       </w:r>
     </w:p>
     <w:p>
@@ -2056,6 +2042,56 @@
     </w:p>
     <w:p>
       <w:pPr>
+        <w:ind w:left="568"/>
+      </w:pPr>
+    </w:p>
+    <w:p>
+      <w:pPr>
+        <w:ind w:left="852"/>
+      </w:pPr>
+      <w:r>
+        <w:rPr>
+          <w:noProof/>
+        </w:rPr>
+        <w:drawing>
+          <wp:inline distT="0" distB="0" distL="0" distR="0" wp14:anchorId="3CE6F11E" wp14:editId="02BCDDE0">
+            <wp:extent cx="1514606" cy="1570777"/>
+            <wp:effectExtent l="0" t="0" r="0" b="0"/>
+            <wp:docPr id="25" name="Picture 25"/>
+            <wp:cNvGraphicFramePr>
+              <a:graphicFrameLocks xmlns:a="http://schemas.openxmlformats.org/drawingml/2006/main" noChangeAspect="1"/>
+            </wp:cNvGraphicFramePr>
+            <a:graphic xmlns:a="http://schemas.openxmlformats.org/drawingml/2006/main">
+              <a:graphicData uri="http://schemas.openxmlformats.org/drawingml/2006/picture">
+                <pic:pic xmlns:pic="http://schemas.openxmlformats.org/drawingml/2006/picture">
+                  <pic:nvPicPr>
+                    <pic:cNvPr id="1" name=""/>
+                    <pic:cNvPicPr/>
+                  </pic:nvPicPr>
+                  <pic:blipFill>
+                    <a:blip r:embed="rId19"/>
+                    <a:stretch>
+                      <a:fillRect/>
+                    </a:stretch>
+                  </pic:blipFill>
+                  <pic:spPr>
+                    <a:xfrm>
+                      <a:off x="0" y="0"/>
+                      <a:ext cx="1523104" cy="1579590"/>
+                    </a:xfrm>
+                    <a:prstGeom prst="rect">
+                      <a:avLst/>
+                    </a:prstGeom>
+                  </pic:spPr>
+                </pic:pic>
+              </a:graphicData>
+            </a:graphic>
+          </wp:inline>
+        </w:drawing>
+      </w:r>
+    </w:p>
+    <w:p>
+      <w:pPr>
         <w:pStyle w:val="Heading3"/>
       </w:pPr>
       <w:r>
@@ -2284,7 +2320,13 @@
     <w:p/>
     <w:p>
       <w:r>
-        <w:t>But perhaps just a dashed border is more appropriate after all</w:t>
+        <w:t xml:space="preserve">But perhaps just a dashed border </w:t>
+      </w:r>
+      <w:r>
+        <w:t xml:space="preserve">for the shape on the right </w:t>
+      </w:r>
+      <w:r>
+        <w:t>is more appropriate after all</w:t>
       </w:r>
       <w:r>
         <w:t xml:space="preserve"> then</w:t>
@@ -2367,7 +2409,15 @@
     </w:p>
     <w:p>
       <w:r>
-        <w:t>Hopefully this gives a basic impression of how class</w:t>
+        <w:t>Hopefully this gives a</w:t>
+      </w:r>
+      <w:r>
+        <w:t xml:space="preserve">n </w:t>
+      </w:r>
+      <w:bookmarkStart w:id="0" w:name="_GoBack"/>
+      <w:bookmarkEnd w:id="0"/>
+      <w:r>
+        <w:t>impression of how class</w:t>
       </w:r>
       <w:r>
         <w:t xml:space="preserve"> notation</w:t>
@@ -4000,7 +4050,7 @@
 </file>
 
 <file path=customXml/itemProps1.xml><?xml version="1.0" encoding="utf-8"?>
-<ds:datastoreItem xmlns:ds="http://schemas.openxmlformats.org/officeDocument/2006/customXml" ds:itemID="{9A3F6FB1-8F6E-41EF-9535-08F4827C9329}">
+<ds:datastoreItem xmlns:ds="http://schemas.openxmlformats.org/officeDocument/2006/customXml" ds:itemID="{28331C3C-1AC0-4612-902A-0B85D6F23CC6}">
   <ds:schemaRefs>
     <ds:schemaRef ds:uri="http://schemas.openxmlformats.org/officeDocument/2006/bibliography"/>
   </ds:schemaRefs>

</xml_diff>

<commit_message>
Circle Language Spec: Classes: Trying to reformulate strictly formulating words that might have slipped in. Also general reformulations.
</commit_message>
<xml_diff>
--- a/1.1. Circle Language Spec/05. Classes/Classes.docx
+++ b/1.1. Circle Language Spec/05. Classes/Classes.docx
@@ -264,7 +264,6 @@
     </w:p>
     <w:p>
       <w:pPr>
-        <w:ind w:left="852"/>
         <w:rPr>
           <w:iCs/>
         </w:rPr>
@@ -278,7 +277,7 @@
         <w:t xml:space="preserve">object </w:t>
       </w:r>
       <w:r>
-        <w:t xml:space="preserve">circle on the left </w:t>
+        <w:t xml:space="preserve">on the left </w:t>
       </w:r>
       <w:r>
         <w:t>might</w:t>
@@ -293,7 +292,13 @@
         <w:t xml:space="preserve">at its </w:t>
       </w:r>
       <w:r>
-        <w:t>class circle at the right with a dashed line.</w:t>
+        <w:t xml:space="preserve">class </w:t>
+      </w:r>
+      <w:r>
+        <w:t>on</w:t>
+      </w:r>
+      <w:r>
+        <w:t xml:space="preserve"> the right with a dashed line.</w:t>
       </w:r>
     </w:p>
     <w:p/>
@@ -375,114 +380,117 @@
     <w:p/>
     <w:p>
       <w:r>
-        <w:t>The object circle</w:t>
-      </w:r>
-      <w:r>
-        <w:t xml:space="preserve"> on the left may have similar contents as </w:t>
+        <w:t xml:space="preserve">The object </w:t>
+      </w:r>
+      <w:r>
+        <w:t xml:space="preserve">on the left may have similar contents as </w:t>
       </w:r>
       <w:r>
         <w:t>its</w:t>
       </w:r>
       <w:r>
-        <w:t xml:space="preserve"> class circle on the right.</w:t>
+        <w:t xml:space="preserve"> class on the right.</w:t>
+      </w:r>
+      <w:r>
+        <w:t xml:space="preserve"> </w:t>
+      </w:r>
+      <w:r>
+        <w:t xml:space="preserve">At first an object </w:t>
+      </w:r>
+      <w:r>
+        <w:t xml:space="preserve">may </w:t>
+      </w:r>
+      <w:r>
+        <w:t xml:space="preserve">contain related items and related lists </w:t>
+      </w:r>
+      <w:r>
+        <w:t xml:space="preserve">that roughly corresponds with the </w:t>
+      </w:r>
+      <w:r>
+        <w:t xml:space="preserve">class and </w:t>
+      </w:r>
+      <w:r>
+        <w:t xml:space="preserve">the object might </w:t>
+      </w:r>
+      <w:r>
+        <w:t xml:space="preserve">also </w:t>
+      </w:r>
+      <w:r>
+        <w:t xml:space="preserve">have </w:t>
+      </w:r>
+      <w:r>
+        <w:t xml:space="preserve">a similar set of </w:t>
+      </w:r>
+      <w:r>
+        <w:t>commands</w:t>
+      </w:r>
+      <w:r>
+        <w:t xml:space="preserve"> as the class</w:t>
+      </w:r>
+      <w:r>
+        <w:t>.</w:t>
       </w:r>
     </w:p>
     <w:p/>
     <w:p>
       <w:r>
-        <w:t xml:space="preserve">At first an object </w:t>
-      </w:r>
-      <w:r>
-        <w:t xml:space="preserve">may </w:t>
-      </w:r>
-      <w:r>
-        <w:t xml:space="preserve">contain related items and related lists </w:t>
-      </w:r>
-      <w:r>
-        <w:t xml:space="preserve">that roughly corresponds with the </w:t>
-      </w:r>
-      <w:r>
-        <w:t xml:space="preserve">class and </w:t>
-      </w:r>
-      <w:r>
-        <w:t xml:space="preserve">the object might </w:t>
-      </w:r>
-      <w:r>
-        <w:t xml:space="preserve">also </w:t>
-      </w:r>
-      <w:r>
-        <w:t xml:space="preserve">have </w:t>
-      </w:r>
-      <w:r>
-        <w:t xml:space="preserve">a similar set of </w:t>
-      </w:r>
-      <w:r>
-        <w:t>commands</w:t>
-      </w:r>
-      <w:r>
-        <w:t xml:space="preserve"> as the class</w:t>
-      </w:r>
-      <w:r>
-        <w:t>.</w:t>
+        <w:t>An</w:t>
+      </w:r>
+      <w:r>
+        <w:t xml:space="preserve"> idea </w:t>
+      </w:r>
+      <w:r>
+        <w:t>would be</w:t>
+      </w:r>
+      <w:r>
+        <w:t xml:space="preserve"> that an object's behavior </w:t>
+      </w:r>
+      <w:r>
+        <w:t xml:space="preserve">during its lifetime </w:t>
+      </w:r>
+      <w:r>
+        <w:t>might</w:t>
+      </w:r>
+      <w:r>
+        <w:t xml:space="preserve"> be </w:t>
+      </w:r>
+      <w:r>
+        <w:t>governed</w:t>
+      </w:r>
+      <w:r>
+        <w:t xml:space="preserve"> by</w:t>
+      </w:r>
+      <w:r>
+        <w:t xml:space="preserve"> rules set by </w:t>
+      </w:r>
+      <w:r>
+        <w:t>this</w:t>
       </w:r>
       <w:r>
         <w:t xml:space="preserve"> </w:t>
       </w:r>
       <w:r>
-        <w:t>T</w:t>
-      </w:r>
-      <w:r>
-        <w:t xml:space="preserve">he idea is that an object's behavior </w:t>
-      </w:r>
-      <w:r>
-        <w:t xml:space="preserve">during its lifetime </w:t>
-      </w:r>
-      <w:r>
-        <w:t xml:space="preserve">would </w:t>
-      </w:r>
-      <w:r>
-        <w:t xml:space="preserve">also </w:t>
-      </w:r>
-      <w:r>
-        <w:t xml:space="preserve">be </w:t>
-      </w:r>
-      <w:r>
-        <w:t>governed</w:t>
-      </w:r>
-      <w:r>
-        <w:t xml:space="preserve"> by</w:t>
+        <w:t>class.</w:t>
       </w:r>
       <w:r>
         <w:t xml:space="preserve"> </w:t>
       </w:r>
       <w:r>
-        <w:t xml:space="preserve">the </w:t>
-      </w:r>
-      <w:r>
-        <w:t xml:space="preserve">rules that might be set by </w:t>
-      </w:r>
-      <w:r>
-        <w:t>this</w:t>
-      </w:r>
-      <w:r>
-        <w:t xml:space="preserve"> </w:t>
-      </w:r>
-      <w:r>
-        <w:t>class.</w:t>
+        <w:t>A c</w:t>
+      </w:r>
+      <w:r>
+        <w:t xml:space="preserve">lass </w:t>
+      </w:r>
+      <w:r>
+        <w:t>would be</w:t>
+      </w:r>
+      <w:r>
+        <w:t xml:space="preserve"> sort of like a special object, that aims to describe characteristics and behavior of other objects.</w:t>
       </w:r>
     </w:p>
     <w:p/>
     <w:p>
       <w:r>
-        <w:t>A c</w:t>
-      </w:r>
-      <w:r>
-        <w:t>lass is sort of like a special object, that aims to describe the characteristics and behavior of other objects.</w:t>
-      </w:r>
-    </w:p>
-    <w:p/>
-    <w:p>
-      <w:r>
         <w:t xml:space="preserve">Initially </w:t>
       </w:r>
       <w:r>
@@ -504,10 +512,16 @@
         <w:t xml:space="preserve"> class. </w:t>
       </w:r>
       <w:r>
-        <w:t xml:space="preserve">The </w:t>
-      </w:r>
-      <w:r>
-        <w:t>changeable parts of an object might be set initially to what is defined in the class</w:t>
+        <w:t>C</w:t>
+      </w:r>
+      <w:r>
+        <w:t xml:space="preserve">hangeable parts of an object might be set initially to what </w:t>
+      </w:r>
+      <w:r>
+        <w:t>would be</w:t>
+      </w:r>
+      <w:r>
+        <w:t xml:space="preserve"> defined in the class</w:t>
       </w:r>
       <w:r>
         <w:t>:</w:t>
@@ -630,7 +644,7 @@
         <w:t xml:space="preserve">change as well as </w:t>
       </w:r>
       <w:r>
-        <w:t xml:space="preserve">the related </w:t>
+        <w:t xml:space="preserve">related </w:t>
       </w:r>
       <w:r>
         <w:t>objects:</w:t>
@@ -691,7 +705,7 @@
         <w:t>structure</w:t>
       </w:r>
       <w:r>
-        <w:t xml:space="preserve"> of the larger object circle at the right might </w:t>
+        <w:t xml:space="preserve"> of the larger circle at the right might </w:t>
       </w:r>
       <w:r>
         <w:t xml:space="preserve">seem </w:t>
@@ -700,13 +714,19 @@
         <w:t xml:space="preserve">somewhat </w:t>
       </w:r>
       <w:r>
-        <w:t xml:space="preserve">similar to the contents of its class circle on the right, its data </w:t>
+        <w:t xml:space="preserve">similar to the contents of its class on the right, </w:t>
+      </w:r>
+      <w:r>
+        <w:t>the</w:t>
+      </w:r>
+      <w:r>
+        <w:t xml:space="preserve"> data </w:t>
       </w:r>
       <w:r>
         <w:t>seems to have</w:t>
       </w:r>
       <w:r>
-        <w:t xml:space="preserve"> been changed. </w:t>
+        <w:t xml:space="preserve"> been changed.</w:t>
       </w:r>
     </w:p>
     <w:p>
@@ -739,9 +759,9 @@
       <w:r>
         <w:t>object might be used as a class or prototype for another object.</w:t>
       </w:r>
-    </w:p>
-    <w:p/>
-    <w:p>
+      <w:r>
+        <w:t xml:space="preserve"> </w:t>
+      </w:r>
       <w:r>
         <w:t xml:space="preserve">It </w:t>
       </w:r>
@@ -824,15 +844,15 @@
       <w:r>
         <w:t xml:space="preserve"> right.</w:t>
       </w:r>
-    </w:p>
-    <w:p/>
-    <w:p>
+      <w:r>
+        <w:t xml:space="preserve"> </w:t>
+      </w:r>
       <w:r>
         <w:t>An object’s pointing out its class, could be called class redirection.</w:t>
       </w:r>
-    </w:p>
-    <w:p/>
-    <w:p>
+      <w:r>
+        <w:t xml:space="preserve"> </w:t>
+      </w:r>
       <w:r>
         <w:t xml:space="preserve">The usage of the dashed line would have a specific meaning </w:t>
       </w:r>
@@ -974,7 +994,13 @@
     <w:p/>
     <w:p>
       <w:r>
-        <w:t xml:space="preserve">But the usage of dashed </w:t>
+        <w:t xml:space="preserve">But </w:t>
+      </w:r>
+      <w:r>
+        <w:t xml:space="preserve">using </w:t>
+      </w:r>
+      <w:r>
+        <w:t xml:space="preserve">dashed </w:t>
       </w:r>
       <w:r>
         <w:rPr>
@@ -1062,7 +1088,13 @@
         <w:t>a</w:t>
       </w:r>
       <w:r>
-        <w:t>n idea to draw it out with a dashed line</w:t>
+        <w:t xml:space="preserve">n idea to draw </w:t>
+      </w:r>
+      <w:r>
+        <w:t>the class on the right</w:t>
+      </w:r>
+      <w:r>
+        <w:t xml:space="preserve"> out with a dashed line</w:t>
       </w:r>
       <w:r>
         <w:t>:</w:t>
@@ -1141,7 +1173,13 @@
         <w:t xml:space="preserve">) </w:t>
       </w:r>
       <w:r>
-        <w:t>structure are drawn with dashed lines too, to keep the static structure and object structure visually distinct.</w:t>
+        <w:t xml:space="preserve">structure </w:t>
+      </w:r>
+      <w:r>
+        <w:t>might be</w:t>
+      </w:r>
+      <w:r>
+        <w:t xml:space="preserve"> drawn with dashed lines too, to keep the static structure and object structure visually distinct.</w:t>
       </w:r>
     </w:p>
     <w:p>
@@ -1204,10 +1242,28 @@
         <w:t>But the rules do not seem to be that precise yet when it comes to shapes drawn with different line styles.</w:t>
       </w:r>
       <w:r>
-        <w:t xml:space="preserve"> The rules for the pointing lines are a bit stricter</w:t>
-      </w:r>
-      <w:r>
-        <w:t>: dashed points out the class.</w:t>
+        <w:t xml:space="preserve"> The rules for pointing lines are a bit stricter</w:t>
+      </w:r>
+      <w:r>
+        <w:t xml:space="preserve">: dashed </w:t>
+      </w:r>
+      <w:r>
+        <w:t>wou</w:t>
+      </w:r>
+      <w:r>
+        <w:t>l</w:t>
+      </w:r>
+      <w:r>
+        <w:t xml:space="preserve">d </w:t>
+      </w:r>
+      <w:r>
+        <w:t xml:space="preserve">point out </w:t>
+      </w:r>
+      <w:r>
+        <w:t>a</w:t>
+      </w:r>
+      <w:r>
+        <w:t xml:space="preserve"> class.</w:t>
       </w:r>
     </w:p>
     <w:p>
@@ -1220,7 +1276,15 @@
     </w:p>
     <w:p>
       <w:r>
-        <w:t xml:space="preserve">Perhaps it is common that an object would be </w:t>
+        <w:t xml:space="preserve">Perhaps it </w:t>
+      </w:r>
+      <w:r>
+        <w:t>might be</w:t>
+      </w:r>
+      <w:bookmarkStart w:id="0" w:name="_GoBack"/>
+      <w:bookmarkEnd w:id="0"/>
+      <w:r>
+        <w:t xml:space="preserve"> common that an object would be </w:t>
       </w:r>
       <w:r>
         <w:t>fixed</w:t>
@@ -1232,13 +1296,13 @@
         <w:t xml:space="preserve"> </w:t>
       </w:r>
       <w:r>
-        <w:t>in its role as a prototype or class.</w:t>
-      </w:r>
-      <w:r>
-        <w:t xml:space="preserve"> </w:t>
-      </w:r>
-      <w:r>
-        <w:t xml:space="preserve">This dashed shape notation might be useful and specific in meaning to indicate that it's </w:t>
+        <w:t xml:space="preserve">in its role as a prototype or class. This dashed shape notation might be useful </w:t>
+      </w:r>
+      <w:r>
+        <w:t xml:space="preserve">as </w:t>
+      </w:r>
+      <w:r>
+        <w:t xml:space="preserve">specific in meaning to indicate that it's </w:t>
       </w:r>
       <w:r>
         <w:rPr>
@@ -1294,8 +1358,8 @@
         </w:rPr>
         <w:drawing>
           <wp:inline distT="0" distB="0" distL="0" distR="0" wp14:anchorId="28FBCEBC" wp14:editId="5F36B9F8">
-            <wp:extent cx="346075" cy="346075"/>
-            <wp:effectExtent l="0" t="0" r="0" b="0"/>
+            <wp:extent cx="454557" cy="454557"/>
+            <wp:effectExtent l="0" t="0" r="3175" b="3175"/>
             <wp:docPr id="5" name="Picture 5"/>
             <wp:cNvGraphicFramePr>
               <a:graphicFrameLocks xmlns:a="http://schemas.openxmlformats.org/drawingml/2006/main" noChangeAspect="1"/>
@@ -1326,7 +1390,7 @@
                   <pic:spPr bwMode="auto">
                     <a:xfrm>
                       <a:off x="0" y="0"/>
-                      <a:ext cx="346075" cy="346075"/>
+                      <a:ext cx="455821" cy="455821"/>
                     </a:xfrm>
                     <a:prstGeom prst="rect">
                       <a:avLst/>
@@ -1349,7 +1413,13 @@
         <w:t xml:space="preserve">Here one </w:t>
       </w:r>
       <w:r>
-        <w:t>including a class redirection:</w:t>
+        <w:t xml:space="preserve">including </w:t>
+      </w:r>
+      <w:r>
+        <w:t xml:space="preserve">an object circle with </w:t>
+      </w:r>
+      <w:r>
+        <w:t>a class redirection:</w:t>
       </w:r>
     </w:p>
     <w:p/>
@@ -1490,10 +1560,19 @@
         <w:t>a class</w:t>
       </w:r>
       <w:r>
-        <w:t xml:space="preserve">, would make it possible to reference a type </w:t>
-      </w:r>
-      <w:r>
-        <w:t xml:space="preserve">like you could </w:t>
+        <w:t xml:space="preserve">, </w:t>
+      </w:r>
+      <w:r>
+        <w:t>may</w:t>
+      </w:r>
+      <w:r>
+        <w:t xml:space="preserve"> make it possible to reference a type </w:t>
+      </w:r>
+      <w:r>
+        <w:t xml:space="preserve">like you </w:t>
+      </w:r>
+      <w:r>
+        <w:t xml:space="preserve">might </w:t>
       </w:r>
       <w:r>
         <w:t>an object.</w:t>
@@ -1559,6 +1638,47 @@
         <w:ind w:firstLine="1"/>
       </w:pPr>
       <w:r>
+        <w:t xml:space="preserve">That the line in the middle </w:t>
+      </w:r>
+      <w:r>
+        <w:t>would be</w:t>
+      </w:r>
+      <w:r>
+        <w:t xml:space="preserve"> </w:t>
+      </w:r>
+      <w:r>
+        <w:rPr>
+          <w:i/>
+          <w:iCs/>
+        </w:rPr>
+        <w:t>solid</w:t>
+      </w:r>
+      <w:r>
+        <w:t xml:space="preserve"> </w:t>
+      </w:r>
+      <w:r>
+        <w:t>might</w:t>
+      </w:r>
+      <w:r>
+        <w:t xml:space="preserve"> </w:t>
+      </w:r>
+      <w:r>
+        <w:t>make it an object reference</w:t>
+      </w:r>
+      <w:r>
+        <w:t>.</w:t>
+      </w:r>
+    </w:p>
+    <w:p>
+      <w:pPr>
+        <w:ind w:firstLine="1"/>
+      </w:pPr>
+    </w:p>
+    <w:p>
+      <w:pPr>
+        <w:ind w:firstLine="1"/>
+      </w:pPr>
+      <w:r>
         <w:t xml:space="preserve">Or </w:t>
       </w:r>
       <w:r>
@@ -1722,6 +1842,24 @@
         </w:drawing>
       </w:r>
     </w:p>
+    <w:p/>
+    <w:p>
+      <w:r>
+        <w:t xml:space="preserve">The object reference on the left would point out its class on the right. The object at the bottom would also point out its class on the right. </w:t>
+      </w:r>
+      <w:r>
+        <w:t xml:space="preserve">The solid line would be a valid </w:t>
+      </w:r>
+      <w:r>
+        <w:t xml:space="preserve">for the object reference to point to the object, since they </w:t>
+      </w:r>
+      <w:r>
+        <w:t xml:space="preserve">seem to </w:t>
+      </w:r>
+      <w:r>
+        <w:t>have the same class.</w:t>
+      </w:r>
+    </w:p>
     <w:p>
       <w:pPr>
         <w:pStyle w:val="Heading3"/>
@@ -1823,131 +1961,283 @@
     </w:p>
     <w:p>
       <w:pPr>
-        <w:pStyle w:val="Heading3"/>
-      </w:pPr>
-      <w:r>
-        <w:t>No Class != Defines its own Class</w:t>
-      </w:r>
-    </w:p>
-    <w:p>
-      <w:r>
-        <w:t>S</w:t>
-      </w:r>
-      <w:r>
-        <w:t>omething might have been unclear</w:t>
-      </w:r>
-      <w:r>
-        <w:t xml:space="preserve"> at one point</w:t>
-      </w:r>
-      <w:r>
-        <w:t xml:space="preserve">. Objects might all be usable as classes. This might make it tempting to think of an object </w:t>
+        <w:ind w:left="852"/>
+      </w:pPr>
+    </w:p>
+    <w:p>
+      <w:r>
+        <w:t xml:space="preserve">The 'untyped' object reference </w:t>
+      </w:r>
+      <w:r>
+        <w:t xml:space="preserve">at </w:t>
+      </w:r>
+      <w:r>
+        <w:t xml:space="preserve">the </w:t>
+      </w:r>
+      <w:r>
+        <w:t>top-</w:t>
+      </w:r>
+      <w:r>
+        <w:t>left would be able to point to objects of any class. It</w:t>
+      </w:r>
+      <w:r>
+        <w:t xml:space="preserve"> would</w:t>
+      </w:r>
+      <w:r>
+        <w:t xml:space="preserve"> </w:t>
+      </w:r>
+      <w:r>
+        <w:t>point</w:t>
+      </w:r>
+      <w:r>
+        <w:rPr>
+          <w:color w:val="FF0000"/>
+        </w:rPr>
+        <w:t xml:space="preserve"> </w:t>
+      </w:r>
+      <w:r>
+        <w:t xml:space="preserve">to </w:t>
+      </w:r>
+      <w:r>
+        <w:t>an</w:t>
+      </w:r>
+      <w:r>
+        <w:t xml:space="preserve"> object at the bottom, which</w:t>
+      </w:r>
+      <w:r>
+        <w:t xml:space="preserve"> seems to </w:t>
+      </w:r>
+      <w:r>
+        <w:t xml:space="preserve">have </w:t>
+      </w:r>
+      <w:r>
+        <w:t>a class</w:t>
+      </w:r>
+      <w:r>
+        <w:t>,</w:t>
+      </w:r>
+      <w:r>
+        <w:t xml:space="preserve"> that the 'untyped' object reference </w:t>
+      </w:r>
+      <w:r>
+        <w:t xml:space="preserve">may </w:t>
+      </w:r>
+      <w:r>
+        <w:t>not explicitly point out.</w:t>
+      </w:r>
+    </w:p>
+    <w:p/>
+    <w:p>
+      <w:r>
+        <w:t>One interpretation</w:t>
+      </w:r>
+      <w:r>
+        <w:t xml:space="preserve"> might be</w:t>
+      </w:r>
+      <w:r>
+        <w:t xml:space="preserve"> that </w:t>
+      </w:r>
+      <w:r>
+        <w:t>an</w:t>
+      </w:r>
+      <w:r>
+        <w:t xml:space="preserve"> 'untyped' object reference </w:t>
+      </w:r>
+      <w:r>
+        <w:t>could</w:t>
+      </w:r>
+      <w:r>
+        <w:t xml:space="preserve"> take on the </w:t>
+      </w:r>
+      <w:r>
+        <w:t xml:space="preserve">class </w:t>
+      </w:r>
+      <w:r>
+        <w:t xml:space="preserve">of </w:t>
+      </w:r>
+      <w:r>
+        <w:t>an</w:t>
+      </w:r>
+      <w:r>
+        <w:t xml:space="preserve"> object</w:t>
+      </w:r>
+      <w:r>
+        <w:t xml:space="preserve"> it</w:t>
+      </w:r>
+      <w:r>
+        <w:t xml:space="preserve"> may</w:t>
+      </w:r>
+      <w:r>
+        <w:t xml:space="preserve"> </w:t>
+      </w:r>
+      <w:r>
+        <w:t xml:space="preserve">point </w:t>
+      </w:r>
+      <w:r>
+        <w:t>to</w:t>
+      </w:r>
+      <w:r>
+        <w:t xml:space="preserve">. So indirectly it </w:t>
       </w:r>
       <w:r>
         <w:rPr>
           <w:i/>
           <w:iCs/>
         </w:rPr>
-        <w:t>without</w:t>
-      </w:r>
-      <w:r>
-        <w:t xml:space="preserve"> a class would define </w:t>
+        <w:t>would</w:t>
+      </w:r>
+      <w:r>
+        <w:t xml:space="preserve"> have a class.</w:t>
+      </w:r>
+    </w:p>
+    <w:p>
+      <w:pPr>
+        <w:pStyle w:val="Heading3"/>
+      </w:pPr>
+      <w:r>
+        <w:t>No Class != Defines its own Class</w:t>
+      </w:r>
+    </w:p>
+    <w:p>
+      <w:r>
+        <w:t>S</w:t>
+      </w:r>
+      <w:r>
+        <w:t>omething might have been unclear</w:t>
+      </w:r>
+      <w:r>
+        <w:t xml:space="preserve"> at one point</w:t>
+      </w:r>
+      <w:r>
+        <w:t xml:space="preserve">. Objects might all be usable as classes. This might make it tempting to think of an object </w:t>
       </w:r>
       <w:r>
         <w:rPr>
           <w:i/>
           <w:iCs/>
         </w:rPr>
-        <w:t>its</w:t>
-      </w:r>
-      <w:r>
-        <w:t xml:space="preserve"> </w:t>
+        <w:t>without</w:t>
+      </w:r>
+      <w:r>
+        <w:t xml:space="preserve"> a class would define </w:t>
       </w:r>
       <w:r>
         <w:rPr>
           <w:i/>
           <w:iCs/>
         </w:rPr>
-        <w:t>own</w:t>
-      </w:r>
-      <w:r>
-        <w:t xml:space="preserve"> class. Instead, it might be handy to not think of it that way, but think of it as object without a class simply not having a class. Having no class might stand for arbitrariness.</w:t>
-      </w:r>
-    </w:p>
-    <w:p/>
-    <w:p>
-      <w:r>
-        <w:t xml:space="preserve">There might be examples where it could </w:t>
-      </w:r>
-      <w:r>
-        <w:t xml:space="preserve">be </w:t>
-      </w:r>
-      <w:r>
-        <w:t xml:space="preserve">more </w:t>
-      </w:r>
-      <w:r>
-        <w:t>helpful</w:t>
+        <w:t>its</w:t>
       </w:r>
       <w:r>
         <w:t xml:space="preserve"> </w:t>
-      </w:r>
-      <w:r>
-        <w:t>to think about it that way.</w:t>
-      </w:r>
-    </w:p>
-    <w:p>
-      <w:pPr>
-        <w:pStyle w:val="Heading3"/>
-      </w:pPr>
-      <w:r>
-        <w:t xml:space="preserve">Object Reference </w:t>
-      </w:r>
-      <w:r>
-        <w:t xml:space="preserve">would </w:t>
-      </w:r>
-      <w:r>
-        <w:t>d</w:t>
-      </w:r>
-      <w:r>
-        <w:t>efin</w:t>
-      </w:r>
-      <w:r>
-        <w:t>e</w:t>
-      </w:r>
-      <w:r>
-        <w:t xml:space="preserve"> its Own Class?</w:t>
-      </w:r>
-    </w:p>
-    <w:p>
-      <w:r>
-        <w:t>There may be other exampl</w:t>
-      </w:r>
-      <w:r>
-        <w:t>e</w:t>
-      </w:r>
-      <w:r>
-        <w:t>s, but i</w:t>
-      </w:r>
-      <w:r>
-        <w:t xml:space="preserve">t might be unfortunate to think of </w:t>
-      </w:r>
-      <w:r>
-        <w:t xml:space="preserve">an </w:t>
       </w:r>
       <w:r>
         <w:rPr>
           <w:i/>
           <w:iCs/>
         </w:rPr>
+        <w:t>own</w:t>
+      </w:r>
+      <w:r>
+        <w:t xml:space="preserve"> class. Instead, it might be handy to not think of it that way, but think of it as object without a class simply not having a class. Having no class might stand for arbitrariness.</w:t>
+      </w:r>
+    </w:p>
+    <w:p/>
+    <w:p>
+      <w:r>
+        <w:t xml:space="preserve">There </w:t>
+      </w:r>
+      <w:r>
+        <w:t>may</w:t>
+      </w:r>
+      <w:r>
+        <w:t xml:space="preserve"> be examples where </w:t>
+      </w:r>
+      <w:r>
+        <w:t>this</w:t>
+      </w:r>
+      <w:r>
+        <w:t xml:space="preserve"> </w:t>
+      </w:r>
+      <w:r>
+        <w:t xml:space="preserve">might be </w:t>
+      </w:r>
+      <w:r>
+        <w:t xml:space="preserve">a </w:t>
+      </w:r>
+      <w:r>
+        <w:t>helpful</w:t>
+      </w:r>
+      <w:r>
+        <w:t xml:space="preserve"> concept</w:t>
+      </w:r>
+      <w:r>
+        <w:t>.</w:t>
+      </w:r>
+    </w:p>
+    <w:p>
+      <w:pPr>
+        <w:pStyle w:val="Heading3"/>
+      </w:pPr>
+      <w:r>
+        <w:t xml:space="preserve">Object Reference </w:t>
+      </w:r>
+      <w:r>
+        <w:t xml:space="preserve">would </w:t>
+      </w:r>
+      <w:r>
+        <w:t>d</w:t>
+      </w:r>
+      <w:r>
+        <w:t>efin</w:t>
+      </w:r>
+      <w:r>
+        <w:t>e</w:t>
+      </w:r>
+      <w:r>
+        <w:t xml:space="preserve"> its Own Class?</w:t>
+      </w:r>
+    </w:p>
+    <w:p>
+      <w:r>
+        <w:t>There may be other exampl</w:t>
+      </w:r>
+      <w:r>
+        <w:t>e</w:t>
+      </w:r>
+      <w:r>
+        <w:t>s, but i</w:t>
+      </w:r>
+      <w:r>
+        <w:t xml:space="preserve">t might be unfortunate to think of </w:t>
+      </w:r>
+      <w:r>
+        <w:t xml:space="preserve">an </w:t>
+      </w:r>
+      <w:r>
+        <w:rPr>
+          <w:i/>
+          <w:iCs/>
+        </w:rPr>
         <w:t>object reference</w:t>
       </w:r>
       <w:r>
         <w:t xml:space="preserve"> </w:t>
       </w:r>
       <w:r>
-        <w:t xml:space="preserve">as defining its own class, </w:t>
-      </w:r>
-      <w:r>
-        <w:t>because then the object reference could only point to … itself</w:t>
+        <w:t>as defining its own class</w:t>
+      </w:r>
+      <w:r>
+        <w:t>.</w:t>
+      </w:r>
+      <w:r>
+        <w:t xml:space="preserve"> </w:t>
+      </w:r>
+      <w:r>
+        <w:t>B</w:t>
+      </w:r>
+      <w:r>
+        <w:t>ecause then the object reference could only point to … itself</w:t>
       </w:r>
       <w:r>
         <w:t>?</w:t>
@@ -2095,54 +2385,60 @@
         <w:pStyle w:val="Heading3"/>
       </w:pPr>
       <w:r>
-        <w:t>Shape</w:t>
+        <w:t xml:space="preserve">Shape </w:t>
+      </w:r>
+      <w:r>
+        <w:t>B</w:t>
+      </w:r>
+      <w:r>
+        <w:t>oth Dashed</w:t>
       </w:r>
       <w:r>
         <w:t xml:space="preserve"> </w:t>
       </w:r>
       <w:r>
-        <w:t>B</w:t>
-      </w:r>
-      <w:r>
-        <w:t>oth Dashed</w:t>
+        <w:t>and Solid</w:t>
+      </w:r>
+    </w:p>
+    <w:p>
+      <w:r>
+        <w:t xml:space="preserve">It may be an idea that if </w:t>
+      </w:r>
+      <w:r>
+        <w:t>a</w:t>
+      </w:r>
+      <w:r>
+        <w:t xml:space="preserve"> symbol</w:t>
       </w:r>
       <w:r>
         <w:t xml:space="preserve"> </w:t>
       </w:r>
       <w:r>
-        <w:t xml:space="preserve">and </w:t>
-      </w:r>
-      <w:r>
-        <w:t>Solid</w:t>
-      </w:r>
-    </w:p>
-    <w:p>
-      <w:r>
-        <w:t xml:space="preserve">It may be an idea that if </w:t>
-      </w:r>
-      <w:r>
-        <w:t>a</w:t>
-      </w:r>
-      <w:r>
-        <w:t xml:space="preserve"> symbol</w:t>
+        <w:t>serves</w:t>
+      </w:r>
+      <w:r>
+        <w:t xml:space="preserve"> as another object’s class, </w:t>
+      </w:r>
+      <w:r>
+        <w:t>but also</w:t>
+      </w:r>
+      <w:r>
+        <w:t xml:space="preserve"> would</w:t>
       </w:r>
       <w:r>
         <w:t xml:space="preserve"> </w:t>
       </w:r>
       <w:r>
-        <w:t>serves</w:t>
-      </w:r>
-      <w:r>
-        <w:t xml:space="preserve"> as another object’s class, </w:t>
-      </w:r>
-      <w:r>
-        <w:t xml:space="preserve">but also </w:t>
-      </w:r>
-      <w:r>
-        <w:t xml:space="preserve">is </w:t>
-      </w:r>
-      <w:r>
-        <w:t xml:space="preserve">referenced as an object, </w:t>
+        <w:t xml:space="preserve">be </w:t>
+      </w:r>
+      <w:r>
+        <w:t xml:space="preserve">referenced </w:t>
+      </w:r>
+      <w:r>
+        <w:t>like</w:t>
+      </w:r>
+      <w:r>
+        <w:t xml:space="preserve"> an object, </w:t>
       </w:r>
       <w:r>
         <w:t>the</w:t>
@@ -2154,7 +2450,10 @@
         <w:t xml:space="preserve">symbol </w:t>
       </w:r>
       <w:r>
-        <w:t xml:space="preserve">would </w:t>
+        <w:t>might</w:t>
+      </w:r>
+      <w:r>
+        <w:t xml:space="preserve"> </w:t>
       </w:r>
       <w:r>
         <w:t>get a</w:t>
@@ -2206,6 +2505,9 @@
         <w:ind w:left="852"/>
       </w:pPr>
       <w:r>
+        <w:rPr>
+          <w:noProof/>
+        </w:rPr>
         <w:drawing>
           <wp:inline distT="0" distB="0" distL="0" distR="0" wp14:anchorId="2B9C96F7" wp14:editId="42E1CF28">
             <wp:extent cx="1661346" cy="1331959"/>
@@ -2246,6 +2548,18 @@
     <w:p/>
     <w:p>
       <w:r>
+        <w:t xml:space="preserve">But there </w:t>
+      </w:r>
+      <w:r>
+        <w:t xml:space="preserve">might be </w:t>
+      </w:r>
+      <w:r>
+        <w:t xml:space="preserve">different </w:t>
+      </w:r>
+      <w:r>
+        <w:t xml:space="preserve">ideas about this. </w:t>
+      </w:r>
+      <w:r>
         <w:t xml:space="preserve">The top </w:t>
       </w:r>
       <w:r>
@@ -2280,6 +2594,9 @@
         <w:ind w:left="852"/>
       </w:pPr>
       <w:r>
+        <w:rPr>
+          <w:noProof/>
+        </w:rPr>
         <w:drawing>
           <wp:inline distT="0" distB="0" distL="0" distR="0" wp14:anchorId="4A4D928A" wp14:editId="7907DB8A">
             <wp:extent cx="1374242" cy="1213677"/>
@@ -2326,7 +2643,10 @@
         <w:t xml:space="preserve">for the shape on the right </w:t>
       </w:r>
       <w:r>
-        <w:t>is more appropriate after all</w:t>
+        <w:t>would be</w:t>
+      </w:r>
+      <w:r>
+        <w:t xml:space="preserve"> appropriate after all</w:t>
       </w:r>
       <w:r>
         <w:t xml:space="preserve"> then</w:t>
@@ -2344,6 +2664,9 @@
         <w:ind w:left="852"/>
       </w:pPr>
       <w:r>
+        <w:rPr>
+          <w:noProof/>
+        </w:rPr>
         <w:drawing>
           <wp:inline distT="0" distB="0" distL="0" distR="0" wp14:anchorId="6DBB85C5" wp14:editId="1CF81EA1">
             <wp:extent cx="1606807" cy="1434238"/>
@@ -2384,7 +2707,34 @@
     <w:p/>
     <w:p>
       <w:r>
-        <w:t>Then it might look like it would make as much sense to draw the double-bordered shape with just a dashed border</w:t>
+        <w:t>Then it look</w:t>
+      </w:r>
+      <w:r>
+        <w:t>s</w:t>
+      </w:r>
+      <w:r>
+        <w:t xml:space="preserve"> like it </w:t>
+      </w:r>
+      <w:r>
+        <w:t xml:space="preserve">might </w:t>
+      </w:r>
+      <w:r>
+        <w:t xml:space="preserve">make </w:t>
+      </w:r>
+      <w:r>
+        <w:t xml:space="preserve">sense </w:t>
+      </w:r>
+      <w:r>
+        <w:t xml:space="preserve">to draw the double-bordered shape with </w:t>
+      </w:r>
+      <w:r>
+        <w:t xml:space="preserve">just </w:t>
+      </w:r>
+      <w:r>
+        <w:t>a dashed border</w:t>
+      </w:r>
+      <w:r>
+        <w:t>.</w:t>
       </w:r>
     </w:p>
     <w:p/>
@@ -2409,13 +2759,17 @@
     </w:p>
     <w:p>
       <w:r>
-        <w:t>Hopefully this gives a</w:t>
+        <w:t xml:space="preserve">Hopefully this </w:t>
+      </w:r>
+      <w:r>
+        <w:t xml:space="preserve">would </w:t>
+      </w:r>
+      <w:r>
+        <w:t>give a</w:t>
       </w:r>
       <w:r>
         <w:t xml:space="preserve">n </w:t>
       </w:r>
-      <w:bookmarkStart w:id="0" w:name="_GoBack"/>
-      <w:bookmarkEnd w:id="0"/>
       <w:r>
         <w:t>impression of how class</w:t>
       </w:r>
@@ -4050,7 +4404,7 @@
 </file>
 
 <file path=customXml/itemProps1.xml><?xml version="1.0" encoding="utf-8"?>
-<ds:datastoreItem xmlns:ds="http://schemas.openxmlformats.org/officeDocument/2006/customXml" ds:itemID="{28331C3C-1AC0-4612-902A-0B85D6F23CC6}">
+<ds:datastoreItem xmlns:ds="http://schemas.openxmlformats.org/officeDocument/2006/customXml" ds:itemID="{1C3DB3BD-CCE8-4DF0-B055-6432A27833D4}">
   <ds:schemaRefs>
     <ds:schemaRef ds:uri="http://schemas.openxmlformats.org/officeDocument/2006/bibliography"/>
   </ds:schemaRefs>

</xml_diff>

<commit_message>
Circle Language Spec: Classes: Reformulate into more open language.
</commit_message>
<xml_diff>
--- a/1.1. Circle Language Spec/05. Classes/Classes.docx
+++ b/1.1. Circle Language Spec/05. Classes/Classes.docx
@@ -52,14 +52,6 @@
       </w:r>
     </w:p>
     <w:p>
-      <w:pPr>
-        <w:pStyle w:val="Heading3"/>
-      </w:pPr>
-      <w:r>
-        <w:t>Main Concept</w:t>
-      </w:r>
-    </w:p>
-    <w:p>
       <w:r>
         <w:t>The</w:t>
       </w:r>
@@ -85,7 +77,16 @@
         <w:t>arbitrary.</w:t>
       </w:r>
       <w:r>
-        <w:t xml:space="preserve"> Anything might be put </w:t>
+        <w:t xml:space="preserve"> </w:t>
+      </w:r>
+      <w:r>
+        <w:t xml:space="preserve">Anything </w:t>
+      </w:r>
+      <w:r>
+        <w:t xml:space="preserve">may </w:t>
+      </w:r>
+      <w:r>
+        <w:t xml:space="preserve">be put </w:t>
       </w:r>
       <w:r>
         <w:t>inside an object</w:t>
@@ -271,6 +272,42 @@
     </w:p>
     <w:p>
       <w:r>
+        <w:rPr>
+          <w:iCs/>
+        </w:rPr>
+        <w:t>What a</w:t>
+      </w:r>
+      <w:r>
+        <w:rPr>
+          <w:iCs/>
+        </w:rPr>
+        <w:t xml:space="preserve"> </w:t>
+      </w:r>
+      <w:r>
+        <w:rPr>
+          <w:i/>
+        </w:rPr>
+        <w:t>class</w:t>
+      </w:r>
+      <w:r>
+        <w:rPr>
+          <w:iCs/>
+        </w:rPr>
+        <w:t xml:space="preserve"> means might be explained </w:t>
+      </w:r>
+      <w:r>
+        <w:rPr>
+          <w:iCs/>
+        </w:rPr>
+        <w:t>later</w:t>
+      </w:r>
+      <w:r>
+        <w:rPr>
+          <w:iCs/>
+        </w:rPr>
+        <w:t xml:space="preserve">. </w:t>
+      </w:r>
+      <w:r>
         <w:t xml:space="preserve">The </w:t>
       </w:r>
       <w:r>
@@ -280,10 +317,7 @@
         <w:t xml:space="preserve">on the left </w:t>
       </w:r>
       <w:r>
-        <w:t>might</w:t>
-      </w:r>
-      <w:r>
-        <w:t xml:space="preserve"> </w:t>
+        <w:t xml:space="preserve">would </w:t>
       </w:r>
       <w:r>
         <w:t xml:space="preserve">point </w:t>
@@ -298,34 +332,92 @@
         <w:t>on</w:t>
       </w:r>
       <w:r>
-        <w:t xml:space="preserve"> the right with a dashed line.</w:t>
+        <w:t xml:space="preserve"> the right</w:t>
+      </w:r>
+      <w:r>
+        <w:t xml:space="preserve">. The </w:t>
+      </w:r>
+      <w:r>
+        <w:t>dashed line</w:t>
+      </w:r>
+      <w:r>
+        <w:t xml:space="preserve"> </w:t>
+      </w:r>
+      <w:r>
+        <w:t xml:space="preserve">between the circles </w:t>
+      </w:r>
+      <w:r>
+        <w:t xml:space="preserve">is what </w:t>
+      </w:r>
+      <w:r>
+        <w:t xml:space="preserve">might express </w:t>
+      </w:r>
+      <w:r>
+        <w:t xml:space="preserve">pointing out </w:t>
+      </w:r>
+      <w:r>
+        <w:t>a</w:t>
+      </w:r>
+      <w:r>
+        <w:t xml:space="preserve"> </w:t>
+      </w:r>
+      <w:r>
+        <w:rPr>
+          <w:i/>
+          <w:iCs/>
+        </w:rPr>
+        <w:t>class</w:t>
+      </w:r>
+      <w:r>
+        <w:t>.</w:t>
+      </w:r>
+      <w:r>
+        <w:t xml:space="preserve"> </w:t>
+      </w:r>
+      <w:r>
+        <w:t xml:space="preserve">Drawing the </w:t>
+      </w:r>
+      <w:r>
+        <w:t xml:space="preserve">circle </w:t>
+      </w:r>
+      <w:r>
+        <w:t xml:space="preserve">itself </w:t>
+      </w:r>
+      <w:r>
+        <w:t xml:space="preserve">with a dashed line </w:t>
+      </w:r>
+      <w:r>
+        <w:t>might be optional.</w:t>
       </w:r>
     </w:p>
     <w:p/>
     <w:p>
       <w:r>
-        <w:t>T</w:t>
-      </w:r>
-      <w:r>
-        <w:t>he</w:t>
-      </w:r>
-      <w:r>
-        <w:t>n the</w:t>
+        <w:t xml:space="preserve">When an object </w:t>
+      </w:r>
+      <w:r>
+        <w:t xml:space="preserve">would have </w:t>
+      </w:r>
+      <w:r>
+        <w:t xml:space="preserve">a class, </w:t>
+      </w:r>
+      <w:r>
+        <w:t>the</w:t>
       </w:r>
       <w:r>
         <w:t xml:space="preserve"> contents of </w:t>
       </w:r>
       <w:r>
-        <w:t xml:space="preserve">the </w:t>
-      </w:r>
-      <w:r>
-        <w:t xml:space="preserve">object might not be </w:t>
-      </w:r>
-      <w:r>
-        <w:t xml:space="preserve">that </w:t>
-      </w:r>
-      <w:r>
-        <w:t>arbitrary</w:t>
+        <w:t>th</w:t>
+      </w:r>
+      <w:r>
+        <w:t>at</w:t>
+      </w:r>
+      <w:r>
+        <w:t xml:space="preserve"> </w:t>
+      </w:r>
+      <w:r>
+        <w:t>object might not be arbitrary</w:t>
       </w:r>
       <w:r>
         <w:t>:</w:t>
@@ -452,13 +544,16 @@
         <w:t>might</w:t>
       </w:r>
       <w:r>
-        <w:t xml:space="preserve"> be </w:t>
-      </w:r>
-      <w:r>
-        <w:t>governed</w:t>
-      </w:r>
-      <w:r>
-        <w:t xml:space="preserve"> by</w:t>
+        <w:t xml:space="preserve"> be</w:t>
+      </w:r>
+      <w:r>
+        <w:t xml:space="preserve"> guided</w:t>
+      </w:r>
+      <w:r>
+        <w:t xml:space="preserve"> </w:t>
+      </w:r>
+      <w:r>
+        <w:t>by</w:t>
       </w:r>
       <w:r>
         <w:t xml:space="preserve"> rules set by </w:t>
@@ -497,13 +592,10 @@
         <w:t>an</w:t>
       </w:r>
       <w:r>
-        <w:t xml:space="preserve"> object may look like a </w:t>
-      </w:r>
-      <w:r>
-        <w:t xml:space="preserve">replica </w:t>
-      </w:r>
-      <w:r>
-        <w:t xml:space="preserve">of </w:t>
+        <w:t xml:space="preserve"> object may look </w:t>
+      </w:r>
+      <w:r>
+        <w:t xml:space="preserve">the same as </w:t>
       </w:r>
       <w:r>
         <w:t>its</w:t>
@@ -515,13 +607,25 @@
         <w:t>C</w:t>
       </w:r>
       <w:r>
-        <w:t xml:space="preserve">hangeable parts of an object might be set initially to what </w:t>
+        <w:t xml:space="preserve">hangeable parts of an object might </w:t>
+      </w:r>
+      <w:r>
+        <w:t xml:space="preserve">initially </w:t>
+      </w:r>
+      <w:r>
+        <w:t xml:space="preserve">be set to what </w:t>
       </w:r>
       <w:r>
         <w:t>would be</w:t>
       </w:r>
       <w:r>
-        <w:t xml:space="preserve"> defined in the class</w:t>
+        <w:t xml:space="preserve"> </w:t>
+      </w:r>
+      <w:r>
+        <w:t xml:space="preserve">drawn out in </w:t>
+      </w:r>
+      <w:r>
+        <w:t>the class</w:t>
       </w:r>
       <w:r>
         <w:t>:</w:t>
@@ -620,10 +724,7 @@
         <w:t>data</w:t>
       </w:r>
       <w:r>
-        <w:t xml:space="preserve"> that can change </w:t>
-      </w:r>
-      <w:r>
-        <w:t>freely</w:t>
+        <w:t xml:space="preserve"> that can change</w:t>
       </w:r>
       <w:r>
         <w:t>.</w:t>
@@ -636,9 +737,6 @@
           <w:color w:val="FF0000"/>
         </w:rPr>
         <w:t xml:space="preserve"> </w:t>
-      </w:r>
-      <w:r>
-        <w:t xml:space="preserve">freely </w:t>
       </w:r>
       <w:r>
         <w:t xml:space="preserve">change as well as </w:t>
@@ -714,19 +812,25 @@
         <w:t xml:space="preserve">somewhat </w:t>
       </w:r>
       <w:r>
-        <w:t xml:space="preserve">similar to the contents of its class on the right, </w:t>
-      </w:r>
-      <w:r>
-        <w:t>the</w:t>
-      </w:r>
-      <w:r>
-        <w:t xml:space="preserve"> data </w:t>
-      </w:r>
-      <w:r>
-        <w:t>seems to have</w:t>
-      </w:r>
-      <w:r>
-        <w:t xml:space="preserve"> been changed.</w:t>
+        <w:t>similar to the contents of its class on the right,</w:t>
+      </w:r>
+      <w:r>
+        <w:t xml:space="preserve"> it looks like</w:t>
+      </w:r>
+      <w:r>
+        <w:t xml:space="preserve"> </w:t>
+      </w:r>
+      <w:r>
+        <w:t xml:space="preserve">its </w:t>
+      </w:r>
+      <w:r>
+        <w:t xml:space="preserve">data </w:t>
+      </w:r>
+      <w:r>
+        <w:t xml:space="preserve">has </w:t>
+      </w:r>
+      <w:r>
+        <w:t>changed.</w:t>
       </w:r>
     </w:p>
     <w:p>
@@ -739,22 +843,13 @@
     </w:p>
     <w:p>
       <w:r>
-        <w:t xml:space="preserve">The Circle notation might allow </w:t>
-      </w:r>
-      <w:r>
-        <w:t>any</w:t>
-      </w:r>
-      <w:r>
-        <w:rPr>
-          <w:color w:val="FF0000"/>
-        </w:rPr>
-        <w:t xml:space="preserve"> </w:t>
-      </w:r>
-      <w:r>
-        <w:t xml:space="preserve">object symbol serve as another object’s class or prototype. </w:t>
-      </w:r>
-      <w:r>
-        <w:t xml:space="preserve">So in these diagrams any </w:t>
+        <w:t>I</w:t>
+      </w:r>
+      <w:r>
+        <w:t xml:space="preserve">n these diagrams </w:t>
+      </w:r>
+      <w:r>
+        <w:t xml:space="preserve">an </w:t>
       </w:r>
       <w:r>
         <w:t>object might be used as a class or prototype for another object.</w:t>
@@ -763,7 +858,7 @@
         <w:t xml:space="preserve"> </w:t>
       </w:r>
       <w:r>
-        <w:t xml:space="preserve">It </w:t>
+        <w:t xml:space="preserve">That </w:t>
       </w:r>
       <w:r>
         <w:t xml:space="preserve">may </w:t>
@@ -848,42 +943,52 @@
         <w:t xml:space="preserve"> </w:t>
       </w:r>
       <w:r>
-        <w:t>An object’s pointing out its class, could be called class redirection.</w:t>
-      </w:r>
-      <w:r>
-        <w:t xml:space="preserve"> </w:t>
-      </w:r>
-      <w:r>
-        <w:t xml:space="preserve">The usage of the dashed line would have a specific meaning </w:t>
-      </w:r>
-      <w:r>
-        <w:t>here</w:t>
-      </w:r>
-      <w:r>
-        <w:t>.</w:t>
-      </w:r>
-      <w:r>
-        <w:t xml:space="preserve"> </w:t>
+        <w:t xml:space="preserve">An object’s pointing out its class, could be called </w:t>
       </w:r>
       <w:r>
         <w:rPr>
           <w:i/>
           <w:iCs/>
         </w:rPr>
-        <w:t xml:space="preserve">Dashed </w:t>
+        <w:t>class redirection</w:t>
+      </w:r>
+      <w:r>
+        <w:t>.</w:t>
+      </w:r>
+      <w:r>
+        <w:t xml:space="preserve"> </w:t>
+      </w:r>
+      <w:r>
+        <w:t xml:space="preserve">The usage of the dashed line would have a meaning </w:t>
+      </w:r>
+      <w:r>
+        <w:t>here</w:t>
+      </w:r>
+      <w:r>
+        <w:t>.</w:t>
+      </w:r>
+      <w:r>
+        <w:t xml:space="preserve"> </w:t>
       </w:r>
       <w:r>
         <w:rPr>
           <w:i/>
           <w:iCs/>
         </w:rPr>
+        <w:t xml:space="preserve">Dashed </w:t>
+      </w:r>
+      <w:r>
+        <w:rPr>
+          <w:i/>
+          <w:iCs/>
+        </w:rPr>
         <w:t xml:space="preserve">lines </w:t>
       </w:r>
       <w:r>
-        <w:t xml:space="preserve">might symbolize </w:t>
-      </w:r>
-      <w:r>
-        <w:t xml:space="preserve">the concept of </w:t>
+        <w:t xml:space="preserve">would </w:t>
+      </w:r>
+      <w:r>
+        <w:t xml:space="preserve">symbolize </w:t>
       </w:r>
       <w:r>
         <w:rPr>
@@ -994,10 +1099,10 @@
     <w:p/>
     <w:p>
       <w:r>
-        <w:t xml:space="preserve">But </w:t>
-      </w:r>
-      <w:r>
-        <w:t xml:space="preserve">using </w:t>
+        <w:t>But u</w:t>
+      </w:r>
+      <w:r>
+        <w:t xml:space="preserve">sing </w:t>
       </w:r>
       <w:r>
         <w:t xml:space="preserve">dashed </w:t>
@@ -1076,25 +1181,25 @@
     <w:p/>
     <w:p>
       <w:r>
-        <w:t>I</w:t>
-      </w:r>
-      <w:r>
-        <w:t xml:space="preserve">t </w:t>
-      </w:r>
-      <w:r>
-        <w:t xml:space="preserve">might be </w:t>
-      </w:r>
-      <w:r>
-        <w:t>a</w:t>
-      </w:r>
-      <w:r>
-        <w:t xml:space="preserve">n idea to draw </w:t>
-      </w:r>
-      <w:r>
-        <w:t>the class on the right</w:t>
-      </w:r>
-      <w:r>
-        <w:t xml:space="preserve"> out with a dashed line</w:t>
+        <w:t xml:space="preserve">The class on the right </w:t>
+      </w:r>
+      <w:r>
+        <w:t xml:space="preserve">might </w:t>
+      </w:r>
+      <w:r>
+        <w:t xml:space="preserve">be </w:t>
+      </w:r>
+      <w:r>
+        <w:t>draw</w:t>
+      </w:r>
+      <w:r>
+        <w:t>n</w:t>
+      </w:r>
+      <w:r>
+        <w:t xml:space="preserve"> </w:t>
+      </w:r>
+      <w:r>
+        <w:t>out with a dashed line</w:t>
       </w:r>
       <w:r>
         <w:t>:</w:t>
@@ -1155,7 +1260,10 @@
     <w:p/>
     <w:p>
       <w:r>
-        <w:t xml:space="preserve">Sometimes other parts of the static </w:t>
+        <w:t>O</w:t>
+      </w:r>
+      <w:r>
+        <w:t xml:space="preserve">ther parts of the static </w:t>
       </w:r>
       <w:r>
         <w:t>(</w:t>
@@ -1179,7 +1287,19 @@
         <w:t>might be</w:t>
       </w:r>
       <w:r>
-        <w:t xml:space="preserve"> drawn with dashed lines too, to keep the static structure and object structure visually distinct.</w:t>
+        <w:t xml:space="preserve"> drawn with dashed lines too, to </w:t>
+      </w:r>
+      <w:r>
+        <w:t xml:space="preserve">try and </w:t>
+      </w:r>
+      <w:r>
+        <w:t xml:space="preserve">make </w:t>
+      </w:r>
+      <w:r>
+        <w:t xml:space="preserve">a visual distinction between </w:t>
+      </w:r>
+      <w:r>
+        <w:t>static structure and object structure.</w:t>
       </w:r>
     </w:p>
     <w:p>
@@ -1239,10 +1359,19 @@
     </w:p>
     <w:p>
       <w:r>
-        <w:t>But the rules do not seem to be that precise yet when it comes to shapes drawn with different line styles.</w:t>
-      </w:r>
-      <w:r>
-        <w:t xml:space="preserve"> The rules for pointing lines are a bit stricter</w:t>
+        <w:t>T</w:t>
+      </w:r>
+      <w:r>
+        <w:t>he rules do not seem to be that precise when it comes to shapes drawn with different line styles.</w:t>
+      </w:r>
+      <w:r>
+        <w:t xml:space="preserve"> The rules for pointing lines </w:t>
+      </w:r>
+      <w:r>
+        <w:t xml:space="preserve">might be </w:t>
+      </w:r>
+      <w:r>
+        <w:t>a bit stricter</w:t>
       </w:r>
       <w:r>
         <w:t xml:space="preserve">: dashed </w:t>
@@ -1281,13 +1410,47 @@
       <w:r>
         <w:t>might be</w:t>
       </w:r>
-      <w:bookmarkStart w:id="0" w:name="_GoBack"/>
-      <w:bookmarkEnd w:id="0"/>
-      <w:r>
-        <w:t xml:space="preserve"> common that an object would be </w:t>
-      </w:r>
-      <w:r>
-        <w:t>fixed</w:t>
+      <w:r>
+        <w:t xml:space="preserve"> familiar</w:t>
+      </w:r>
+      <w:r>
+        <w:t xml:space="preserve"> </w:t>
+      </w:r>
+      <w:r>
+        <w:t>that an object would be</w:t>
+      </w:r>
+      <w:r>
+        <w:t xml:space="preserve"> stable</w:t>
+      </w:r>
+      <w:r>
+        <w:t xml:space="preserve"> in its role as a prototype or class. </w:t>
+      </w:r>
+      <w:r>
+        <w:t>D</w:t>
+      </w:r>
+      <w:r>
+        <w:t xml:space="preserve">ashed shape notation might </w:t>
+      </w:r>
+      <w:r>
+        <w:t>be</w:t>
+      </w:r>
+      <w:r>
+        <w:t xml:space="preserve"> helpful</w:t>
+      </w:r>
+      <w:r>
+        <w:t xml:space="preserve"> </w:t>
+      </w:r>
+      <w:r>
+        <w:t>as</w:t>
+      </w:r>
+      <w:r>
+        <w:t xml:space="preserve"> more</w:t>
+      </w:r>
+      <w:r>
+        <w:t xml:space="preserve"> </w:t>
+      </w:r>
+      <w:r>
+        <w:t>specific</w:t>
       </w:r>
       <w:r>
         <w:rPr>
@@ -1296,55 +1459,67 @@
         <w:t xml:space="preserve"> </w:t>
       </w:r>
       <w:r>
-        <w:t xml:space="preserve">in its role as a prototype or class. This dashed shape notation might be useful </w:t>
-      </w:r>
-      <w:r>
-        <w:t xml:space="preserve">as </w:t>
-      </w:r>
-      <w:r>
-        <w:t xml:space="preserve">specific in meaning to indicate that it's </w:t>
-      </w:r>
-      <w:r>
-        <w:rPr>
-          <w:i/>
-          <w:iCs/>
-        </w:rPr>
-        <w:t>only</w:t>
-      </w:r>
-      <w:r>
-        <w:t xml:space="preserve"> </w:t>
-      </w:r>
-      <w:r>
-        <w:rPr>
-          <w:i/>
-          <w:iCs/>
-        </w:rPr>
-        <w:t>usable</w:t>
-      </w:r>
-      <w:r>
-        <w:t xml:space="preserve"> as a class or simply that it </w:t>
-      </w:r>
-      <w:r>
-        <w:rPr>
-          <w:i/>
-          <w:iCs/>
-        </w:rPr>
-        <w:t>is</w:t>
-      </w:r>
-      <w:r>
-        <w:t xml:space="preserve"> a class and only a class.</w:t>
+        <w:t>in meaning</w:t>
+      </w:r>
+      <w:r>
+        <w:t>:</w:t>
+      </w:r>
+      <w:r>
+        <w:t xml:space="preserve"> to indicate that it</w:t>
+      </w:r>
+      <w:r>
+        <w:t xml:space="preserve"> might </w:t>
+      </w:r>
+      <w:r>
+        <w:t>just</w:t>
+      </w:r>
+      <w:r>
+        <w:rPr>
+          <w:color w:val="FF0000"/>
+        </w:rPr>
+        <w:t xml:space="preserve"> </w:t>
+      </w:r>
+      <w:r>
+        <w:t>be</w:t>
+      </w:r>
+      <w:r>
+        <w:t xml:space="preserve"> </w:t>
+      </w:r>
+      <w:r>
+        <w:t>a class</w:t>
+      </w:r>
+      <w:r>
+        <w:t>.</w:t>
       </w:r>
     </w:p>
     <w:p/>
     <w:p>
       <w:r>
-        <w:t xml:space="preserve">To express an object's (fixed) role as a class, a dashed line might be used to draw </w:t>
-      </w:r>
-      <w:r>
-        <w:t xml:space="preserve">its </w:t>
-      </w:r>
-      <w:r>
-        <w:t>symbol:</w:t>
+        <w:t>To express an object's</w:t>
+      </w:r>
+      <w:r>
+        <w:t xml:space="preserve"> </w:t>
+      </w:r>
+      <w:r>
+        <w:t>stable</w:t>
+      </w:r>
+      <w:r>
+        <w:rPr>
+          <w:color w:val="FF0000"/>
+        </w:rPr>
+        <w:t xml:space="preserve"> </w:t>
+      </w:r>
+      <w:r>
+        <w:t>role as a class, a dashed line might be used to draw</w:t>
+      </w:r>
+      <w:r>
+        <w:t xml:space="preserve"> </w:t>
+      </w:r>
+      <w:r>
+        <w:t>its</w:t>
+      </w:r>
+      <w:r>
+        <w:t xml:space="preserve"> symbol:</w:t>
       </w:r>
     </w:p>
     <w:p/>
@@ -1410,10 +1585,19 @@
     <w:p/>
     <w:p>
       <w:r>
-        <w:t xml:space="preserve">Here one </w:t>
-      </w:r>
-      <w:r>
-        <w:t xml:space="preserve">including </w:t>
+        <w:t xml:space="preserve">Here </w:t>
+      </w:r>
+      <w:r>
+        <w:t xml:space="preserve">is a picture that would </w:t>
+      </w:r>
+      <w:r>
+        <w:t>includ</w:t>
+      </w:r>
+      <w:r>
+        <w:t>e</w:t>
+      </w:r>
+      <w:r>
+        <w:t xml:space="preserve"> </w:t>
       </w:r>
       <w:r>
         <w:t xml:space="preserve">an object circle with </w:t>
@@ -1480,16 +1664,25 @@
         <w:t xml:space="preserve">itself </w:t>
       </w:r>
       <w:r>
-        <w:t>would allow any</w:t>
-      </w:r>
-      <w:r>
-        <w:rPr>
-          <w:color w:val="FF0000"/>
-        </w:rPr>
-        <w:t xml:space="preserve"> </w:t>
-      </w:r>
-      <w:r>
-        <w:t>object to serve as a class or prototype for another object.</w:t>
+        <w:t xml:space="preserve">might </w:t>
+      </w:r>
+      <w:r>
+        <w:t>include</w:t>
+      </w:r>
+      <w:r>
+        <w:t xml:space="preserve"> </w:t>
+      </w:r>
+      <w:r>
+        <w:t>object</w:t>
+      </w:r>
+      <w:r>
+        <w:t>s</w:t>
+      </w:r>
+      <w:r>
+        <w:t xml:space="preserve"> to serve as a class or prototype for another object</w:t>
+      </w:r>
+      <w:r>
+        <w:t>:</w:t>
       </w:r>
     </w:p>
     <w:p/>
@@ -1551,28 +1744,31 @@
         <w:ind w:firstLine="1"/>
       </w:pPr>
       <w:r>
-        <w:t>A</w:t>
-      </w:r>
-      <w:r>
-        <w:t xml:space="preserve">llowing object references to </w:t>
+        <w:t>With o</w:t>
+      </w:r>
+      <w:r>
+        <w:t xml:space="preserve">bject references to </w:t>
       </w:r>
       <w:r>
         <w:t>a class</w:t>
       </w:r>
       <w:r>
-        <w:t xml:space="preserve">, </w:t>
-      </w:r>
-      <w:r>
-        <w:t>may</w:t>
-      </w:r>
-      <w:r>
-        <w:t xml:space="preserve"> make it possible to reference a type </w:t>
-      </w:r>
-      <w:r>
-        <w:t xml:space="preserve">like you </w:t>
-      </w:r>
-      <w:r>
-        <w:t xml:space="preserve">might </w:t>
+        <w:t>,</w:t>
+      </w:r>
+      <w:r>
+        <w:t xml:space="preserve"> a type might be </w:t>
+      </w:r>
+      <w:r>
+        <w:t>referenc</w:t>
+      </w:r>
+      <w:r>
+        <w:t>ed</w:t>
+      </w:r>
+      <w:r>
+        <w:t xml:space="preserve"> </w:t>
+      </w:r>
+      <w:r>
+        <w:t xml:space="preserve">like </w:t>
       </w:r>
       <w:r>
         <w:t>an object.</w:t>
@@ -1657,13 +1853,22 @@
         <w:t xml:space="preserve"> </w:t>
       </w:r>
       <w:r>
-        <w:t>might</w:t>
-      </w:r>
-      <w:r>
-        <w:t xml:space="preserve"> </w:t>
-      </w:r>
-      <w:r>
-        <w:t>make it an object reference</w:t>
+        <w:t xml:space="preserve">would </w:t>
+      </w:r>
+      <w:r>
+        <w:t>mean</w:t>
+      </w:r>
+      <w:r>
+        <w:t xml:space="preserve"> </w:t>
+      </w:r>
+      <w:r>
+        <w:t xml:space="preserve">it </w:t>
+      </w:r>
+      <w:r>
+        <w:t xml:space="preserve">is </w:t>
+      </w:r>
+      <w:r>
+        <w:t>an object reference</w:t>
       </w:r>
       <w:r>
         <w:t>.</w:t>
@@ -1688,7 +1893,13 @@
         <w:t xml:space="preserve"> </w:t>
       </w:r>
       <w:r>
-        <w:t>this expresses it more clearly:</w:t>
+        <w:t xml:space="preserve">this expresses it </w:t>
+      </w:r>
+      <w:r>
+        <w:t>neatly</w:t>
+      </w:r>
+      <w:r>
+        <w:t>:</w:t>
       </w:r>
     </w:p>
     <w:p>
@@ -1751,10 +1962,16 @@
     </w:p>
     <w:p>
       <w:r>
-        <w:t>N</w:t>
-      </w:r>
-      <w:r>
-        <w:t xml:space="preserve">ext to an </w:t>
+        <w:t xml:space="preserve">Similar </w:t>
+      </w:r>
+      <w:r>
+        <w:t>to</w:t>
+      </w:r>
+      <w:r>
+        <w:t xml:space="preserve"> </w:t>
+      </w:r>
+      <w:r>
+        <w:t xml:space="preserve">an </w:t>
       </w:r>
       <w:r>
         <w:rPr>
@@ -1764,20 +1981,36 @@
         <w:t>object</w:t>
       </w:r>
       <w:r>
-        <w:t xml:space="preserve"> having a class, an </w:t>
-      </w:r>
-      <w:r>
         <w:rPr>
           <w:i/>
           <w:iCs/>
         </w:rPr>
-        <w:t>object reference</w:t>
+        <w:t xml:space="preserve"> </w:t>
+      </w:r>
+      <w:r>
+        <w:t>might have</w:t>
+      </w:r>
+      <w:r>
+        <w:rPr>
+          <w:color w:val="FF0000"/>
+        </w:rPr>
+        <w:t xml:space="preserve"> </w:t>
+      </w:r>
+      <w:r>
+        <w:t xml:space="preserve">a class, an </w:t>
       </w:r>
       <w:r>
         <w:rPr>
           <w:i/>
           <w:iCs/>
         </w:rPr>
+        <w:t>object reference</w:t>
+      </w:r>
+      <w:r>
+        <w:rPr>
+          <w:i/>
+          <w:iCs/>
+        </w:rPr>
         <w:t xml:space="preserve"> </w:t>
       </w:r>
       <w:r>
@@ -1793,7 +2026,16 @@
         <w:t xml:space="preserve">Then </w:t>
       </w:r>
       <w:r>
-        <w:t>only objects of that class might be assigned to it.</w:t>
+        <w:t xml:space="preserve">merely </w:t>
+      </w:r>
+      <w:r>
+        <w:t xml:space="preserve">objects of that class might be </w:t>
+      </w:r>
+      <w:r>
+        <w:t>referenced</w:t>
+      </w:r>
+      <w:r>
+        <w:t>.</w:t>
       </w:r>
     </w:p>
     <w:p/>
@@ -1848,10 +2090,25 @@
         <w:t xml:space="preserve">The object reference on the left would point out its class on the right. The object at the bottom would also point out its class on the right. </w:t>
       </w:r>
       <w:r>
-        <w:t xml:space="preserve">The solid line would be a valid </w:t>
-      </w:r>
-      <w:r>
-        <w:t xml:space="preserve">for the object reference to point to the object, since they </w:t>
+        <w:t xml:space="preserve">The solid line </w:t>
+      </w:r>
+      <w:r>
+        <w:t xml:space="preserve">might </w:t>
+      </w:r>
+      <w:r>
+        <w:t xml:space="preserve">be </w:t>
+      </w:r>
+      <w:r>
+        <w:t xml:space="preserve">ok </w:t>
+      </w:r>
+      <w:r>
+        <w:t xml:space="preserve">for the object reference </w:t>
+      </w:r>
+      <w:r>
+        <w:t xml:space="preserve">to point </w:t>
+      </w:r>
+      <w:r>
+        <w:t xml:space="preserve">to the object, since they </w:t>
       </w:r>
       <w:r>
         <w:t xml:space="preserve">seem to </w:t>
@@ -1900,7 +2157,28 @@
         <w:t xml:space="preserve">have a class, </w:t>
       </w:r>
       <w:r>
-        <w:t xml:space="preserve">this might stand for its being able to point to </w:t>
+        <w:t xml:space="preserve">this </w:t>
+      </w:r>
+      <w:r>
+        <w:t xml:space="preserve">might </w:t>
+      </w:r>
+      <w:r>
+        <w:t>suggest</w:t>
+      </w:r>
+      <w:r>
+        <w:t xml:space="preserve"> </w:t>
+      </w:r>
+      <w:r>
+        <w:t>the possibility</w:t>
+      </w:r>
+      <w:r>
+        <w:rPr>
+          <w:color w:val="FF0000"/>
+        </w:rPr>
+        <w:t xml:space="preserve"> </w:t>
+      </w:r>
+      <w:r>
+        <w:t xml:space="preserve">to point to </w:t>
       </w:r>
       <w:r>
         <w:rPr>
@@ -1978,10 +2256,22 @@
         <w:t>top-</w:t>
       </w:r>
       <w:r>
-        <w:t>left would be able to point to objects of any class. It</w:t>
-      </w:r>
-      <w:r>
-        <w:t xml:space="preserve"> would</w:t>
+        <w:t xml:space="preserve">left </w:t>
+      </w:r>
+      <w:r>
+        <w:t>might</w:t>
+      </w:r>
+      <w:r>
+        <w:t xml:space="preserve"> point to </w:t>
+      </w:r>
+      <w:r>
+        <w:t xml:space="preserve">an </w:t>
+      </w:r>
+      <w:r>
+        <w:t>object of any class. It</w:t>
+      </w:r>
+      <w:r>
+        <w:t xml:space="preserve"> seems to</w:t>
       </w:r>
       <w:r>
         <w:t xml:space="preserve"> </w:t>
@@ -2005,7 +2295,13 @@
         <w:t xml:space="preserve"> object at the bottom, which</w:t>
       </w:r>
       <w:r>
-        <w:t xml:space="preserve"> seems to </w:t>
+        <w:t xml:space="preserve"> </w:t>
+      </w:r>
+      <w:r>
+        <w:t xml:space="preserve">appears </w:t>
+      </w:r>
+      <w:r>
+        <w:t xml:space="preserve">to </w:t>
       </w:r>
       <w:r>
         <w:t xml:space="preserve">have </w:t>
@@ -2017,227 +2313,305 @@
         <w:t>,</w:t>
       </w:r>
       <w:r>
-        <w:t xml:space="preserve"> that the 'untyped' object reference </w:t>
+        <w:t xml:space="preserve"> </w:t>
+      </w:r>
+      <w:r>
+        <w:t xml:space="preserve">that </w:t>
+      </w:r>
+      <w:proofErr w:type="spellStart"/>
+      <w:r>
+        <w:t>the</w:t>
+      </w:r>
+      <w:r>
+        <w:t>'untyped</w:t>
+      </w:r>
+      <w:proofErr w:type="spellEnd"/>
+      <w:r>
+        <w:t>' object reference</w:t>
+      </w:r>
+      <w:r>
+        <w:t xml:space="preserve"> would not specifically </w:t>
+      </w:r>
+      <w:r>
+        <w:t>refer to</w:t>
+      </w:r>
+      <w:r>
+        <w:t>.</w:t>
+      </w:r>
+    </w:p>
+    <w:p/>
+    <w:p>
+      <w:r>
+        <w:t xml:space="preserve">An </w:t>
+      </w:r>
+      <w:r>
+        <w:t>interpretation</w:t>
+      </w:r>
+      <w:r>
+        <w:t xml:space="preserve"> might be</w:t>
+      </w:r>
+      <w:r>
+        <w:t xml:space="preserve"> that </w:t>
+      </w:r>
+      <w:r>
+        <w:t>an</w:t>
+      </w:r>
+      <w:r>
+        <w:t xml:space="preserve"> 'untyped' object reference </w:t>
+      </w:r>
+      <w:r>
+        <w:t>could</w:t>
+      </w:r>
+      <w:r>
+        <w:t xml:space="preserve"> take on the </w:t>
+      </w:r>
+      <w:r>
+        <w:t xml:space="preserve">class </w:t>
+      </w:r>
+      <w:r>
+        <w:t xml:space="preserve">of </w:t>
+      </w:r>
+      <w:r>
+        <w:t>an</w:t>
+      </w:r>
+      <w:r>
+        <w:t xml:space="preserve"> object</w:t>
+      </w:r>
+      <w:r>
+        <w:t xml:space="preserve"> it</w:t>
+      </w:r>
+      <w:r>
+        <w:t xml:space="preserve"> may</w:t>
+      </w:r>
+      <w:r>
+        <w:t xml:space="preserve"> </w:t>
+      </w:r>
+      <w:r>
+        <w:t xml:space="preserve">point </w:t>
+      </w:r>
+      <w:r>
+        <w:t>to</w:t>
+      </w:r>
+      <w:r>
+        <w:t>. So indirectly it</w:t>
+      </w:r>
+      <w:r>
+        <w:t xml:space="preserve"> might</w:t>
+      </w:r>
+      <w:r>
+        <w:t xml:space="preserve"> have a class.</w:t>
+      </w:r>
+    </w:p>
+    <w:p>
+      <w:pPr>
+        <w:pStyle w:val="Heading3"/>
+      </w:pPr>
+      <w:r>
+        <w:t xml:space="preserve">No Class </w:t>
+      </w:r>
+      <w:r>
+        <w:t>!=</w:t>
+      </w:r>
+      <w:r>
+        <w:t xml:space="preserve"> Defines its own Class</w:t>
+      </w:r>
+      <w:r>
+        <w:t>?</w:t>
+      </w:r>
+    </w:p>
+    <w:p>
+      <w:r>
+        <w:t>S</w:t>
+      </w:r>
+      <w:r>
+        <w:t>omething might have been unclear</w:t>
+      </w:r>
+      <w:r>
+        <w:t xml:space="preserve"> at one point</w:t>
+      </w:r>
+      <w:r>
+        <w:t xml:space="preserve">. Objects might be usable as classes. </w:t>
+      </w:r>
+      <w:r>
+        <w:t xml:space="preserve">It </w:t>
       </w:r>
       <w:r>
         <w:t xml:space="preserve">may </w:t>
       </w:r>
       <w:r>
-        <w:t>not explicitly point out.</w:t>
-      </w:r>
-    </w:p>
-    <w:p/>
-    <w:p>
-      <w:r>
-        <w:t>One interpretation</w:t>
-      </w:r>
-      <w:r>
-        <w:t xml:space="preserve"> might be</w:t>
-      </w:r>
-      <w:r>
-        <w:t xml:space="preserve"> that </w:t>
-      </w:r>
-      <w:r>
-        <w:t>an</w:t>
-      </w:r>
-      <w:r>
-        <w:t xml:space="preserve"> 'untyped' object reference </w:t>
-      </w:r>
-      <w:r>
-        <w:t>could</w:t>
-      </w:r>
-      <w:r>
-        <w:t xml:space="preserve"> take on the </w:t>
-      </w:r>
-      <w:r>
-        <w:t xml:space="preserve">class </w:t>
-      </w:r>
-      <w:r>
-        <w:t xml:space="preserve">of </w:t>
-      </w:r>
-      <w:r>
-        <w:t>an</w:t>
-      </w:r>
-      <w:r>
-        <w:t xml:space="preserve"> object</w:t>
-      </w:r>
-      <w:r>
-        <w:t xml:space="preserve"> it</w:t>
-      </w:r>
-      <w:r>
-        <w:t xml:space="preserve"> may</w:t>
-      </w:r>
-      <w:r>
-        <w:t xml:space="preserve"> </w:t>
-      </w:r>
-      <w:r>
-        <w:t xml:space="preserve">point </w:t>
-      </w:r>
-      <w:r>
-        <w:t>to</w:t>
-      </w:r>
-      <w:r>
-        <w:t xml:space="preserve">. So indirectly it </w:t>
+        <w:t xml:space="preserve">be </w:t>
+      </w:r>
+      <w:r>
+        <w:t xml:space="preserve">tempting to think </w:t>
+      </w:r>
+      <w:r>
+        <w:t>that</w:t>
+      </w:r>
+      <w:r>
+        <w:t xml:space="preserve"> an object </w:t>
       </w:r>
       <w:r>
         <w:rPr>
           <w:i/>
           <w:iCs/>
         </w:rPr>
-        <w:t>would</w:t>
-      </w:r>
-      <w:r>
-        <w:t xml:space="preserve"> have a class.</w:t>
-      </w:r>
-    </w:p>
-    <w:p>
-      <w:pPr>
-        <w:pStyle w:val="Heading3"/>
-      </w:pPr>
-      <w:r>
-        <w:t>No Class != Defines its own Class</w:t>
-      </w:r>
-    </w:p>
-    <w:p>
-      <w:r>
-        <w:t>S</w:t>
-      </w:r>
-      <w:r>
-        <w:t>omething might have been unclear</w:t>
-      </w:r>
-      <w:r>
-        <w:t xml:space="preserve"> at one point</w:t>
-      </w:r>
-      <w:r>
-        <w:t xml:space="preserve">. Objects might all be usable as classes. This might make it tempting to think of an object </w:t>
+        <w:t>without</w:t>
+      </w:r>
+      <w:r>
+        <w:t xml:space="preserve"> a class would define </w:t>
       </w:r>
       <w:r>
         <w:rPr>
           <w:i/>
           <w:iCs/>
         </w:rPr>
-        <w:t>without</w:t>
-      </w:r>
-      <w:r>
-        <w:t xml:space="preserve"> a class would define </w:t>
+        <w:t>its</w:t>
+      </w:r>
+      <w:r>
+        <w:t xml:space="preserve"> </w:t>
       </w:r>
       <w:r>
         <w:rPr>
           <w:i/>
           <w:iCs/>
         </w:rPr>
-        <w:t>its</w:t>
-      </w:r>
-      <w:r>
-        <w:t xml:space="preserve"> </w:t>
+        <w:t>own</w:t>
+      </w:r>
+      <w:r>
+        <w:t xml:space="preserve"> class. </w:t>
+      </w:r>
+      <w:r>
+        <w:t>I</w:t>
+      </w:r>
+      <w:r>
+        <w:t>t might be handy to not think of it that way, but think of it as object without a class simply not having a class. Having no class might</w:t>
+      </w:r>
+      <w:r>
+        <w:t xml:space="preserve"> suggest something would be</w:t>
+      </w:r>
+      <w:r>
+        <w:t xml:space="preserve"> </w:t>
+      </w:r>
+      <w:r>
+        <w:t>arbitrary</w:t>
+      </w:r>
+      <w:r>
+        <w:t>.</w:t>
+      </w:r>
+    </w:p>
+    <w:p/>
+    <w:p>
+      <w:r>
+        <w:t xml:space="preserve">There </w:t>
+      </w:r>
+      <w:r>
+        <w:t>may</w:t>
+      </w:r>
+      <w:r>
+        <w:t xml:space="preserve"> be examples where </w:t>
+      </w:r>
+      <w:r>
+        <w:t>this</w:t>
+      </w:r>
+      <w:r>
+        <w:t xml:space="preserve"> </w:t>
+      </w:r>
+      <w:r>
+        <w:t xml:space="preserve">might be </w:t>
+      </w:r>
+      <w:r>
+        <w:t xml:space="preserve">a </w:t>
+      </w:r>
+      <w:r>
+        <w:t>helpful</w:t>
+      </w:r>
+      <w:r>
+        <w:t xml:space="preserve"> concept</w:t>
+      </w:r>
+      <w:r>
+        <w:t>.</w:t>
+      </w:r>
+    </w:p>
+    <w:p>
+      <w:pPr>
+        <w:pStyle w:val="Heading3"/>
+      </w:pPr>
+      <w:r>
+        <w:t xml:space="preserve">Object Reference </w:t>
+      </w:r>
+      <w:r>
+        <w:t xml:space="preserve">would </w:t>
+      </w:r>
+      <w:r>
+        <w:t>d</w:t>
+      </w:r>
+      <w:r>
+        <w:t>efin</w:t>
+      </w:r>
+      <w:r>
+        <w:t>e</w:t>
+      </w:r>
+      <w:r>
+        <w:t xml:space="preserve"> its Own Class?</w:t>
+      </w:r>
+    </w:p>
+    <w:p>
+      <w:r>
+        <w:t>There may be other exampl</w:t>
+      </w:r>
+      <w:r>
+        <w:t>e</w:t>
+      </w:r>
+      <w:r>
+        <w:t>s, but i</w:t>
+      </w:r>
+      <w:r>
+        <w:t xml:space="preserve">t might be unfortunate to think of </w:t>
+      </w:r>
+      <w:r>
+        <w:t xml:space="preserve">an </w:t>
       </w:r>
       <w:r>
         <w:rPr>
           <w:i/>
           <w:iCs/>
         </w:rPr>
-        <w:t>own</w:t>
-      </w:r>
-      <w:r>
-        <w:t xml:space="preserve"> class. Instead, it might be handy to not think of it that way, but think of it as object without a class simply not having a class. Having no class might stand for arbitrariness.</w:t>
-      </w:r>
-    </w:p>
-    <w:p/>
-    <w:p>
-      <w:r>
-        <w:t xml:space="preserve">There </w:t>
+        <w:t>object reference</w:t>
+      </w:r>
+      <w:r>
+        <w:t xml:space="preserve"> </w:t>
+      </w:r>
+      <w:r>
+        <w:t>as defining its own class</w:t>
+      </w:r>
+      <w:r>
+        <w:t>.</w:t>
+      </w:r>
+      <w:r>
+        <w:t xml:space="preserve"> </w:t>
+      </w:r>
+      <w:r>
+        <w:t>B</w:t>
+      </w:r>
+      <w:r>
+        <w:t>ecause then the object reference</w:t>
+      </w:r>
+      <w:r>
+        <w:t xml:space="preserve"> </w:t>
       </w:r>
       <w:r>
         <w:t>may</w:t>
       </w:r>
       <w:r>
-        <w:t xml:space="preserve"> be examples where </w:t>
-      </w:r>
-      <w:r>
-        <w:t>this</w:t>
-      </w:r>
-      <w:r>
-        <w:t xml:space="preserve"> </w:t>
-      </w:r>
-      <w:r>
-        <w:t xml:space="preserve">might be </w:t>
-      </w:r>
-      <w:r>
-        <w:t xml:space="preserve">a </w:t>
-      </w:r>
-      <w:r>
-        <w:t>helpful</w:t>
-      </w:r>
-      <w:r>
-        <w:t xml:space="preserve"> concept</w:t>
-      </w:r>
-      <w:r>
-        <w:t>.</w:t>
-      </w:r>
-    </w:p>
-    <w:p>
-      <w:pPr>
-        <w:pStyle w:val="Heading3"/>
-      </w:pPr>
-      <w:r>
-        <w:t xml:space="preserve">Object Reference </w:t>
-      </w:r>
-      <w:r>
-        <w:t xml:space="preserve">would </w:t>
-      </w:r>
-      <w:r>
-        <w:t>d</w:t>
-      </w:r>
-      <w:r>
-        <w:t>efin</w:t>
-      </w:r>
-      <w:r>
-        <w:t>e</w:t>
-      </w:r>
-      <w:r>
-        <w:t xml:space="preserve"> its Own Class?</w:t>
-      </w:r>
-    </w:p>
-    <w:p>
-      <w:r>
-        <w:t>There may be other exampl</w:t>
-      </w:r>
-      <w:r>
-        <w:t>e</w:t>
-      </w:r>
-      <w:r>
-        <w:t>s, but i</w:t>
-      </w:r>
-      <w:r>
-        <w:t xml:space="preserve">t might be unfortunate to think of </w:t>
-      </w:r>
-      <w:r>
-        <w:t xml:space="preserve">an </w:t>
-      </w:r>
-      <w:r>
-        <w:rPr>
-          <w:i/>
-          <w:iCs/>
-        </w:rPr>
-        <w:t>object reference</w:t>
-      </w:r>
-      <w:r>
-        <w:t xml:space="preserve"> </w:t>
-      </w:r>
-      <w:r>
-        <w:t>as defining its own class</w:t>
-      </w:r>
-      <w:r>
-        <w:t>.</w:t>
-      </w:r>
-      <w:r>
-        <w:t xml:space="preserve"> </w:t>
-      </w:r>
-      <w:r>
-        <w:t>B</w:t>
-      </w:r>
-      <w:r>
-        <w:t>ecause then the object reference could only point to … itself</w:t>
+        <w:t xml:space="preserve"> </w:t>
+      </w:r>
+      <w:bookmarkStart w:id="0" w:name="_GoBack"/>
+      <w:r>
+        <w:t xml:space="preserve">only </w:t>
+      </w:r>
+      <w:bookmarkEnd w:id="0"/>
+      <w:r>
+        <w:t>point to … itself</w:t>
       </w:r>
       <w:r>
         <w:t>?</w:t>
@@ -2299,13 +2673,19 @@
         <w:ind w:left="568"/>
       </w:pPr>
       <w:r>
-        <w:t xml:space="preserve">So </w:t>
-      </w:r>
-      <w:r>
-        <w:t>instead of</w:t>
-      </w:r>
-      <w:r>
-        <w:t xml:space="preserve"> a 'stuck on itself' situation, it might be </w:t>
+        <w:t>I</w:t>
+      </w:r>
+      <w:r>
+        <w:t>nstead of</w:t>
+      </w:r>
+      <w:r>
+        <w:t xml:space="preserve"> a 'stuck on itself' situation, it </w:t>
+      </w:r>
+      <w:r>
+        <w:t xml:space="preserve">may </w:t>
+      </w:r>
+      <w:r>
+        <w:t xml:space="preserve">be </w:t>
       </w:r>
       <w:r>
         <w:t>see</w:t>
@@ -2317,17 +2697,33 @@
         <w:t xml:space="preserve"> </w:t>
       </w:r>
       <w:r>
-        <w:t xml:space="preserve">as an </w:t>
+        <w:t xml:space="preserve">as </w:t>
+      </w:r>
+      <w:r>
+        <w:t xml:space="preserve">an indication that something </w:t>
+      </w:r>
+      <w:r>
+        <w:t>might be</w:t>
+      </w:r>
+      <w:r>
+        <w:t xml:space="preserve"> </w:t>
       </w:r>
       <w:r>
         <w:rPr>
           <w:i/>
           <w:iCs/>
         </w:rPr>
-        <w:t>arbitrariness</w:t>
-      </w:r>
-      <w:r>
-        <w:t xml:space="preserve"> situation.</w:t>
+        <w:t>arbitrar</w:t>
+      </w:r>
+      <w:r>
+        <w:rPr>
+          <w:i/>
+          <w:iCs/>
+        </w:rPr>
+        <w:t>y</w:t>
+      </w:r>
+      <w:r>
+        <w:t>.</w:t>
       </w:r>
     </w:p>
     <w:p>
@@ -2578,7 +2974,10 @@
         <w:t xml:space="preserve"> </w:t>
       </w:r>
       <w:r>
-        <w:t>be replaced by a dashed symbol</w:t>
+        <w:t xml:space="preserve">be replaced by a dashed </w:t>
+      </w:r>
+      <w:r>
+        <w:t>circle</w:t>
       </w:r>
       <w:r>
         <w:t>:</w:t>
@@ -2637,22 +3036,33 @@
     <w:p/>
     <w:p>
       <w:r>
-        <w:t xml:space="preserve">But perhaps just a dashed border </w:t>
-      </w:r>
-      <w:r>
-        <w:t xml:space="preserve">for the shape on the right </w:t>
-      </w:r>
-      <w:r>
-        <w:t>would be</w:t>
-      </w:r>
-      <w:r>
-        <w:t xml:space="preserve"> appropriate after all</w:t>
-      </w:r>
-      <w:r>
-        <w:t xml:space="preserve"> then</w:t>
-      </w:r>
-      <w:r>
-        <w:t>, since its primary role seems to be a class</w:t>
+        <w:t xml:space="preserve">But perhaps </w:t>
+      </w:r>
+      <w:r>
+        <w:t xml:space="preserve">the </w:t>
+      </w:r>
+      <w:r>
+        <w:t>doubly</w:t>
+      </w:r>
+      <w:r>
+        <w:t xml:space="preserve"> </w:t>
+      </w:r>
+      <w:r>
+        <w:t xml:space="preserve">bordered </w:t>
+      </w:r>
+      <w:r>
+        <w:t xml:space="preserve">shape on the right might appropriately be </w:t>
+      </w:r>
+      <w:proofErr w:type="spellStart"/>
+      <w:r>
+        <w:t>be</w:t>
+      </w:r>
+      <w:proofErr w:type="spellEnd"/>
+      <w:r>
+        <w:t xml:space="preserve"> drawn with a dashed border after all</w:t>
+      </w:r>
+      <w:r>
+        <w:t>, since its role seems to be a class</w:t>
       </w:r>
       <w:r>
         <w:t>.</w:t>
@@ -4404,7 +4814,7 @@
 </file>
 
 <file path=customXml/itemProps1.xml><?xml version="1.0" encoding="utf-8"?>
-<ds:datastoreItem xmlns:ds="http://schemas.openxmlformats.org/officeDocument/2006/customXml" ds:itemID="{1C3DB3BD-CCE8-4DF0-B055-6432A27833D4}">
+<ds:datastoreItem xmlns:ds="http://schemas.openxmlformats.org/officeDocument/2006/customXml" ds:itemID="{994A7C3D-B841-4472-A06F-5359F38A9602}">
   <ds:schemaRefs>
     <ds:schemaRef ds:uri="http://schemas.openxmlformats.org/officeDocument/2006/bibliography"/>
   </ds:schemaRefs>

</xml_diff>

<commit_message>
Circle Language Spec: Move 'Referrers' and 'Class Referrers' from 'Relations' to 'System Objects Misc Issues'. Also reformulate the Classes chapter  here and there. The intention is to make the loose language a bit stronger again. It may have gone a bit overboard making the language less strict and resolute.
</commit_message>
<xml_diff>
--- a/1.1. Circle Language Spec/05. Classes/Classes.docx
+++ b/1.1. Circle Language Spec/05. Classes/Classes.docx
@@ -293,12 +293,24 @@
         <w:rPr>
           <w:iCs/>
         </w:rPr>
-        <w:t xml:space="preserve"> means might be explained </w:t>
+        <w:t xml:space="preserve"> means </w:t>
       </w:r>
       <w:r>
         <w:rPr>
           <w:iCs/>
         </w:rPr>
+        <w:t xml:space="preserve">may </w:t>
+      </w:r>
+      <w:r>
+        <w:rPr>
+          <w:iCs/>
+        </w:rPr>
+        <w:t xml:space="preserve">be explained </w:t>
+      </w:r>
+      <w:r>
+        <w:rPr>
+          <w:iCs/>
+        </w:rPr>
         <w:t>later</w:t>
       </w:r>
       <w:r>
@@ -347,10 +359,7 @@
         <w:t xml:space="preserve">between the circles </w:t>
       </w:r>
       <w:r>
-        <w:t xml:space="preserve">is what </w:t>
-      </w:r>
-      <w:r>
-        <w:t xml:space="preserve">might express </w:t>
+        <w:t xml:space="preserve">would express </w:t>
       </w:r>
       <w:r>
         <w:t xml:space="preserve">pointing out </w:t>
@@ -375,16 +384,7 @@
         <w:t xml:space="preserve"> </w:t>
       </w:r>
       <w:r>
-        <w:t xml:space="preserve">Drawing the </w:t>
-      </w:r>
-      <w:r>
-        <w:t xml:space="preserve">circle </w:t>
-      </w:r>
-      <w:r>
-        <w:t xml:space="preserve">itself </w:t>
-      </w:r>
-      <w:r>
-        <w:t xml:space="preserve">with a dashed line </w:t>
+        <w:t xml:space="preserve">The one circle's being dashed </w:t>
       </w:r>
       <w:r>
         <w:t>might be optional.</w:t>
@@ -417,7 +417,13 @@
         <w:t xml:space="preserve"> </w:t>
       </w:r>
       <w:r>
-        <w:t>object might not be arbitrary</w:t>
+        <w:t xml:space="preserve">object </w:t>
+      </w:r>
+      <w:r>
+        <w:t xml:space="preserve">may </w:t>
+      </w:r>
+      <w:r>
+        <w:t>not be arbitrary</w:t>
       </w:r>
       <w:r>
         <w:t>:</w:t>
@@ -478,10 +484,10 @@
         <w:t xml:space="preserve">on the left may have similar contents as </w:t>
       </w:r>
       <w:r>
-        <w:t>its</w:t>
-      </w:r>
-      <w:r>
-        <w:t xml:space="preserve"> class on the right.</w:t>
+        <w:t xml:space="preserve">the </w:t>
+      </w:r>
+      <w:r>
+        <w:t>class on the right.</w:t>
       </w:r>
       <w:r>
         <w:t xml:space="preserve"> </w:t>
@@ -496,13 +502,16 @@
         <w:t xml:space="preserve">contain related items and related lists </w:t>
       </w:r>
       <w:r>
-        <w:t xml:space="preserve">that roughly corresponds with the </w:t>
-      </w:r>
-      <w:r>
-        <w:t xml:space="preserve">class and </w:t>
-      </w:r>
-      <w:r>
-        <w:t xml:space="preserve">the object might </w:t>
+        <w:t xml:space="preserve">that roughly correspond with the </w:t>
+      </w:r>
+      <w:r>
+        <w:t>class</w:t>
+      </w:r>
+      <w:r>
+        <w:t>. T</w:t>
+      </w:r>
+      <w:r>
+        <w:t xml:space="preserve">he object might </w:t>
       </w:r>
       <w:r>
         <w:t xml:space="preserve">also </w:t>
@@ -580,7 +589,7 @@
         <w:t>would be</w:t>
       </w:r>
       <w:r>
-        <w:t xml:space="preserve"> sort of like a special object, that aims to describe characteristics and behavior of other objects.</w:t>
+        <w:t xml:space="preserve"> like a special object, that aims to describe characteristics and behavior of other objects.</w:t>
       </w:r>
     </w:p>
     <w:p/>
@@ -683,10 +692,13 @@
         <w:t>An object</w:t>
       </w:r>
       <w:r>
-        <w:t xml:space="preserve"> might</w:t>
-      </w:r>
-      <w:r>
-        <w:t xml:space="preserve"> have</w:t>
+        <w:t xml:space="preserve"> </w:t>
+      </w:r>
+      <w:r>
+        <w:t xml:space="preserve">may </w:t>
+      </w:r>
+      <w:r>
+        <w:t>have</w:t>
       </w:r>
       <w:r>
         <w:t xml:space="preserve"> a similar </w:t>
@@ -708,13 +720,7 @@
         <w:t>its class,</w:t>
       </w:r>
       <w:r>
-        <w:t xml:space="preserve"> but </w:t>
-      </w:r>
-      <w:r>
-        <w:t xml:space="preserve">that object </w:t>
-      </w:r>
-      <w:r>
-        <w:t xml:space="preserve">may have </w:t>
+        <w:t xml:space="preserve"> but may have </w:t>
       </w:r>
       <w:r>
         <w:rPr>
@@ -725,6 +731,9 @@
       </w:r>
       <w:r>
         <w:t xml:space="preserve"> that can change</w:t>
+      </w:r>
+      <w:r>
+        <w:t xml:space="preserve"> freely</w:t>
       </w:r>
       <w:r>
         <w:t>.</w:t>
@@ -803,32 +812,34 @@
         <w:t>structure</w:t>
       </w:r>
       <w:r>
-        <w:t xml:space="preserve"> of the larger circle at the right might </w:t>
-      </w:r>
-      <w:r>
-        <w:t xml:space="preserve">seem </w:t>
-      </w:r>
-      <w:r>
-        <w:t xml:space="preserve">somewhat </w:t>
-      </w:r>
-      <w:r>
-        <w:t>similar to the contents of its class on the right,</w:t>
-      </w:r>
-      <w:r>
-        <w:t xml:space="preserve"> it looks like</w:t>
-      </w:r>
-      <w:r>
-        <w:t xml:space="preserve"> </w:t>
-      </w:r>
-      <w:r>
-        <w:t xml:space="preserve">its </w:t>
-      </w:r>
-      <w:r>
-        <w:t xml:space="preserve">data </w:t>
-      </w:r>
-      <w:r>
-        <w:t xml:space="preserve">has </w:t>
-      </w:r>
+        <w:t xml:space="preserve"> of the larger circle at the </w:t>
+      </w:r>
+      <w:r>
+        <w:t xml:space="preserve">left </w:t>
+      </w:r>
+      <w:r>
+        <w:t xml:space="preserve">might </w:t>
+      </w:r>
+      <w:r>
+        <w:t xml:space="preserve">be </w:t>
+      </w:r>
+      <w:r>
+        <w:t xml:space="preserve">similar to the contents of </w:t>
+      </w:r>
+      <w:r>
+        <w:t xml:space="preserve">the </w:t>
+      </w:r>
+      <w:r>
+        <w:t>class on the right,</w:t>
+      </w:r>
+      <w:r>
+        <w:t xml:space="preserve"> </w:t>
+      </w:r>
+      <w:r>
+        <w:t xml:space="preserve">the data appears to have </w:t>
+      </w:r>
+      <w:bookmarkStart w:id="0" w:name="_GoBack"/>
+      <w:bookmarkEnd w:id="0"/>
       <w:r>
         <w:t>changed.</w:t>
       </w:r>
@@ -2318,16 +2329,11 @@
       <w:r>
         <w:t xml:space="preserve">that </w:t>
       </w:r>
-      <w:proofErr w:type="spellStart"/>
       <w:r>
         <w:t>the</w:t>
       </w:r>
       <w:r>
-        <w:t>'untyped</w:t>
-      </w:r>
-      <w:proofErr w:type="spellEnd"/>
-      <w:r>
-        <w:t>' object reference</w:t>
+        <w:t>'untyped' object reference</w:t>
       </w:r>
       <w:r>
         <w:t xml:space="preserve"> would not specifically </w:t>
@@ -2605,11 +2611,9 @@
       <w:r>
         <w:t xml:space="preserve"> </w:t>
       </w:r>
-      <w:bookmarkStart w:id="0" w:name="_GoBack"/>
       <w:r>
         <w:t xml:space="preserve">only </w:t>
       </w:r>
-      <w:bookmarkEnd w:id="0"/>
       <w:r>
         <w:t>point to … itself</w:t>
       </w:r>
@@ -3051,15 +3055,7 @@
         <w:t xml:space="preserve">bordered </w:t>
       </w:r>
       <w:r>
-        <w:t xml:space="preserve">shape on the right might appropriately be </w:t>
-      </w:r>
-      <w:proofErr w:type="spellStart"/>
-      <w:r>
-        <w:t>be</w:t>
-      </w:r>
-      <w:proofErr w:type="spellEnd"/>
-      <w:r>
-        <w:t xml:space="preserve"> drawn with a dashed border after all</w:t>
+        <w:t>shape on the right might appropriately be be drawn with a dashed border after all</w:t>
       </w:r>
       <w:r>
         <w:t>, since its role seems to be a class</w:t>
@@ -4814,7 +4810,7 @@
 </file>
 
 <file path=customXml/itemProps1.xml><?xml version="1.0" encoding="utf-8"?>
-<ds:datastoreItem xmlns:ds="http://schemas.openxmlformats.org/officeDocument/2006/customXml" ds:itemID="{994A7C3D-B841-4472-A06F-5359F38A9602}">
+<ds:datastoreItem xmlns:ds="http://schemas.openxmlformats.org/officeDocument/2006/customXml" ds:itemID="{7AFF2AB3-F1E8-4EEC-AF98-20FFF3A63171}">
   <ds:schemaRefs>
     <ds:schemaRef ds:uri="http://schemas.openxmlformats.org/officeDocument/2006/bibliography"/>
   </ds:schemaRefs>

</xml_diff>